<commit_message>
paper edited: total number of features list corrected in table 2
</commit_message>
<xml_diff>
--- a/presentation files/Final_paper_sent_from_Sir.docx
+++ b/presentation files/Final_paper_sent_from_Sir.docx
@@ -139,14 +139,30 @@
           <w:sz w:val="18"/>
           <w:szCs w:val="18"/>
         </w:rPr>
-        <w:t>Abdur Raufus Saleheen</w:t>
-      </w:r>
+        <w:t xml:space="preserve">Abdur Raufus </w:t>
+      </w:r>
+      <w:proofErr w:type="gramStart"/>
       <w:r>
         <w:rPr>
           <w:sz w:val="18"/>
           <w:szCs w:val="18"/>
         </w:rPr>
-        <w:t xml:space="preserve">,, </w:t>
+        <w:t>Saleheen</w:t>
+      </w:r>
+      <w:r>
+        <w:rPr>
+          <w:sz w:val="18"/>
+          <w:szCs w:val="18"/>
+        </w:rPr>
+        <w:t>,,</w:t>
+      </w:r>
+      <w:proofErr w:type="gramEnd"/>
+      <w:r>
+        <w:rPr>
+          <w:sz w:val="18"/>
+          <w:szCs w:val="18"/>
+        </w:rPr>
+        <w:t xml:space="preserve"> </w:t>
       </w:r>
       <w:r>
         <w:rPr>
@@ -721,7 +737,15 @@
         <w:t xml:space="preserve"> pedestrian movement</w:t>
       </w:r>
       <w:r>
-        <w:t xml:space="preserve">. To eliminate the potential privacy issue related to camera based computer vision </w:t>
+        <w:t xml:space="preserve">. To eliminate the potential privacy issue related to </w:t>
+      </w:r>
+      <w:proofErr w:type="gramStart"/>
+      <w:r>
+        <w:t>camera based</w:t>
+      </w:r>
+      <w:proofErr w:type="gramEnd"/>
+      <w:r>
+        <w:t xml:space="preserve"> computer vision </w:t>
       </w:r>
       <w:r>
         <w:t>system, wearable</w:t>
@@ -917,7 +941,15 @@
         <w:t xml:space="preserve">. The </w:t>
       </w:r>
       <w:r>
-        <w:t xml:space="preserve">sensors’ signals is preprocessed in original </w:t>
+        <w:t xml:space="preserve">sensors’ signals </w:t>
+      </w:r>
+      <w:proofErr w:type="gramStart"/>
+      <w:r>
+        <w:t>is</w:t>
+      </w:r>
+      <w:proofErr w:type="gramEnd"/>
+      <w:r>
+        <w:t xml:space="preserve"> preprocessed in original </w:t>
       </w:r>
       <w:r>
         <w:t xml:space="preserve">dataset, </w:t>
@@ -1118,7 +1150,15 @@
         <w:t>valuation</w:t>
       </w:r>
       <w:r>
-        <w:t xml:space="preserve"> In the</w:t>
+        <w:t xml:space="preserve"> </w:t>
+      </w:r>
+      <w:proofErr w:type="gramStart"/>
+      <w:r>
+        <w:t>In</w:t>
+      </w:r>
+      <w:proofErr w:type="gramEnd"/>
+      <w:r>
+        <w:t xml:space="preserve"> the</w:t>
       </w:r>
       <w:r>
         <w:t xml:space="preserve"> following Section V</w:t>
@@ -1158,7 +1198,15 @@
         <w:t xml:space="preserve"> the combination of embedded sensors, different environmental setups and algorithms to detect activity points. Probabilisti</w:t>
       </w:r>
       <w:r>
-        <w:t xml:space="preserve">c graph based Markov models, </w:t>
+        <w:t xml:space="preserve">c </w:t>
+      </w:r>
+      <w:proofErr w:type="gramStart"/>
+      <w:r>
+        <w:t>graph based</w:t>
+      </w:r>
+      <w:proofErr w:type="gramEnd"/>
+      <w:r>
+        <w:t xml:space="preserve"> Markov models, </w:t>
       </w:r>
       <w:r>
         <w:t>conditional ran</w:t>
@@ -1295,9 +1343,11 @@
       <w:r>
         <w:t xml:space="preserve">]. These recorded datasets </w:t>
       </w:r>
+      <w:proofErr w:type="gramStart"/>
       <w:r>
         <w:t>requires</w:t>
       </w:r>
+      <w:proofErr w:type="gramEnd"/>
       <w:r>
         <w:t xml:space="preserve"> manual labelling to segment and analyze the data. </w:t>
       </w:r>
@@ -1846,10 +1896,21 @@
         <w:rPr>
           <w:lang w:val="en-US"/>
         </w:rPr>
-        <w:t>layout is attached in Figure 1.</w:t>
-      </w:r>
-      <w:r>
-        <w:t xml:space="preserve">The key features of the </w:t>
+        <w:t xml:space="preserve">layout is attached in Figure </w:t>
+      </w:r>
+      <w:proofErr w:type="gramStart"/>
+      <w:r>
+        <w:rPr>
+          <w:lang w:val="en-US"/>
+        </w:rPr>
+        <w:t>1.</w:t>
+      </w:r>
+      <w:r>
+        <w:t>The</w:t>
+      </w:r>
+      <w:proofErr w:type="gramEnd"/>
+      <w:r>
+        <w:t xml:space="preserve"> key features of the </w:t>
       </w:r>
       <w:r>
         <w:rPr>
@@ -2909,12 +2970,14 @@
       <w:r>
         <w:t xml:space="preserve">The feature of the dataset is standardized first through </w:t>
       </w:r>
+      <w:proofErr w:type="gramStart"/>
       <w:r>
         <w:rPr>
           <w:i/>
         </w:rPr>
         <w:t>StandardScaler( )</w:t>
       </w:r>
+      <w:proofErr w:type="gramEnd"/>
       <w:r>
         <w:rPr>
           <w:i/>
@@ -2951,7 +3014,15 @@
         <w:t xml:space="preserve">and reduced to dimension of 2. </w:t>
       </w:r>
       <w:r>
-        <w:t>The visual representation of the …….. is demonstrated through Figure 4.</w:t>
+        <w:t>The visual representation of the …</w:t>
+      </w:r>
+      <w:proofErr w:type="gramStart"/>
+      <w:r>
+        <w:t>…..</w:t>
+      </w:r>
+      <w:proofErr w:type="gramEnd"/>
+      <w:r>
+        <w:t xml:space="preserve"> is demonstrated through Figure 4.</w:t>
       </w:r>
     </w:p>
     <w:p>
@@ -3458,7 +3529,15 @@
         <w:t>s</w:t>
       </w:r>
       <w:r>
-        <w:t>, the few number of</w:t>
+        <w:t xml:space="preserve">, the few </w:t>
+      </w:r>
+      <w:proofErr w:type="gramStart"/>
+      <w:r>
+        <w:t>number</w:t>
+      </w:r>
+      <w:proofErr w:type="gramEnd"/>
+      <w:r>
+        <w:t xml:space="preserve"> of</w:t>
       </w:r>
       <w:r>
         <w:t xml:space="preserve"> features </w:t>
@@ -3833,21 +3912,21 @@
     <w:tbl>
       <w:tblPr>
         <w:tblStyle w:val="TableGrid"/>
-        <w:tblW w:w="8260" w:type="dxa"/>
+        <w:tblW w:w="9625" w:type="dxa"/>
         <w:tblLayout w:type="fixed"/>
         <w:tblLook w:val="04A0" w:firstRow="1" w:lastRow="0" w:firstColumn="1" w:lastColumn="0" w:noHBand="0" w:noVBand="1"/>
       </w:tblPr>
       <w:tblGrid>
-        <w:gridCol w:w="1705"/>
-        <w:gridCol w:w="1710"/>
-        <w:gridCol w:w="1615"/>
-        <w:gridCol w:w="1615"/>
-        <w:gridCol w:w="1615"/>
+        <w:gridCol w:w="2065"/>
+        <w:gridCol w:w="1620"/>
+        <w:gridCol w:w="1980"/>
+        <w:gridCol w:w="1800"/>
+        <w:gridCol w:w="2160"/>
       </w:tblGrid>
       <w:tr>
         <w:tc>
           <w:tcPr>
-            <w:tcW w:w="1705" w:type="dxa"/>
+            <w:tcW w:w="2065" w:type="dxa"/>
             <w:vAlign w:val="bottom"/>
           </w:tcPr>
           <w:p>
@@ -3872,7 +3951,7 @@
         </w:tc>
         <w:tc>
           <w:tcPr>
-            <w:tcW w:w="1710" w:type="dxa"/>
+            <w:tcW w:w="1620" w:type="dxa"/>
             <w:vAlign w:val="center"/>
           </w:tcPr>
           <w:p>
@@ -3907,7 +3986,7 @@
         </w:tc>
         <w:tc>
           <w:tcPr>
-            <w:tcW w:w="1615" w:type="dxa"/>
+            <w:tcW w:w="1980" w:type="dxa"/>
             <w:vAlign w:val="center"/>
           </w:tcPr>
           <w:p>
@@ -3952,7 +4031,7 @@
         </w:tc>
         <w:tc>
           <w:tcPr>
-            <w:tcW w:w="1615" w:type="dxa"/>
+            <w:tcW w:w="1800" w:type="dxa"/>
           </w:tcPr>
           <w:p>
             <w:pPr>
@@ -3979,7 +4058,7 @@
         </w:tc>
         <w:tc>
           <w:tcPr>
-            <w:tcW w:w="1615" w:type="dxa"/>
+            <w:tcW w:w="2160" w:type="dxa"/>
           </w:tcPr>
           <w:p>
             <w:pPr>
@@ -4008,7 +4087,7 @@
       <w:tr>
         <w:tc>
           <w:tcPr>
-            <w:tcW w:w="1705" w:type="dxa"/>
+            <w:tcW w:w="2065" w:type="dxa"/>
             <w:vAlign w:val="bottom"/>
           </w:tcPr>
           <w:p>
@@ -4021,9 +4100,10 @@
             </w:pPr>
             <w:r>
               <w:rPr>
-                <w:color w:val="000000"/>
-                <w:sz w:val="18"/>
-                <w:szCs w:val="18"/>
+                <w:rFonts w:ascii="Calibri" w:hAnsi="Calibri" w:cs="Calibri"/>
+                <w:color w:val="000000"/>
+                <w:sz w:val="22"/>
+                <w:szCs w:val="22"/>
               </w:rPr>
               <w:t>lastSensorEventHours</w:t>
             </w:r>
@@ -4031,7 +4111,7 @@
         </w:tc>
         <w:tc>
           <w:tcPr>
-            <w:tcW w:w="1710" w:type="dxa"/>
+            <w:tcW w:w="1620" w:type="dxa"/>
             <w:vAlign w:val="center"/>
           </w:tcPr>
           <w:p>
@@ -4054,7 +4134,7 @@
         </w:tc>
         <w:tc>
           <w:tcPr>
-            <w:tcW w:w="1615" w:type="dxa"/>
+            <w:tcW w:w="1980" w:type="dxa"/>
             <w:vAlign w:val="center"/>
           </w:tcPr>
           <w:p>
@@ -4077,7 +4157,7 @@
         </w:tc>
         <w:tc>
           <w:tcPr>
-            <w:tcW w:w="1615" w:type="dxa"/>
+            <w:tcW w:w="1800" w:type="dxa"/>
           </w:tcPr>
           <w:p>
             <w:pPr>
@@ -4092,7 +4172,7 @@
         </w:tc>
         <w:tc>
           <w:tcPr>
-            <w:tcW w:w="1615" w:type="dxa"/>
+            <w:tcW w:w="2160" w:type="dxa"/>
           </w:tcPr>
           <w:p>
             <w:pPr>
@@ -4109,7 +4189,7 @@
       <w:tr>
         <w:tc>
           <w:tcPr>
-            <w:tcW w:w="1705" w:type="dxa"/>
+            <w:tcW w:w="2065" w:type="dxa"/>
             <w:vAlign w:val="bottom"/>
           </w:tcPr>
           <w:p>
@@ -4122,9 +4202,10 @@
             </w:pPr>
             <w:r>
               <w:rPr>
-                <w:color w:val="000000"/>
-                <w:sz w:val="18"/>
-                <w:szCs w:val="18"/>
+                <w:rFonts w:ascii="Calibri" w:hAnsi="Calibri" w:cs="Calibri"/>
+                <w:color w:val="000000"/>
+                <w:sz w:val="22"/>
+                <w:szCs w:val="22"/>
               </w:rPr>
               <w:t>lastSensorEventSeconds</w:t>
             </w:r>
@@ -4132,7 +4213,7 @@
         </w:tc>
         <w:tc>
           <w:tcPr>
-            <w:tcW w:w="1710" w:type="dxa"/>
+            <w:tcW w:w="1620" w:type="dxa"/>
             <w:vAlign w:val="bottom"/>
           </w:tcPr>
           <w:p>
@@ -4155,7 +4236,7 @@
         </w:tc>
         <w:tc>
           <w:tcPr>
-            <w:tcW w:w="1615" w:type="dxa"/>
+            <w:tcW w:w="1980" w:type="dxa"/>
             <w:vAlign w:val="bottom"/>
           </w:tcPr>
           <w:p>
@@ -4178,7 +4259,7 @@
         </w:tc>
         <w:tc>
           <w:tcPr>
-            <w:tcW w:w="1615" w:type="dxa"/>
+            <w:tcW w:w="1800" w:type="dxa"/>
           </w:tcPr>
           <w:p>
             <w:pPr>
@@ -4193,7 +4274,7 @@
         </w:tc>
         <w:tc>
           <w:tcPr>
-            <w:tcW w:w="1615" w:type="dxa"/>
+            <w:tcW w:w="2160" w:type="dxa"/>
           </w:tcPr>
           <w:p>
             <w:pPr>
@@ -4210,7 +4291,7 @@
       <w:tr>
         <w:tc>
           <w:tcPr>
-            <w:tcW w:w="1705" w:type="dxa"/>
+            <w:tcW w:w="2065" w:type="dxa"/>
             <w:vAlign w:val="bottom"/>
           </w:tcPr>
           <w:p>
@@ -4223,9 +4304,10 @@
             </w:pPr>
             <w:r>
               <w:rPr>
-                <w:color w:val="000000"/>
-                <w:sz w:val="18"/>
-                <w:szCs w:val="18"/>
+                <w:rFonts w:ascii="Calibri" w:hAnsi="Calibri" w:cs="Calibri"/>
+                <w:color w:val="000000"/>
+                <w:sz w:val="22"/>
+                <w:szCs w:val="22"/>
               </w:rPr>
               <w:t>lastSensorDayOfWeek</w:t>
             </w:r>
@@ -4233,7 +4315,7 @@
         </w:tc>
         <w:tc>
           <w:tcPr>
-            <w:tcW w:w="1710" w:type="dxa"/>
+            <w:tcW w:w="1620" w:type="dxa"/>
             <w:vAlign w:val="bottom"/>
           </w:tcPr>
           <w:p>
@@ -4256,7 +4338,7 @@
         </w:tc>
         <w:tc>
           <w:tcPr>
-            <w:tcW w:w="1615" w:type="dxa"/>
+            <w:tcW w:w="1980" w:type="dxa"/>
             <w:shd w:val="clear" w:color="auto" w:fill="FF0000"/>
             <w:vAlign w:val="bottom"/>
           </w:tcPr>
@@ -4280,7 +4362,7 @@
         </w:tc>
         <w:tc>
           <w:tcPr>
-            <w:tcW w:w="1615" w:type="dxa"/>
+            <w:tcW w:w="1800" w:type="dxa"/>
             <w:shd w:val="clear" w:color="auto" w:fill="FF0000"/>
           </w:tcPr>
           <w:p>
@@ -4296,7 +4378,7 @@
         </w:tc>
         <w:tc>
           <w:tcPr>
-            <w:tcW w:w="1615" w:type="dxa"/>
+            <w:tcW w:w="2160" w:type="dxa"/>
             <w:shd w:val="clear" w:color="auto" w:fill="FF0000"/>
           </w:tcPr>
           <w:p>
@@ -4314,7 +4396,7 @@
       <w:tr>
         <w:tc>
           <w:tcPr>
-            <w:tcW w:w="1705" w:type="dxa"/>
+            <w:tcW w:w="2065" w:type="dxa"/>
             <w:vAlign w:val="bottom"/>
           </w:tcPr>
           <w:p>
@@ -4327,9 +4409,10 @@
             </w:pPr>
             <w:r>
               <w:rPr>
-                <w:color w:val="000000"/>
-                <w:sz w:val="18"/>
-                <w:szCs w:val="18"/>
+                <w:rFonts w:ascii="Calibri" w:hAnsi="Calibri" w:cs="Calibri"/>
+                <w:color w:val="000000"/>
+                <w:sz w:val="22"/>
+                <w:szCs w:val="22"/>
               </w:rPr>
               <w:t>windowDuration</w:t>
             </w:r>
@@ -4337,7 +4420,7 @@
         </w:tc>
         <w:tc>
           <w:tcPr>
-            <w:tcW w:w="1710" w:type="dxa"/>
+            <w:tcW w:w="1620" w:type="dxa"/>
             <w:shd w:val="clear" w:color="auto" w:fill="FF0000"/>
             <w:vAlign w:val="bottom"/>
           </w:tcPr>
@@ -4361,7 +4444,7 @@
         </w:tc>
         <w:tc>
           <w:tcPr>
-            <w:tcW w:w="1615" w:type="dxa"/>
+            <w:tcW w:w="1980" w:type="dxa"/>
             <w:vAlign w:val="bottom"/>
           </w:tcPr>
           <w:p>
@@ -4384,7 +4467,7 @@
         </w:tc>
         <w:tc>
           <w:tcPr>
-            <w:tcW w:w="1615" w:type="dxa"/>
+            <w:tcW w:w="1800" w:type="dxa"/>
           </w:tcPr>
           <w:p>
             <w:pPr>
@@ -4399,7 +4482,7 @@
         </w:tc>
         <w:tc>
           <w:tcPr>
-            <w:tcW w:w="1615" w:type="dxa"/>
+            <w:tcW w:w="2160" w:type="dxa"/>
           </w:tcPr>
           <w:p>
             <w:pPr>
@@ -4416,7 +4499,7 @@
       <w:tr>
         <w:tc>
           <w:tcPr>
-            <w:tcW w:w="1705" w:type="dxa"/>
+            <w:tcW w:w="2065" w:type="dxa"/>
             <w:vAlign w:val="bottom"/>
           </w:tcPr>
           <w:p>
@@ -4429,9 +4512,10 @@
             </w:pPr>
             <w:r>
               <w:rPr>
-                <w:color w:val="000000"/>
-                <w:sz w:val="18"/>
-                <w:szCs w:val="18"/>
+                <w:rFonts w:ascii="Calibri" w:hAnsi="Calibri" w:cs="Calibri"/>
+                <w:color w:val="000000"/>
+                <w:sz w:val="22"/>
+                <w:szCs w:val="22"/>
               </w:rPr>
               <w:t>timeSinceLastSensorEvent</w:t>
             </w:r>
@@ -4439,7 +4523,7 @@
         </w:tc>
         <w:tc>
           <w:tcPr>
-            <w:tcW w:w="1710" w:type="dxa"/>
+            <w:tcW w:w="1620" w:type="dxa"/>
             <w:shd w:val="clear" w:color="auto" w:fill="FF0000"/>
             <w:vAlign w:val="bottom"/>
           </w:tcPr>
@@ -4463,7 +4547,7 @@
         </w:tc>
         <w:tc>
           <w:tcPr>
-            <w:tcW w:w="1615" w:type="dxa"/>
+            <w:tcW w:w="1980" w:type="dxa"/>
             <w:shd w:val="clear" w:color="auto" w:fill="FF0000"/>
             <w:vAlign w:val="bottom"/>
           </w:tcPr>
@@ -4487,7 +4571,7 @@
         </w:tc>
         <w:tc>
           <w:tcPr>
-            <w:tcW w:w="1615" w:type="dxa"/>
+            <w:tcW w:w="1800" w:type="dxa"/>
             <w:shd w:val="clear" w:color="auto" w:fill="FF0000"/>
           </w:tcPr>
           <w:p>
@@ -4503,7 +4587,7 @@
         </w:tc>
         <w:tc>
           <w:tcPr>
-            <w:tcW w:w="1615" w:type="dxa"/>
+            <w:tcW w:w="2160" w:type="dxa"/>
             <w:shd w:val="clear" w:color="auto" w:fill="FF0000"/>
           </w:tcPr>
           <w:p>
@@ -4521,7 +4605,7 @@
       <w:tr>
         <w:tc>
           <w:tcPr>
-            <w:tcW w:w="1705" w:type="dxa"/>
+            <w:tcW w:w="2065" w:type="dxa"/>
             <w:vAlign w:val="bottom"/>
           </w:tcPr>
           <w:p>
@@ -4534,9 +4618,10 @@
             </w:pPr>
             <w:r>
               <w:rPr>
-                <w:color w:val="000000"/>
-                <w:sz w:val="18"/>
-                <w:szCs w:val="18"/>
+                <w:rFonts w:ascii="Calibri" w:hAnsi="Calibri" w:cs="Calibri"/>
+                <w:color w:val="000000"/>
+                <w:sz w:val="22"/>
+                <w:szCs w:val="22"/>
               </w:rPr>
               <w:t>prevDominantSensor1</w:t>
             </w:r>
@@ -4544,7 +4629,7 @@
         </w:tc>
         <w:tc>
           <w:tcPr>
-            <w:tcW w:w="1710" w:type="dxa"/>
+            <w:tcW w:w="1620" w:type="dxa"/>
             <w:vAlign w:val="bottom"/>
           </w:tcPr>
           <w:p>
@@ -4567,7 +4652,7 @@
         </w:tc>
         <w:tc>
           <w:tcPr>
-            <w:tcW w:w="1615" w:type="dxa"/>
+            <w:tcW w:w="1980" w:type="dxa"/>
             <w:shd w:val="clear" w:color="auto" w:fill="FF0000"/>
             <w:vAlign w:val="bottom"/>
           </w:tcPr>
@@ -4591,7 +4676,7 @@
         </w:tc>
         <w:tc>
           <w:tcPr>
-            <w:tcW w:w="1615" w:type="dxa"/>
+            <w:tcW w:w="1800" w:type="dxa"/>
             <w:shd w:val="clear" w:color="auto" w:fill="FF0000"/>
           </w:tcPr>
           <w:p>
@@ -4607,7 +4692,7 @@
         </w:tc>
         <w:tc>
           <w:tcPr>
-            <w:tcW w:w="1615" w:type="dxa"/>
+            <w:tcW w:w="2160" w:type="dxa"/>
             <w:shd w:val="clear" w:color="auto" w:fill="FF0000"/>
           </w:tcPr>
           <w:p>
@@ -4625,7 +4710,7 @@
       <w:tr>
         <w:tc>
           <w:tcPr>
-            <w:tcW w:w="1705" w:type="dxa"/>
+            <w:tcW w:w="2065" w:type="dxa"/>
             <w:vAlign w:val="bottom"/>
           </w:tcPr>
           <w:p>
@@ -4638,9 +4723,10 @@
             </w:pPr>
             <w:r>
               <w:rPr>
-                <w:color w:val="000000"/>
-                <w:sz w:val="18"/>
-                <w:szCs w:val="18"/>
+                <w:rFonts w:ascii="Calibri" w:hAnsi="Calibri" w:cs="Calibri"/>
+                <w:color w:val="000000"/>
+                <w:sz w:val="22"/>
+                <w:szCs w:val="22"/>
               </w:rPr>
               <w:t>prevDominantSensor2</w:t>
             </w:r>
@@ -4648,7 +4734,7 @@
         </w:tc>
         <w:tc>
           <w:tcPr>
-            <w:tcW w:w="1710" w:type="dxa"/>
+            <w:tcW w:w="1620" w:type="dxa"/>
             <w:shd w:val="clear" w:color="auto" w:fill="FF0000"/>
             <w:vAlign w:val="bottom"/>
           </w:tcPr>
@@ -4672,7 +4758,7 @@
         </w:tc>
         <w:tc>
           <w:tcPr>
-            <w:tcW w:w="1615" w:type="dxa"/>
+            <w:tcW w:w="1980" w:type="dxa"/>
             <w:shd w:val="clear" w:color="auto" w:fill="FF0000"/>
             <w:vAlign w:val="bottom"/>
           </w:tcPr>
@@ -4696,7 +4782,7 @@
         </w:tc>
         <w:tc>
           <w:tcPr>
-            <w:tcW w:w="1615" w:type="dxa"/>
+            <w:tcW w:w="1800" w:type="dxa"/>
             <w:shd w:val="clear" w:color="auto" w:fill="FF0000"/>
           </w:tcPr>
           <w:p>
@@ -4712,7 +4798,7 @@
         </w:tc>
         <w:tc>
           <w:tcPr>
-            <w:tcW w:w="1615" w:type="dxa"/>
+            <w:tcW w:w="2160" w:type="dxa"/>
             <w:shd w:val="clear" w:color="auto" w:fill="FF0000"/>
           </w:tcPr>
           <w:p>
@@ -4730,7 +4816,7 @@
       <w:tr>
         <w:tc>
           <w:tcPr>
-            <w:tcW w:w="1705" w:type="dxa"/>
+            <w:tcW w:w="2065" w:type="dxa"/>
             <w:vAlign w:val="bottom"/>
           </w:tcPr>
           <w:p>
@@ -4743,9 +4829,10 @@
             </w:pPr>
             <w:r>
               <w:rPr>
-                <w:color w:val="000000"/>
-                <w:sz w:val="18"/>
-                <w:szCs w:val="18"/>
+                <w:rFonts w:ascii="Calibri" w:hAnsi="Calibri" w:cs="Calibri"/>
+                <w:color w:val="000000"/>
+                <w:sz w:val="22"/>
+                <w:szCs w:val="22"/>
               </w:rPr>
               <w:t>lastSensorID</w:t>
             </w:r>
@@ -4753,7 +4840,7 @@
         </w:tc>
         <w:tc>
           <w:tcPr>
-            <w:tcW w:w="1710" w:type="dxa"/>
+            <w:tcW w:w="1620" w:type="dxa"/>
             <w:shd w:val="clear" w:color="auto" w:fill="FF0000"/>
             <w:vAlign w:val="bottom"/>
           </w:tcPr>
@@ -4777,7 +4864,7 @@
         </w:tc>
         <w:tc>
           <w:tcPr>
-            <w:tcW w:w="1615" w:type="dxa"/>
+            <w:tcW w:w="1980" w:type="dxa"/>
             <w:shd w:val="clear" w:color="auto" w:fill="FF0000"/>
             <w:vAlign w:val="bottom"/>
           </w:tcPr>
@@ -4801,7 +4888,7 @@
         </w:tc>
         <w:tc>
           <w:tcPr>
-            <w:tcW w:w="1615" w:type="dxa"/>
+            <w:tcW w:w="1800" w:type="dxa"/>
             <w:shd w:val="clear" w:color="auto" w:fill="FF0000"/>
           </w:tcPr>
           <w:p>
@@ -4817,7 +4904,7 @@
         </w:tc>
         <w:tc>
           <w:tcPr>
-            <w:tcW w:w="1615" w:type="dxa"/>
+            <w:tcW w:w="2160" w:type="dxa"/>
             <w:shd w:val="clear" w:color="auto" w:fill="FF0000"/>
           </w:tcPr>
           <w:p>
@@ -4835,7 +4922,7 @@
       <w:tr>
         <w:tc>
           <w:tcPr>
-            <w:tcW w:w="1705" w:type="dxa"/>
+            <w:tcW w:w="2065" w:type="dxa"/>
             <w:vAlign w:val="bottom"/>
           </w:tcPr>
           <w:p>
@@ -4848,9 +4935,10 @@
             </w:pPr>
             <w:r>
               <w:rPr>
-                <w:color w:val="000000"/>
-                <w:sz w:val="18"/>
-                <w:szCs w:val="18"/>
+                <w:rFonts w:ascii="Calibri" w:hAnsi="Calibri" w:cs="Calibri"/>
+                <w:color w:val="000000"/>
+                <w:sz w:val="22"/>
+                <w:szCs w:val="22"/>
               </w:rPr>
               <w:t>lastSensorLocation</w:t>
             </w:r>
@@ -4858,7 +4946,7 @@
         </w:tc>
         <w:tc>
           <w:tcPr>
-            <w:tcW w:w="1710" w:type="dxa"/>
+            <w:tcW w:w="1620" w:type="dxa"/>
             <w:vAlign w:val="bottom"/>
           </w:tcPr>
           <w:p>
@@ -4881,7 +4969,7 @@
         </w:tc>
         <w:tc>
           <w:tcPr>
-            <w:tcW w:w="1615" w:type="dxa"/>
+            <w:tcW w:w="1980" w:type="dxa"/>
             <w:shd w:val="clear" w:color="auto" w:fill="FF0000"/>
             <w:vAlign w:val="bottom"/>
           </w:tcPr>
@@ -4905,7 +4993,7 @@
         </w:tc>
         <w:tc>
           <w:tcPr>
-            <w:tcW w:w="1615" w:type="dxa"/>
+            <w:tcW w:w="1800" w:type="dxa"/>
             <w:shd w:val="clear" w:color="auto" w:fill="FF0000"/>
           </w:tcPr>
           <w:p>
@@ -4921,7 +5009,7 @@
         </w:tc>
         <w:tc>
           <w:tcPr>
-            <w:tcW w:w="1615" w:type="dxa"/>
+            <w:tcW w:w="2160" w:type="dxa"/>
             <w:shd w:val="clear" w:color="auto" w:fill="FF0000"/>
           </w:tcPr>
           <w:p>
@@ -4939,7 +5027,7 @@
       <w:tr>
         <w:tc>
           <w:tcPr>
-            <w:tcW w:w="1705" w:type="dxa"/>
+            <w:tcW w:w="2065" w:type="dxa"/>
             <w:vAlign w:val="bottom"/>
           </w:tcPr>
           <w:p>
@@ -4952,9 +5040,10 @@
             </w:pPr>
             <w:r>
               <w:rPr>
-                <w:color w:val="000000"/>
-                <w:sz w:val="18"/>
-                <w:szCs w:val="18"/>
+                <w:rFonts w:ascii="Calibri" w:hAnsi="Calibri" w:cs="Calibri"/>
+                <w:color w:val="000000"/>
+                <w:sz w:val="22"/>
+                <w:szCs w:val="22"/>
               </w:rPr>
               <w:t>lastMotionLocation</w:t>
             </w:r>
@@ -4962,7 +5051,7 @@
         </w:tc>
         <w:tc>
           <w:tcPr>
-            <w:tcW w:w="1710" w:type="dxa"/>
+            <w:tcW w:w="1620" w:type="dxa"/>
             <w:vAlign w:val="bottom"/>
           </w:tcPr>
           <w:p>
@@ -4985,7 +5074,7 @@
         </w:tc>
         <w:tc>
           <w:tcPr>
-            <w:tcW w:w="1615" w:type="dxa"/>
+            <w:tcW w:w="1980" w:type="dxa"/>
             <w:vAlign w:val="bottom"/>
           </w:tcPr>
           <w:p>
@@ -5008,7 +5097,7 @@
         </w:tc>
         <w:tc>
           <w:tcPr>
-            <w:tcW w:w="1615" w:type="dxa"/>
+            <w:tcW w:w="1800" w:type="dxa"/>
           </w:tcPr>
           <w:p>
             <w:pPr>
@@ -5023,7 +5112,7 @@
         </w:tc>
         <w:tc>
           <w:tcPr>
-            <w:tcW w:w="1615" w:type="dxa"/>
+            <w:tcW w:w="2160" w:type="dxa"/>
           </w:tcPr>
           <w:p>
             <w:pPr>
@@ -5040,7 +5129,7 @@
       <w:tr>
         <w:tc>
           <w:tcPr>
-            <w:tcW w:w="1705" w:type="dxa"/>
+            <w:tcW w:w="2065" w:type="dxa"/>
             <w:vAlign w:val="bottom"/>
           </w:tcPr>
           <w:p>
@@ -5053,9 +5142,10 @@
             </w:pPr>
             <w:r>
               <w:rPr>
-                <w:color w:val="000000"/>
-                <w:sz w:val="18"/>
-                <w:szCs w:val="18"/>
+                <w:rFonts w:ascii="Calibri" w:hAnsi="Calibri" w:cs="Calibri"/>
+                <w:color w:val="000000"/>
+                <w:sz w:val="22"/>
+                <w:szCs w:val="22"/>
               </w:rPr>
               <w:t>complexity</w:t>
             </w:r>
@@ -5063,7 +5153,7 @@
         </w:tc>
         <w:tc>
           <w:tcPr>
-            <w:tcW w:w="1710" w:type="dxa"/>
+            <w:tcW w:w="1620" w:type="dxa"/>
             <w:shd w:val="clear" w:color="auto" w:fill="FF0000"/>
             <w:vAlign w:val="bottom"/>
           </w:tcPr>
@@ -5087,7 +5177,7 @@
         </w:tc>
         <w:tc>
           <w:tcPr>
-            <w:tcW w:w="1615" w:type="dxa"/>
+            <w:tcW w:w="1980" w:type="dxa"/>
             <w:shd w:val="clear" w:color="auto" w:fill="FF0000"/>
             <w:vAlign w:val="bottom"/>
           </w:tcPr>
@@ -5111,7 +5201,7 @@
         </w:tc>
         <w:tc>
           <w:tcPr>
-            <w:tcW w:w="1615" w:type="dxa"/>
+            <w:tcW w:w="1800" w:type="dxa"/>
             <w:shd w:val="clear" w:color="auto" w:fill="FF0000"/>
           </w:tcPr>
           <w:p>
@@ -5127,7 +5217,7 @@
         </w:tc>
         <w:tc>
           <w:tcPr>
-            <w:tcW w:w="1615" w:type="dxa"/>
+            <w:tcW w:w="2160" w:type="dxa"/>
             <w:shd w:val="clear" w:color="auto" w:fill="FF0000"/>
           </w:tcPr>
           <w:p>
@@ -5145,7 +5235,7 @@
       <w:tr>
         <w:tc>
           <w:tcPr>
-            <w:tcW w:w="1705" w:type="dxa"/>
+            <w:tcW w:w="2065" w:type="dxa"/>
             <w:vAlign w:val="bottom"/>
           </w:tcPr>
           <w:p>
@@ -5158,9 +5248,10 @@
             </w:pPr>
             <w:r>
               <w:rPr>
-                <w:color w:val="000000"/>
-                <w:sz w:val="18"/>
-                <w:szCs w:val="18"/>
+                <w:rFonts w:ascii="Calibri" w:hAnsi="Calibri" w:cs="Calibri"/>
+                <w:color w:val="000000"/>
+                <w:sz w:val="22"/>
+                <w:szCs w:val="22"/>
               </w:rPr>
               <w:t>activityChange</w:t>
             </w:r>
@@ -5168,7 +5259,7 @@
         </w:tc>
         <w:tc>
           <w:tcPr>
-            <w:tcW w:w="1710" w:type="dxa"/>
+            <w:tcW w:w="1620" w:type="dxa"/>
             <w:shd w:val="clear" w:color="auto" w:fill="FF0000"/>
             <w:vAlign w:val="bottom"/>
           </w:tcPr>
@@ -5192,7 +5283,7 @@
         </w:tc>
         <w:tc>
           <w:tcPr>
-            <w:tcW w:w="1615" w:type="dxa"/>
+            <w:tcW w:w="1980" w:type="dxa"/>
             <w:shd w:val="clear" w:color="auto" w:fill="FF0000"/>
             <w:vAlign w:val="bottom"/>
           </w:tcPr>
@@ -5216,7 +5307,7 @@
         </w:tc>
         <w:tc>
           <w:tcPr>
-            <w:tcW w:w="1615" w:type="dxa"/>
+            <w:tcW w:w="1800" w:type="dxa"/>
             <w:shd w:val="clear" w:color="auto" w:fill="FF0000"/>
           </w:tcPr>
           <w:p>
@@ -5232,7 +5323,7 @@
         </w:tc>
         <w:tc>
           <w:tcPr>
-            <w:tcW w:w="1615" w:type="dxa"/>
+            <w:tcW w:w="2160" w:type="dxa"/>
             <w:shd w:val="clear" w:color="auto" w:fill="FF0000"/>
           </w:tcPr>
           <w:p>
@@ -5250,7 +5341,7 @@
       <w:tr>
         <w:tc>
           <w:tcPr>
-            <w:tcW w:w="1705" w:type="dxa"/>
+            <w:tcW w:w="2065" w:type="dxa"/>
             <w:vAlign w:val="bottom"/>
           </w:tcPr>
           <w:p>
@@ -5263,9 +5354,10 @@
             </w:pPr>
             <w:r>
               <w:rPr>
-                <w:color w:val="000000"/>
-                <w:sz w:val="18"/>
-                <w:szCs w:val="18"/>
+                <w:rFonts w:ascii="Calibri" w:hAnsi="Calibri" w:cs="Calibri"/>
+                <w:color w:val="000000"/>
+                <w:sz w:val="22"/>
+                <w:szCs w:val="22"/>
               </w:rPr>
               <w:t>areaTransitions</w:t>
             </w:r>
@@ -5273,7 +5365,7 @@
         </w:tc>
         <w:tc>
           <w:tcPr>
-            <w:tcW w:w="1710" w:type="dxa"/>
+            <w:tcW w:w="1620" w:type="dxa"/>
             <w:shd w:val="clear" w:color="auto" w:fill="FF0000"/>
             <w:vAlign w:val="bottom"/>
           </w:tcPr>
@@ -5297,7 +5389,7 @@
         </w:tc>
         <w:tc>
           <w:tcPr>
-            <w:tcW w:w="1615" w:type="dxa"/>
+            <w:tcW w:w="1980" w:type="dxa"/>
             <w:shd w:val="clear" w:color="auto" w:fill="FF0000"/>
             <w:vAlign w:val="bottom"/>
           </w:tcPr>
@@ -5321,7 +5413,7 @@
         </w:tc>
         <w:tc>
           <w:tcPr>
-            <w:tcW w:w="1615" w:type="dxa"/>
+            <w:tcW w:w="1800" w:type="dxa"/>
             <w:shd w:val="clear" w:color="auto" w:fill="FF0000"/>
           </w:tcPr>
           <w:p>
@@ -5337,7 +5429,7 @@
         </w:tc>
         <w:tc>
           <w:tcPr>
-            <w:tcW w:w="1615" w:type="dxa"/>
+            <w:tcW w:w="2160" w:type="dxa"/>
             <w:shd w:val="clear" w:color="auto" w:fill="FF0000"/>
           </w:tcPr>
           <w:p>
@@ -5355,7 +5447,7 @@
       <w:tr>
         <w:tc>
           <w:tcPr>
-            <w:tcW w:w="1705" w:type="dxa"/>
+            <w:tcW w:w="2065" w:type="dxa"/>
             <w:vAlign w:val="bottom"/>
           </w:tcPr>
           <w:p>
@@ -5368,9 +5460,10 @@
             </w:pPr>
             <w:r>
               <w:rPr>
-                <w:color w:val="FF0000"/>
-                <w:sz w:val="18"/>
-                <w:szCs w:val="18"/>
+                <w:rFonts w:ascii="Calibri" w:hAnsi="Calibri" w:cs="Calibri"/>
+                <w:color w:val="000000"/>
+                <w:sz w:val="22"/>
+                <w:szCs w:val="22"/>
               </w:rPr>
               <w:t>numDistinctSensors</w:t>
             </w:r>
@@ -5378,7 +5471,7 @@
         </w:tc>
         <w:tc>
           <w:tcPr>
-            <w:tcW w:w="1710" w:type="dxa"/>
+            <w:tcW w:w="1620" w:type="dxa"/>
             <w:shd w:val="clear" w:color="auto" w:fill="FF0000"/>
             <w:vAlign w:val="bottom"/>
           </w:tcPr>
@@ -5402,7 +5495,7 @@
         </w:tc>
         <w:tc>
           <w:tcPr>
-            <w:tcW w:w="1615" w:type="dxa"/>
+            <w:tcW w:w="1980" w:type="dxa"/>
             <w:shd w:val="clear" w:color="auto" w:fill="FF0000"/>
             <w:vAlign w:val="bottom"/>
           </w:tcPr>
@@ -5426,7 +5519,7 @@
         </w:tc>
         <w:tc>
           <w:tcPr>
-            <w:tcW w:w="1615" w:type="dxa"/>
+            <w:tcW w:w="1800" w:type="dxa"/>
             <w:shd w:val="clear" w:color="auto" w:fill="FF0000"/>
           </w:tcPr>
           <w:p>
@@ -5442,7 +5535,7 @@
         </w:tc>
         <w:tc>
           <w:tcPr>
-            <w:tcW w:w="1615" w:type="dxa"/>
+            <w:tcW w:w="2160" w:type="dxa"/>
             <w:shd w:val="clear" w:color="auto" w:fill="FF0000"/>
           </w:tcPr>
           <w:p>
@@ -5460,7 +5553,7 @@
       <w:tr>
         <w:tc>
           <w:tcPr>
-            <w:tcW w:w="1705" w:type="dxa"/>
+            <w:tcW w:w="2065" w:type="dxa"/>
             <w:vAlign w:val="bottom"/>
           </w:tcPr>
           <w:p>
@@ -5473,9 +5566,10 @@
             </w:pPr>
             <w:r>
               <w:rPr>
-                <w:color w:val="000000"/>
-                <w:sz w:val="18"/>
-                <w:szCs w:val="18"/>
+                <w:rFonts w:ascii="Calibri" w:hAnsi="Calibri" w:cs="Calibri"/>
+                <w:color w:val="000000"/>
+                <w:sz w:val="22"/>
+                <w:szCs w:val="22"/>
               </w:rPr>
               <w:t>sensorCount-Bathroom</w:t>
             </w:r>
@@ -5483,7 +5577,7 @@
         </w:tc>
         <w:tc>
           <w:tcPr>
-            <w:tcW w:w="1710" w:type="dxa"/>
+            <w:tcW w:w="1620" w:type="dxa"/>
             <w:shd w:val="clear" w:color="auto" w:fill="FF0000"/>
             <w:vAlign w:val="bottom"/>
           </w:tcPr>
@@ -5507,7 +5601,7 @@
         </w:tc>
         <w:tc>
           <w:tcPr>
-            <w:tcW w:w="1615" w:type="dxa"/>
+            <w:tcW w:w="1980" w:type="dxa"/>
             <w:shd w:val="clear" w:color="auto" w:fill="FF0000"/>
             <w:vAlign w:val="bottom"/>
           </w:tcPr>
@@ -5531,7 +5625,7 @@
         </w:tc>
         <w:tc>
           <w:tcPr>
-            <w:tcW w:w="1615" w:type="dxa"/>
+            <w:tcW w:w="1800" w:type="dxa"/>
             <w:shd w:val="clear" w:color="auto" w:fill="FF0000"/>
           </w:tcPr>
           <w:p>
@@ -5547,7 +5641,7 @@
         </w:tc>
         <w:tc>
           <w:tcPr>
-            <w:tcW w:w="1615" w:type="dxa"/>
+            <w:tcW w:w="2160" w:type="dxa"/>
             <w:shd w:val="clear" w:color="auto" w:fill="FF0000"/>
           </w:tcPr>
           <w:p>
@@ -5565,7 +5659,7 @@
       <w:tr>
         <w:tc>
           <w:tcPr>
-            <w:tcW w:w="1705" w:type="dxa"/>
+            <w:tcW w:w="2065" w:type="dxa"/>
             <w:vAlign w:val="bottom"/>
           </w:tcPr>
           <w:p>
@@ -5578,9 +5672,10 @@
             </w:pPr>
             <w:r>
               <w:rPr>
-                <w:color w:val="000000"/>
-                <w:sz w:val="18"/>
-                <w:szCs w:val="18"/>
+                <w:rFonts w:ascii="Calibri" w:hAnsi="Calibri" w:cs="Calibri"/>
+                <w:color w:val="000000"/>
+                <w:sz w:val="22"/>
+                <w:szCs w:val="22"/>
               </w:rPr>
               <w:t>sensorCount-Bedroom</w:t>
             </w:r>
@@ -5588,7 +5683,7 @@
         </w:tc>
         <w:tc>
           <w:tcPr>
-            <w:tcW w:w="1710" w:type="dxa"/>
+            <w:tcW w:w="1620" w:type="dxa"/>
             <w:shd w:val="clear" w:color="auto" w:fill="FF0000"/>
             <w:vAlign w:val="bottom"/>
           </w:tcPr>
@@ -5612,7 +5707,7 @@
         </w:tc>
         <w:tc>
           <w:tcPr>
-            <w:tcW w:w="1615" w:type="dxa"/>
+            <w:tcW w:w="1980" w:type="dxa"/>
             <w:shd w:val="clear" w:color="auto" w:fill="FF0000"/>
             <w:vAlign w:val="bottom"/>
           </w:tcPr>
@@ -5636,7 +5731,7 @@
         </w:tc>
         <w:tc>
           <w:tcPr>
-            <w:tcW w:w="1615" w:type="dxa"/>
+            <w:tcW w:w="1800" w:type="dxa"/>
             <w:shd w:val="clear" w:color="auto" w:fill="FF0000"/>
           </w:tcPr>
           <w:p>
@@ -5652,7 +5747,7 @@
         </w:tc>
         <w:tc>
           <w:tcPr>
-            <w:tcW w:w="1615" w:type="dxa"/>
+            <w:tcW w:w="2160" w:type="dxa"/>
             <w:shd w:val="clear" w:color="auto" w:fill="FF0000"/>
           </w:tcPr>
           <w:p>
@@ -5670,7 +5765,7 @@
       <w:tr>
         <w:tc>
           <w:tcPr>
-            <w:tcW w:w="1705" w:type="dxa"/>
+            <w:tcW w:w="2065" w:type="dxa"/>
             <w:vAlign w:val="bottom"/>
           </w:tcPr>
           <w:p>
@@ -5683,9 +5778,10 @@
             </w:pPr>
             <w:r>
               <w:rPr>
-                <w:color w:val="000000"/>
-                <w:sz w:val="18"/>
-                <w:szCs w:val="18"/>
+                <w:rFonts w:ascii="Calibri" w:hAnsi="Calibri" w:cs="Calibri"/>
+                <w:color w:val="000000"/>
+                <w:sz w:val="22"/>
+                <w:szCs w:val="22"/>
               </w:rPr>
               <w:t>sensorCount-Chair</w:t>
             </w:r>
@@ -5693,7 +5789,7 @@
         </w:tc>
         <w:tc>
           <w:tcPr>
-            <w:tcW w:w="1710" w:type="dxa"/>
+            <w:tcW w:w="1620" w:type="dxa"/>
             <w:shd w:val="clear" w:color="auto" w:fill="FF0000"/>
             <w:vAlign w:val="bottom"/>
           </w:tcPr>
@@ -5717,7 +5813,7 @@
         </w:tc>
         <w:tc>
           <w:tcPr>
-            <w:tcW w:w="1615" w:type="dxa"/>
+            <w:tcW w:w="1980" w:type="dxa"/>
             <w:shd w:val="clear" w:color="auto" w:fill="FF0000"/>
             <w:vAlign w:val="bottom"/>
           </w:tcPr>
@@ -5733,7 +5829,7 @@
         </w:tc>
         <w:tc>
           <w:tcPr>
-            <w:tcW w:w="1615" w:type="dxa"/>
+            <w:tcW w:w="1800" w:type="dxa"/>
             <w:shd w:val="clear" w:color="auto" w:fill="FF0000"/>
           </w:tcPr>
           <w:p>
@@ -5748,7 +5844,7 @@
         </w:tc>
         <w:tc>
           <w:tcPr>
-            <w:tcW w:w="1615" w:type="dxa"/>
+            <w:tcW w:w="2160" w:type="dxa"/>
             <w:shd w:val="clear" w:color="auto" w:fill="FF0000"/>
           </w:tcPr>
           <w:p>
@@ -5765,7 +5861,7 @@
       <w:tr>
         <w:tc>
           <w:tcPr>
-            <w:tcW w:w="1705" w:type="dxa"/>
+            <w:tcW w:w="2065" w:type="dxa"/>
             <w:vAlign w:val="bottom"/>
           </w:tcPr>
           <w:p>
@@ -5778,9 +5874,10 @@
             </w:pPr>
             <w:r>
               <w:rPr>
-                <w:color w:val="000000"/>
-                <w:sz w:val="18"/>
-                <w:szCs w:val="18"/>
+                <w:rFonts w:ascii="Calibri" w:hAnsi="Calibri" w:cs="Calibri"/>
+                <w:color w:val="000000"/>
+                <w:sz w:val="22"/>
+                <w:szCs w:val="22"/>
               </w:rPr>
               <w:t>sensorCount-DiningRoom</w:t>
             </w:r>
@@ -5788,7 +5885,7 @@
         </w:tc>
         <w:tc>
           <w:tcPr>
-            <w:tcW w:w="1710" w:type="dxa"/>
+            <w:tcW w:w="1620" w:type="dxa"/>
             <w:shd w:val="clear" w:color="auto" w:fill="FF0000"/>
             <w:vAlign w:val="bottom"/>
           </w:tcPr>
@@ -5812,7 +5909,7 @@
         </w:tc>
         <w:tc>
           <w:tcPr>
-            <w:tcW w:w="1615" w:type="dxa"/>
+            <w:tcW w:w="1980" w:type="dxa"/>
             <w:shd w:val="clear" w:color="auto" w:fill="FF0000"/>
             <w:vAlign w:val="bottom"/>
           </w:tcPr>
@@ -5836,7 +5933,7 @@
         </w:tc>
         <w:tc>
           <w:tcPr>
-            <w:tcW w:w="1615" w:type="dxa"/>
+            <w:tcW w:w="1800" w:type="dxa"/>
             <w:shd w:val="clear" w:color="auto" w:fill="FF0000"/>
           </w:tcPr>
           <w:p>
@@ -5852,7 +5949,7 @@
         </w:tc>
         <w:tc>
           <w:tcPr>
-            <w:tcW w:w="1615" w:type="dxa"/>
+            <w:tcW w:w="2160" w:type="dxa"/>
             <w:shd w:val="clear" w:color="auto" w:fill="FF0000"/>
           </w:tcPr>
           <w:p>
@@ -5870,7 +5967,7 @@
       <w:tr>
         <w:tc>
           <w:tcPr>
-            <w:tcW w:w="1705" w:type="dxa"/>
+            <w:tcW w:w="2065" w:type="dxa"/>
             <w:vAlign w:val="bottom"/>
           </w:tcPr>
           <w:p>
@@ -5883,9 +5980,10 @@
             </w:pPr>
             <w:r>
               <w:rPr>
-                <w:color w:val="000000"/>
-                <w:sz w:val="18"/>
-                <w:szCs w:val="18"/>
+                <w:rFonts w:ascii="Calibri" w:hAnsi="Calibri" w:cs="Calibri"/>
+                <w:color w:val="000000"/>
+                <w:sz w:val="22"/>
+                <w:szCs w:val="22"/>
               </w:rPr>
               <w:t>sensorCount-Hall</w:t>
             </w:r>
@@ -5893,7 +5991,7 @@
         </w:tc>
         <w:tc>
           <w:tcPr>
-            <w:tcW w:w="1710" w:type="dxa"/>
+            <w:tcW w:w="1620" w:type="dxa"/>
             <w:shd w:val="clear" w:color="auto" w:fill="FF0000"/>
             <w:vAlign w:val="bottom"/>
           </w:tcPr>
@@ -5917,7 +6015,7 @@
         </w:tc>
         <w:tc>
           <w:tcPr>
-            <w:tcW w:w="1615" w:type="dxa"/>
+            <w:tcW w:w="1980" w:type="dxa"/>
             <w:shd w:val="clear" w:color="auto" w:fill="FF0000"/>
             <w:vAlign w:val="bottom"/>
           </w:tcPr>
@@ -5941,7 +6039,7 @@
         </w:tc>
         <w:tc>
           <w:tcPr>
-            <w:tcW w:w="1615" w:type="dxa"/>
+            <w:tcW w:w="1800" w:type="dxa"/>
             <w:shd w:val="clear" w:color="auto" w:fill="FF0000"/>
           </w:tcPr>
           <w:p>
@@ -5957,7 +6055,7 @@
         </w:tc>
         <w:tc>
           <w:tcPr>
-            <w:tcW w:w="1615" w:type="dxa"/>
+            <w:tcW w:w="2160" w:type="dxa"/>
             <w:shd w:val="clear" w:color="auto" w:fill="FF0000"/>
           </w:tcPr>
           <w:p>
@@ -5975,7 +6073,7 @@
       <w:tr>
         <w:tc>
           <w:tcPr>
-            <w:tcW w:w="1705" w:type="dxa"/>
+            <w:tcW w:w="2065" w:type="dxa"/>
             <w:vAlign w:val="bottom"/>
           </w:tcPr>
           <w:p>
@@ -5988,9 +6086,10 @@
             </w:pPr>
             <w:r>
               <w:rPr>
-                <w:color w:val="000000"/>
-                <w:sz w:val="18"/>
-                <w:szCs w:val="18"/>
+                <w:rFonts w:ascii="Calibri" w:hAnsi="Calibri" w:cs="Calibri"/>
+                <w:color w:val="000000"/>
+                <w:sz w:val="22"/>
+                <w:szCs w:val="22"/>
               </w:rPr>
               <w:t>sensorCount-Ignore</w:t>
             </w:r>
@@ -5998,7 +6097,7 @@
         </w:tc>
         <w:tc>
           <w:tcPr>
-            <w:tcW w:w="1710" w:type="dxa"/>
+            <w:tcW w:w="1620" w:type="dxa"/>
             <w:shd w:val="clear" w:color="auto" w:fill="FF0000"/>
             <w:vAlign w:val="bottom"/>
           </w:tcPr>
@@ -6022,7 +6121,7 @@
         </w:tc>
         <w:tc>
           <w:tcPr>
-            <w:tcW w:w="1615" w:type="dxa"/>
+            <w:tcW w:w="1980" w:type="dxa"/>
             <w:shd w:val="clear" w:color="auto" w:fill="FF0000"/>
             <w:vAlign w:val="bottom"/>
           </w:tcPr>
@@ -6046,7 +6145,7 @@
         </w:tc>
         <w:tc>
           <w:tcPr>
-            <w:tcW w:w="1615" w:type="dxa"/>
+            <w:tcW w:w="1800" w:type="dxa"/>
             <w:shd w:val="clear" w:color="auto" w:fill="FF0000"/>
           </w:tcPr>
           <w:p>
@@ -6062,7 +6161,7 @@
         </w:tc>
         <w:tc>
           <w:tcPr>
-            <w:tcW w:w="1615" w:type="dxa"/>
+            <w:tcW w:w="2160" w:type="dxa"/>
             <w:shd w:val="clear" w:color="auto" w:fill="FF0000"/>
           </w:tcPr>
           <w:p>
@@ -6080,7 +6179,7 @@
       <w:tr>
         <w:tc>
           <w:tcPr>
-            <w:tcW w:w="1705" w:type="dxa"/>
+            <w:tcW w:w="2065" w:type="dxa"/>
             <w:vAlign w:val="bottom"/>
           </w:tcPr>
           <w:p>
@@ -6093,9 +6192,10 @@
             </w:pPr>
             <w:r>
               <w:rPr>
-                <w:color w:val="000000"/>
-                <w:sz w:val="18"/>
-                <w:szCs w:val="18"/>
+                <w:rFonts w:ascii="Calibri" w:hAnsi="Calibri" w:cs="Calibri"/>
+                <w:color w:val="000000"/>
+                <w:sz w:val="22"/>
+                <w:szCs w:val="22"/>
               </w:rPr>
               <w:t>sensorCount-Kitchen</w:t>
             </w:r>
@@ -6103,7 +6203,7 @@
         </w:tc>
         <w:tc>
           <w:tcPr>
-            <w:tcW w:w="1710" w:type="dxa"/>
+            <w:tcW w:w="1620" w:type="dxa"/>
             <w:vAlign w:val="bottom"/>
           </w:tcPr>
           <w:p>
@@ -6126,7 +6226,7 @@
         </w:tc>
         <w:tc>
           <w:tcPr>
-            <w:tcW w:w="1615" w:type="dxa"/>
+            <w:tcW w:w="1980" w:type="dxa"/>
             <w:vAlign w:val="bottom"/>
           </w:tcPr>
           <w:p>
@@ -6149,7 +6249,7 @@
         </w:tc>
         <w:tc>
           <w:tcPr>
-            <w:tcW w:w="1615" w:type="dxa"/>
+            <w:tcW w:w="1800" w:type="dxa"/>
           </w:tcPr>
           <w:p>
             <w:pPr>
@@ -6172,7 +6272,7 @@
         </w:tc>
         <w:tc>
           <w:tcPr>
-            <w:tcW w:w="1615" w:type="dxa"/>
+            <w:tcW w:w="2160" w:type="dxa"/>
           </w:tcPr>
           <w:p>
             <w:pPr>
@@ -6189,7 +6289,7 @@
       <w:tr>
         <w:tc>
           <w:tcPr>
-            <w:tcW w:w="1705" w:type="dxa"/>
+            <w:tcW w:w="2065" w:type="dxa"/>
             <w:vAlign w:val="bottom"/>
           </w:tcPr>
           <w:p>
@@ -6202,9 +6302,10 @@
             </w:pPr>
             <w:r>
               <w:rPr>
-                <w:color w:val="000000"/>
-                <w:sz w:val="18"/>
-                <w:szCs w:val="18"/>
+                <w:rFonts w:ascii="Calibri" w:hAnsi="Calibri" w:cs="Calibri"/>
+                <w:color w:val="000000"/>
+                <w:sz w:val="22"/>
+                <w:szCs w:val="22"/>
               </w:rPr>
               <w:t>sensorCount-LivingRoom</w:t>
             </w:r>
@@ -6212,7 +6313,7 @@
         </w:tc>
         <w:tc>
           <w:tcPr>
-            <w:tcW w:w="1710" w:type="dxa"/>
+            <w:tcW w:w="1620" w:type="dxa"/>
             <w:vAlign w:val="bottom"/>
           </w:tcPr>
           <w:p>
@@ -6235,7 +6336,7 @@
         </w:tc>
         <w:tc>
           <w:tcPr>
-            <w:tcW w:w="1615" w:type="dxa"/>
+            <w:tcW w:w="1980" w:type="dxa"/>
             <w:shd w:val="clear" w:color="auto" w:fill="FF0000"/>
             <w:vAlign w:val="bottom"/>
           </w:tcPr>
@@ -6251,7 +6352,7 @@
         </w:tc>
         <w:tc>
           <w:tcPr>
-            <w:tcW w:w="1615" w:type="dxa"/>
+            <w:tcW w:w="1800" w:type="dxa"/>
             <w:shd w:val="clear" w:color="auto" w:fill="FF0000"/>
           </w:tcPr>
           <w:p>
@@ -6266,7 +6367,7 @@
         </w:tc>
         <w:tc>
           <w:tcPr>
-            <w:tcW w:w="1615" w:type="dxa"/>
+            <w:tcW w:w="2160" w:type="dxa"/>
             <w:shd w:val="clear" w:color="auto" w:fill="FF0000"/>
           </w:tcPr>
           <w:p>
@@ -6283,7 +6384,7 @@
       <w:tr>
         <w:tc>
           <w:tcPr>
-            <w:tcW w:w="1705" w:type="dxa"/>
+            <w:tcW w:w="2065" w:type="dxa"/>
             <w:vAlign w:val="bottom"/>
           </w:tcPr>
           <w:p>
@@ -6296,9 +6397,10 @@
             </w:pPr>
             <w:r>
               <w:rPr>
-                <w:color w:val="000000"/>
-                <w:sz w:val="18"/>
-                <w:szCs w:val="18"/>
+                <w:rFonts w:ascii="Calibri" w:hAnsi="Calibri" w:cs="Calibri"/>
+                <w:color w:val="000000"/>
+                <w:sz w:val="22"/>
+                <w:szCs w:val="22"/>
               </w:rPr>
               <w:t>sensorCount-Office</w:t>
             </w:r>
@@ -6306,7 +6408,7 @@
         </w:tc>
         <w:tc>
           <w:tcPr>
-            <w:tcW w:w="1710" w:type="dxa"/>
+            <w:tcW w:w="1620" w:type="dxa"/>
             <w:shd w:val="clear" w:color="auto" w:fill="FF0000"/>
             <w:vAlign w:val="bottom"/>
           </w:tcPr>
@@ -6330,7 +6432,7 @@
         </w:tc>
         <w:tc>
           <w:tcPr>
-            <w:tcW w:w="1615" w:type="dxa"/>
+            <w:tcW w:w="1980" w:type="dxa"/>
             <w:vAlign w:val="bottom"/>
           </w:tcPr>
           <w:p>
@@ -6353,7 +6455,7 @@
         </w:tc>
         <w:tc>
           <w:tcPr>
-            <w:tcW w:w="1615" w:type="dxa"/>
+            <w:tcW w:w="1800" w:type="dxa"/>
           </w:tcPr>
           <w:p>
             <w:pPr>
@@ -6368,7 +6470,7 @@
         </w:tc>
         <w:tc>
           <w:tcPr>
-            <w:tcW w:w="1615" w:type="dxa"/>
+            <w:tcW w:w="2160" w:type="dxa"/>
           </w:tcPr>
           <w:p>
             <w:pPr>
@@ -6385,7 +6487,7 @@
       <w:tr>
         <w:tc>
           <w:tcPr>
-            <w:tcW w:w="1705" w:type="dxa"/>
+            <w:tcW w:w="2065" w:type="dxa"/>
             <w:vAlign w:val="bottom"/>
           </w:tcPr>
           <w:p>
@@ -6398,9 +6500,10 @@
             </w:pPr>
             <w:r>
               <w:rPr>
-                <w:color w:val="000000"/>
-                <w:sz w:val="18"/>
-                <w:szCs w:val="18"/>
+                <w:rFonts w:ascii="Calibri" w:hAnsi="Calibri" w:cs="Calibri"/>
+                <w:color w:val="000000"/>
+                <w:sz w:val="22"/>
+                <w:szCs w:val="22"/>
               </w:rPr>
               <w:t>sensorCount-OutsideDoor</w:t>
             </w:r>
@@ -6408,7 +6511,7 @@
         </w:tc>
         <w:tc>
           <w:tcPr>
-            <w:tcW w:w="1710" w:type="dxa"/>
+            <w:tcW w:w="1620" w:type="dxa"/>
             <w:shd w:val="clear" w:color="auto" w:fill="FF0000"/>
             <w:vAlign w:val="bottom"/>
           </w:tcPr>
@@ -6432,7 +6535,7 @@
         </w:tc>
         <w:tc>
           <w:tcPr>
-            <w:tcW w:w="1615" w:type="dxa"/>
+            <w:tcW w:w="1980" w:type="dxa"/>
             <w:shd w:val="clear" w:color="auto" w:fill="FF0000"/>
             <w:vAlign w:val="bottom"/>
           </w:tcPr>
@@ -6456,7 +6559,7 @@
         </w:tc>
         <w:tc>
           <w:tcPr>
-            <w:tcW w:w="1615" w:type="dxa"/>
+            <w:tcW w:w="1800" w:type="dxa"/>
             <w:shd w:val="clear" w:color="auto" w:fill="FF0000"/>
           </w:tcPr>
           <w:p>
@@ -6472,7 +6575,7 @@
         </w:tc>
         <w:tc>
           <w:tcPr>
-            <w:tcW w:w="1615" w:type="dxa"/>
+            <w:tcW w:w="2160" w:type="dxa"/>
             <w:shd w:val="clear" w:color="auto" w:fill="FF0000"/>
           </w:tcPr>
           <w:p>
@@ -6488,9 +6591,12 @@
         </w:tc>
       </w:tr>
       <w:tr>
-        <w:tc>
-          <w:tcPr>
-            <w:tcW w:w="1705" w:type="dxa"/>
+        <w:trPr>
+          <w:trHeight w:val="70"/>
+        </w:trPr>
+        <w:tc>
+          <w:tcPr>
+            <w:tcW w:w="2065" w:type="dxa"/>
             <w:vAlign w:val="bottom"/>
           </w:tcPr>
           <w:p>
@@ -6503,9 +6609,10 @@
             </w:pPr>
             <w:r>
               <w:rPr>
-                <w:color w:val="000000"/>
-                <w:sz w:val="18"/>
-                <w:szCs w:val="18"/>
+                <w:rFonts w:ascii="Calibri" w:hAnsi="Calibri" w:cs="Calibri"/>
+                <w:color w:val="000000"/>
+                <w:sz w:val="22"/>
+                <w:szCs w:val="22"/>
               </w:rPr>
               <w:t>sensorCount-WorkArea</w:t>
             </w:r>
@@ -6513,7 +6620,7 @@
         </w:tc>
         <w:tc>
           <w:tcPr>
-            <w:tcW w:w="1710" w:type="dxa"/>
+            <w:tcW w:w="1620" w:type="dxa"/>
             <w:shd w:val="clear" w:color="auto" w:fill="FF0000"/>
             <w:vAlign w:val="bottom"/>
           </w:tcPr>
@@ -6537,7 +6644,7 @@
         </w:tc>
         <w:tc>
           <w:tcPr>
-            <w:tcW w:w="1615" w:type="dxa"/>
+            <w:tcW w:w="1980" w:type="dxa"/>
             <w:shd w:val="clear" w:color="auto" w:fill="FF0000"/>
             <w:vAlign w:val="bottom"/>
           </w:tcPr>
@@ -6561,7 +6668,7 @@
         </w:tc>
         <w:tc>
           <w:tcPr>
-            <w:tcW w:w="1615" w:type="dxa"/>
+            <w:tcW w:w="1800" w:type="dxa"/>
             <w:shd w:val="clear" w:color="auto" w:fill="FF0000"/>
           </w:tcPr>
           <w:p>
@@ -6577,7 +6684,7 @@
         </w:tc>
         <w:tc>
           <w:tcPr>
-            <w:tcW w:w="1615" w:type="dxa"/>
+            <w:tcW w:w="2160" w:type="dxa"/>
             <w:shd w:val="clear" w:color="auto" w:fill="FF0000"/>
           </w:tcPr>
           <w:p>
@@ -6592,6 +6699,1068 @@
           </w:p>
         </w:tc>
       </w:tr>
+      <w:tr>
+        <w:trPr>
+          <w:trHeight w:val="70"/>
+        </w:trPr>
+        <w:tc>
+          <w:tcPr>
+            <w:tcW w:w="2065" w:type="dxa"/>
+            <w:vAlign w:val="bottom"/>
+          </w:tcPr>
+          <w:p>
+            <w:pPr>
+              <w:jc w:val="both"/>
+              <w:rPr>
+                <w:color w:val="000000"/>
+                <w:sz w:val="18"/>
+                <w:szCs w:val="18"/>
+              </w:rPr>
+            </w:pPr>
+            <w:r>
+              <w:rPr>
+                <w:rFonts w:ascii="Calibri" w:hAnsi="Calibri" w:cs="Calibri"/>
+                <w:color w:val="000000"/>
+                <w:sz w:val="22"/>
+                <w:szCs w:val="22"/>
+              </w:rPr>
+              <w:t>sensorElTime-Bathroom</w:t>
+            </w:r>
+          </w:p>
+        </w:tc>
+        <w:tc>
+          <w:tcPr>
+            <w:tcW w:w="1620" w:type="dxa"/>
+            <w:shd w:val="clear" w:color="auto" w:fill="FF0000"/>
+            <w:vAlign w:val="bottom"/>
+          </w:tcPr>
+          <w:p>
+            <w:pPr>
+              <w:jc w:val="both"/>
+              <w:rPr>
+                <w:color w:val="000000"/>
+                <w:sz w:val="18"/>
+                <w:szCs w:val="18"/>
+              </w:rPr>
+            </w:pPr>
+          </w:p>
+        </w:tc>
+        <w:tc>
+          <w:tcPr>
+            <w:tcW w:w="1980" w:type="dxa"/>
+            <w:shd w:val="clear" w:color="auto" w:fill="FF0000"/>
+            <w:vAlign w:val="bottom"/>
+          </w:tcPr>
+          <w:p>
+            <w:pPr>
+              <w:jc w:val="both"/>
+              <w:rPr>
+                <w:color w:val="000000"/>
+                <w:sz w:val="18"/>
+                <w:szCs w:val="18"/>
+              </w:rPr>
+            </w:pPr>
+          </w:p>
+        </w:tc>
+        <w:tc>
+          <w:tcPr>
+            <w:tcW w:w="1800" w:type="dxa"/>
+            <w:shd w:val="clear" w:color="auto" w:fill="FF0000"/>
+          </w:tcPr>
+          <w:p>
+            <w:pPr>
+              <w:jc w:val="both"/>
+              <w:rPr>
+                <w:color w:val="000000"/>
+                <w:sz w:val="18"/>
+                <w:szCs w:val="18"/>
+              </w:rPr>
+            </w:pPr>
+          </w:p>
+        </w:tc>
+        <w:tc>
+          <w:tcPr>
+            <w:tcW w:w="2160" w:type="dxa"/>
+            <w:shd w:val="clear" w:color="auto" w:fill="FF0000"/>
+          </w:tcPr>
+          <w:p>
+            <w:pPr>
+              <w:jc w:val="both"/>
+              <w:rPr>
+                <w:color w:val="000000"/>
+                <w:sz w:val="18"/>
+                <w:szCs w:val="18"/>
+              </w:rPr>
+            </w:pPr>
+          </w:p>
+        </w:tc>
+      </w:tr>
+      <w:tr>
+        <w:trPr>
+          <w:trHeight w:val="70"/>
+        </w:trPr>
+        <w:tc>
+          <w:tcPr>
+            <w:tcW w:w="2065" w:type="dxa"/>
+            <w:vAlign w:val="bottom"/>
+          </w:tcPr>
+          <w:p>
+            <w:pPr>
+              <w:jc w:val="both"/>
+              <w:rPr>
+                <w:color w:val="000000"/>
+                <w:sz w:val="18"/>
+                <w:szCs w:val="18"/>
+              </w:rPr>
+            </w:pPr>
+            <w:r>
+              <w:rPr>
+                <w:rFonts w:ascii="Calibri" w:hAnsi="Calibri" w:cs="Calibri"/>
+                <w:color w:val="000000"/>
+                <w:sz w:val="22"/>
+                <w:szCs w:val="22"/>
+              </w:rPr>
+              <w:t>sensorElTime-Bedroom</w:t>
+            </w:r>
+          </w:p>
+        </w:tc>
+        <w:tc>
+          <w:tcPr>
+            <w:tcW w:w="1620" w:type="dxa"/>
+            <w:shd w:val="clear" w:color="auto" w:fill="FF0000"/>
+            <w:vAlign w:val="bottom"/>
+          </w:tcPr>
+          <w:p>
+            <w:pPr>
+              <w:jc w:val="both"/>
+              <w:rPr>
+                <w:color w:val="000000"/>
+                <w:sz w:val="18"/>
+                <w:szCs w:val="18"/>
+              </w:rPr>
+            </w:pPr>
+          </w:p>
+        </w:tc>
+        <w:tc>
+          <w:tcPr>
+            <w:tcW w:w="1980" w:type="dxa"/>
+            <w:shd w:val="clear" w:color="auto" w:fill="FF0000"/>
+            <w:vAlign w:val="bottom"/>
+          </w:tcPr>
+          <w:p>
+            <w:pPr>
+              <w:jc w:val="both"/>
+              <w:rPr>
+                <w:color w:val="000000"/>
+                <w:sz w:val="18"/>
+                <w:szCs w:val="18"/>
+              </w:rPr>
+            </w:pPr>
+          </w:p>
+        </w:tc>
+        <w:tc>
+          <w:tcPr>
+            <w:tcW w:w="1800" w:type="dxa"/>
+            <w:shd w:val="clear" w:color="auto" w:fill="FF0000"/>
+          </w:tcPr>
+          <w:p>
+            <w:pPr>
+              <w:jc w:val="both"/>
+              <w:rPr>
+                <w:color w:val="000000"/>
+                <w:sz w:val="18"/>
+                <w:szCs w:val="18"/>
+              </w:rPr>
+            </w:pPr>
+          </w:p>
+        </w:tc>
+        <w:tc>
+          <w:tcPr>
+            <w:tcW w:w="2160" w:type="dxa"/>
+            <w:shd w:val="clear" w:color="auto" w:fill="FF0000"/>
+          </w:tcPr>
+          <w:p>
+            <w:pPr>
+              <w:jc w:val="both"/>
+              <w:rPr>
+                <w:color w:val="000000"/>
+                <w:sz w:val="18"/>
+                <w:szCs w:val="18"/>
+              </w:rPr>
+            </w:pPr>
+          </w:p>
+        </w:tc>
+      </w:tr>
+      <w:tr>
+        <w:trPr>
+          <w:trHeight w:val="70"/>
+        </w:trPr>
+        <w:tc>
+          <w:tcPr>
+            <w:tcW w:w="2065" w:type="dxa"/>
+            <w:vAlign w:val="bottom"/>
+          </w:tcPr>
+          <w:p>
+            <w:pPr>
+              <w:jc w:val="both"/>
+              <w:rPr>
+                <w:color w:val="000000"/>
+                <w:sz w:val="18"/>
+                <w:szCs w:val="18"/>
+              </w:rPr>
+            </w:pPr>
+            <w:r>
+              <w:rPr>
+                <w:rFonts w:ascii="Calibri" w:hAnsi="Calibri" w:cs="Calibri"/>
+                <w:color w:val="000000"/>
+                <w:sz w:val="22"/>
+                <w:szCs w:val="22"/>
+              </w:rPr>
+              <w:t>sensorElTime-Chair</w:t>
+            </w:r>
+          </w:p>
+        </w:tc>
+        <w:tc>
+          <w:tcPr>
+            <w:tcW w:w="1620" w:type="dxa"/>
+            <w:shd w:val="clear" w:color="auto" w:fill="FF0000"/>
+            <w:vAlign w:val="bottom"/>
+          </w:tcPr>
+          <w:p>
+            <w:pPr>
+              <w:jc w:val="both"/>
+              <w:rPr>
+                <w:color w:val="000000"/>
+                <w:sz w:val="18"/>
+                <w:szCs w:val="18"/>
+              </w:rPr>
+            </w:pPr>
+          </w:p>
+        </w:tc>
+        <w:tc>
+          <w:tcPr>
+            <w:tcW w:w="1980" w:type="dxa"/>
+            <w:shd w:val="clear" w:color="auto" w:fill="FF0000"/>
+            <w:vAlign w:val="bottom"/>
+          </w:tcPr>
+          <w:p>
+            <w:pPr>
+              <w:jc w:val="both"/>
+              <w:rPr>
+                <w:color w:val="000000"/>
+                <w:sz w:val="18"/>
+                <w:szCs w:val="18"/>
+              </w:rPr>
+            </w:pPr>
+          </w:p>
+        </w:tc>
+        <w:tc>
+          <w:tcPr>
+            <w:tcW w:w="1800" w:type="dxa"/>
+            <w:shd w:val="clear" w:color="auto" w:fill="FF0000"/>
+          </w:tcPr>
+          <w:p>
+            <w:pPr>
+              <w:jc w:val="both"/>
+              <w:rPr>
+                <w:color w:val="000000"/>
+                <w:sz w:val="18"/>
+                <w:szCs w:val="18"/>
+              </w:rPr>
+            </w:pPr>
+          </w:p>
+        </w:tc>
+        <w:tc>
+          <w:tcPr>
+            <w:tcW w:w="2160" w:type="dxa"/>
+            <w:shd w:val="clear" w:color="auto" w:fill="FF0000"/>
+          </w:tcPr>
+          <w:p>
+            <w:pPr>
+              <w:jc w:val="both"/>
+              <w:rPr>
+                <w:color w:val="000000"/>
+                <w:sz w:val="18"/>
+                <w:szCs w:val="18"/>
+              </w:rPr>
+            </w:pPr>
+          </w:p>
+        </w:tc>
+      </w:tr>
+      <w:tr>
+        <w:trPr>
+          <w:trHeight w:val="70"/>
+        </w:trPr>
+        <w:tc>
+          <w:tcPr>
+            <w:tcW w:w="2065" w:type="dxa"/>
+            <w:vAlign w:val="bottom"/>
+          </w:tcPr>
+          <w:p>
+            <w:pPr>
+              <w:jc w:val="both"/>
+              <w:rPr>
+                <w:color w:val="000000"/>
+                <w:sz w:val="18"/>
+                <w:szCs w:val="18"/>
+              </w:rPr>
+            </w:pPr>
+            <w:r>
+              <w:rPr>
+                <w:rFonts w:ascii="Calibri" w:hAnsi="Calibri" w:cs="Calibri"/>
+                <w:color w:val="000000"/>
+                <w:sz w:val="22"/>
+                <w:szCs w:val="22"/>
+              </w:rPr>
+              <w:t>sensorElTime-DiningRoom</w:t>
+            </w:r>
+          </w:p>
+        </w:tc>
+        <w:tc>
+          <w:tcPr>
+            <w:tcW w:w="1620" w:type="dxa"/>
+            <w:shd w:val="clear" w:color="auto" w:fill="FF0000"/>
+            <w:vAlign w:val="bottom"/>
+          </w:tcPr>
+          <w:p>
+            <w:pPr>
+              <w:jc w:val="both"/>
+              <w:rPr>
+                <w:color w:val="000000"/>
+                <w:sz w:val="18"/>
+                <w:szCs w:val="18"/>
+              </w:rPr>
+            </w:pPr>
+          </w:p>
+        </w:tc>
+        <w:tc>
+          <w:tcPr>
+            <w:tcW w:w="1980" w:type="dxa"/>
+            <w:shd w:val="clear" w:color="auto" w:fill="FF0000"/>
+            <w:vAlign w:val="bottom"/>
+          </w:tcPr>
+          <w:p>
+            <w:pPr>
+              <w:jc w:val="both"/>
+              <w:rPr>
+                <w:color w:val="000000"/>
+                <w:sz w:val="18"/>
+                <w:szCs w:val="18"/>
+              </w:rPr>
+            </w:pPr>
+          </w:p>
+        </w:tc>
+        <w:tc>
+          <w:tcPr>
+            <w:tcW w:w="1800" w:type="dxa"/>
+            <w:shd w:val="clear" w:color="auto" w:fill="FF0000"/>
+          </w:tcPr>
+          <w:p>
+            <w:pPr>
+              <w:jc w:val="both"/>
+              <w:rPr>
+                <w:color w:val="000000"/>
+                <w:sz w:val="18"/>
+                <w:szCs w:val="18"/>
+              </w:rPr>
+            </w:pPr>
+          </w:p>
+        </w:tc>
+        <w:tc>
+          <w:tcPr>
+            <w:tcW w:w="2160" w:type="dxa"/>
+            <w:shd w:val="clear" w:color="auto" w:fill="FF0000"/>
+          </w:tcPr>
+          <w:p>
+            <w:pPr>
+              <w:jc w:val="both"/>
+              <w:rPr>
+                <w:color w:val="000000"/>
+                <w:sz w:val="18"/>
+                <w:szCs w:val="18"/>
+              </w:rPr>
+            </w:pPr>
+          </w:p>
+        </w:tc>
+      </w:tr>
+      <w:tr>
+        <w:trPr>
+          <w:trHeight w:val="70"/>
+        </w:trPr>
+        <w:tc>
+          <w:tcPr>
+            <w:tcW w:w="2065" w:type="dxa"/>
+            <w:vAlign w:val="bottom"/>
+          </w:tcPr>
+          <w:p>
+            <w:pPr>
+              <w:jc w:val="both"/>
+              <w:rPr>
+                <w:color w:val="000000"/>
+                <w:sz w:val="18"/>
+                <w:szCs w:val="18"/>
+              </w:rPr>
+            </w:pPr>
+            <w:r>
+              <w:rPr>
+                <w:rFonts w:ascii="Calibri" w:hAnsi="Calibri" w:cs="Calibri"/>
+                <w:color w:val="000000"/>
+                <w:sz w:val="22"/>
+                <w:szCs w:val="22"/>
+              </w:rPr>
+              <w:lastRenderedPageBreak/>
+              <w:t>sensorElTime-Hall</w:t>
+            </w:r>
+          </w:p>
+        </w:tc>
+        <w:tc>
+          <w:tcPr>
+            <w:tcW w:w="1620" w:type="dxa"/>
+            <w:shd w:val="clear" w:color="auto" w:fill="FF0000"/>
+            <w:vAlign w:val="bottom"/>
+          </w:tcPr>
+          <w:p>
+            <w:pPr>
+              <w:jc w:val="both"/>
+              <w:rPr>
+                <w:color w:val="000000"/>
+                <w:sz w:val="18"/>
+                <w:szCs w:val="18"/>
+              </w:rPr>
+            </w:pPr>
+          </w:p>
+        </w:tc>
+        <w:tc>
+          <w:tcPr>
+            <w:tcW w:w="1980" w:type="dxa"/>
+            <w:shd w:val="clear" w:color="auto" w:fill="FF0000"/>
+            <w:vAlign w:val="bottom"/>
+          </w:tcPr>
+          <w:p>
+            <w:pPr>
+              <w:jc w:val="both"/>
+              <w:rPr>
+                <w:color w:val="000000"/>
+                <w:sz w:val="18"/>
+                <w:szCs w:val="18"/>
+              </w:rPr>
+            </w:pPr>
+          </w:p>
+        </w:tc>
+        <w:tc>
+          <w:tcPr>
+            <w:tcW w:w="1800" w:type="dxa"/>
+            <w:shd w:val="clear" w:color="auto" w:fill="FF0000"/>
+          </w:tcPr>
+          <w:p>
+            <w:pPr>
+              <w:jc w:val="both"/>
+              <w:rPr>
+                <w:color w:val="000000"/>
+                <w:sz w:val="18"/>
+                <w:szCs w:val="18"/>
+              </w:rPr>
+            </w:pPr>
+          </w:p>
+        </w:tc>
+        <w:tc>
+          <w:tcPr>
+            <w:tcW w:w="2160" w:type="dxa"/>
+            <w:shd w:val="clear" w:color="auto" w:fill="FF0000"/>
+          </w:tcPr>
+          <w:p>
+            <w:pPr>
+              <w:jc w:val="both"/>
+              <w:rPr>
+                <w:color w:val="000000"/>
+                <w:sz w:val="18"/>
+                <w:szCs w:val="18"/>
+              </w:rPr>
+            </w:pPr>
+          </w:p>
+        </w:tc>
+      </w:tr>
+      <w:tr>
+        <w:trPr>
+          <w:trHeight w:val="70"/>
+        </w:trPr>
+        <w:tc>
+          <w:tcPr>
+            <w:tcW w:w="2065" w:type="dxa"/>
+            <w:vAlign w:val="bottom"/>
+          </w:tcPr>
+          <w:p>
+            <w:pPr>
+              <w:jc w:val="both"/>
+              <w:rPr>
+                <w:color w:val="000000"/>
+                <w:sz w:val="18"/>
+                <w:szCs w:val="18"/>
+              </w:rPr>
+            </w:pPr>
+            <w:r>
+              <w:rPr>
+                <w:rFonts w:ascii="Calibri" w:hAnsi="Calibri" w:cs="Calibri"/>
+                <w:color w:val="000000"/>
+                <w:sz w:val="22"/>
+                <w:szCs w:val="22"/>
+              </w:rPr>
+              <w:t>sensorElTime-Ignore</w:t>
+            </w:r>
+          </w:p>
+        </w:tc>
+        <w:tc>
+          <w:tcPr>
+            <w:tcW w:w="1620" w:type="dxa"/>
+            <w:shd w:val="clear" w:color="auto" w:fill="FF0000"/>
+            <w:vAlign w:val="bottom"/>
+          </w:tcPr>
+          <w:p>
+            <w:pPr>
+              <w:jc w:val="both"/>
+              <w:rPr>
+                <w:color w:val="000000"/>
+                <w:sz w:val="18"/>
+                <w:szCs w:val="18"/>
+              </w:rPr>
+            </w:pPr>
+          </w:p>
+        </w:tc>
+        <w:tc>
+          <w:tcPr>
+            <w:tcW w:w="1980" w:type="dxa"/>
+            <w:shd w:val="clear" w:color="auto" w:fill="FF0000"/>
+            <w:vAlign w:val="bottom"/>
+          </w:tcPr>
+          <w:p>
+            <w:pPr>
+              <w:jc w:val="both"/>
+              <w:rPr>
+                <w:color w:val="000000"/>
+                <w:sz w:val="18"/>
+                <w:szCs w:val="18"/>
+              </w:rPr>
+            </w:pPr>
+          </w:p>
+        </w:tc>
+        <w:tc>
+          <w:tcPr>
+            <w:tcW w:w="1800" w:type="dxa"/>
+            <w:shd w:val="clear" w:color="auto" w:fill="FF0000"/>
+          </w:tcPr>
+          <w:p>
+            <w:pPr>
+              <w:jc w:val="both"/>
+              <w:rPr>
+                <w:color w:val="000000"/>
+                <w:sz w:val="18"/>
+                <w:szCs w:val="18"/>
+              </w:rPr>
+            </w:pPr>
+          </w:p>
+        </w:tc>
+        <w:tc>
+          <w:tcPr>
+            <w:tcW w:w="2160" w:type="dxa"/>
+            <w:shd w:val="clear" w:color="auto" w:fill="FF0000"/>
+          </w:tcPr>
+          <w:p>
+            <w:pPr>
+              <w:jc w:val="both"/>
+              <w:rPr>
+                <w:color w:val="000000"/>
+                <w:sz w:val="18"/>
+                <w:szCs w:val="18"/>
+              </w:rPr>
+            </w:pPr>
+          </w:p>
+        </w:tc>
+      </w:tr>
+      <w:tr>
+        <w:trPr>
+          <w:trHeight w:val="70"/>
+        </w:trPr>
+        <w:tc>
+          <w:tcPr>
+            <w:tcW w:w="2065" w:type="dxa"/>
+            <w:vAlign w:val="bottom"/>
+          </w:tcPr>
+          <w:p>
+            <w:pPr>
+              <w:jc w:val="both"/>
+              <w:rPr>
+                <w:color w:val="000000"/>
+                <w:sz w:val="18"/>
+                <w:szCs w:val="18"/>
+              </w:rPr>
+            </w:pPr>
+            <w:r>
+              <w:rPr>
+                <w:rFonts w:ascii="Calibri" w:hAnsi="Calibri" w:cs="Calibri"/>
+                <w:color w:val="000000"/>
+                <w:sz w:val="22"/>
+                <w:szCs w:val="22"/>
+              </w:rPr>
+              <w:t>sensorElTime-Kitchen</w:t>
+            </w:r>
+          </w:p>
+        </w:tc>
+        <w:tc>
+          <w:tcPr>
+            <w:tcW w:w="1620" w:type="dxa"/>
+            <w:shd w:val="clear" w:color="auto" w:fill="FF0000"/>
+            <w:vAlign w:val="bottom"/>
+          </w:tcPr>
+          <w:p>
+            <w:pPr>
+              <w:jc w:val="both"/>
+              <w:rPr>
+                <w:color w:val="000000"/>
+                <w:sz w:val="18"/>
+                <w:szCs w:val="18"/>
+              </w:rPr>
+            </w:pPr>
+          </w:p>
+        </w:tc>
+        <w:tc>
+          <w:tcPr>
+            <w:tcW w:w="1980" w:type="dxa"/>
+            <w:shd w:val="clear" w:color="auto" w:fill="FF0000"/>
+            <w:vAlign w:val="bottom"/>
+          </w:tcPr>
+          <w:p>
+            <w:pPr>
+              <w:jc w:val="both"/>
+              <w:rPr>
+                <w:color w:val="000000"/>
+                <w:sz w:val="18"/>
+                <w:szCs w:val="18"/>
+              </w:rPr>
+            </w:pPr>
+          </w:p>
+        </w:tc>
+        <w:tc>
+          <w:tcPr>
+            <w:tcW w:w="1800" w:type="dxa"/>
+            <w:shd w:val="clear" w:color="auto" w:fill="FF0000"/>
+          </w:tcPr>
+          <w:p>
+            <w:pPr>
+              <w:jc w:val="both"/>
+              <w:rPr>
+                <w:color w:val="000000"/>
+                <w:sz w:val="18"/>
+                <w:szCs w:val="18"/>
+              </w:rPr>
+            </w:pPr>
+          </w:p>
+        </w:tc>
+        <w:tc>
+          <w:tcPr>
+            <w:tcW w:w="2160" w:type="dxa"/>
+            <w:shd w:val="clear" w:color="auto" w:fill="FF0000"/>
+          </w:tcPr>
+          <w:p>
+            <w:pPr>
+              <w:jc w:val="both"/>
+              <w:rPr>
+                <w:color w:val="000000"/>
+                <w:sz w:val="18"/>
+                <w:szCs w:val="18"/>
+              </w:rPr>
+            </w:pPr>
+          </w:p>
+        </w:tc>
+      </w:tr>
+      <w:tr>
+        <w:trPr>
+          <w:trHeight w:val="70"/>
+        </w:trPr>
+        <w:tc>
+          <w:tcPr>
+            <w:tcW w:w="2065" w:type="dxa"/>
+            <w:vAlign w:val="bottom"/>
+          </w:tcPr>
+          <w:p>
+            <w:pPr>
+              <w:jc w:val="both"/>
+              <w:rPr>
+                <w:color w:val="000000"/>
+                <w:sz w:val="18"/>
+                <w:szCs w:val="18"/>
+              </w:rPr>
+            </w:pPr>
+            <w:r>
+              <w:rPr>
+                <w:rFonts w:ascii="Calibri" w:hAnsi="Calibri" w:cs="Calibri"/>
+                <w:color w:val="000000"/>
+                <w:sz w:val="22"/>
+                <w:szCs w:val="22"/>
+              </w:rPr>
+              <w:t>sensorElTime-LivingRoom</w:t>
+            </w:r>
+          </w:p>
+        </w:tc>
+        <w:tc>
+          <w:tcPr>
+            <w:tcW w:w="1620" w:type="dxa"/>
+            <w:shd w:val="clear" w:color="auto" w:fill="FF0000"/>
+            <w:vAlign w:val="bottom"/>
+          </w:tcPr>
+          <w:p>
+            <w:pPr>
+              <w:jc w:val="both"/>
+              <w:rPr>
+                <w:color w:val="000000"/>
+                <w:sz w:val="18"/>
+                <w:szCs w:val="18"/>
+              </w:rPr>
+            </w:pPr>
+          </w:p>
+        </w:tc>
+        <w:tc>
+          <w:tcPr>
+            <w:tcW w:w="1980" w:type="dxa"/>
+            <w:shd w:val="clear" w:color="auto" w:fill="FF0000"/>
+            <w:vAlign w:val="bottom"/>
+          </w:tcPr>
+          <w:p>
+            <w:pPr>
+              <w:jc w:val="both"/>
+              <w:rPr>
+                <w:color w:val="000000"/>
+                <w:sz w:val="18"/>
+                <w:szCs w:val="18"/>
+              </w:rPr>
+            </w:pPr>
+          </w:p>
+        </w:tc>
+        <w:tc>
+          <w:tcPr>
+            <w:tcW w:w="1800" w:type="dxa"/>
+            <w:shd w:val="clear" w:color="auto" w:fill="FF0000"/>
+          </w:tcPr>
+          <w:p>
+            <w:pPr>
+              <w:jc w:val="both"/>
+              <w:rPr>
+                <w:color w:val="000000"/>
+                <w:sz w:val="18"/>
+                <w:szCs w:val="18"/>
+              </w:rPr>
+            </w:pPr>
+          </w:p>
+        </w:tc>
+        <w:tc>
+          <w:tcPr>
+            <w:tcW w:w="2160" w:type="dxa"/>
+            <w:shd w:val="clear" w:color="auto" w:fill="FF0000"/>
+          </w:tcPr>
+          <w:p>
+            <w:pPr>
+              <w:jc w:val="both"/>
+              <w:rPr>
+                <w:color w:val="000000"/>
+                <w:sz w:val="18"/>
+                <w:szCs w:val="18"/>
+              </w:rPr>
+            </w:pPr>
+          </w:p>
+        </w:tc>
+      </w:tr>
+      <w:tr>
+        <w:trPr>
+          <w:trHeight w:val="70"/>
+        </w:trPr>
+        <w:tc>
+          <w:tcPr>
+            <w:tcW w:w="2065" w:type="dxa"/>
+            <w:vAlign w:val="bottom"/>
+          </w:tcPr>
+          <w:p>
+            <w:pPr>
+              <w:jc w:val="both"/>
+              <w:rPr>
+                <w:rFonts w:ascii="Calibri" w:hAnsi="Calibri" w:cs="Calibri"/>
+                <w:color w:val="000000"/>
+                <w:sz w:val="22"/>
+                <w:szCs w:val="22"/>
+              </w:rPr>
+            </w:pPr>
+            <w:bookmarkStart w:id="0" w:name="_GoBack" w:colFirst="0" w:colLast="0"/>
+            <w:r>
+              <w:rPr>
+                <w:rFonts w:ascii="Calibri" w:hAnsi="Calibri" w:cs="Calibri"/>
+                <w:color w:val="000000"/>
+                <w:sz w:val="22"/>
+                <w:szCs w:val="22"/>
+              </w:rPr>
+              <w:t>sensorElTime-Office</w:t>
+            </w:r>
+          </w:p>
+        </w:tc>
+        <w:tc>
+          <w:tcPr>
+            <w:tcW w:w="1620" w:type="dxa"/>
+            <w:shd w:val="clear" w:color="auto" w:fill="FF0000"/>
+            <w:vAlign w:val="bottom"/>
+          </w:tcPr>
+          <w:p>
+            <w:pPr>
+              <w:jc w:val="both"/>
+              <w:rPr>
+                <w:color w:val="000000"/>
+                <w:sz w:val="18"/>
+                <w:szCs w:val="18"/>
+              </w:rPr>
+            </w:pPr>
+          </w:p>
+        </w:tc>
+        <w:tc>
+          <w:tcPr>
+            <w:tcW w:w="1980" w:type="dxa"/>
+            <w:shd w:val="clear" w:color="auto" w:fill="FF0000"/>
+            <w:vAlign w:val="bottom"/>
+          </w:tcPr>
+          <w:p>
+            <w:pPr>
+              <w:jc w:val="both"/>
+              <w:rPr>
+                <w:color w:val="000000"/>
+                <w:sz w:val="18"/>
+                <w:szCs w:val="18"/>
+              </w:rPr>
+            </w:pPr>
+          </w:p>
+        </w:tc>
+        <w:tc>
+          <w:tcPr>
+            <w:tcW w:w="1800" w:type="dxa"/>
+            <w:shd w:val="clear" w:color="auto" w:fill="FF0000"/>
+          </w:tcPr>
+          <w:p>
+            <w:pPr>
+              <w:jc w:val="both"/>
+              <w:rPr>
+                <w:color w:val="000000"/>
+                <w:sz w:val="18"/>
+                <w:szCs w:val="18"/>
+              </w:rPr>
+            </w:pPr>
+          </w:p>
+        </w:tc>
+        <w:tc>
+          <w:tcPr>
+            <w:tcW w:w="2160" w:type="dxa"/>
+            <w:shd w:val="clear" w:color="auto" w:fill="FF0000"/>
+          </w:tcPr>
+          <w:p>
+            <w:pPr>
+              <w:jc w:val="both"/>
+              <w:rPr>
+                <w:color w:val="000000"/>
+                <w:sz w:val="18"/>
+                <w:szCs w:val="18"/>
+              </w:rPr>
+            </w:pPr>
+          </w:p>
+        </w:tc>
+      </w:tr>
+      <w:tr>
+        <w:trPr>
+          <w:trHeight w:val="70"/>
+        </w:trPr>
+        <w:tc>
+          <w:tcPr>
+            <w:tcW w:w="2065" w:type="dxa"/>
+            <w:vAlign w:val="bottom"/>
+          </w:tcPr>
+          <w:p>
+            <w:pPr>
+              <w:jc w:val="both"/>
+              <w:rPr>
+                <w:rFonts w:ascii="Calibri" w:hAnsi="Calibri" w:cs="Calibri"/>
+                <w:color w:val="000000"/>
+                <w:sz w:val="22"/>
+                <w:szCs w:val="22"/>
+              </w:rPr>
+            </w:pPr>
+            <w:r>
+              <w:rPr>
+                <w:rFonts w:ascii="Calibri" w:hAnsi="Calibri" w:cs="Calibri"/>
+                <w:color w:val="000000"/>
+                <w:sz w:val="22"/>
+                <w:szCs w:val="22"/>
+              </w:rPr>
+              <w:t>sensorElTime-OutsideDoor</w:t>
+            </w:r>
+          </w:p>
+        </w:tc>
+        <w:tc>
+          <w:tcPr>
+            <w:tcW w:w="1620" w:type="dxa"/>
+            <w:shd w:val="clear" w:color="auto" w:fill="FF0000"/>
+            <w:vAlign w:val="bottom"/>
+          </w:tcPr>
+          <w:p>
+            <w:pPr>
+              <w:jc w:val="both"/>
+              <w:rPr>
+                <w:color w:val="000000"/>
+                <w:sz w:val="18"/>
+                <w:szCs w:val="18"/>
+              </w:rPr>
+            </w:pPr>
+          </w:p>
+        </w:tc>
+        <w:tc>
+          <w:tcPr>
+            <w:tcW w:w="1980" w:type="dxa"/>
+            <w:shd w:val="clear" w:color="auto" w:fill="FF0000"/>
+            <w:vAlign w:val="bottom"/>
+          </w:tcPr>
+          <w:p>
+            <w:pPr>
+              <w:jc w:val="both"/>
+              <w:rPr>
+                <w:color w:val="000000"/>
+                <w:sz w:val="18"/>
+                <w:szCs w:val="18"/>
+              </w:rPr>
+            </w:pPr>
+          </w:p>
+        </w:tc>
+        <w:tc>
+          <w:tcPr>
+            <w:tcW w:w="1800" w:type="dxa"/>
+            <w:shd w:val="clear" w:color="auto" w:fill="FF0000"/>
+          </w:tcPr>
+          <w:p>
+            <w:pPr>
+              <w:jc w:val="both"/>
+              <w:rPr>
+                <w:color w:val="000000"/>
+                <w:sz w:val="18"/>
+                <w:szCs w:val="18"/>
+              </w:rPr>
+            </w:pPr>
+          </w:p>
+        </w:tc>
+        <w:tc>
+          <w:tcPr>
+            <w:tcW w:w="2160" w:type="dxa"/>
+            <w:shd w:val="clear" w:color="auto" w:fill="FF0000"/>
+          </w:tcPr>
+          <w:p>
+            <w:pPr>
+              <w:jc w:val="both"/>
+              <w:rPr>
+                <w:color w:val="000000"/>
+                <w:sz w:val="18"/>
+                <w:szCs w:val="18"/>
+              </w:rPr>
+            </w:pPr>
+          </w:p>
+        </w:tc>
+      </w:tr>
+      <w:tr>
+        <w:trPr>
+          <w:trHeight w:val="70"/>
+        </w:trPr>
+        <w:tc>
+          <w:tcPr>
+            <w:tcW w:w="2065" w:type="dxa"/>
+            <w:vAlign w:val="bottom"/>
+          </w:tcPr>
+          <w:p>
+            <w:pPr>
+              <w:jc w:val="both"/>
+              <w:rPr>
+                <w:rFonts w:ascii="Calibri" w:hAnsi="Calibri" w:cs="Calibri"/>
+                <w:color w:val="000000"/>
+                <w:sz w:val="22"/>
+                <w:szCs w:val="22"/>
+              </w:rPr>
+            </w:pPr>
+            <w:r>
+              <w:rPr>
+                <w:rFonts w:ascii="Calibri" w:hAnsi="Calibri" w:cs="Calibri"/>
+                <w:color w:val="000000"/>
+                <w:sz w:val="22"/>
+                <w:szCs w:val="22"/>
+              </w:rPr>
+              <w:t>sensorElTime-WorkArea</w:t>
+            </w:r>
+          </w:p>
+        </w:tc>
+        <w:tc>
+          <w:tcPr>
+            <w:tcW w:w="1620" w:type="dxa"/>
+            <w:shd w:val="clear" w:color="auto" w:fill="FF0000"/>
+            <w:vAlign w:val="bottom"/>
+          </w:tcPr>
+          <w:p>
+            <w:pPr>
+              <w:jc w:val="both"/>
+              <w:rPr>
+                <w:color w:val="000000"/>
+                <w:sz w:val="18"/>
+                <w:szCs w:val="18"/>
+              </w:rPr>
+            </w:pPr>
+          </w:p>
+        </w:tc>
+        <w:tc>
+          <w:tcPr>
+            <w:tcW w:w="1980" w:type="dxa"/>
+            <w:shd w:val="clear" w:color="auto" w:fill="FF0000"/>
+            <w:vAlign w:val="bottom"/>
+          </w:tcPr>
+          <w:p>
+            <w:pPr>
+              <w:jc w:val="both"/>
+              <w:rPr>
+                <w:color w:val="000000"/>
+                <w:sz w:val="18"/>
+                <w:szCs w:val="18"/>
+              </w:rPr>
+            </w:pPr>
+          </w:p>
+        </w:tc>
+        <w:tc>
+          <w:tcPr>
+            <w:tcW w:w="1800" w:type="dxa"/>
+            <w:shd w:val="clear" w:color="auto" w:fill="FF0000"/>
+          </w:tcPr>
+          <w:p>
+            <w:pPr>
+              <w:jc w:val="both"/>
+              <w:rPr>
+                <w:color w:val="000000"/>
+                <w:sz w:val="18"/>
+                <w:szCs w:val="18"/>
+              </w:rPr>
+            </w:pPr>
+          </w:p>
+        </w:tc>
+        <w:tc>
+          <w:tcPr>
+            <w:tcW w:w="2160" w:type="dxa"/>
+            <w:shd w:val="clear" w:color="auto" w:fill="FF0000"/>
+          </w:tcPr>
+          <w:p>
+            <w:pPr>
+              <w:jc w:val="both"/>
+              <w:rPr>
+                <w:color w:val="000000"/>
+                <w:sz w:val="18"/>
+                <w:szCs w:val="18"/>
+              </w:rPr>
+            </w:pPr>
+          </w:p>
+        </w:tc>
+      </w:tr>
+      <w:bookmarkEnd w:id="0"/>
     </w:tbl>
     <w:p>
       <w:pPr>
@@ -6716,10 +7885,7 @@
         <w:t xml:space="preserve">basic features of the scraped dataset. </w:t>
       </w:r>
       <w:r>
-        <w:t xml:space="preserve">Figure </w:t>
-      </w:r>
-      <w:r>
-        <w:t xml:space="preserve">6 &amp; 7 presents the significant features with bar charts and the scores are listed in </w:t>
+        <w:t xml:space="preserve">Figure 6 &amp; 7 presents the significant features with bar charts and the scores are listed in </w:t>
       </w:r>
       <w:r>
         <w:t>table 3 &amp; 4 respectively.</w:t>
@@ -6784,15 +7950,7 @@
           <w:i w:val="0"/>
           <w:iCs w:val="0"/>
         </w:rPr>
-        <w:t xml:space="preserve">The ensemble learning approach of Extremely Randomized Trees Classifiers (Extra Trees Classfier) performs the aggregation of de-correkated decision trees’ results in a forest for classification. The decision trees construction differs in this aspect comparing to the construction of </w:t>
-      </w:r>
-      <w:r>
-        <w:rPr>
-          <w:i w:val="0"/>
-          <w:iCs w:val="0"/>
-        </w:rPr>
-        <w:lastRenderedPageBreak/>
-        <w:t>Random Forest Classifier. Each tree in the forest</w:t>
+        <w:t>The ensemble learning approach of Extremely Randomized Trees Classifiers (Extra Trees Classfier) performs the aggregation of de-correkated decision trees’ results in a forest for classification. The decision trees construction differs in this aspect comparing to the construction of Random Forest Classifier. Each tree in the forest</w:t>
       </w:r>
       <w:r>
         <w:rPr>
@@ -6897,8 +8055,13 @@
         <w:t>is the rows vs. output label proportion.</w:t>
       </w:r>
       <w:r>
-        <w:t xml:space="preserve"> Again, each tree’s information gain is measure with the formula:-</w:t>
-      </w:r>
+        <w:t xml:space="preserve"> Again, each tree’s information gain is measure with the </w:t>
+      </w:r>
+      <w:proofErr w:type="gramStart"/>
+      <w:r>
+        <w:t>formula:-</w:t>
+      </w:r>
+      <w:proofErr w:type="gramEnd"/>
     </w:p>
     <w:p>
       <w:pPr>
@@ -9223,7 +10386,6 @@
         <w:rPr>
           <w:noProof/>
         </w:rPr>
-        <w:lastRenderedPageBreak/>
         <w:drawing>
           <wp:inline distT="0" distB="0" distL="0" distR="0" wp14:anchorId="21985C7C" wp14:editId="24FF27B0">
             <wp:extent cx="2940050" cy="1631803"/>
@@ -10239,7 +11401,17 @@
                 <w:sz w:val="22"/>
                 <w:szCs w:val="22"/>
               </w:rPr>
-              <w:t>10. feature 27 (sensorElTime-Chair)</w:t>
+              <w:t>10. feature 27 (sensorElTime-</w:t>
+            </w:r>
+            <w:proofErr w:type="gramStart"/>
+            <w:r>
+              <w:rPr>
+                <w:rFonts w:ascii="Times New Roman" w:hAnsi="Times New Roman" w:cs="Times New Roman"/>
+                <w:color w:val="000000"/>
+                <w:sz w:val="22"/>
+                <w:szCs w:val="22"/>
+              </w:rPr>
+              <w:t>Chair)</w:t>
             </w:r>
             <w:r>
               <w:rPr>
@@ -10250,6 +11422,7 @@
               </w:rPr>
               <w:t>X</w:t>
             </w:r>
+            <w:proofErr w:type="gramEnd"/>
           </w:p>
         </w:tc>
         <w:tc>
@@ -10334,6 +11507,7 @@
                 <w:sz w:val="22"/>
                 <w:szCs w:val="22"/>
               </w:rPr>
+              <w:lastRenderedPageBreak/>
               <w:t>11. feature 28</w:t>
             </w:r>
             <w:r>
@@ -11782,8 +12956,6 @@
         </w:rPr>
         <w:t xml:space="preserve"> Performance evaluation summary across different feature-set selection techniques and classifiers.</w:t>
       </w:r>
-      <w:bookmarkStart w:id="0" w:name="_GoBack"/>
-      <w:bookmarkEnd w:id="0"/>
     </w:p>
     <w:tbl>
       <w:tblPr>
@@ -12235,7 +13407,6 @@
                 <w:sz w:val="18"/>
                 <w:szCs w:val="18"/>
               </w:rPr>
-              <w:lastRenderedPageBreak/>
               <w:t>Random Forest</w:t>
             </w:r>
           </w:p>
@@ -13082,6 +14253,7 @@
           <w:b/>
           <w:bCs/>
         </w:rPr>
+        <w:lastRenderedPageBreak/>
         <w:t xml:space="preserve">Classifiers peroformance on </w:t>
       </w:r>
       <w:r>
@@ -13502,7 +14674,6 @@
         <w:rPr>
           <w:noProof/>
         </w:rPr>
-        <w:lastRenderedPageBreak/>
         <w:drawing>
           <wp:inline distT="0" distB="0" distL="0" distR="0" wp14:anchorId="5259DCF2" wp14:editId="10E3FBC7">
             <wp:extent cx="1478280" cy="1936711"/>
@@ -13940,6 +15111,7 @@
           <w:sz w:val="18"/>
           <w:szCs w:val="18"/>
         </w:rPr>
+        <w:lastRenderedPageBreak/>
         <w:drawing>
           <wp:inline distT="0" distB="0" distL="0" distR="0" wp14:anchorId="03DBD09C" wp14:editId="7B7A50E8">
             <wp:extent cx="1852654" cy="2406624"/>
@@ -14390,7 +15562,15 @@
         <w:jc w:val="both"/>
       </w:pPr>
       <w:r>
-        <w:t xml:space="preserve">The performance of the three classifier model on 3 datasets is evaluated through four key metrics of accuracy: </w:t>
+        <w:t xml:space="preserve">The performance of the </w:t>
+      </w:r>
+      <w:proofErr w:type="gramStart"/>
+      <w:r>
+        <w:t>three classifier</w:t>
+      </w:r>
+      <w:proofErr w:type="gramEnd"/>
+      <w:r>
+        <w:t xml:space="preserve"> model on 3 datasets is evaluated through four key metrics of accuracy: </w:t>
       </w:r>
       <w:r>
         <w:rPr>
@@ -14411,7 +15591,6 @@
         <w:t xml:space="preserve">The </w:t>
       </w:r>
       <w:r>
-        <w:lastRenderedPageBreak/>
         <w:t>activities are coded into numerical values in here, hence the below graphs will show activity id comparisons.</w:t>
       </w:r>
     </w:p>
@@ -15020,7 +16199,6 @@
         <w:jc w:val="both"/>
       </w:pPr>
       <w:r>
-        <w:lastRenderedPageBreak/>
         <w:t xml:space="preserve"> </w:t>
       </w:r>
       <w:r>
@@ -15232,6 +16410,7 @@
         <w:jc w:val="both"/>
       </w:pPr>
       <w:r>
+        <w:lastRenderedPageBreak/>
         <w:t xml:space="preserve">                    </w:t>
       </w:r>
       <w:r>
@@ -15475,7 +16654,6 @@
         <w:jc w:val="both"/>
       </w:pPr>
       <w:r>
-        <w:lastRenderedPageBreak/>
         <w:t xml:space="preserve">           </w:t>
       </w:r>
       <w:r>
@@ -15679,7 +16857,15 @@
         <w:jc w:val="both"/>
       </w:pPr>
       <w:r>
-        <w:t xml:space="preserve">The overall accuracy of Decision Tree on this dataset is 70%, while the F1-score goes 82% as maximum for activity 4. Precision, Recall and F1-score- each metric has 1 pair of zero values for activity 1 &amp; 2, similar to the decision tree result on random forest based feature selected dataset. </w:t>
+        <w:t xml:space="preserve">The overall accuracy of Decision Tree on this dataset is 70%, while the F1-score goes 82% as maximum for activity 4. Precision, Recall and F1-score- each metric has 1 pair of zero values for activity 1 &amp; 2, similar to the decision tree result on random </w:t>
+      </w:r>
+      <w:proofErr w:type="gramStart"/>
+      <w:r>
+        <w:t>forest based</w:t>
+      </w:r>
+      <w:proofErr w:type="gramEnd"/>
+      <w:r>
+        <w:t xml:space="preserve"> feature selected dataset. </w:t>
       </w:r>
       <w:r>
         <w:t xml:space="preserve">The confusion matrix is presented in figure 29. </w:t>
@@ -15695,6 +16881,7 @@
         <w:jc w:val="both"/>
       </w:pPr>
       <w:r>
+        <w:lastRenderedPageBreak/>
         <w:t xml:space="preserve">           </w:t>
       </w:r>
       <w:r>
@@ -15818,7 +17005,15 @@
         <w:jc w:val="both"/>
       </w:pPr>
       <w:r>
-        <w:t xml:space="preserve">Nearest Neighbor Classifier on this dataset achieves 62% overall accuracy. All the metric score are consistently measured for all activities. Nearest neighbor showed the consistent output of being able to classify correctly all the activities across all three datasets. </w:t>
+        <w:t xml:space="preserve">Nearest Neighbor Classifier on this dataset achieves 62% overall accuracy. All the metric score </w:t>
+      </w:r>
+      <w:proofErr w:type="gramStart"/>
+      <w:r>
+        <w:t>are</w:t>
+      </w:r>
+      <w:proofErr w:type="gramEnd"/>
+      <w:r>
+        <w:t xml:space="preserve"> consistently measured for all activities. Nearest neighbor showed the consistent output of being able to classify correctly all the activities across all three datasets. </w:t>
       </w:r>
       <w:r>
         <w:t xml:space="preserve">Figure 30 presents the evaluation metric score and confusion matrix here. </w:t>
@@ -15935,7 +17130,15 @@
         <w:t>, as shown in figure 31</w:t>
       </w:r>
       <w:r>
-        <w:t xml:space="preserve">. In this dataset too, activities 1 &amp; 2 have achieved zero metric score across all three evaluation metrics on Random Forest. </w:t>
+        <w:t xml:space="preserve">. In this dataset too, activities 1 &amp; 2 have achieved zero metric score across all </w:t>
+      </w:r>
+      <w:proofErr w:type="gramStart"/>
+      <w:r>
+        <w:t>three evaluation</w:t>
+      </w:r>
+      <w:proofErr w:type="gramEnd"/>
+      <w:r>
+        <w:t xml:space="preserve"> metrics on Random Forest. </w:t>
       </w:r>
     </w:p>
     <w:p>
@@ -15949,7 +17152,6 @@
         <w:jc w:val="both"/>
       </w:pPr>
       <w:r>
-        <w:lastRenderedPageBreak/>
         <w:t xml:space="preserve">    </w:t>
       </w:r>
       <w:r>
@@ -16036,7 +17238,15 @@
         <w:jc w:val="both"/>
       </w:pPr>
       <w:r>
-        <w:t>On the basis of these nine analysis, Nearest Neighbor has proved to be the overall best classifier for these three datasets, on the classifying ability of five listed activities.</w:t>
+        <w:t xml:space="preserve">On the basis of </w:t>
+      </w:r>
+      <w:proofErr w:type="gramStart"/>
+      <w:r>
+        <w:t>these nine analysis</w:t>
+      </w:r>
+      <w:proofErr w:type="gramEnd"/>
+      <w:r>
+        <w:t>, Nearest Neighbor has proved to be the overall best classifier for these three datasets, on the classifying ability of five listed activities.</w:t>
       </w:r>
     </w:p>
     <w:p>
@@ -16079,7 +17289,15 @@
         <w:t xml:space="preserve"> </w:t>
       </w:r>
       <w:r>
-        <w:t xml:space="preserve">From the three classifier state-of-the-art model for human activity recognition, we have utilized here Decision Tree, Random Forest and Nearest Neighbor. Only the Nearest Neighbor classifier has persistently detected all five activities with varying metric score in the three datasets of this research. On the raw dataset without prior feature selection based on feature significance </w:t>
+        <w:t xml:space="preserve">From the </w:t>
+      </w:r>
+      <w:proofErr w:type="gramStart"/>
+      <w:r>
+        <w:t>three classifier</w:t>
+      </w:r>
+      <w:proofErr w:type="gramEnd"/>
+      <w:r>
+        <w:t xml:space="preserve"> state-of-the-art model for human activity recognition, we have utilized here Decision Tree, Random Forest and Nearest Neighbor. Only the Nearest Neighbor classifier has persistently detected all five activities with varying metric score in the three datasets of this research. On the raw dataset without prior feature selection based on feature significance </w:t>
       </w:r>
       <w:r>
         <w:t>calculation, Nearest Neighbor achieved 59% overall accuracy, which increased to 61% in Tree based feature selected dataset and 62% in Random Forest based dataset. Hence, this research paper presents that for human activity recognition systems, data preprocessing and feature selection greatly affects the classification performance and consequently the AAL and AML structures on the basis of HAR. State-of-the-art classifier models have presented varying accuracy score on the basis of how well the dataset have been preprocessed for running machine learning model on the dataset.</w:t>
@@ -16129,6 +17347,7 @@
         <w:pStyle w:val="Heading1"/>
       </w:pPr>
       <w:r>
+        <w:lastRenderedPageBreak/>
         <w:t>REferences</w:t>
       </w:r>
     </w:p>
@@ -16317,7 +17536,15 @@
         <w:jc w:val="both"/>
       </w:pPr>
       <w:r>
-        <w:t>P. Alinia, C. Cain, R. Fallahzadeh, A. Shahrokni, and H. Ghasemzadeh. How accurate is your activity tracker? A comparative study of step counts in low-intensity physical activities. Journal of Medical Internet Research, 5(8):e106, 2017</w:t>
+        <w:t>P. Alinia, C. Cain, R. Fallahzadeh, A. Shahrokni, and H. Ghasemzadeh. How accurate is your activity tracker? A comparative study of step counts in low-intensity physical activities. Journal of Medical Internet Research, 5(8</w:t>
+      </w:r>
+      <w:proofErr w:type="gramStart"/>
+      <w:r>
+        <w:t>):e</w:t>
+      </w:r>
+      <w:proofErr w:type="gramEnd"/>
+      <w:r>
+        <w:t>106, 2017</w:t>
       </w:r>
     </w:p>
     <w:p>
@@ -16343,7 +17570,15 @@
         <w:jc w:val="both"/>
       </w:pPr>
       <w:r>
-        <w:t>J.-L. Reyes-Ortiz, L. Oneto, A. Samà, X. Parra, and D. Anguita,“Transition-Aware Human Activity Recognition Using Smartphones,” Neurocomputing, vol. 171, pp. 754–767, Jan. 2016</w:t>
+        <w:t xml:space="preserve">J.-L. Reyes-Ortiz, L. Oneto, A. Samà, X. Parra, and D. </w:t>
+      </w:r>
+      <w:proofErr w:type="gramStart"/>
+      <w:r>
+        <w:t>Anguita,“</w:t>
+      </w:r>
+      <w:proofErr w:type="gramEnd"/>
+      <w:r>
+        <w:t>Transition-Aware Human Activity Recognition Using Smartphones,” Neurocomputing, vol. 171, pp. 754–767, Jan. 2016</w:t>
       </w:r>
     </w:p>
     <w:p>
@@ -16356,7 +17591,6 @@
         <w:jc w:val="both"/>
       </w:pPr>
       <w:r>
-        <w:lastRenderedPageBreak/>
         <w:t>Q. Ni, A. B. García Hernando, and I. P. de la Cruz, “The Elderly’s</w:t>
       </w:r>
       <w:r>
@@ -16460,7 +17694,15 @@
         <w:jc w:val="both"/>
       </w:pPr>
       <w:r>
-        <w:t>K. Davis, E. Owusu, C. Regazzoni, L. Marcenaro, L. Feijs, and J. Hu,“Perception of human activities a means to support connectedness between the elderly and their caregivers,” in Proceedings of the 1st International Conference on Information and Communication Technologies for Ageing Well and e-Health. SCITEPRESS, 2015, pp. 194–199.</w:t>
+        <w:t xml:space="preserve">K. Davis, E. Owusu, C. Regazzoni, L. Marcenaro, L. Feijs, and J. </w:t>
+      </w:r>
+      <w:proofErr w:type="gramStart"/>
+      <w:r>
+        <w:t>Hu,“</w:t>
+      </w:r>
+      <w:proofErr w:type="gramEnd"/>
+      <w:r>
+        <w:t>Perception of human activities a means to support connectedness between the elderly and their caregivers,” in Proceedings of the 1st International Conference on Information and Communication Technologies for Ageing Well and e-Health. SCITEPRESS, 2015, pp. 194–199.</w:t>
       </w:r>
     </w:p>
     <w:p>
@@ -16473,7 +17715,15 @@
         <w:jc w:val="both"/>
       </w:pPr>
       <w:r>
-        <w:t>Gu T, Wu Z, Tao X, Pung HK, Lu J. epSICAR: an emerging patterns based approach to sequential, interleaved and concurrent activity recognition. Proceedings of the IEEE International Conference on Pervasive Computing and Communications; 2009. pp. 1–9</w:t>
+        <w:t xml:space="preserve">Gu T, Wu Z, Tao X, Pung HK, Lu J. epSICAR: an emerging </w:t>
+      </w:r>
+      <w:proofErr w:type="gramStart"/>
+      <w:r>
+        <w:t>patterns based</w:t>
+      </w:r>
+      <w:proofErr w:type="gramEnd"/>
+      <w:r>
+        <w:t xml:space="preserve"> approach to sequential, interleaved and concurrent activity recognition. Proceedings of the IEEE International Conference on Pervasive Computing and Communications; 2009. pp. 1–9</w:t>
       </w:r>
     </w:p>
     <w:p>
@@ -16525,6 +17775,7 @@
         <w:jc w:val="both"/>
       </w:pPr>
       <w:r>
+        <w:lastRenderedPageBreak/>
         <w:t>Y. Chen, L. Yu, K. Ota, M. Dong, "Robust activity recognition for aging society", IEEE J. Biomed. Health Inform., vol. 22, no. 6, pp. 1754-1764, Nov. 2018</w:t>
       </w:r>
     </w:p>
@@ -16577,7 +17828,15 @@
         <w:jc w:val="both"/>
       </w:pPr>
       <w:r>
-        <w:t>K. Robertson, C. Rosasco, K. Feuz, M. Schmitter-Edgecombe, and D. Cook, “Prompting technologies: A comparison of time-based and context-aware transition-based prompting.,” Technol. Health Care, vol. 23, no. 6,pp. 745–56, Jan. 2015.</w:t>
+        <w:t xml:space="preserve">K. Robertson, C. Rosasco, K. Feuz, M. Schmitter-Edgecombe, and D. Cook, “Prompting technologies: A comparison of time-based and context-aware transition-based prompting.,” Technol. Health Care, vol. 23, no. </w:t>
+      </w:r>
+      <w:proofErr w:type="gramStart"/>
+      <w:r>
+        <w:t>6,pp.</w:t>
+      </w:r>
+      <w:proofErr w:type="gramEnd"/>
+      <w:r>
+        <w:t xml:space="preserve"> 745–56, Jan. 2015.</w:t>
       </w:r>
     </w:p>
     <w:p>
@@ -16624,7 +17883,15 @@
         <w:jc w:val="both"/>
       </w:pPr>
       <w:r>
-        <w:t>K. Wang, J. He and L. Zhang, "Attention-Based Convolutional Neural Network for Weakly Labeled Human Activities’ Recognition With Wearable Sensors," in IEEE Sensors Journal, vol. 19, no. 17, pp. 7598-7604, 1 Sept.1, 2019. doi: 10.1109/JSEN.2019.2917225</w:t>
+        <w:t xml:space="preserve">K. Wang, J. He and L. Zhang, "Attention-Based Convolutional Neural Network for Weakly Labeled Human Activities’ Recognition </w:t>
+      </w:r>
+      <w:proofErr w:type="gramStart"/>
+      <w:r>
+        <w:t>With</w:t>
+      </w:r>
+      <w:proofErr w:type="gramEnd"/>
+      <w:r>
+        <w:t xml:space="preserve"> Wearable Sensors," in IEEE Sensors Journal, vol. 19, no. 17, pp. 7598-7604, 1 Sept.1, 2019. doi: 10.1109/JSEN.2019.2917225</w:t>
       </w:r>
     </w:p>
     <w:p>
@@ -19883,7 +21150,7 @@
 </file>
 
 <file path=customXml/itemProps1.xml><?xml version="1.0" encoding="utf-8"?>
-<ds:datastoreItem xmlns:ds="http://schemas.openxmlformats.org/officeDocument/2006/customXml" ds:itemID="{6BD99148-A949-4E42-9CD8-8D310E4EEB2F}">
+<ds:datastoreItem xmlns:ds="http://schemas.openxmlformats.org/officeDocument/2006/customXml" ds:itemID="{837C7291-F706-45E5-AD9F-4B0C11F9950E}">
   <ds:schemaRefs>
     <ds:schemaRef ds:uri="http://schemas.openxmlformats.org/officeDocument/2006/bibliography"/>
   </ds:schemaRefs>

</xml_diff>

<commit_message>
paper edited: citations locations added in some places
</commit_message>
<xml_diff>
--- a/presentation files/Final_paper_sent_from_Sir.docx
+++ b/presentation files/Final_paper_sent_from_Sir.docx
@@ -84,99 +84,241 @@
           <w:sz w:val="18"/>
         </w:rPr>
       </w:pPr>
+      <w:proofErr w:type="spellStart"/>
       <w:r>
         <w:rPr>
           <w:sz w:val="18"/>
           <w:szCs w:val="18"/>
         </w:rPr>
-        <w:t xml:space="preserve">Mahbuba Tasmin, </w:t>
-      </w:r>
+        <w:t>Mahbuba</w:t>
+      </w:r>
+      <w:proofErr w:type="spellEnd"/>
       <w:r>
         <w:rPr>
           <w:sz w:val="18"/>
           <w:szCs w:val="18"/>
         </w:rPr>
-        <w:t>Sharif Uddin Ruman</w:t>
+        <w:t xml:space="preserve"> Tasmin, </w:t>
       </w:r>
       <w:r>
         <w:rPr>
           <w:sz w:val="18"/>
           <w:szCs w:val="18"/>
         </w:rPr>
-        <w:t xml:space="preserve">, </w:t>
-      </w:r>
+        <w:t xml:space="preserve">Sharif Uddin </w:t>
+      </w:r>
+      <w:proofErr w:type="spellStart"/>
       <w:r>
         <w:rPr>
           <w:sz w:val="18"/>
           <w:szCs w:val="18"/>
         </w:rPr>
-        <w:t>N.M. Shihab Islam</w:t>
-      </w:r>
+        <w:t>Ruman</w:t>
+      </w:r>
+      <w:proofErr w:type="spellEnd"/>
       <w:r>
         <w:rPr>
           <w:sz w:val="18"/>
           <w:szCs w:val="18"/>
         </w:rPr>
-        <w:t xml:space="preserve">, Arif-Ur Rahman Chowdhury Suhan, Taoseef Ishtiak, </w:t>
-      </w:r>
-      <w:r>
-        <w:rPr>
-          <w:sz w:val="18"/>
-        </w:rPr>
-        <w:t>Sifat Jahan</w:t>
-      </w:r>
-    </w:p>
-    <w:p>
-      <w:pPr>
-        <w:framePr w:w="9072" w:hSpace="187" w:vSpace="187" w:wrap="notBeside" w:vAnchor="text" w:hAnchor="page" w:xAlign="center" w:y="1"/>
+        <w:t xml:space="preserve">, </w:t>
+      </w:r>
+      <w:r>
         <w:rPr>
           <w:sz w:val="18"/>
           <w:szCs w:val="18"/>
         </w:rPr>
-      </w:pPr>
+        <w:t>N.M. Shihab Islam</w:t>
+      </w:r>
       <w:r>
         <w:rPr>
           <w:sz w:val="18"/>
           <w:szCs w:val="18"/>
         </w:rPr>
-        <w:t xml:space="preserve">Abdur Raufus </w:t>
-      </w:r>
-      <w:proofErr w:type="gramStart"/>
+        <w:t xml:space="preserve">, </w:t>
+      </w:r>
+      <w:proofErr w:type="spellStart"/>
       <w:r>
         <w:rPr>
           <w:sz w:val="18"/>
           <w:szCs w:val="18"/>
         </w:rPr>
-        <w:t>Saleheen</w:t>
-      </w:r>
+        <w:t>Arif</w:t>
+      </w:r>
+      <w:proofErr w:type="spellEnd"/>
       <w:r>
         <w:rPr>
           <w:sz w:val="18"/>
           <w:szCs w:val="18"/>
         </w:rPr>
-        <w:t>,,</w:t>
-      </w:r>
-      <w:proofErr w:type="gramEnd"/>
+        <w:t xml:space="preserve">-Ur Rahman Chowdhury </w:t>
+      </w:r>
+      <w:proofErr w:type="spellStart"/>
       <w:r>
         <w:rPr>
           <w:sz w:val="18"/>
           <w:szCs w:val="18"/>
         </w:rPr>
-        <w:t xml:space="preserve"> </w:t>
-      </w:r>
+        <w:t>Suhan</w:t>
+      </w:r>
+      <w:proofErr w:type="spellEnd"/>
       <w:r>
         <w:rPr>
           <w:sz w:val="18"/>
           <w:szCs w:val="18"/>
         </w:rPr>
-        <w:t>Md. Shahnawaz Zulminan</w:t>
-      </w:r>
+        <w:t xml:space="preserve">, </w:t>
+      </w:r>
+      <w:proofErr w:type="spellStart"/>
       <w:r>
         <w:rPr>
           <w:sz w:val="18"/>
           <w:szCs w:val="18"/>
         </w:rPr>
-        <w:t xml:space="preserve">, Rashedur M. Rahman                                        </w:t>
+        <w:t>Taoseef</w:t>
+      </w:r>
+      <w:proofErr w:type="spellEnd"/>
+      <w:r>
+        <w:rPr>
+          <w:sz w:val="18"/>
+          <w:szCs w:val="18"/>
+        </w:rPr>
+        <w:t xml:space="preserve"> </w:t>
+      </w:r>
+      <w:proofErr w:type="spellStart"/>
+      <w:r>
+        <w:rPr>
+          <w:sz w:val="18"/>
+          <w:szCs w:val="18"/>
+        </w:rPr>
+        <w:t>Ishtiak</w:t>
+      </w:r>
+      <w:proofErr w:type="spellEnd"/>
+      <w:r>
+        <w:rPr>
+          <w:sz w:val="18"/>
+          <w:szCs w:val="18"/>
+        </w:rPr>
+        <w:t xml:space="preserve">, </w:t>
+      </w:r>
+      <w:proofErr w:type="spellStart"/>
+      <w:r>
+        <w:rPr>
+          <w:sz w:val="18"/>
+        </w:rPr>
+        <w:t>Sifat</w:t>
+      </w:r>
+      <w:proofErr w:type="spellEnd"/>
+      <w:r>
+        <w:rPr>
+          <w:sz w:val="18"/>
+        </w:rPr>
+        <w:t xml:space="preserve"> Jahan</w:t>
+      </w:r>
+    </w:p>
+    <w:p>
+      <w:pPr>
+        <w:framePr w:w="9072" w:hSpace="187" w:vSpace="187" w:wrap="notBeside" w:vAnchor="text" w:hAnchor="page" w:xAlign="center" w:y="1"/>
+        <w:rPr>
+          <w:sz w:val="18"/>
+          <w:szCs w:val="18"/>
+        </w:rPr>
+      </w:pPr>
+      <w:proofErr w:type="spellStart"/>
+      <w:r>
+        <w:rPr>
+          <w:sz w:val="18"/>
+          <w:szCs w:val="18"/>
+        </w:rPr>
+        <w:t>Abdur</w:t>
+      </w:r>
+      <w:proofErr w:type="spellEnd"/>
+      <w:r>
+        <w:rPr>
+          <w:sz w:val="18"/>
+          <w:szCs w:val="18"/>
+        </w:rPr>
+        <w:t xml:space="preserve"> </w:t>
+      </w:r>
+      <w:proofErr w:type="spellStart"/>
+      <w:r>
+        <w:rPr>
+          <w:sz w:val="18"/>
+          <w:szCs w:val="18"/>
+        </w:rPr>
+        <w:t>Raufus</w:t>
+      </w:r>
+      <w:proofErr w:type="spellEnd"/>
+      <w:r>
+        <w:rPr>
+          <w:sz w:val="18"/>
+          <w:szCs w:val="18"/>
+        </w:rPr>
+        <w:t xml:space="preserve"> </w:t>
+      </w:r>
+      <w:proofErr w:type="spellStart"/>
+      <w:proofErr w:type="gramStart"/>
+      <w:r>
+        <w:rPr>
+          <w:sz w:val="18"/>
+          <w:szCs w:val="18"/>
+        </w:rPr>
+        <w:t>Saleheen</w:t>
+      </w:r>
+      <w:proofErr w:type="spellEnd"/>
+      <w:r>
+        <w:rPr>
+          <w:sz w:val="18"/>
+          <w:szCs w:val="18"/>
+        </w:rPr>
+        <w:t>,,</w:t>
+      </w:r>
+      <w:proofErr w:type="gramEnd"/>
+      <w:r>
+        <w:rPr>
+          <w:sz w:val="18"/>
+          <w:szCs w:val="18"/>
+        </w:rPr>
+        <w:t xml:space="preserve"> </w:t>
+      </w:r>
+      <w:r>
+        <w:rPr>
+          <w:sz w:val="18"/>
+          <w:szCs w:val="18"/>
+        </w:rPr>
+        <w:t xml:space="preserve">Md. Shahnawaz </w:t>
+      </w:r>
+      <w:proofErr w:type="spellStart"/>
+      <w:r>
+        <w:rPr>
+          <w:sz w:val="18"/>
+          <w:szCs w:val="18"/>
+        </w:rPr>
+        <w:t>Zulminan</w:t>
+      </w:r>
+      <w:proofErr w:type="spellEnd"/>
+      <w:r>
+        <w:rPr>
+          <w:sz w:val="18"/>
+          <w:szCs w:val="18"/>
+        </w:rPr>
+        <w:t xml:space="preserve">, </w:t>
+      </w:r>
+      <w:proofErr w:type="spellStart"/>
+      <w:r>
+        <w:rPr>
+          <w:sz w:val="18"/>
+          <w:szCs w:val="18"/>
+        </w:rPr>
+        <w:t>Rashedur</w:t>
+      </w:r>
+      <w:proofErr w:type="spellEnd"/>
+      <w:r>
+        <w:rPr>
+          <w:sz w:val="18"/>
+          <w:szCs w:val="18"/>
+        </w:rPr>
+        <w:t xml:space="preserve"> M. Rahman                                        </w:t>
       </w:r>
     </w:p>
     <w:p>
@@ -2970,12 +3112,20 @@
       <w:r>
         <w:t xml:space="preserve">The feature of the dataset is standardized first through </w:t>
       </w:r>
+      <w:proofErr w:type="spellStart"/>
       <w:proofErr w:type="gramStart"/>
       <w:r>
         <w:rPr>
           <w:i/>
         </w:rPr>
-        <w:t>StandardScaler( )</w:t>
+        <w:t>StandardScaler</w:t>
+      </w:r>
+      <w:proofErr w:type="spellEnd"/>
+      <w:r>
+        <w:rPr>
+          <w:i/>
+        </w:rPr>
+        <w:t>( )</w:t>
       </w:r>
       <w:proofErr w:type="gramEnd"/>
       <w:r>
@@ -3480,7 +3630,15 @@
         <w:t xml:space="preserve">a </w:t>
       </w:r>
       <w:r>
-        <w:t xml:space="preserve">pattern and can be removed from the dataset. For dataset with large attributes the scikit-learn library automatically identifies the features which have the lowest variance. The heuristic approach before running the feature selection techniques is to use a threshold value to use as cut-off. The feature elimination is run when any features comes beneath this threshold value. On the given threshold the library computes the covariance against each tuple of the dataset and generates the result. </w:t>
+        <w:t xml:space="preserve">pattern and can be removed from the dataset. For dataset with large attributes the </w:t>
+      </w:r>
+      <w:proofErr w:type="spellStart"/>
+      <w:r>
+        <w:t>scikit</w:t>
+      </w:r>
+      <w:proofErr w:type="spellEnd"/>
+      <w:r>
+        <w:t xml:space="preserve">-learn library automatically identifies the features which have the lowest variance. The heuristic approach before running the feature selection techniques is to use a threshold value to use as cut-off. The feature elimination is run when any features comes beneath this threshold value. On the given threshold the library computes the covariance against each tuple of the dataset and generates the result. </w:t>
       </w:r>
       <w:r>
         <w:t xml:space="preserve">A value </w:t>
@@ -3600,7 +3758,13 @@
         <w:t xml:space="preserve"> of features and to discard the irrelevant features.</w:t>
       </w:r>
       <w:r>
-        <w:t xml:space="preserve"> Node impurities measure the importance of features in decision tree.</w:t>
+        <w:t xml:space="preserve"> Node impurities measure the importance of features in decision tree</w:t>
+      </w:r>
+      <w:r>
+        <w:t>s</w:t>
+      </w:r>
+      <w:r>
+        <w:t>.</w:t>
       </w:r>
     </w:p>
     <w:p>
@@ -3639,7 +3803,16 @@
         <w:t>’</w:t>
       </w:r>
       <w:r>
-        <w:t xml:space="preserve"> chances of correlation gets decreased as every tree does not observe every variable of the whole dataset.</w:t>
+        <w:t xml:space="preserve"> chances of correlation gets decreased as every tree does not observe every variable of the whole dataset</w:t>
+      </w:r>
+      <w:r>
+        <w:t xml:space="preserve"> [random forest paper]</w:t>
+      </w:r>
+      <w:r>
+        <w:t>.</w:t>
+      </w:r>
+      <w:r>
+        <w:t xml:space="preserve"> </w:t>
       </w:r>
       <w:r>
         <w:t xml:space="preserve"> Impurity measure is executed through information gain or entropy in this approach. The whole model observes how much impurity is dependent upon removing a feature. Across each tree the average impurity decrease determines the final importance of the variable.</w:t>
@@ -3652,6 +3825,57 @@
     </w:p>
     <w:p>
       <w:pPr>
+        <w:pStyle w:val="Heading2"/>
+        <w:rPr>
+          <w:b/>
+          <w:bCs/>
+        </w:rPr>
+      </w:pPr>
+      <w:r>
+        <w:rPr>
+          <w:b/>
+          <w:bCs/>
+        </w:rPr>
+        <w:t xml:space="preserve">Feature </w:t>
+      </w:r>
+      <w:r>
+        <w:rPr>
+          <w:b/>
+          <w:bCs/>
+        </w:rPr>
+        <w:t>Importance</w:t>
+      </w:r>
+    </w:p>
+    <w:p>
+      <w:pPr>
+        <w:jc w:val="both"/>
+      </w:pPr>
+    </w:p>
+    <w:p>
+      <w:pPr>
+        <w:jc w:val="both"/>
+      </w:pPr>
+      <w:r>
+        <w:t>Feature importance calculates the score for each feature in a dataset through the implementation of forests of tree-based approach. Tree based classifiers come with the inbuilt class of feature selection. The Extra Tree classifier and Random Forest classifier have extracted the top important features of the research dataset. Figure 6 presents the feature importance of the forest, along with inter-trees variability. From the achieved importance score, till **** have been considered to train the classifier models. The research team has applied this approach upon 37 basic features of the scraped dataset. Figure 6 &amp; 7 presents the significant features with bar charts and the scores are listed in table 3 &amp; 4 respectively. These significant features along with the features stated in Table 2 have also been considered for the final training of the classifiers. The four different approaches of feature selection and feature importance implemented by the research team has given 4 models against each technique. A comparative analysis has been run at the end of this paper to find the most efficient feature extraction technique for the dataset.</w:t>
+      </w:r>
+      <w:r>
+        <w:t xml:space="preserve"> Table 2 shows the feature sets against each </w:t>
+      </w:r>
+      <w:r>
+        <w:t>tree-based</w:t>
+      </w:r>
+      <w:r>
+        <w:t xml:space="preserve"> feature selection approach</w:t>
+      </w:r>
+      <w:r>
+        <w:t>es</w:t>
+      </w:r>
+      <w:r>
+        <w:t xml:space="preserve">. </w:t>
+      </w:r>
+    </w:p>
+    <w:p>
+      <w:pPr>
         <w:jc w:val="both"/>
         <w:rPr>
           <w:b/>
@@ -3685,182 +3909,6 @@
       <w:pPr>
         <w:jc w:val="both"/>
         <w:rPr>
-          <w:noProof/>
-        </w:rPr>
-      </w:pPr>
-    </w:p>
-    <w:p>
-      <w:pPr>
-        <w:jc w:val="both"/>
-        <w:rPr>
-          <w:noProof/>
-        </w:rPr>
-      </w:pPr>
-    </w:p>
-    <w:p>
-      <w:pPr>
-        <w:jc w:val="both"/>
-        <w:rPr>
-          <w:noProof/>
-        </w:rPr>
-      </w:pPr>
-    </w:p>
-    <w:p>
-      <w:pPr>
-        <w:jc w:val="both"/>
-        <w:rPr>
-          <w:noProof/>
-        </w:rPr>
-      </w:pPr>
-    </w:p>
-    <w:p>
-      <w:pPr>
-        <w:jc w:val="both"/>
-        <w:rPr>
-          <w:noProof/>
-        </w:rPr>
-      </w:pPr>
-    </w:p>
-    <w:p>
-      <w:pPr>
-        <w:jc w:val="both"/>
-        <w:rPr>
-          <w:noProof/>
-        </w:rPr>
-      </w:pPr>
-    </w:p>
-    <w:p>
-      <w:pPr>
-        <w:jc w:val="both"/>
-        <w:rPr>
-          <w:noProof/>
-        </w:rPr>
-      </w:pPr>
-    </w:p>
-    <w:p>
-      <w:pPr>
-        <w:jc w:val="both"/>
-        <w:rPr>
-          <w:noProof/>
-        </w:rPr>
-      </w:pPr>
-    </w:p>
-    <w:p>
-      <w:pPr>
-        <w:jc w:val="both"/>
-        <w:rPr>
-          <w:noProof/>
-        </w:rPr>
-      </w:pPr>
-    </w:p>
-    <w:p>
-      <w:pPr>
-        <w:jc w:val="both"/>
-        <w:rPr>
-          <w:noProof/>
-        </w:rPr>
-      </w:pPr>
-    </w:p>
-    <w:p>
-      <w:pPr>
-        <w:jc w:val="both"/>
-        <w:rPr>
-          <w:noProof/>
-        </w:rPr>
-      </w:pPr>
-    </w:p>
-    <w:p>
-      <w:pPr>
-        <w:jc w:val="both"/>
-        <w:rPr>
-          <w:noProof/>
-        </w:rPr>
-      </w:pPr>
-    </w:p>
-    <w:p>
-      <w:pPr>
-        <w:jc w:val="both"/>
-        <w:rPr>
-          <w:noProof/>
-        </w:rPr>
-      </w:pPr>
-    </w:p>
-    <w:p>
-      <w:pPr>
-        <w:jc w:val="both"/>
-        <w:rPr>
-          <w:noProof/>
-        </w:rPr>
-      </w:pPr>
-    </w:p>
-    <w:p>
-      <w:pPr>
-        <w:jc w:val="both"/>
-        <w:rPr>
-          <w:noProof/>
-        </w:rPr>
-      </w:pPr>
-    </w:p>
-    <w:p>
-      <w:pPr>
-        <w:jc w:val="both"/>
-        <w:rPr>
-          <w:noProof/>
-        </w:rPr>
-      </w:pPr>
-    </w:p>
-    <w:p>
-      <w:pPr>
-        <w:jc w:val="both"/>
-        <w:rPr>
-          <w:noProof/>
-        </w:rPr>
-      </w:pPr>
-    </w:p>
-    <w:p>
-      <w:pPr>
-        <w:jc w:val="both"/>
-        <w:rPr>
-          <w:noProof/>
-        </w:rPr>
-      </w:pPr>
-    </w:p>
-    <w:p>
-      <w:pPr>
-        <w:jc w:val="both"/>
-        <w:rPr>
-          <w:noProof/>
-        </w:rPr>
-      </w:pPr>
-    </w:p>
-    <w:p>
-      <w:pPr>
-        <w:jc w:val="both"/>
-        <w:rPr>
-          <w:noProof/>
-        </w:rPr>
-      </w:pPr>
-    </w:p>
-    <w:p>
-      <w:pPr>
-        <w:jc w:val="both"/>
-        <w:rPr>
-          <w:noProof/>
-        </w:rPr>
-      </w:pPr>
-    </w:p>
-    <w:p>
-      <w:pPr>
-        <w:jc w:val="both"/>
-        <w:rPr>
-          <w:noProof/>
-        </w:rPr>
-      </w:pPr>
-    </w:p>
-    <w:p>
-      <w:pPr>
-        <w:jc w:val="both"/>
-        <w:rPr>
           <w:b/>
           <w:sz w:val="16"/>
         </w:rPr>
@@ -3870,8 +3918,35 @@
           <w:b/>
           <w:sz w:val="16"/>
         </w:rPr>
-        <w:lastRenderedPageBreak/>
-        <w:t>Table 2: Selected Features through Feature Selection Approach</w:t>
+        <w:t>Table 2: Selected Feature</w:t>
+      </w:r>
+      <w:r>
+        <w:rPr>
+          <w:b/>
+          <w:sz w:val="16"/>
+        </w:rPr>
+        <w:t xml:space="preserve"> Sets</w:t>
+      </w:r>
+      <w:r>
+        <w:rPr>
+          <w:b/>
+          <w:sz w:val="16"/>
+        </w:rPr>
+        <w:t xml:space="preserve"> through </w:t>
+      </w:r>
+      <w:r>
+        <w:rPr>
+          <w:b/>
+          <w:sz w:val="16"/>
+        </w:rPr>
+        <w:t xml:space="preserve">different </w:t>
+      </w:r>
+      <w:r>
+        <w:rPr>
+          <w:b/>
+          <w:sz w:val="16"/>
+        </w:rPr>
+        <w:t>Feature Selection Approach</w:t>
       </w:r>
     </w:p>
     <w:p>
@@ -4098,6 +4173,7 @@
                 <w:szCs w:val="18"/>
               </w:rPr>
             </w:pPr>
+            <w:proofErr w:type="spellStart"/>
             <w:r>
               <w:rPr>
                 <w:rFonts w:ascii="Calibri" w:hAnsi="Calibri" w:cs="Calibri"/>
@@ -4107,6 +4183,7 @@
               </w:rPr>
               <w:t>lastSensorEventHours</w:t>
             </w:r>
+            <w:proofErr w:type="spellEnd"/>
           </w:p>
         </w:tc>
         <w:tc>
@@ -4122,6 +4199,7 @@
                 <w:szCs w:val="18"/>
               </w:rPr>
             </w:pPr>
+            <w:proofErr w:type="spellStart"/>
             <w:r>
               <w:rPr>
                 <w:color w:val="000000"/>
@@ -4130,6 +4208,7 @@
               </w:rPr>
               <w:t>lastSensorEventHours</w:t>
             </w:r>
+            <w:proofErr w:type="spellEnd"/>
           </w:p>
         </w:tc>
         <w:tc>
@@ -4145,6 +4224,7 @@
                 <w:szCs w:val="18"/>
               </w:rPr>
             </w:pPr>
+            <w:proofErr w:type="spellStart"/>
             <w:r>
               <w:rPr>
                 <w:color w:val="000000"/>
@@ -4153,6 +4233,7 @@
               </w:rPr>
               <w:t>lastSensorEventHours</w:t>
             </w:r>
+            <w:proofErr w:type="spellEnd"/>
           </w:p>
         </w:tc>
         <w:tc>
@@ -4200,6 +4281,7 @@
                 <w:szCs w:val="18"/>
               </w:rPr>
             </w:pPr>
+            <w:proofErr w:type="spellStart"/>
             <w:r>
               <w:rPr>
                 <w:rFonts w:ascii="Calibri" w:hAnsi="Calibri" w:cs="Calibri"/>
@@ -4209,6 +4291,7 @@
               </w:rPr>
               <w:t>lastSensorEventSeconds</w:t>
             </w:r>
+            <w:proofErr w:type="spellEnd"/>
           </w:p>
         </w:tc>
         <w:tc>
@@ -4230,8 +4313,18 @@
                 <w:sz w:val="18"/>
                 <w:szCs w:val="18"/>
               </w:rPr>
-              <w:t xml:space="preserve"> lastSensorEventSeconds</w:t>
-            </w:r>
+              <w:t xml:space="preserve"> </w:t>
+            </w:r>
+            <w:proofErr w:type="spellStart"/>
+            <w:r>
+              <w:rPr>
+                <w:color w:val="000000"/>
+                <w:sz w:val="18"/>
+                <w:szCs w:val="18"/>
+              </w:rPr>
+              <w:t>lastSensorEventSeconds</w:t>
+            </w:r>
+            <w:proofErr w:type="spellEnd"/>
           </w:p>
         </w:tc>
         <w:tc>
@@ -4253,8 +4346,18 @@
                 <w:sz w:val="18"/>
                 <w:szCs w:val="18"/>
               </w:rPr>
-              <w:t xml:space="preserve"> lastSensorEventSeconds</w:t>
-            </w:r>
+              <w:t xml:space="preserve"> </w:t>
+            </w:r>
+            <w:proofErr w:type="spellStart"/>
+            <w:r>
+              <w:rPr>
+                <w:color w:val="000000"/>
+                <w:sz w:val="18"/>
+                <w:szCs w:val="18"/>
+              </w:rPr>
+              <w:t>lastSensorEventSeconds</w:t>
+            </w:r>
+            <w:proofErr w:type="spellEnd"/>
           </w:p>
         </w:tc>
         <w:tc>
@@ -4302,6 +4405,7 @@
                 <w:szCs w:val="18"/>
               </w:rPr>
             </w:pPr>
+            <w:proofErr w:type="spellStart"/>
             <w:r>
               <w:rPr>
                 <w:rFonts w:ascii="Calibri" w:hAnsi="Calibri" w:cs="Calibri"/>
@@ -4311,6 +4415,7 @@
               </w:rPr>
               <w:t>lastSensorDayOfWeek</w:t>
             </w:r>
+            <w:proofErr w:type="spellEnd"/>
           </w:p>
         </w:tc>
         <w:tc>
@@ -4332,8 +4437,18 @@
                 <w:sz w:val="18"/>
                 <w:szCs w:val="18"/>
               </w:rPr>
-              <w:t xml:space="preserve"> lastSensorDayOfWeek</w:t>
-            </w:r>
+              <w:t xml:space="preserve"> </w:t>
+            </w:r>
+            <w:proofErr w:type="spellStart"/>
+            <w:r>
+              <w:rPr>
+                <w:color w:val="000000"/>
+                <w:sz w:val="18"/>
+                <w:szCs w:val="18"/>
+              </w:rPr>
+              <w:t>lastSensorDayOfWeek</w:t>
+            </w:r>
+            <w:proofErr w:type="spellEnd"/>
           </w:p>
         </w:tc>
         <w:tc>
@@ -4407,6 +4522,7 @@
                 <w:szCs w:val="18"/>
               </w:rPr>
             </w:pPr>
+            <w:proofErr w:type="spellStart"/>
             <w:r>
               <w:rPr>
                 <w:rFonts w:ascii="Calibri" w:hAnsi="Calibri" w:cs="Calibri"/>
@@ -4416,6 +4532,7 @@
               </w:rPr>
               <w:t>windowDuration</w:t>
             </w:r>
+            <w:proofErr w:type="spellEnd"/>
           </w:p>
         </w:tc>
         <w:tc>
@@ -4461,8 +4578,18 @@
                 <w:sz w:val="18"/>
                 <w:szCs w:val="18"/>
               </w:rPr>
-              <w:t xml:space="preserve"> windowDuration</w:t>
-            </w:r>
+              <w:t xml:space="preserve"> </w:t>
+            </w:r>
+            <w:proofErr w:type="spellStart"/>
+            <w:r>
+              <w:rPr>
+                <w:color w:val="000000"/>
+                <w:sz w:val="18"/>
+                <w:szCs w:val="18"/>
+              </w:rPr>
+              <w:t>windowDuration</w:t>
+            </w:r>
+            <w:proofErr w:type="spellEnd"/>
           </w:p>
         </w:tc>
         <w:tc>
@@ -4510,6 +4637,7 @@
                 <w:szCs w:val="18"/>
               </w:rPr>
             </w:pPr>
+            <w:proofErr w:type="spellStart"/>
             <w:r>
               <w:rPr>
                 <w:rFonts w:ascii="Calibri" w:hAnsi="Calibri" w:cs="Calibri"/>
@@ -4519,6 +4647,7 @@
               </w:rPr>
               <w:t>timeSinceLastSensorEvent</w:t>
             </w:r>
+            <w:proofErr w:type="spellEnd"/>
           </w:p>
         </w:tc>
         <w:tc>
@@ -4827,6 +4956,7 @@
                 <w:szCs w:val="18"/>
               </w:rPr>
             </w:pPr>
+            <w:proofErr w:type="spellStart"/>
             <w:r>
               <w:rPr>
                 <w:rFonts w:ascii="Calibri" w:hAnsi="Calibri" w:cs="Calibri"/>
@@ -4836,6 +4966,7 @@
               </w:rPr>
               <w:t>lastSensorID</w:t>
             </w:r>
+            <w:proofErr w:type="spellEnd"/>
           </w:p>
         </w:tc>
         <w:tc>
@@ -4933,6 +5064,7 @@
                 <w:szCs w:val="18"/>
               </w:rPr>
             </w:pPr>
+            <w:proofErr w:type="spellStart"/>
             <w:r>
               <w:rPr>
                 <w:rFonts w:ascii="Calibri" w:hAnsi="Calibri" w:cs="Calibri"/>
@@ -4942,6 +5074,7 @@
               </w:rPr>
               <w:t>lastSensorLocation</w:t>
             </w:r>
+            <w:proofErr w:type="spellEnd"/>
           </w:p>
         </w:tc>
         <w:tc>
@@ -4963,8 +5096,18 @@
                 <w:sz w:val="18"/>
                 <w:szCs w:val="18"/>
               </w:rPr>
-              <w:t xml:space="preserve"> lastSensorLocation</w:t>
-            </w:r>
+              <w:t xml:space="preserve"> </w:t>
+            </w:r>
+            <w:proofErr w:type="spellStart"/>
+            <w:r>
+              <w:rPr>
+                <w:color w:val="000000"/>
+                <w:sz w:val="18"/>
+                <w:szCs w:val="18"/>
+              </w:rPr>
+              <w:t>lastSensorLocation</w:t>
+            </w:r>
+            <w:proofErr w:type="spellEnd"/>
           </w:p>
         </w:tc>
         <w:tc>
@@ -5038,6 +5181,7 @@
                 <w:szCs w:val="18"/>
               </w:rPr>
             </w:pPr>
+            <w:proofErr w:type="spellStart"/>
             <w:r>
               <w:rPr>
                 <w:rFonts w:ascii="Calibri" w:hAnsi="Calibri" w:cs="Calibri"/>
@@ -5047,6 +5191,7 @@
               </w:rPr>
               <w:t>lastMotionLocation</w:t>
             </w:r>
+            <w:proofErr w:type="spellEnd"/>
           </w:p>
         </w:tc>
         <w:tc>
@@ -5068,8 +5213,18 @@
                 <w:sz w:val="18"/>
                 <w:szCs w:val="18"/>
               </w:rPr>
-              <w:t xml:space="preserve"> lastMotionLocation</w:t>
-            </w:r>
+              <w:t xml:space="preserve"> </w:t>
+            </w:r>
+            <w:proofErr w:type="spellStart"/>
+            <w:r>
+              <w:rPr>
+                <w:color w:val="000000"/>
+                <w:sz w:val="18"/>
+                <w:szCs w:val="18"/>
+              </w:rPr>
+              <w:t>lastMotionLocation</w:t>
+            </w:r>
+            <w:proofErr w:type="spellEnd"/>
           </w:p>
         </w:tc>
         <w:tc>
@@ -5085,6 +5240,7 @@
                 <w:szCs w:val="18"/>
               </w:rPr>
             </w:pPr>
+            <w:proofErr w:type="spellStart"/>
             <w:r>
               <w:rPr>
                 <w:color w:val="000000"/>
@@ -5093,6 +5249,7 @@
               </w:rPr>
               <w:t>lastMotionLocation</w:t>
             </w:r>
+            <w:proofErr w:type="spellEnd"/>
           </w:p>
         </w:tc>
         <w:tc>
@@ -5246,6 +5403,7 @@
                 <w:szCs w:val="18"/>
               </w:rPr>
             </w:pPr>
+            <w:proofErr w:type="spellStart"/>
             <w:r>
               <w:rPr>
                 <w:rFonts w:ascii="Calibri" w:hAnsi="Calibri" w:cs="Calibri"/>
@@ -5255,6 +5413,7 @@
               </w:rPr>
               <w:t>activityChange</w:t>
             </w:r>
+            <w:proofErr w:type="spellEnd"/>
           </w:p>
         </w:tc>
         <w:tc>
@@ -5352,6 +5511,7 @@
                 <w:szCs w:val="18"/>
               </w:rPr>
             </w:pPr>
+            <w:proofErr w:type="spellStart"/>
             <w:r>
               <w:rPr>
                 <w:rFonts w:ascii="Calibri" w:hAnsi="Calibri" w:cs="Calibri"/>
@@ -5361,6 +5521,7 @@
               </w:rPr>
               <w:t>areaTransitions</w:t>
             </w:r>
+            <w:proofErr w:type="spellEnd"/>
           </w:p>
         </w:tc>
         <w:tc>
@@ -5458,6 +5619,7 @@
                 <w:szCs w:val="18"/>
               </w:rPr>
             </w:pPr>
+            <w:proofErr w:type="spellStart"/>
             <w:r>
               <w:rPr>
                 <w:rFonts w:ascii="Calibri" w:hAnsi="Calibri" w:cs="Calibri"/>
@@ -5467,6 +5629,7 @@
               </w:rPr>
               <w:t>numDistinctSensors</w:t>
             </w:r>
+            <w:proofErr w:type="spellEnd"/>
           </w:p>
         </w:tc>
         <w:tc>
@@ -5564,6 +5727,7 @@
                 <w:szCs w:val="18"/>
               </w:rPr>
             </w:pPr>
+            <w:proofErr w:type="spellStart"/>
             <w:r>
               <w:rPr>
                 <w:rFonts w:ascii="Calibri" w:hAnsi="Calibri" w:cs="Calibri"/>
@@ -5571,7 +5735,17 @@
                 <w:sz w:val="22"/>
                 <w:szCs w:val="22"/>
               </w:rPr>
-              <w:t>sensorCount-Bathroom</w:t>
+              <w:t>sensorCount</w:t>
+            </w:r>
+            <w:proofErr w:type="spellEnd"/>
+            <w:r>
+              <w:rPr>
+                <w:rFonts w:ascii="Calibri" w:hAnsi="Calibri" w:cs="Calibri"/>
+                <w:color w:val="000000"/>
+                <w:sz w:val="22"/>
+                <w:szCs w:val="22"/>
+              </w:rPr>
+              <w:t>-Bathroom</w:t>
             </w:r>
           </w:p>
         </w:tc>
@@ -5670,6 +5844,7 @@
                 <w:szCs w:val="18"/>
               </w:rPr>
             </w:pPr>
+            <w:proofErr w:type="spellStart"/>
             <w:r>
               <w:rPr>
                 <w:rFonts w:ascii="Calibri" w:hAnsi="Calibri" w:cs="Calibri"/>
@@ -5677,7 +5852,17 @@
                 <w:sz w:val="22"/>
                 <w:szCs w:val="22"/>
               </w:rPr>
-              <w:t>sensorCount-Bedroom</w:t>
+              <w:t>sensorCount</w:t>
+            </w:r>
+            <w:proofErr w:type="spellEnd"/>
+            <w:r>
+              <w:rPr>
+                <w:rFonts w:ascii="Calibri" w:hAnsi="Calibri" w:cs="Calibri"/>
+                <w:color w:val="000000"/>
+                <w:sz w:val="22"/>
+                <w:szCs w:val="22"/>
+              </w:rPr>
+              <w:t>-Bedroom</w:t>
             </w:r>
           </w:p>
         </w:tc>
@@ -5776,6 +5961,7 @@
                 <w:szCs w:val="18"/>
               </w:rPr>
             </w:pPr>
+            <w:proofErr w:type="spellStart"/>
             <w:r>
               <w:rPr>
                 <w:rFonts w:ascii="Calibri" w:hAnsi="Calibri" w:cs="Calibri"/>
@@ -5783,7 +5969,17 @@
                 <w:sz w:val="22"/>
                 <w:szCs w:val="22"/>
               </w:rPr>
-              <w:t>sensorCount-Chair</w:t>
+              <w:t>sensorCount</w:t>
+            </w:r>
+            <w:proofErr w:type="spellEnd"/>
+            <w:r>
+              <w:rPr>
+                <w:rFonts w:ascii="Calibri" w:hAnsi="Calibri" w:cs="Calibri"/>
+                <w:color w:val="000000"/>
+                <w:sz w:val="22"/>
+                <w:szCs w:val="22"/>
+              </w:rPr>
+              <w:t>-Chair</w:t>
             </w:r>
           </w:p>
         </w:tc>
@@ -5872,6 +6068,7 @@
                 <w:szCs w:val="18"/>
               </w:rPr>
             </w:pPr>
+            <w:proofErr w:type="spellStart"/>
             <w:r>
               <w:rPr>
                 <w:rFonts w:ascii="Calibri" w:hAnsi="Calibri" w:cs="Calibri"/>
@@ -5881,6 +6078,7 @@
               </w:rPr>
               <w:t>sensorCount-DiningRoom</w:t>
             </w:r>
+            <w:proofErr w:type="spellEnd"/>
           </w:p>
         </w:tc>
         <w:tc>
@@ -5978,6 +6176,7 @@
                 <w:szCs w:val="18"/>
               </w:rPr>
             </w:pPr>
+            <w:proofErr w:type="spellStart"/>
             <w:r>
               <w:rPr>
                 <w:rFonts w:ascii="Calibri" w:hAnsi="Calibri" w:cs="Calibri"/>
@@ -5985,7 +6184,17 @@
                 <w:sz w:val="22"/>
                 <w:szCs w:val="22"/>
               </w:rPr>
-              <w:t>sensorCount-Hall</w:t>
+              <w:t>sensorCount</w:t>
+            </w:r>
+            <w:proofErr w:type="spellEnd"/>
+            <w:r>
+              <w:rPr>
+                <w:rFonts w:ascii="Calibri" w:hAnsi="Calibri" w:cs="Calibri"/>
+                <w:color w:val="000000"/>
+                <w:sz w:val="22"/>
+                <w:szCs w:val="22"/>
+              </w:rPr>
+              <w:t>-Hall</w:t>
             </w:r>
           </w:p>
         </w:tc>
@@ -6084,6 +6293,7 @@
                 <w:szCs w:val="18"/>
               </w:rPr>
             </w:pPr>
+            <w:proofErr w:type="spellStart"/>
             <w:r>
               <w:rPr>
                 <w:rFonts w:ascii="Calibri" w:hAnsi="Calibri" w:cs="Calibri"/>
@@ -6091,7 +6301,17 @@
                 <w:sz w:val="22"/>
                 <w:szCs w:val="22"/>
               </w:rPr>
-              <w:t>sensorCount-Ignore</w:t>
+              <w:t>sensorCount</w:t>
+            </w:r>
+            <w:proofErr w:type="spellEnd"/>
+            <w:r>
+              <w:rPr>
+                <w:rFonts w:ascii="Calibri" w:hAnsi="Calibri" w:cs="Calibri"/>
+                <w:color w:val="000000"/>
+                <w:sz w:val="22"/>
+                <w:szCs w:val="22"/>
+              </w:rPr>
+              <w:t>-Ignore</w:t>
             </w:r>
           </w:p>
         </w:tc>
@@ -6190,6 +6410,7 @@
                 <w:szCs w:val="18"/>
               </w:rPr>
             </w:pPr>
+            <w:proofErr w:type="spellStart"/>
             <w:r>
               <w:rPr>
                 <w:rFonts w:ascii="Calibri" w:hAnsi="Calibri" w:cs="Calibri"/>
@@ -6197,7 +6418,17 @@
                 <w:sz w:val="22"/>
                 <w:szCs w:val="22"/>
               </w:rPr>
-              <w:t>sensorCount-Kitchen</w:t>
+              <w:t>sensorCount</w:t>
+            </w:r>
+            <w:proofErr w:type="spellEnd"/>
+            <w:r>
+              <w:rPr>
+                <w:rFonts w:ascii="Calibri" w:hAnsi="Calibri" w:cs="Calibri"/>
+                <w:color w:val="000000"/>
+                <w:sz w:val="22"/>
+                <w:szCs w:val="22"/>
+              </w:rPr>
+              <w:t>-Kitchen</w:t>
             </w:r>
           </w:p>
         </w:tc>
@@ -6214,13 +6445,23 @@
                 <w:szCs w:val="18"/>
               </w:rPr>
             </w:pPr>
-            <w:r>
-              <w:rPr>
-                <w:color w:val="000000"/>
-                <w:sz w:val="18"/>
-                <w:szCs w:val="18"/>
-              </w:rPr>
-              <w:t>sensorCount-Kitchen</w:t>
+            <w:proofErr w:type="spellStart"/>
+            <w:r>
+              <w:rPr>
+                <w:color w:val="000000"/>
+                <w:sz w:val="18"/>
+                <w:szCs w:val="18"/>
+              </w:rPr>
+              <w:t>sensorCount</w:t>
+            </w:r>
+            <w:proofErr w:type="spellEnd"/>
+            <w:r>
+              <w:rPr>
+                <w:color w:val="000000"/>
+                <w:sz w:val="18"/>
+                <w:szCs w:val="18"/>
+              </w:rPr>
+              <w:t>-Kitchen</w:t>
             </w:r>
           </w:p>
         </w:tc>
@@ -6243,7 +6484,25 @@
                 <w:sz w:val="18"/>
                 <w:szCs w:val="18"/>
               </w:rPr>
-              <w:t xml:space="preserve"> sensorCount-Kitchen</w:t>
+              <w:t xml:space="preserve"> </w:t>
+            </w:r>
+            <w:proofErr w:type="spellStart"/>
+            <w:r>
+              <w:rPr>
+                <w:color w:val="000000"/>
+                <w:sz w:val="18"/>
+                <w:szCs w:val="18"/>
+              </w:rPr>
+              <w:t>sensorCount</w:t>
+            </w:r>
+            <w:proofErr w:type="spellEnd"/>
+            <w:r>
+              <w:rPr>
+                <w:color w:val="000000"/>
+                <w:sz w:val="18"/>
+                <w:szCs w:val="18"/>
+              </w:rPr>
+              <w:t>-Kitchen</w:t>
             </w:r>
           </w:p>
         </w:tc>
@@ -6260,13 +6519,23 @@
                 <w:szCs w:val="18"/>
               </w:rPr>
             </w:pPr>
-            <w:r>
-              <w:rPr>
-                <w:color w:val="000000"/>
-                <w:sz w:val="22"/>
-                <w:szCs w:val="22"/>
-              </w:rPr>
-              <w:t>sensorCount-Kitchen</w:t>
+            <w:proofErr w:type="spellStart"/>
+            <w:r>
+              <w:rPr>
+                <w:color w:val="000000"/>
+                <w:sz w:val="22"/>
+                <w:szCs w:val="22"/>
+              </w:rPr>
+              <w:t>sensorCount</w:t>
+            </w:r>
+            <w:proofErr w:type="spellEnd"/>
+            <w:r>
+              <w:rPr>
+                <w:color w:val="000000"/>
+                <w:sz w:val="22"/>
+                <w:szCs w:val="22"/>
+              </w:rPr>
+              <w:t>-Kitchen</w:t>
             </w:r>
           </w:p>
         </w:tc>
@@ -6300,6 +6569,7 @@
                 <w:szCs w:val="18"/>
               </w:rPr>
             </w:pPr>
+            <w:proofErr w:type="spellStart"/>
             <w:r>
               <w:rPr>
                 <w:rFonts w:ascii="Calibri" w:hAnsi="Calibri" w:cs="Calibri"/>
@@ -6309,6 +6579,7 @@
               </w:rPr>
               <w:t>sensorCount-LivingRoom</w:t>
             </w:r>
+            <w:proofErr w:type="spellEnd"/>
           </w:p>
         </w:tc>
         <w:tc>
@@ -6330,8 +6601,18 @@
                 <w:sz w:val="18"/>
                 <w:szCs w:val="18"/>
               </w:rPr>
-              <w:t xml:space="preserve"> sensorCount-LivingRoom</w:t>
-            </w:r>
+              <w:t xml:space="preserve"> </w:t>
+            </w:r>
+            <w:proofErr w:type="spellStart"/>
+            <w:r>
+              <w:rPr>
+                <w:color w:val="000000"/>
+                <w:sz w:val="18"/>
+                <w:szCs w:val="18"/>
+              </w:rPr>
+              <w:t>sensorCount-LivingRoom</w:t>
+            </w:r>
+            <w:proofErr w:type="spellEnd"/>
           </w:p>
         </w:tc>
         <w:tc>
@@ -6395,6 +6676,7 @@
                 <w:szCs w:val="18"/>
               </w:rPr>
             </w:pPr>
+            <w:proofErr w:type="spellStart"/>
             <w:r>
               <w:rPr>
                 <w:rFonts w:ascii="Calibri" w:hAnsi="Calibri" w:cs="Calibri"/>
@@ -6402,7 +6684,17 @@
                 <w:sz w:val="22"/>
                 <w:szCs w:val="22"/>
               </w:rPr>
-              <w:t>sensorCount-Office</w:t>
+              <w:t>sensorCount</w:t>
+            </w:r>
+            <w:proofErr w:type="spellEnd"/>
+            <w:r>
+              <w:rPr>
+                <w:rFonts w:ascii="Calibri" w:hAnsi="Calibri" w:cs="Calibri"/>
+                <w:color w:val="000000"/>
+                <w:sz w:val="22"/>
+                <w:szCs w:val="22"/>
+              </w:rPr>
+              <w:t>-Office</w:t>
             </w:r>
           </w:p>
         </w:tc>
@@ -6443,13 +6735,23 @@
                 <w:szCs w:val="18"/>
               </w:rPr>
             </w:pPr>
-            <w:r>
-              <w:rPr>
-                <w:color w:val="000000"/>
-                <w:sz w:val="18"/>
-                <w:szCs w:val="18"/>
-              </w:rPr>
-              <w:t>sensorElTime-Bedroom</w:t>
+            <w:proofErr w:type="spellStart"/>
+            <w:r>
+              <w:rPr>
+                <w:color w:val="000000"/>
+                <w:sz w:val="18"/>
+                <w:szCs w:val="18"/>
+              </w:rPr>
+              <w:t>sensorElTime</w:t>
+            </w:r>
+            <w:proofErr w:type="spellEnd"/>
+            <w:r>
+              <w:rPr>
+                <w:color w:val="000000"/>
+                <w:sz w:val="18"/>
+                <w:szCs w:val="18"/>
+              </w:rPr>
+              <w:t>-Bedroom</w:t>
             </w:r>
           </w:p>
         </w:tc>
@@ -6498,6 +6800,7 @@
                 <w:szCs w:val="18"/>
               </w:rPr>
             </w:pPr>
+            <w:proofErr w:type="spellStart"/>
             <w:r>
               <w:rPr>
                 <w:rFonts w:ascii="Calibri" w:hAnsi="Calibri" w:cs="Calibri"/>
@@ -6507,6 +6810,7 @@
               </w:rPr>
               <w:t>sensorCount-OutsideDoor</w:t>
             </w:r>
+            <w:proofErr w:type="spellEnd"/>
           </w:p>
         </w:tc>
         <w:tc>
@@ -6607,6 +6911,7 @@
                 <w:szCs w:val="18"/>
               </w:rPr>
             </w:pPr>
+            <w:proofErr w:type="spellStart"/>
             <w:r>
               <w:rPr>
                 <w:rFonts w:ascii="Calibri" w:hAnsi="Calibri" w:cs="Calibri"/>
@@ -6616,6 +6921,7 @@
               </w:rPr>
               <w:t>sensorCount-WorkArea</w:t>
             </w:r>
+            <w:proofErr w:type="spellEnd"/>
           </w:p>
         </w:tc>
         <w:tc>
@@ -6717,6 +7023,7 @@
                 <w:szCs w:val="18"/>
               </w:rPr>
             </w:pPr>
+            <w:proofErr w:type="spellStart"/>
             <w:r>
               <w:rPr>
                 <w:rFonts w:ascii="Calibri" w:hAnsi="Calibri" w:cs="Calibri"/>
@@ -6724,7 +7031,17 @@
                 <w:sz w:val="22"/>
                 <w:szCs w:val="22"/>
               </w:rPr>
-              <w:t>sensorElTime-Bathroom</w:t>
+              <w:t>sensorElTime</w:t>
+            </w:r>
+            <w:proofErr w:type="spellEnd"/>
+            <w:r>
+              <w:rPr>
+                <w:rFonts w:ascii="Calibri" w:hAnsi="Calibri" w:cs="Calibri"/>
+                <w:color w:val="000000"/>
+                <w:sz w:val="22"/>
+                <w:szCs w:val="22"/>
+              </w:rPr>
+              <w:t>-Bathroom</w:t>
             </w:r>
           </w:p>
         </w:tc>
@@ -6813,6 +7130,7 @@
                 <w:szCs w:val="18"/>
               </w:rPr>
             </w:pPr>
+            <w:proofErr w:type="spellStart"/>
             <w:r>
               <w:rPr>
                 <w:rFonts w:ascii="Calibri" w:hAnsi="Calibri" w:cs="Calibri"/>
@@ -6820,7 +7138,17 @@
                 <w:sz w:val="22"/>
                 <w:szCs w:val="22"/>
               </w:rPr>
-              <w:t>sensorElTime-Bedroom</w:t>
+              <w:t>sensorElTime</w:t>
+            </w:r>
+            <w:proofErr w:type="spellEnd"/>
+            <w:r>
+              <w:rPr>
+                <w:rFonts w:ascii="Calibri" w:hAnsi="Calibri" w:cs="Calibri"/>
+                <w:color w:val="000000"/>
+                <w:sz w:val="22"/>
+                <w:szCs w:val="22"/>
+              </w:rPr>
+              <w:t>-Bedroom</w:t>
             </w:r>
           </w:p>
         </w:tc>
@@ -6909,6 +7237,7 @@
                 <w:szCs w:val="18"/>
               </w:rPr>
             </w:pPr>
+            <w:proofErr w:type="spellStart"/>
             <w:r>
               <w:rPr>
                 <w:rFonts w:ascii="Calibri" w:hAnsi="Calibri" w:cs="Calibri"/>
@@ -6916,7 +7245,17 @@
                 <w:sz w:val="22"/>
                 <w:szCs w:val="22"/>
               </w:rPr>
-              <w:t>sensorElTime-Chair</w:t>
+              <w:t>sensorElTime</w:t>
+            </w:r>
+            <w:proofErr w:type="spellEnd"/>
+            <w:r>
+              <w:rPr>
+                <w:rFonts w:ascii="Calibri" w:hAnsi="Calibri" w:cs="Calibri"/>
+                <w:color w:val="000000"/>
+                <w:sz w:val="22"/>
+                <w:szCs w:val="22"/>
+              </w:rPr>
+              <w:t>-Chair</w:t>
             </w:r>
           </w:p>
         </w:tc>
@@ -7005,6 +7344,7 @@
                 <w:szCs w:val="18"/>
               </w:rPr>
             </w:pPr>
+            <w:proofErr w:type="spellStart"/>
             <w:r>
               <w:rPr>
                 <w:rFonts w:ascii="Calibri" w:hAnsi="Calibri" w:cs="Calibri"/>
@@ -7012,8 +7352,10 @@
                 <w:sz w:val="22"/>
                 <w:szCs w:val="22"/>
               </w:rPr>
+              <w:lastRenderedPageBreak/>
               <w:t>sensorElTime-DiningRoom</w:t>
             </w:r>
+            <w:proofErr w:type="spellEnd"/>
           </w:p>
         </w:tc>
         <w:tc>
@@ -7101,6 +7443,7 @@
                 <w:szCs w:val="18"/>
               </w:rPr>
             </w:pPr>
+            <w:proofErr w:type="spellStart"/>
             <w:r>
               <w:rPr>
                 <w:rFonts w:ascii="Calibri" w:hAnsi="Calibri" w:cs="Calibri"/>
@@ -7108,8 +7451,17 @@
                 <w:sz w:val="22"/>
                 <w:szCs w:val="22"/>
               </w:rPr>
-              <w:lastRenderedPageBreak/>
-              <w:t>sensorElTime-Hall</w:t>
+              <w:t>sensorElTime</w:t>
+            </w:r>
+            <w:proofErr w:type="spellEnd"/>
+            <w:r>
+              <w:rPr>
+                <w:rFonts w:ascii="Calibri" w:hAnsi="Calibri" w:cs="Calibri"/>
+                <w:color w:val="000000"/>
+                <w:sz w:val="22"/>
+                <w:szCs w:val="22"/>
+              </w:rPr>
+              <w:t>-Hall</w:t>
             </w:r>
           </w:p>
         </w:tc>
@@ -7198,6 +7550,7 @@
                 <w:szCs w:val="18"/>
               </w:rPr>
             </w:pPr>
+            <w:proofErr w:type="spellStart"/>
             <w:r>
               <w:rPr>
                 <w:rFonts w:ascii="Calibri" w:hAnsi="Calibri" w:cs="Calibri"/>
@@ -7205,7 +7558,17 @@
                 <w:sz w:val="22"/>
                 <w:szCs w:val="22"/>
               </w:rPr>
-              <w:t>sensorElTime-Ignore</w:t>
+              <w:t>sensorElTime</w:t>
+            </w:r>
+            <w:proofErr w:type="spellEnd"/>
+            <w:r>
+              <w:rPr>
+                <w:rFonts w:ascii="Calibri" w:hAnsi="Calibri" w:cs="Calibri"/>
+                <w:color w:val="000000"/>
+                <w:sz w:val="22"/>
+                <w:szCs w:val="22"/>
+              </w:rPr>
+              <w:t>-Ignore</w:t>
             </w:r>
           </w:p>
         </w:tc>
@@ -7294,6 +7657,7 @@
                 <w:szCs w:val="18"/>
               </w:rPr>
             </w:pPr>
+            <w:proofErr w:type="spellStart"/>
             <w:r>
               <w:rPr>
                 <w:rFonts w:ascii="Calibri" w:hAnsi="Calibri" w:cs="Calibri"/>
@@ -7301,7 +7665,17 @@
                 <w:sz w:val="22"/>
                 <w:szCs w:val="22"/>
               </w:rPr>
-              <w:t>sensorElTime-Kitchen</w:t>
+              <w:t>sensorElTime</w:t>
+            </w:r>
+            <w:proofErr w:type="spellEnd"/>
+            <w:r>
+              <w:rPr>
+                <w:rFonts w:ascii="Calibri" w:hAnsi="Calibri" w:cs="Calibri"/>
+                <w:color w:val="000000"/>
+                <w:sz w:val="22"/>
+                <w:szCs w:val="22"/>
+              </w:rPr>
+              <w:t>-Kitchen</w:t>
             </w:r>
           </w:p>
         </w:tc>
@@ -7390,6 +7764,7 @@
                 <w:szCs w:val="18"/>
               </w:rPr>
             </w:pPr>
+            <w:proofErr w:type="spellStart"/>
             <w:r>
               <w:rPr>
                 <w:rFonts w:ascii="Calibri" w:hAnsi="Calibri" w:cs="Calibri"/>
@@ -7399,6 +7774,7 @@
               </w:rPr>
               <w:t>sensorElTime-LivingRoom</w:t>
             </w:r>
+            <w:proofErr w:type="spellEnd"/>
           </w:p>
         </w:tc>
         <w:tc>
@@ -7487,7 +7863,7 @@
                 <w:szCs w:val="22"/>
               </w:rPr>
             </w:pPr>
-            <w:bookmarkStart w:id="0" w:name="_GoBack" w:colFirst="0" w:colLast="0"/>
+            <w:proofErr w:type="spellStart"/>
             <w:r>
               <w:rPr>
                 <w:rFonts w:ascii="Calibri" w:hAnsi="Calibri" w:cs="Calibri"/>
@@ -7495,7 +7871,17 @@
                 <w:sz w:val="22"/>
                 <w:szCs w:val="22"/>
               </w:rPr>
-              <w:t>sensorElTime-Office</w:t>
+              <w:t>sensorElTime</w:t>
+            </w:r>
+            <w:proofErr w:type="spellEnd"/>
+            <w:r>
+              <w:rPr>
+                <w:rFonts w:ascii="Calibri" w:hAnsi="Calibri" w:cs="Calibri"/>
+                <w:color w:val="000000"/>
+                <w:sz w:val="22"/>
+                <w:szCs w:val="22"/>
+              </w:rPr>
+              <w:t>-Office</w:t>
             </w:r>
           </w:p>
         </w:tc>
@@ -7585,6 +7971,7 @@
                 <w:szCs w:val="22"/>
               </w:rPr>
             </w:pPr>
+            <w:proofErr w:type="spellStart"/>
             <w:r>
               <w:rPr>
                 <w:rFonts w:ascii="Calibri" w:hAnsi="Calibri" w:cs="Calibri"/>
@@ -7594,6 +7981,7 @@
               </w:rPr>
               <w:t>sensorElTime-OutsideDoor</w:t>
             </w:r>
+            <w:proofErr w:type="spellEnd"/>
           </w:p>
         </w:tc>
         <w:tc>
@@ -7682,6 +8070,7 @@
                 <w:szCs w:val="22"/>
               </w:rPr>
             </w:pPr>
+            <w:proofErr w:type="spellStart"/>
             <w:r>
               <w:rPr>
                 <w:rFonts w:ascii="Calibri" w:hAnsi="Calibri" w:cs="Calibri"/>
@@ -7691,6 +8080,7 @@
               </w:rPr>
               <w:t>sensorElTime-WorkArea</w:t>
             </w:r>
+            <w:proofErr w:type="spellEnd"/>
           </w:p>
         </w:tc>
         <w:tc>
@@ -7760,7 +8150,6 @@
           </w:p>
         </w:tc>
       </w:tr>
-      <w:bookmarkEnd w:id="0"/>
     </w:tbl>
     <w:p>
       <w:pPr>
@@ -7778,147 +8167,9 @@
       <w:pPr>
         <w:jc w:val="both"/>
       </w:pPr>
-    </w:p>
-    <w:p>
-      <w:pPr>
-        <w:jc w:val="both"/>
-        <w:rPr>
-          <w:b/>
-        </w:rPr>
-      </w:pPr>
-      <w:r>
-        <w:t xml:space="preserve">     </w:t>
-      </w:r>
-    </w:p>
-    <w:p>
-      <w:pPr>
-        <w:jc w:val="both"/>
-        <w:rPr>
-          <w:b/>
-        </w:rPr>
-      </w:pPr>
-    </w:p>
-    <w:p>
-      <w:pPr>
-        <w:pStyle w:val="Heading2"/>
-        <w:rPr>
-          <w:b/>
-          <w:bCs/>
-        </w:rPr>
-      </w:pPr>
-      <w:r>
-        <w:rPr>
-          <w:b/>
-          <w:bCs/>
-        </w:rPr>
-        <w:t xml:space="preserve">Feature </w:t>
-      </w:r>
-      <w:r>
-        <w:rPr>
-          <w:b/>
-          <w:bCs/>
-        </w:rPr>
-        <w:t>Importance</w:t>
-      </w:r>
-    </w:p>
-    <w:p>
-      <w:pPr>
-        <w:jc w:val="both"/>
-      </w:pPr>
-    </w:p>
-    <w:p>
-      <w:pPr>
-        <w:jc w:val="both"/>
-      </w:pPr>
-      <w:r>
-        <w:t xml:space="preserve">Feature importance calculates the score for each feature in a dataset through </w:t>
-      </w:r>
-      <w:r>
-        <w:t xml:space="preserve">the </w:t>
-      </w:r>
-      <w:r>
-        <w:t xml:space="preserve">implementation of forests of </w:t>
-      </w:r>
-      <w:r>
-        <w:t>tree-based</w:t>
-      </w:r>
-      <w:r>
-        <w:t xml:space="preserve"> approach</w:t>
-      </w:r>
-      <w:r>
-        <w:t>.</w:t>
-      </w:r>
-      <w:r>
-        <w:t xml:space="preserve"> Tree based classifiers come with the inbuilt class of feature selection. The Extra Tree classifier</w:t>
-      </w:r>
-      <w:r>
-        <w:t xml:space="preserve"> and Random Forest classifier</w:t>
-      </w:r>
-      <w:r>
-        <w:t xml:space="preserve"> </w:t>
-      </w:r>
-      <w:r>
-        <w:t>ha</w:t>
-      </w:r>
-      <w:r>
-        <w:t>ve</w:t>
-      </w:r>
-      <w:r>
-        <w:t xml:space="preserve"> extracted the top important features of the research dataset. Figure 6 </w:t>
-      </w:r>
-      <w:r>
-        <w:t>present</w:t>
-      </w:r>
-      <w:r>
-        <w:t>s</w:t>
-      </w:r>
-      <w:r>
-        <w:t xml:space="preserve"> the feature importance of the forest, along with inter-trees variability. </w:t>
-      </w:r>
-      <w:r>
-        <w:t>From the achieved importance score, till **** have been considered to train the classifier models. The research team has applied this approach upon 3</w:t>
-      </w:r>
-      <w:r>
-        <w:t xml:space="preserve">7 </w:t>
-      </w:r>
-      <w:r>
-        <w:t xml:space="preserve">basic features of the scraped dataset. </w:t>
-      </w:r>
-      <w:r>
-        <w:t xml:space="preserve">Figure 6 &amp; 7 presents the significant features with bar charts and the scores are listed in </w:t>
-      </w:r>
-      <w:r>
-        <w:t>table 3 &amp; 4 respectively.</w:t>
-      </w:r>
-      <w:r>
-        <w:t xml:space="preserve"> These significant features along with the features stated in Table 2 have also been considered for the final training of the classifiers. The </w:t>
-      </w:r>
-      <w:r>
-        <w:t xml:space="preserve">four </w:t>
-      </w:r>
-      <w:r>
-        <w:t xml:space="preserve">different approaches </w:t>
-      </w:r>
-      <w:r>
-        <w:t xml:space="preserve">of feature selection and feature importance </w:t>
-      </w:r>
-      <w:r>
-        <w:t xml:space="preserve">implemented </w:t>
-      </w:r>
-      <w:r>
-        <w:t xml:space="preserve">by the </w:t>
-      </w:r>
-      <w:r>
-        <w:t xml:space="preserve">research team </w:t>
-      </w:r>
-      <w:r>
-        <w:t>has given 4 models against each technique. A comparative analysis has been run at the end of this paper to find the most efficient feature extraction technique for the dataset.</w:t>
-      </w:r>
-    </w:p>
-    <w:p>
-      <w:pPr>
-        <w:jc w:val="both"/>
-      </w:pPr>
+      <w:r>
+        <w:t xml:space="preserve">   </w:t>
+      </w:r>
     </w:p>
     <w:p>
       <w:pPr>
@@ -7937,20 +8188,53 @@
         </w:rPr>
         <w:t>Extra Tree Classifier</w:t>
       </w:r>
-      <w:r>
-        <w:rPr>
-          <w:b/>
-          <w:bCs/>
-          <w:highlight w:val="yellow"/>
-        </w:rPr>
-        <w:br/>
-      </w:r>
-      <w:r>
+    </w:p>
+    <w:p>
+      <w:pPr>
+        <w:pStyle w:val="Heading3"/>
+        <w:numPr>
+          <w:ilvl w:val="0"/>
+          <w:numId w:val="0"/>
+        </w:numPr>
         <w:rPr>
           <w:i w:val="0"/>
           <w:iCs w:val="0"/>
         </w:rPr>
-        <w:t>The ensemble learning approach of Extremely Randomized Trees Classifiers (Extra Trees Classfier) performs the aggregation of de-correkated decision trees’ results in a forest for classification. The decision trees construction differs in this aspect comparing to the construction of Random Forest Classifier. Each tree in the forest</w:t>
+      </w:pPr>
+      <w:r>
+        <w:rPr>
+          <w:i w:val="0"/>
+          <w:iCs w:val="0"/>
+        </w:rPr>
+        <w:t>The ensemble learning approach of Extremely Randomized Trees Classifiers (Extra Trees Classfier) performs the aggregation of de-corre</w:t>
+      </w:r>
+      <w:r>
+        <w:rPr>
+          <w:i w:val="0"/>
+          <w:iCs w:val="0"/>
+        </w:rPr>
+        <w:t>l</w:t>
+      </w:r>
+      <w:r>
+        <w:rPr>
+          <w:i w:val="0"/>
+          <w:iCs w:val="0"/>
+        </w:rPr>
+        <w:t>ated decision trees’ results in a forest for classification. The decision trees construction differs in this aspect comparing to the construction of Random Forest Classifier</w:t>
+      </w:r>
+      <w:r>
+        <w:rPr>
+          <w:i w:val="0"/>
+          <w:iCs w:val="0"/>
+        </w:rPr>
+        <w:t xml:space="preserve"> [extra tree classifier paper citation].</w:t>
+      </w:r>
+      <w:r>
+        <w:rPr>
+          <w:i w:val="0"/>
+          <w:iCs w:val="0"/>
+        </w:rPr>
+        <w:t xml:space="preserve"> Each tree in the forest</w:t>
       </w:r>
       <w:r>
         <w:rPr>
@@ -8113,13 +8397,26 @@
         <w:jc w:val="both"/>
       </w:pPr>
       <w:r>
-        <w:t>The scikit learn</w:t>
-      </w:r>
-      <w:r>
-        <w:t>: ExtraTreesClassifier</w:t>
-      </w:r>
-      <w:r>
-        <w:t xml:space="preserve"> library makes this calculation</w:t>
+        <w:t xml:space="preserve">The </w:t>
+      </w:r>
+      <w:proofErr w:type="spellStart"/>
+      <w:r>
+        <w:t>scikit</w:t>
+      </w:r>
+      <w:proofErr w:type="spellEnd"/>
+      <w:r>
+        <w:t xml:space="preserve"> learn</w:t>
+      </w:r>
+      <w:r>
+        <w:t xml:space="preserve">: </w:t>
+      </w:r>
+      <w:proofErr w:type="spellStart"/>
+      <w:r>
+        <w:t>ExtraTreesClassifier</w:t>
+      </w:r>
+      <w:proofErr w:type="spellEnd"/>
+      <w:r>
+        <w:t xml:space="preserve"> makes this calculation</w:t>
       </w:r>
       <w:r>
         <w:t xml:space="preserve"> easy. The acquire results based on the primary dataset has been compiled in Table 3.</w:t>
@@ -8284,7 +8581,27 @@
                 <w:sz w:val="22"/>
                 <w:szCs w:val="22"/>
               </w:rPr>
-              <w:t>1. feature 20 (sensorCount-Kitchen)</w:t>
+              <w:t>1. feature 20 (</w:t>
+            </w:r>
+            <w:proofErr w:type="spellStart"/>
+            <w:r>
+              <w:rPr>
+                <w:rFonts w:ascii="Times New Roman" w:hAnsi="Times New Roman" w:cs="Times New Roman"/>
+                <w:color w:val="000000"/>
+                <w:sz w:val="22"/>
+                <w:szCs w:val="22"/>
+              </w:rPr>
+              <w:t>sensorCount</w:t>
+            </w:r>
+            <w:proofErr w:type="spellEnd"/>
+            <w:r>
+              <w:rPr>
+                <w:rFonts w:ascii="Times New Roman" w:hAnsi="Times New Roman" w:cs="Times New Roman"/>
+                <w:color w:val="000000"/>
+                <w:sz w:val="22"/>
+                <w:szCs w:val="22"/>
+              </w:rPr>
+              <w:t>-Kitchen)</w:t>
             </w:r>
           </w:p>
         </w:tc>
@@ -8355,7 +8672,27 @@
                 <w:sz w:val="22"/>
                 <w:szCs w:val="22"/>
               </w:rPr>
-              <w:t>2. feature 0 (lastSensorEventHours)</w:t>
+              <w:t>2. feature 0 (</w:t>
+            </w:r>
+            <w:proofErr w:type="spellStart"/>
+            <w:r>
+              <w:rPr>
+                <w:rFonts w:ascii="Times New Roman" w:hAnsi="Times New Roman" w:cs="Times New Roman"/>
+                <w:color w:val="000000"/>
+                <w:sz w:val="22"/>
+                <w:szCs w:val="22"/>
+              </w:rPr>
+              <w:t>lastSensorEventHours</w:t>
+            </w:r>
+            <w:proofErr w:type="spellEnd"/>
+            <w:r>
+              <w:rPr>
+                <w:rFonts w:ascii="Times New Roman" w:hAnsi="Times New Roman" w:cs="Times New Roman"/>
+                <w:color w:val="000000"/>
+                <w:sz w:val="22"/>
+                <w:szCs w:val="22"/>
+              </w:rPr>
+              <w:t>)</w:t>
             </w:r>
           </w:p>
         </w:tc>
@@ -8426,7 +8763,27 @@
                 <w:sz w:val="22"/>
                 <w:szCs w:val="22"/>
               </w:rPr>
-              <w:t>3. feature 1 (lastSensorEventSeconds)</w:t>
+              <w:t>3. feature 1 (</w:t>
+            </w:r>
+            <w:proofErr w:type="spellStart"/>
+            <w:r>
+              <w:rPr>
+                <w:rFonts w:ascii="Times New Roman" w:hAnsi="Times New Roman" w:cs="Times New Roman"/>
+                <w:color w:val="000000"/>
+                <w:sz w:val="22"/>
+                <w:szCs w:val="22"/>
+              </w:rPr>
+              <w:t>lastSensorEventSeconds</w:t>
+            </w:r>
+            <w:proofErr w:type="spellEnd"/>
+            <w:r>
+              <w:rPr>
+                <w:rFonts w:ascii="Times New Roman" w:hAnsi="Times New Roman" w:cs="Times New Roman"/>
+                <w:color w:val="000000"/>
+                <w:sz w:val="22"/>
+                <w:szCs w:val="22"/>
+              </w:rPr>
+              <w:t>)</w:t>
             </w:r>
           </w:p>
         </w:tc>
@@ -8497,7 +8854,27 @@
                 <w:sz w:val="22"/>
                 <w:szCs w:val="22"/>
               </w:rPr>
-              <w:t>4. feature 9 (lastMotionLocation)</w:t>
+              <w:t>4. feature 9 (</w:t>
+            </w:r>
+            <w:proofErr w:type="spellStart"/>
+            <w:r>
+              <w:rPr>
+                <w:rFonts w:ascii="Times New Roman" w:hAnsi="Times New Roman" w:cs="Times New Roman"/>
+                <w:color w:val="000000"/>
+                <w:sz w:val="22"/>
+                <w:szCs w:val="22"/>
+              </w:rPr>
+              <w:t>lastMotionLocation</w:t>
+            </w:r>
+            <w:proofErr w:type="spellEnd"/>
+            <w:r>
+              <w:rPr>
+                <w:rFonts w:ascii="Times New Roman" w:hAnsi="Times New Roman" w:cs="Times New Roman"/>
+                <w:color w:val="000000"/>
+                <w:sz w:val="22"/>
+                <w:szCs w:val="22"/>
+              </w:rPr>
+              <w:t>)</w:t>
             </w:r>
           </w:p>
         </w:tc>
@@ -8568,7 +8945,27 @@
                 <w:sz w:val="22"/>
                 <w:szCs w:val="22"/>
               </w:rPr>
-              <w:t>5. feature 21 (sensorCount-LivingRoom)</w:t>
+              <w:t>5. feature 21 (</w:t>
+            </w:r>
+            <w:proofErr w:type="spellStart"/>
+            <w:r>
+              <w:rPr>
+                <w:rFonts w:ascii="Times New Roman" w:hAnsi="Times New Roman" w:cs="Times New Roman"/>
+                <w:color w:val="000000"/>
+                <w:sz w:val="22"/>
+                <w:szCs w:val="22"/>
+              </w:rPr>
+              <w:t>sensorCount-LivingRoom</w:t>
+            </w:r>
+            <w:proofErr w:type="spellEnd"/>
+            <w:r>
+              <w:rPr>
+                <w:rFonts w:ascii="Times New Roman" w:hAnsi="Times New Roman" w:cs="Times New Roman"/>
+                <w:color w:val="000000"/>
+                <w:sz w:val="22"/>
+                <w:szCs w:val="22"/>
+              </w:rPr>
+              <w:t>)</w:t>
             </w:r>
           </w:p>
         </w:tc>
@@ -8639,7 +9036,27 @@
                 <w:sz w:val="22"/>
                 <w:szCs w:val="22"/>
               </w:rPr>
-              <w:t>6. feature 27 (sensorElTime-Chair)</w:t>
+              <w:t>6. feature 27 (</w:t>
+            </w:r>
+            <w:proofErr w:type="spellStart"/>
+            <w:r>
+              <w:rPr>
+                <w:rFonts w:ascii="Times New Roman" w:hAnsi="Times New Roman" w:cs="Times New Roman"/>
+                <w:color w:val="000000"/>
+                <w:sz w:val="22"/>
+                <w:szCs w:val="22"/>
+              </w:rPr>
+              <w:t>sensorElTime</w:t>
+            </w:r>
+            <w:proofErr w:type="spellEnd"/>
+            <w:r>
+              <w:rPr>
+                <w:rFonts w:ascii="Times New Roman" w:hAnsi="Times New Roman" w:cs="Times New Roman"/>
+                <w:color w:val="000000"/>
+                <w:sz w:val="22"/>
+                <w:szCs w:val="22"/>
+              </w:rPr>
+              <w:t>-Chair)</w:t>
             </w:r>
           </w:p>
         </w:tc>
@@ -8710,7 +9127,27 @@
                 <w:sz w:val="22"/>
                 <w:szCs w:val="22"/>
               </w:rPr>
-              <w:t>7. feature 31 (sensorElTime-Kitchen)</w:t>
+              <w:t>7. feature 31 (</w:t>
+            </w:r>
+            <w:proofErr w:type="spellStart"/>
+            <w:r>
+              <w:rPr>
+                <w:rFonts w:ascii="Times New Roman" w:hAnsi="Times New Roman" w:cs="Times New Roman"/>
+                <w:color w:val="000000"/>
+                <w:sz w:val="22"/>
+                <w:szCs w:val="22"/>
+              </w:rPr>
+              <w:t>sensorElTime</w:t>
+            </w:r>
+            <w:proofErr w:type="spellEnd"/>
+            <w:r>
+              <w:rPr>
+                <w:rFonts w:ascii="Times New Roman" w:hAnsi="Times New Roman" w:cs="Times New Roman"/>
+                <w:color w:val="000000"/>
+                <w:sz w:val="22"/>
+                <w:szCs w:val="22"/>
+              </w:rPr>
+              <w:t>-Kitchen)</w:t>
             </w:r>
           </w:p>
         </w:tc>
@@ -8781,7 +9218,27 @@
                 <w:sz w:val="22"/>
                 <w:szCs w:val="22"/>
               </w:rPr>
-              <w:t>8. feature 34 (sensorElTime-OutsideDoor)</w:t>
+              <w:t>8. feature 34 (</w:t>
+            </w:r>
+            <w:proofErr w:type="spellStart"/>
+            <w:r>
+              <w:rPr>
+                <w:rFonts w:ascii="Times New Roman" w:hAnsi="Times New Roman" w:cs="Times New Roman"/>
+                <w:color w:val="000000"/>
+                <w:sz w:val="22"/>
+                <w:szCs w:val="22"/>
+              </w:rPr>
+              <w:t>sensorElTime-OutsideDoor</w:t>
+            </w:r>
+            <w:proofErr w:type="spellEnd"/>
+            <w:r>
+              <w:rPr>
+                <w:rFonts w:ascii="Times New Roman" w:hAnsi="Times New Roman" w:cs="Times New Roman"/>
+                <w:color w:val="000000"/>
+                <w:sz w:val="22"/>
+                <w:szCs w:val="22"/>
+              </w:rPr>
+              <w:t>)</w:t>
             </w:r>
           </w:p>
         </w:tc>
@@ -8852,7 +9309,27 @@
                 <w:sz w:val="22"/>
                 <w:szCs w:val="22"/>
               </w:rPr>
-              <w:t>9. feature 2 (lastSensorEventSeconds)</w:t>
+              <w:t>9. feature 2 (</w:t>
+            </w:r>
+            <w:proofErr w:type="spellStart"/>
+            <w:r>
+              <w:rPr>
+                <w:rFonts w:ascii="Times New Roman" w:hAnsi="Times New Roman" w:cs="Times New Roman"/>
+                <w:color w:val="000000"/>
+                <w:sz w:val="22"/>
+                <w:szCs w:val="22"/>
+              </w:rPr>
+              <w:t>lastSensorEventSeconds</w:t>
+            </w:r>
+            <w:proofErr w:type="spellEnd"/>
+            <w:r>
+              <w:rPr>
+                <w:rFonts w:ascii="Times New Roman" w:hAnsi="Times New Roman" w:cs="Times New Roman"/>
+                <w:color w:val="000000"/>
+                <w:sz w:val="22"/>
+                <w:szCs w:val="22"/>
+              </w:rPr>
+              <w:t>)</w:t>
             </w:r>
           </w:p>
         </w:tc>
@@ -8923,7 +9400,27 @@
                 <w:sz w:val="22"/>
                 <w:szCs w:val="22"/>
               </w:rPr>
-              <w:t>10. feature 8 (lastSensorLocation)</w:t>
+              <w:t>10. feature 8 (</w:t>
+            </w:r>
+            <w:proofErr w:type="spellStart"/>
+            <w:r>
+              <w:rPr>
+                <w:rFonts w:ascii="Times New Roman" w:hAnsi="Times New Roman" w:cs="Times New Roman"/>
+                <w:color w:val="000000"/>
+                <w:sz w:val="22"/>
+                <w:szCs w:val="22"/>
+              </w:rPr>
+              <w:t>lastSensorLocation</w:t>
+            </w:r>
+            <w:proofErr w:type="spellEnd"/>
+            <w:r>
+              <w:rPr>
+                <w:rFonts w:ascii="Times New Roman" w:hAnsi="Times New Roman" w:cs="Times New Roman"/>
+                <w:color w:val="000000"/>
+                <w:sz w:val="22"/>
+                <w:szCs w:val="22"/>
+              </w:rPr>
+              <w:t>)</w:t>
             </w:r>
           </w:p>
         </w:tc>
@@ -9007,6 +9504,7 @@
               </w:rPr>
               <w:t>(</w:t>
             </w:r>
+            <w:proofErr w:type="spellStart"/>
             <w:r>
               <w:rPr>
                 <w:rFonts w:ascii="Times New Roman" w:hAnsi="Times New Roman" w:cs="Times New Roman"/>
@@ -9016,6 +9514,7 @@
               </w:rPr>
               <w:t>lastSensorID</w:t>
             </w:r>
+            <w:proofErr w:type="spellEnd"/>
             <w:r>
               <w:rPr>
                 <w:rFonts w:ascii="Times New Roman" w:hAnsi="Times New Roman" w:cs="Times New Roman"/>
@@ -9107,6 +9606,7 @@
               </w:rPr>
               <w:t>(</w:t>
             </w:r>
+            <w:proofErr w:type="spellStart"/>
             <w:r>
               <w:rPr>
                 <w:rFonts w:ascii="Times New Roman" w:hAnsi="Times New Roman" w:cs="Times New Roman"/>
@@ -9116,6 +9616,7 @@
               </w:rPr>
               <w:t>sensorElTime-WorkArea</w:t>
             </w:r>
+            <w:proofErr w:type="spellEnd"/>
             <w:r>
               <w:rPr>
                 <w:rFonts w:ascii="Times New Roman" w:hAnsi="Times New Roman" w:cs="Times New Roman"/>
@@ -9207,6 +9708,7 @@
               </w:rPr>
               <w:t>(</w:t>
             </w:r>
+            <w:proofErr w:type="spellStart"/>
             <w:r>
               <w:rPr>
                 <w:rFonts w:ascii="Times New Roman" w:hAnsi="Times New Roman" w:cs="Times New Roman"/>
@@ -9216,6 +9718,7 @@
               </w:rPr>
               <w:t>sensorElTime-DiningRoom</w:t>
             </w:r>
+            <w:proofErr w:type="spellEnd"/>
             <w:r>
               <w:rPr>
                 <w:rFonts w:ascii="Times New Roman" w:hAnsi="Times New Roman" w:cs="Times New Roman"/>
@@ -9314,7 +9817,27 @@
                 <w:sz w:val="22"/>
                 <w:szCs w:val="22"/>
               </w:rPr>
-              <w:t>(sensorElTime-Bathroom)</w:t>
+              <w:t>(</w:t>
+            </w:r>
+            <w:proofErr w:type="spellStart"/>
+            <w:r>
+              <w:rPr>
+                <w:rFonts w:ascii="Times New Roman" w:hAnsi="Times New Roman" w:cs="Times New Roman"/>
+                <w:color w:val="000000"/>
+                <w:sz w:val="22"/>
+                <w:szCs w:val="22"/>
+              </w:rPr>
+              <w:t>sensorElTime</w:t>
+            </w:r>
+            <w:proofErr w:type="spellEnd"/>
+            <w:r>
+              <w:rPr>
+                <w:rFonts w:ascii="Times New Roman" w:hAnsi="Times New Roman" w:cs="Times New Roman"/>
+                <w:color w:val="000000"/>
+                <w:sz w:val="22"/>
+                <w:szCs w:val="22"/>
+              </w:rPr>
+              <w:t>-Bathroom)</w:t>
             </w:r>
           </w:p>
         </w:tc>
@@ -9496,7 +10019,27 @@
                 <w:sz w:val="22"/>
                 <w:szCs w:val="22"/>
               </w:rPr>
-              <w:t>26 (sensorElTime-Bedroom)</w:t>
+              <w:t>26 (</w:t>
+            </w:r>
+            <w:proofErr w:type="spellStart"/>
+            <w:r>
+              <w:rPr>
+                <w:rFonts w:ascii="Times New Roman" w:hAnsi="Times New Roman" w:cs="Times New Roman"/>
+                <w:color w:val="000000"/>
+                <w:sz w:val="22"/>
+                <w:szCs w:val="22"/>
+              </w:rPr>
+              <w:t>sensorElTime</w:t>
+            </w:r>
+            <w:proofErr w:type="spellEnd"/>
+            <w:r>
+              <w:rPr>
+                <w:rFonts w:ascii="Times New Roman" w:hAnsi="Times New Roman" w:cs="Times New Roman"/>
+                <w:color w:val="000000"/>
+                <w:sz w:val="22"/>
+                <w:szCs w:val="22"/>
+              </w:rPr>
+              <w:t>-Bedroom)</w:t>
             </w:r>
             <w:r>
               <w:rPr>
@@ -9689,6 +10232,7 @@
               </w:rPr>
               <w:t>(</w:t>
             </w:r>
+            <w:proofErr w:type="spellStart"/>
             <w:r>
               <w:rPr>
                 <w:rFonts w:ascii="Times New Roman" w:hAnsi="Times New Roman" w:cs="Times New Roman"/>
@@ -9698,6 +10242,7 @@
               </w:rPr>
               <w:t>windowDuration</w:t>
             </w:r>
+            <w:proofErr w:type="spellEnd"/>
             <w:r>
               <w:rPr>
                 <w:rFonts w:ascii="Times New Roman" w:hAnsi="Times New Roman" w:cs="Times New Roman"/>
@@ -9789,14 +10334,25 @@
               </w:rPr>
               <w:t>(</w:t>
             </w:r>
-            <w:r>
-              <w:rPr>
-                <w:rFonts w:ascii="Times New Roman" w:hAnsi="Times New Roman" w:cs="Times New Roman"/>
-                <w:color w:val="000000"/>
-                <w:sz w:val="22"/>
-                <w:szCs w:val="22"/>
-              </w:rPr>
-              <w:t>sensorCount-Ignore</w:t>
+            <w:proofErr w:type="spellStart"/>
+            <w:r>
+              <w:rPr>
+                <w:rFonts w:ascii="Times New Roman" w:hAnsi="Times New Roman" w:cs="Times New Roman"/>
+                <w:color w:val="000000"/>
+                <w:sz w:val="22"/>
+                <w:szCs w:val="22"/>
+              </w:rPr>
+              <w:t>sensorCount</w:t>
+            </w:r>
+            <w:proofErr w:type="spellEnd"/>
+            <w:r>
+              <w:rPr>
+                <w:rFonts w:ascii="Times New Roman" w:hAnsi="Times New Roman" w:cs="Times New Roman"/>
+                <w:color w:val="000000"/>
+                <w:sz w:val="22"/>
+                <w:szCs w:val="22"/>
+              </w:rPr>
+              <w:t>-Ignore</w:t>
             </w:r>
             <w:r>
               <w:rPr>
@@ -9889,14 +10445,25 @@
               </w:rPr>
               <w:t>(</w:t>
             </w:r>
-            <w:r>
-              <w:rPr>
-                <w:rFonts w:ascii="Times New Roman" w:hAnsi="Times New Roman" w:cs="Times New Roman"/>
-                <w:color w:val="000000"/>
-                <w:sz w:val="22"/>
-                <w:szCs w:val="22"/>
-              </w:rPr>
-              <w:t>sensorCount-Bedroom</w:t>
+            <w:proofErr w:type="spellStart"/>
+            <w:r>
+              <w:rPr>
+                <w:rFonts w:ascii="Times New Roman" w:hAnsi="Times New Roman" w:cs="Times New Roman"/>
+                <w:color w:val="000000"/>
+                <w:sz w:val="22"/>
+                <w:szCs w:val="22"/>
+              </w:rPr>
+              <w:t>sensorCount</w:t>
+            </w:r>
+            <w:proofErr w:type="spellEnd"/>
+            <w:r>
+              <w:rPr>
+                <w:rFonts w:ascii="Times New Roman" w:hAnsi="Times New Roman" w:cs="Times New Roman"/>
+                <w:color w:val="000000"/>
+                <w:sz w:val="22"/>
+                <w:szCs w:val="22"/>
+              </w:rPr>
+              <w:t>-Bedroom</w:t>
             </w:r>
             <w:r>
               <w:rPr>
@@ -10143,10 +10710,11 @@
           <w:b/>
           <w:noProof/>
         </w:rPr>
+        <w:lastRenderedPageBreak/>
         <w:drawing>
-          <wp:inline distT="0" distB="0" distL="0" distR="0" wp14:anchorId="450ED81D" wp14:editId="101E3793">
-            <wp:extent cx="1069249" cy="2494914"/>
-            <wp:effectExtent l="0" t="0" r="0" b="1270"/>
+          <wp:inline distT="0" distB="0" distL="0" distR="0" wp14:anchorId="450ED81D" wp14:editId="432167C8">
+            <wp:extent cx="1962150" cy="4057650"/>
+            <wp:effectExtent l="0" t="0" r="0" b="0"/>
             <wp:docPr id="26" name="Picture 26"/>
             <wp:cNvGraphicFramePr>
               <a:graphicFrameLocks xmlns:a="http://schemas.openxmlformats.org/drawingml/2006/main" noChangeAspect="1"/>
@@ -10173,7 +10741,7 @@
                   <pic:spPr>
                     <a:xfrm>
                       <a:off x="0" y="0"/>
-                      <a:ext cx="1075098" cy="2508562"/>
+                      <a:ext cx="1973890" cy="4081928"/>
                     </a:xfrm>
                     <a:prstGeom prst="rect">
                       <a:avLst/>
@@ -10355,20 +10923,34 @@
           <w:i w:val="0"/>
           <w:iCs w:val="0"/>
         </w:rPr>
-        <w:t xml:space="preserve"> concept of this classifier works with several decision trees. Every node in the tree splits the dataset in to sub-set </w:t>
+        <w:t xml:space="preserve"> concept </w:t>
       </w:r>
       <w:r>
         <w:rPr>
           <w:i w:val="0"/>
           <w:iCs w:val="0"/>
         </w:rPr>
-        <w:t>conditioning a single feature. It ensures the similar response values come to the same set. Impurity, here chooses the locally optimal condition by Gini impurity [gini impurity paper] or by the information gain or entropy [information gain/entropy paper]</w:t>
+        <w:t>brought in</w:t>
       </w:r>
       <w:r>
         <w:rPr>
           <w:i w:val="0"/>
           <w:iCs w:val="0"/>
         </w:rPr>
+        <w:t xml:space="preserve"> this classifier works with several decision trees. Every node in the tree splits the dataset in to sub-set </w:t>
+      </w:r>
+      <w:r>
+        <w:rPr>
+          <w:i w:val="0"/>
+          <w:iCs w:val="0"/>
+        </w:rPr>
+        <w:t>conditioning a single feature. It ensures the similar response values come to the same set. Impurity, here chooses the locally optimal condition by Gini impurity [gini impurity paper] or by the information gain or entropy [information gain/entropy paper]</w:t>
+      </w:r>
+      <w:r>
+        <w:rPr>
+          <w:i w:val="0"/>
+          <w:iCs w:val="0"/>
+        </w:rPr>
         <w:t>. While training, thus, the computation of decrease in weighted impurity is measured. The average impurity decrease is measured with this approach and the features’ importance are ranked thereby.</w:t>
       </w:r>
     </w:p>
@@ -10387,9 +10969,9 @@
           <w:noProof/>
         </w:rPr>
         <w:drawing>
-          <wp:inline distT="0" distB="0" distL="0" distR="0" wp14:anchorId="21985C7C" wp14:editId="24FF27B0">
-            <wp:extent cx="2940050" cy="1631803"/>
-            <wp:effectExtent l="0" t="0" r="0" b="6985"/>
+          <wp:inline distT="0" distB="0" distL="0" distR="0" wp14:anchorId="21985C7C" wp14:editId="4247A3A4">
+            <wp:extent cx="3122930" cy="2009775"/>
+            <wp:effectExtent l="0" t="0" r="1270" b="9525"/>
             <wp:docPr id="18" name="Picture 18"/>
             <wp:cNvGraphicFramePr>
               <a:graphicFrameLocks xmlns:a="http://schemas.openxmlformats.org/drawingml/2006/main" noChangeAspect="1"/>
@@ -10416,7 +10998,7 @@
                   <pic:spPr>
                     <a:xfrm>
                       <a:off x="0" y="0"/>
-                      <a:ext cx="2978440" cy="1653110"/>
+                      <a:ext cx="3196074" cy="2056847"/>
                     </a:xfrm>
                     <a:prstGeom prst="rect">
                       <a:avLst/>
@@ -10443,9 +11025,9 @@
           <w:noProof/>
         </w:rPr>
         <w:drawing>
-          <wp:inline distT="0" distB="0" distL="0" distR="0" wp14:anchorId="3B66354C" wp14:editId="4768ADC1">
-            <wp:extent cx="1682740" cy="3241331"/>
-            <wp:effectExtent l="0" t="0" r="0" b="0"/>
+          <wp:inline distT="0" distB="0" distL="0" distR="0" wp14:anchorId="3B66354C" wp14:editId="0C1AD53D">
+            <wp:extent cx="2152650" cy="4146482"/>
+            <wp:effectExtent l="0" t="0" r="0" b="6985"/>
             <wp:docPr id="27" name="Picture 27"/>
             <wp:cNvGraphicFramePr>
               <a:graphicFrameLocks xmlns:a="http://schemas.openxmlformats.org/drawingml/2006/main" noChangeAspect="1"/>
@@ -10472,7 +11054,7 @@
                   <pic:spPr>
                     <a:xfrm>
                       <a:off x="0" y="0"/>
-                      <a:ext cx="1696618" cy="3268063"/>
+                      <a:ext cx="2175871" cy="4191211"/>
                     </a:xfrm>
                     <a:prstGeom prst="rect">
                       <a:avLst/>
@@ -10692,7 +11274,27 @@
                 <w:sz w:val="22"/>
                 <w:szCs w:val="22"/>
               </w:rPr>
-              <w:t>1. feature 31 (sensorElTime-Kitchen)</w:t>
+              <w:t>1. feature 31 (</w:t>
+            </w:r>
+            <w:proofErr w:type="spellStart"/>
+            <w:r>
+              <w:rPr>
+                <w:rFonts w:ascii="Times New Roman" w:hAnsi="Times New Roman" w:cs="Times New Roman"/>
+                <w:color w:val="000000"/>
+                <w:sz w:val="22"/>
+                <w:szCs w:val="22"/>
+              </w:rPr>
+              <w:t>sensorElTime</w:t>
+            </w:r>
+            <w:proofErr w:type="spellEnd"/>
+            <w:r>
+              <w:rPr>
+                <w:rFonts w:ascii="Times New Roman" w:hAnsi="Times New Roman" w:cs="Times New Roman"/>
+                <w:color w:val="000000"/>
+                <w:sz w:val="22"/>
+                <w:szCs w:val="22"/>
+              </w:rPr>
+              <w:t>-Kitchen)</w:t>
             </w:r>
           </w:p>
         </w:tc>
@@ -10763,7 +11365,27 @@
                 <w:sz w:val="22"/>
                 <w:szCs w:val="22"/>
               </w:rPr>
-              <w:t>2. feature 1 (lastSensorEventSeconds)</w:t>
+              <w:t>2. feature 1 (</w:t>
+            </w:r>
+            <w:proofErr w:type="spellStart"/>
+            <w:r>
+              <w:rPr>
+                <w:rFonts w:ascii="Times New Roman" w:hAnsi="Times New Roman" w:cs="Times New Roman"/>
+                <w:color w:val="000000"/>
+                <w:sz w:val="22"/>
+                <w:szCs w:val="22"/>
+              </w:rPr>
+              <w:t>lastSensorEventSeconds</w:t>
+            </w:r>
+            <w:proofErr w:type="spellEnd"/>
+            <w:r>
+              <w:rPr>
+                <w:rFonts w:ascii="Times New Roman" w:hAnsi="Times New Roman" w:cs="Times New Roman"/>
+                <w:color w:val="000000"/>
+                <w:sz w:val="22"/>
+                <w:szCs w:val="22"/>
+              </w:rPr>
+              <w:t>)</w:t>
             </w:r>
           </w:p>
         </w:tc>
@@ -10834,7 +11456,27 @@
                 <w:sz w:val="22"/>
                 <w:szCs w:val="22"/>
               </w:rPr>
-              <w:t>3. feature 20 (sensorCount-Kitchen)</w:t>
+              <w:t>3. feature 20 (</w:t>
+            </w:r>
+            <w:proofErr w:type="spellStart"/>
+            <w:r>
+              <w:rPr>
+                <w:rFonts w:ascii="Times New Roman" w:hAnsi="Times New Roman" w:cs="Times New Roman"/>
+                <w:color w:val="000000"/>
+                <w:sz w:val="22"/>
+                <w:szCs w:val="22"/>
+              </w:rPr>
+              <w:t>sensorCount</w:t>
+            </w:r>
+            <w:proofErr w:type="spellEnd"/>
+            <w:r>
+              <w:rPr>
+                <w:rFonts w:ascii="Times New Roman" w:hAnsi="Times New Roman" w:cs="Times New Roman"/>
+                <w:color w:val="000000"/>
+                <w:sz w:val="22"/>
+                <w:szCs w:val="22"/>
+              </w:rPr>
+              <w:t>-Kitchen)</w:t>
             </w:r>
           </w:p>
         </w:tc>
@@ -10905,7 +11547,27 @@
                 <w:sz w:val="22"/>
                 <w:szCs w:val="22"/>
               </w:rPr>
-              <w:t>4. feature 0 (lastSensorEventHours)</w:t>
+              <w:t>4. feature 0 (</w:t>
+            </w:r>
+            <w:proofErr w:type="spellStart"/>
+            <w:r>
+              <w:rPr>
+                <w:rFonts w:ascii="Times New Roman" w:hAnsi="Times New Roman" w:cs="Times New Roman"/>
+                <w:color w:val="000000"/>
+                <w:sz w:val="22"/>
+                <w:szCs w:val="22"/>
+              </w:rPr>
+              <w:t>lastSensorEventHours</w:t>
+            </w:r>
+            <w:proofErr w:type="spellEnd"/>
+            <w:r>
+              <w:rPr>
+                <w:rFonts w:ascii="Times New Roman" w:hAnsi="Times New Roman" w:cs="Times New Roman"/>
+                <w:color w:val="000000"/>
+                <w:sz w:val="22"/>
+                <w:szCs w:val="22"/>
+              </w:rPr>
+              <w:t>)</w:t>
             </w:r>
           </w:p>
         </w:tc>
@@ -10976,7 +11638,27 @@
                 <w:sz w:val="22"/>
                 <w:szCs w:val="22"/>
               </w:rPr>
-              <w:t>5. feature 3 (windowDuration)</w:t>
+              <w:t>5. feature 3 (</w:t>
+            </w:r>
+            <w:proofErr w:type="spellStart"/>
+            <w:r>
+              <w:rPr>
+                <w:rFonts w:ascii="Times New Roman" w:hAnsi="Times New Roman" w:cs="Times New Roman"/>
+                <w:color w:val="000000"/>
+                <w:sz w:val="22"/>
+                <w:szCs w:val="22"/>
+              </w:rPr>
+              <w:t>windowDuration</w:t>
+            </w:r>
+            <w:proofErr w:type="spellEnd"/>
+            <w:r>
+              <w:rPr>
+                <w:rFonts w:ascii="Times New Roman" w:hAnsi="Times New Roman" w:cs="Times New Roman"/>
+                <w:color w:val="000000"/>
+                <w:sz w:val="22"/>
+                <w:szCs w:val="22"/>
+              </w:rPr>
+              <w:t>)</w:t>
             </w:r>
           </w:p>
         </w:tc>
@@ -11061,7 +11743,27 @@
                 <w:sz w:val="22"/>
                 <w:szCs w:val="22"/>
               </w:rPr>
-              <w:t>6. feature 9 (lastMotionLocation)</w:t>
+              <w:t>6. feature 9 (</w:t>
+            </w:r>
+            <w:proofErr w:type="spellStart"/>
+            <w:r>
+              <w:rPr>
+                <w:rFonts w:ascii="Times New Roman" w:hAnsi="Times New Roman" w:cs="Times New Roman"/>
+                <w:color w:val="000000"/>
+                <w:sz w:val="22"/>
+                <w:szCs w:val="22"/>
+              </w:rPr>
+              <w:t>lastMotionLocation</w:t>
+            </w:r>
+            <w:proofErr w:type="spellEnd"/>
+            <w:r>
+              <w:rPr>
+                <w:rFonts w:ascii="Times New Roman" w:hAnsi="Times New Roman" w:cs="Times New Roman"/>
+                <w:color w:val="000000"/>
+                <w:sz w:val="22"/>
+                <w:szCs w:val="22"/>
+              </w:rPr>
+              <w:t>)</w:t>
             </w:r>
           </w:p>
         </w:tc>
@@ -11146,7 +11848,27 @@
                 <w:sz w:val="22"/>
                 <w:szCs w:val="22"/>
               </w:rPr>
-              <w:t>7. feature 34 (sensorElTime-Kitchen)</w:t>
+              <w:t>7. feature 34 (</w:t>
+            </w:r>
+            <w:proofErr w:type="spellStart"/>
+            <w:r>
+              <w:rPr>
+                <w:rFonts w:ascii="Times New Roman" w:hAnsi="Times New Roman" w:cs="Times New Roman"/>
+                <w:color w:val="000000"/>
+                <w:sz w:val="22"/>
+                <w:szCs w:val="22"/>
+              </w:rPr>
+              <w:t>sensorElTime</w:t>
+            </w:r>
+            <w:proofErr w:type="spellEnd"/>
+            <w:r>
+              <w:rPr>
+                <w:rFonts w:ascii="Times New Roman" w:hAnsi="Times New Roman" w:cs="Times New Roman"/>
+                <w:color w:val="000000"/>
+                <w:sz w:val="22"/>
+                <w:szCs w:val="22"/>
+              </w:rPr>
+              <w:t>-Kitchen)</w:t>
             </w:r>
           </w:p>
         </w:tc>
@@ -11231,7 +11953,27 @@
                 <w:sz w:val="22"/>
                 <w:szCs w:val="22"/>
               </w:rPr>
-              <w:t>8. feature 25 (sensorElTime-Bathroom)</w:t>
+              <w:t>8. feature 25 (</w:t>
+            </w:r>
+            <w:proofErr w:type="spellStart"/>
+            <w:r>
+              <w:rPr>
+                <w:rFonts w:ascii="Times New Roman" w:hAnsi="Times New Roman" w:cs="Times New Roman"/>
+                <w:color w:val="000000"/>
+                <w:sz w:val="22"/>
+                <w:szCs w:val="22"/>
+              </w:rPr>
+              <w:t>sensorElTime</w:t>
+            </w:r>
+            <w:proofErr w:type="spellEnd"/>
+            <w:r>
+              <w:rPr>
+                <w:rFonts w:ascii="Times New Roman" w:hAnsi="Times New Roman" w:cs="Times New Roman"/>
+                <w:color w:val="000000"/>
+                <w:sz w:val="22"/>
+                <w:szCs w:val="22"/>
+              </w:rPr>
+              <w:t>-Bathroom)</w:t>
             </w:r>
           </w:p>
         </w:tc>
@@ -11316,7 +12058,27 @@
                 <w:sz w:val="22"/>
                 <w:szCs w:val="22"/>
               </w:rPr>
-              <w:t>9. feature 26 (sensorElTime-Bedroom)</w:t>
+              <w:t>9. feature 26 (</w:t>
+            </w:r>
+            <w:proofErr w:type="spellStart"/>
+            <w:r>
+              <w:rPr>
+                <w:rFonts w:ascii="Times New Roman" w:hAnsi="Times New Roman" w:cs="Times New Roman"/>
+                <w:color w:val="000000"/>
+                <w:sz w:val="22"/>
+                <w:szCs w:val="22"/>
+              </w:rPr>
+              <w:t>sensorElTime</w:t>
+            </w:r>
+            <w:proofErr w:type="spellEnd"/>
+            <w:r>
+              <w:rPr>
+                <w:rFonts w:ascii="Times New Roman" w:hAnsi="Times New Roman" w:cs="Times New Roman"/>
+                <w:color w:val="000000"/>
+                <w:sz w:val="22"/>
+                <w:szCs w:val="22"/>
+              </w:rPr>
+              <w:t>-Bedroom)</w:t>
             </w:r>
           </w:p>
         </w:tc>
@@ -11401,7 +12163,27 @@
                 <w:sz w:val="22"/>
                 <w:szCs w:val="22"/>
               </w:rPr>
-              <w:t>10. feature 27 (sensorElTime-</w:t>
+              <w:t>10. feature 27 (</w:t>
+            </w:r>
+            <w:proofErr w:type="spellStart"/>
+            <w:r>
+              <w:rPr>
+                <w:rFonts w:ascii="Times New Roman" w:hAnsi="Times New Roman" w:cs="Times New Roman"/>
+                <w:color w:val="000000"/>
+                <w:sz w:val="22"/>
+                <w:szCs w:val="22"/>
+              </w:rPr>
+              <w:t>sensorElTime</w:t>
+            </w:r>
+            <w:proofErr w:type="spellEnd"/>
+            <w:r>
+              <w:rPr>
+                <w:rFonts w:ascii="Times New Roman" w:hAnsi="Times New Roman" w:cs="Times New Roman"/>
+                <w:color w:val="000000"/>
+                <w:sz w:val="22"/>
+                <w:szCs w:val="22"/>
+              </w:rPr>
+              <w:t>-</w:t>
             </w:r>
             <w:proofErr w:type="gramStart"/>
             <w:r>
@@ -11507,7 +12289,6 @@
                 <w:sz w:val="22"/>
                 <w:szCs w:val="22"/>
               </w:rPr>
-              <w:lastRenderedPageBreak/>
               <w:t>11. feature 28</w:t>
             </w:r>
             <w:r>
@@ -11519,6 +12300,7 @@
               </w:rPr>
               <w:t xml:space="preserve"> (</w:t>
             </w:r>
+            <w:proofErr w:type="spellStart"/>
             <w:r>
               <w:rPr>
                 <w:rFonts w:ascii="Times New Roman" w:hAnsi="Times New Roman" w:cs="Times New Roman"/>
@@ -11528,6 +12310,7 @@
               </w:rPr>
               <w:t>sensorElTime-DiningRoom</w:t>
             </w:r>
+            <w:proofErr w:type="spellEnd"/>
             <w:r>
               <w:rPr>
                 <w:rFonts w:ascii="Times New Roman" w:hAnsi="Times New Roman" w:cs="Times New Roman"/>
@@ -11619,6 +12402,7 @@
               </w:rPr>
               <w:t xml:space="preserve"> (</w:t>
             </w:r>
+            <w:proofErr w:type="spellStart"/>
             <w:r>
               <w:rPr>
                 <w:rFonts w:ascii="Times New Roman" w:hAnsi="Times New Roman" w:cs="Times New Roman"/>
@@ -11628,6 +12412,7 @@
               </w:rPr>
               <w:t>lastSensorLocation</w:t>
             </w:r>
+            <w:proofErr w:type="spellEnd"/>
             <w:r>
               <w:rPr>
                 <w:rFonts w:ascii="Times New Roman" w:hAnsi="Times New Roman" w:cs="Times New Roman"/>
@@ -11719,6 +12504,7 @@
               </w:rPr>
               <w:t xml:space="preserve"> (</w:t>
             </w:r>
+            <w:proofErr w:type="spellStart"/>
             <w:r>
               <w:rPr>
                 <w:rFonts w:ascii="Times New Roman" w:hAnsi="Times New Roman" w:cs="Times New Roman"/>
@@ -11728,6 +12514,7 @@
               </w:rPr>
               <w:t>sensorElTime-WorkArea</w:t>
             </w:r>
+            <w:proofErr w:type="spellEnd"/>
             <w:r>
               <w:rPr>
                 <w:rFonts w:ascii="Times New Roman" w:hAnsi="Times New Roman" w:cs="Times New Roman"/>
@@ -11801,6 +12588,7 @@
                 <w:szCs w:val="22"/>
               </w:rPr>
             </w:pPr>
+            <w:bookmarkStart w:id="0" w:name="_GoBack"/>
             <w:r>
               <w:rPr>
                 <w:rFonts w:ascii="Times New Roman" w:hAnsi="Times New Roman" w:cs="Times New Roman"/>
@@ -11819,6 +12607,7 @@
               </w:rPr>
               <w:t xml:space="preserve"> (</w:t>
             </w:r>
+            <w:proofErr w:type="spellStart"/>
             <w:r>
               <w:rPr>
                 <w:rFonts w:ascii="Times New Roman" w:hAnsi="Times New Roman" w:cs="Times New Roman"/>
@@ -11828,6 +12617,7 @@
               </w:rPr>
               <w:t>sensorCount-LivingRoom</w:t>
             </w:r>
+            <w:proofErr w:type="spellEnd"/>
             <w:r>
               <w:rPr>
                 <w:rFonts w:ascii="Times New Roman" w:hAnsi="Times New Roman" w:cs="Times New Roman"/>
@@ -11874,6 +12664,7 @@
           </w:p>
         </w:tc>
       </w:tr>
+      <w:bookmarkEnd w:id="0"/>
       <w:tr>
         <w:trPr>
           <w:trHeight w:val="425"/>
@@ -11908,6 +12699,7 @@
                 <w:sz w:val="22"/>
                 <w:szCs w:val="22"/>
               </w:rPr>
+              <w:lastRenderedPageBreak/>
               <w:t xml:space="preserve">15. feature 2 </w:t>
             </w:r>
             <w:r>
@@ -11919,6 +12711,7 @@
               </w:rPr>
               <w:t>(</w:t>
             </w:r>
+            <w:proofErr w:type="spellStart"/>
             <w:r>
               <w:rPr>
                 <w:rFonts w:ascii="Times New Roman" w:hAnsi="Times New Roman" w:cs="Times New Roman"/>
@@ -11928,6 +12721,7 @@
               </w:rPr>
               <w:t>lastSensorDayOfWeek</w:t>
             </w:r>
+            <w:proofErr w:type="spellEnd"/>
             <w:r>
               <w:rPr>
                 <w:rFonts w:ascii="Times New Roman" w:hAnsi="Times New Roman" w:cs="Times New Roman"/>
@@ -12019,6 +12813,7 @@
               </w:rPr>
               <w:t xml:space="preserve"> (</w:t>
             </w:r>
+            <w:proofErr w:type="spellStart"/>
             <w:r>
               <w:rPr>
                 <w:rFonts w:ascii="Times New Roman" w:hAnsi="Times New Roman" w:cs="Times New Roman"/>
@@ -12028,6 +12823,7 @@
               </w:rPr>
               <w:t>sensorElTime-LivingRoom</w:t>
             </w:r>
+            <w:proofErr w:type="spellEnd"/>
             <w:r>
               <w:rPr>
                 <w:rFonts w:ascii="Times New Roman" w:hAnsi="Times New Roman" w:cs="Times New Roman"/>
@@ -12119,14 +12915,25 @@
               </w:rPr>
               <w:t xml:space="preserve"> (</w:t>
             </w:r>
-            <w:r>
-              <w:rPr>
-                <w:rFonts w:ascii="Times New Roman" w:hAnsi="Times New Roman" w:cs="Times New Roman"/>
-                <w:color w:val="000000"/>
-                <w:sz w:val="22"/>
-                <w:szCs w:val="22"/>
-              </w:rPr>
-              <w:t>sensorCount-Ignore</w:t>
+            <w:proofErr w:type="spellStart"/>
+            <w:r>
+              <w:rPr>
+                <w:rFonts w:ascii="Times New Roman" w:hAnsi="Times New Roman" w:cs="Times New Roman"/>
+                <w:color w:val="000000"/>
+                <w:sz w:val="22"/>
+                <w:szCs w:val="22"/>
+              </w:rPr>
+              <w:t>sensorCount</w:t>
+            </w:r>
+            <w:proofErr w:type="spellEnd"/>
+            <w:r>
+              <w:rPr>
+                <w:rFonts w:ascii="Times New Roman" w:hAnsi="Times New Roman" w:cs="Times New Roman"/>
+                <w:color w:val="000000"/>
+                <w:sz w:val="22"/>
+                <w:szCs w:val="22"/>
+              </w:rPr>
+              <w:t>-Ignore</w:t>
             </w:r>
             <w:r>
               <w:rPr>
@@ -12319,6 +13126,7 @@
               </w:rPr>
               <w:t>(</w:t>
             </w:r>
+            <w:proofErr w:type="spellStart"/>
             <w:r>
               <w:rPr>
                 <w:rFonts w:ascii="Times New Roman" w:hAnsi="Times New Roman" w:cs="Times New Roman"/>
@@ -12328,6 +13136,7 @@
               </w:rPr>
               <w:t>lastSensorID</w:t>
             </w:r>
+            <w:proofErr w:type="spellEnd"/>
             <w:r>
               <w:rPr>
                 <w:rFonts w:ascii="Times New Roman" w:hAnsi="Times New Roman" w:cs="Times New Roman"/>
@@ -12419,14 +13228,25 @@
               </w:rPr>
               <w:t xml:space="preserve"> (</w:t>
             </w:r>
-            <w:r>
-              <w:rPr>
-                <w:rFonts w:ascii="Times New Roman" w:hAnsi="Times New Roman" w:cs="Times New Roman"/>
-                <w:color w:val="000000"/>
-                <w:sz w:val="22"/>
-                <w:szCs w:val="22"/>
-              </w:rPr>
-              <w:t>sensorCount-Bedroom</w:t>
+            <w:proofErr w:type="spellStart"/>
+            <w:r>
+              <w:rPr>
+                <w:rFonts w:ascii="Times New Roman" w:hAnsi="Times New Roman" w:cs="Times New Roman"/>
+                <w:color w:val="000000"/>
+                <w:sz w:val="22"/>
+                <w:szCs w:val="22"/>
+              </w:rPr>
+              <w:t>sensorCount</w:t>
+            </w:r>
+            <w:proofErr w:type="spellEnd"/>
+            <w:r>
+              <w:rPr>
+                <w:rFonts w:ascii="Times New Roman" w:hAnsi="Times New Roman" w:cs="Times New Roman"/>
+                <w:color w:val="000000"/>
+                <w:sz w:val="22"/>
+                <w:szCs w:val="22"/>
+              </w:rPr>
+              <w:t>-Bedroom</w:t>
             </w:r>
             <w:r>
               <w:rPr>
@@ -12519,6 +13339,7 @@
               </w:rPr>
               <w:t xml:space="preserve"> (</w:t>
             </w:r>
+            <w:proofErr w:type="spellStart"/>
             <w:r>
               <w:rPr>
                 <w:rFonts w:ascii="Times New Roman" w:hAnsi="Times New Roman" w:cs="Times New Roman"/>
@@ -12528,6 +13349,7 @@
               </w:rPr>
               <w:t>areaTransitions</w:t>
             </w:r>
+            <w:proofErr w:type="spellEnd"/>
             <w:r>
               <w:rPr>
                 <w:rFonts w:ascii="Times New Roman" w:hAnsi="Times New Roman" w:cs="Times New Roman"/>
@@ -12606,7 +13428,15 @@
         <w:jc w:val="both"/>
       </w:pPr>
       <w:r>
-        <w:t xml:space="preserve">The classifier comparison presents a set of classifying methods in scikit-learn on </w:t>
+        <w:t xml:space="preserve">The classifier comparison presents a set of classifying methods in </w:t>
+      </w:r>
+      <w:proofErr w:type="spellStart"/>
+      <w:r>
+        <w:t>scikit</w:t>
+      </w:r>
+      <w:proofErr w:type="spellEnd"/>
+      <w:r>
+        <w:t xml:space="preserve">-learn on </w:t>
       </w:r>
       <w:r>
         <w:t>the research</w:t>
@@ -14253,56 +15083,59 @@
           <w:b/>
           <w:bCs/>
         </w:rPr>
+        <w:t xml:space="preserve">Classifiers peroformance on </w:t>
+      </w:r>
+      <w:r>
+        <w:rPr>
+          <w:b/>
+          <w:bCs/>
+        </w:rPr>
+        <w:t>Tree-based Classifier Feature Selection</w:t>
+      </w:r>
+    </w:p>
+    <w:p>
+      <w:pPr>
+        <w:jc w:val="both"/>
+      </w:pPr>
+      <w:r>
+        <w:t xml:space="preserve">The tree-based classifier feature selection selects top few attributes and produces a new </w:t>
+      </w:r>
+      <w:r>
+        <w:t>set of important features</w:t>
+      </w:r>
+      <w:r>
+        <w:t>.</w:t>
+      </w:r>
+      <w:r>
+        <w:t xml:space="preserve"> The significant features detected with this approach are enlisted in Table 2.</w:t>
+      </w:r>
+      <w:r>
+        <w:t xml:space="preserve"> </w:t>
+      </w:r>
+      <w:r>
+        <w:t xml:space="preserve">Figure 12-15 </w:t>
+      </w:r>
+      <w:r>
+        <w:t xml:space="preserve">represent the new dataset distribution based on the selection and the </w:t>
+      </w:r>
+      <w:r>
+        <w:t xml:space="preserve">same </w:t>
+      </w:r>
+      <w:r>
+        <w:t>classifier model</w:t>
+      </w:r>
+      <w:r>
+        <w:t>s</w:t>
+      </w:r>
+      <w:r>
+        <w:t>’</w:t>
+      </w:r>
+      <w:r>
+        <w:t xml:space="preserve"> (Decision Tree, Nearest Neighbor and Random </w:t>
+      </w:r>
+      <w:r>
         <w:lastRenderedPageBreak/>
-        <w:t xml:space="preserve">Classifiers peroformance on </w:t>
-      </w:r>
-      <w:r>
-        <w:rPr>
-          <w:b/>
-          <w:bCs/>
-        </w:rPr>
-        <w:t>Tree-based Classifier Feature Selection</w:t>
-      </w:r>
-    </w:p>
-    <w:p>
-      <w:pPr>
-        <w:jc w:val="both"/>
-      </w:pPr>
-      <w:r>
-        <w:t xml:space="preserve">The tree-based classifier feature selection selects top few attributes and produces a new </w:t>
-      </w:r>
-      <w:r>
-        <w:t>set of important features</w:t>
-      </w:r>
-      <w:r>
-        <w:t>.</w:t>
-      </w:r>
-      <w:r>
-        <w:t xml:space="preserve"> The significant features detected with this approach are enlisted in Table 2.</w:t>
-      </w:r>
-      <w:r>
-        <w:t xml:space="preserve"> </w:t>
-      </w:r>
-      <w:r>
-        <w:t xml:space="preserve">Figure 12-15 </w:t>
-      </w:r>
-      <w:r>
-        <w:t xml:space="preserve">represent the new dataset distribution based on the selection and the </w:t>
-      </w:r>
-      <w:r>
-        <w:t xml:space="preserve">same </w:t>
-      </w:r>
-      <w:r>
-        <w:t>classifier model</w:t>
-      </w:r>
-      <w:r>
-        <w:t>s</w:t>
-      </w:r>
-      <w:r>
-        <w:t>’</w:t>
-      </w:r>
-      <w:r>
-        <w:t xml:space="preserve"> (Decision Tree, Nearest Neighbor and Random Forest respectively) accuracy</w:t>
+        <w:t>Forest respectively) accuracy</w:t>
       </w:r>
       <w:r>
         <w:t xml:space="preserve"> scores. </w:t>
@@ -17372,7 +18205,31 @@
         <w:jc w:val="both"/>
       </w:pPr>
       <w:r>
-        <w:t>G. A. Oguntala et al., "SmartWall: Novel RFID-Enabled Ambient Human Activity Recognition Using Machine Learning for Unobtrusive Health Monitoring," in IEEE Access, vol. 7, pp. 68022-68033, 2019. doi: 10.1109/ACCESS.2019.2917125</w:t>
+        <w:t xml:space="preserve">G. A. </w:t>
+      </w:r>
+      <w:proofErr w:type="spellStart"/>
+      <w:r>
+        <w:t>Oguntala</w:t>
+      </w:r>
+      <w:proofErr w:type="spellEnd"/>
+      <w:r>
+        <w:t xml:space="preserve"> et al., "</w:t>
+      </w:r>
+      <w:proofErr w:type="spellStart"/>
+      <w:r>
+        <w:t>SmartWall</w:t>
+      </w:r>
+      <w:proofErr w:type="spellEnd"/>
+      <w:r>
+        <w:t xml:space="preserve">: Novel RFID-Enabled Ambient Human Activity Recognition Using Machine Learning for Unobtrusive Health Monitoring," in IEEE Access, vol. 7, pp. 68022-68033, 2019. </w:t>
+      </w:r>
+      <w:proofErr w:type="spellStart"/>
+      <w:r>
+        <w:t>doi</w:t>
+      </w:r>
+      <w:proofErr w:type="spellEnd"/>
+      <w:r>
+        <w:t>: 10.1109/ACCESS.2019.2917125</w:t>
       </w:r>
     </w:p>
     <w:p>
@@ -17397,12 +18254,197 @@
         </w:numPr>
         <w:jc w:val="both"/>
       </w:pPr>
+      <w:proofErr w:type="spellStart"/>
       <w:r>
         <w:rPr>
           <w:color w:val="000000"/>
           <w:shd w:val="clear" w:color="auto" w:fill="FFFFFF"/>
         </w:rPr>
-        <w:t>Reisburg B, Finkel S, Overall J, Schmidt-Gollas N, Kanowski S, Lehfeld H, Hulla F, Sclan SG, Wilms HU, Heininger K, Hindmarch I, Stemmler M, Poon L, Kluger A, Cooler C, Bergener M, Hugonot-Diener L, robert PH, Erzigkeit H. The Alzheimer’s disease activities of daily living international scale (ADL-IS) </w:t>
+        <w:t>Reisburg</w:t>
+      </w:r>
+      <w:proofErr w:type="spellEnd"/>
+      <w:r>
+        <w:rPr>
+          <w:color w:val="000000"/>
+          <w:shd w:val="clear" w:color="auto" w:fill="FFFFFF"/>
+        </w:rPr>
+        <w:t xml:space="preserve"> B, Finkel S, Overall J, Schmidt-</w:t>
+      </w:r>
+      <w:proofErr w:type="spellStart"/>
+      <w:r>
+        <w:rPr>
+          <w:color w:val="000000"/>
+          <w:shd w:val="clear" w:color="auto" w:fill="FFFFFF"/>
+        </w:rPr>
+        <w:t>Gollas</w:t>
+      </w:r>
+      <w:proofErr w:type="spellEnd"/>
+      <w:r>
+        <w:rPr>
+          <w:color w:val="000000"/>
+          <w:shd w:val="clear" w:color="auto" w:fill="FFFFFF"/>
+        </w:rPr>
+        <w:t xml:space="preserve"> N, </w:t>
+      </w:r>
+      <w:proofErr w:type="spellStart"/>
+      <w:r>
+        <w:rPr>
+          <w:color w:val="000000"/>
+          <w:shd w:val="clear" w:color="auto" w:fill="FFFFFF"/>
+        </w:rPr>
+        <w:t>Kanowski</w:t>
+      </w:r>
+      <w:proofErr w:type="spellEnd"/>
+      <w:r>
+        <w:rPr>
+          <w:color w:val="000000"/>
+          <w:shd w:val="clear" w:color="auto" w:fill="FFFFFF"/>
+        </w:rPr>
+        <w:t xml:space="preserve"> S, </w:t>
+      </w:r>
+      <w:proofErr w:type="spellStart"/>
+      <w:r>
+        <w:rPr>
+          <w:color w:val="000000"/>
+          <w:shd w:val="clear" w:color="auto" w:fill="FFFFFF"/>
+        </w:rPr>
+        <w:t>Lehfeld</w:t>
+      </w:r>
+      <w:proofErr w:type="spellEnd"/>
+      <w:r>
+        <w:rPr>
+          <w:color w:val="000000"/>
+          <w:shd w:val="clear" w:color="auto" w:fill="FFFFFF"/>
+        </w:rPr>
+        <w:t xml:space="preserve"> H, </w:t>
+      </w:r>
+      <w:proofErr w:type="spellStart"/>
+      <w:r>
+        <w:rPr>
+          <w:color w:val="000000"/>
+          <w:shd w:val="clear" w:color="auto" w:fill="FFFFFF"/>
+        </w:rPr>
+        <w:t>Hulla</w:t>
+      </w:r>
+      <w:proofErr w:type="spellEnd"/>
+      <w:r>
+        <w:rPr>
+          <w:color w:val="000000"/>
+          <w:shd w:val="clear" w:color="auto" w:fill="FFFFFF"/>
+        </w:rPr>
+        <w:t xml:space="preserve"> F, </w:t>
+      </w:r>
+      <w:proofErr w:type="spellStart"/>
+      <w:r>
+        <w:rPr>
+          <w:color w:val="000000"/>
+          <w:shd w:val="clear" w:color="auto" w:fill="FFFFFF"/>
+        </w:rPr>
+        <w:t>Sclan</w:t>
+      </w:r>
+      <w:proofErr w:type="spellEnd"/>
+      <w:r>
+        <w:rPr>
+          <w:color w:val="000000"/>
+          <w:shd w:val="clear" w:color="auto" w:fill="FFFFFF"/>
+        </w:rPr>
+        <w:t xml:space="preserve"> SG, Wilms HU, </w:t>
+      </w:r>
+      <w:proofErr w:type="spellStart"/>
+      <w:r>
+        <w:rPr>
+          <w:color w:val="000000"/>
+          <w:shd w:val="clear" w:color="auto" w:fill="FFFFFF"/>
+        </w:rPr>
+        <w:t>Heininger</w:t>
+      </w:r>
+      <w:proofErr w:type="spellEnd"/>
+      <w:r>
+        <w:rPr>
+          <w:color w:val="000000"/>
+          <w:shd w:val="clear" w:color="auto" w:fill="FFFFFF"/>
+        </w:rPr>
+        <w:t xml:space="preserve"> K, Hindmarch I, </w:t>
+      </w:r>
+      <w:proofErr w:type="spellStart"/>
+      <w:r>
+        <w:rPr>
+          <w:color w:val="000000"/>
+          <w:shd w:val="clear" w:color="auto" w:fill="FFFFFF"/>
+        </w:rPr>
+        <w:t>Stemmler</w:t>
+      </w:r>
+      <w:proofErr w:type="spellEnd"/>
+      <w:r>
+        <w:rPr>
+          <w:color w:val="000000"/>
+          <w:shd w:val="clear" w:color="auto" w:fill="FFFFFF"/>
+        </w:rPr>
+        <w:t xml:space="preserve"> M, Poon L, Kluger A, Cooler C, </w:t>
+      </w:r>
+      <w:proofErr w:type="spellStart"/>
+      <w:r>
+        <w:rPr>
+          <w:color w:val="000000"/>
+          <w:shd w:val="clear" w:color="auto" w:fill="FFFFFF"/>
+        </w:rPr>
+        <w:t>Bergener</w:t>
+      </w:r>
+      <w:proofErr w:type="spellEnd"/>
+      <w:r>
+        <w:rPr>
+          <w:color w:val="000000"/>
+          <w:shd w:val="clear" w:color="auto" w:fill="FFFFFF"/>
+        </w:rPr>
+        <w:t xml:space="preserve"> M, </w:t>
+      </w:r>
+      <w:proofErr w:type="spellStart"/>
+      <w:r>
+        <w:rPr>
+          <w:color w:val="000000"/>
+          <w:shd w:val="clear" w:color="auto" w:fill="FFFFFF"/>
+        </w:rPr>
+        <w:t>Hugonot</w:t>
+      </w:r>
+      <w:proofErr w:type="spellEnd"/>
+      <w:r>
+        <w:rPr>
+          <w:color w:val="000000"/>
+          <w:shd w:val="clear" w:color="auto" w:fill="FFFFFF"/>
+        </w:rPr>
+        <w:t xml:space="preserve">-Diener L, </w:t>
+      </w:r>
+      <w:proofErr w:type="spellStart"/>
+      <w:r>
+        <w:rPr>
+          <w:color w:val="000000"/>
+          <w:shd w:val="clear" w:color="auto" w:fill="FFFFFF"/>
+        </w:rPr>
+        <w:t>robert</w:t>
+      </w:r>
+      <w:proofErr w:type="spellEnd"/>
+      <w:r>
+        <w:rPr>
+          <w:color w:val="000000"/>
+          <w:shd w:val="clear" w:color="auto" w:fill="FFFFFF"/>
+        </w:rPr>
+        <w:t xml:space="preserve"> PH, </w:t>
+      </w:r>
+      <w:proofErr w:type="spellStart"/>
+      <w:r>
+        <w:rPr>
+          <w:color w:val="000000"/>
+          <w:shd w:val="clear" w:color="auto" w:fill="FFFFFF"/>
+        </w:rPr>
+        <w:t>Erzigkeit</w:t>
+      </w:r>
+      <w:proofErr w:type="spellEnd"/>
+      <w:r>
+        <w:rPr>
+          <w:color w:val="000000"/>
+          <w:shd w:val="clear" w:color="auto" w:fill="FFFFFF"/>
+        </w:rPr>
+        <w:t xml:space="preserve"> H. The Alzheimer’s disease activities of daily living international scale (ADL-IS) </w:t>
       </w:r>
       <w:r>
         <w:rPr>
@@ -17445,7 +18487,15 @@
         <w:jc w:val="both"/>
       </w:pPr>
       <w:r>
-        <w:t>S. Aminikhanghahi, T. Wang, and D. Cook. Real-time change point detection with application to smart home time series data. IEEE Transactions on Knowledge and Data Engineering, to appear</w:t>
+        <w:t xml:space="preserve">S. </w:t>
+      </w:r>
+      <w:proofErr w:type="spellStart"/>
+      <w:r>
+        <w:t>Aminikhanghahi</w:t>
+      </w:r>
+      <w:proofErr w:type="spellEnd"/>
+      <w:r>
+        <w:t>, T. Wang, and D. Cook. Real-time change point detection with application to smart home time series data. IEEE Transactions on Knowledge and Data Engineering, to appear</w:t>
       </w:r>
     </w:p>
     <w:p>
@@ -17458,7 +18508,15 @@
         <w:jc w:val="both"/>
       </w:pPr>
       <w:r>
-        <w:t>S. Aminikhanghahi and D. Cook. Enhancing activity recognition using CPD-based activity segmentation. Pervasive and Mobile Computing, 53:75-89, 2019</w:t>
+        <w:t xml:space="preserve">S. </w:t>
+      </w:r>
+      <w:proofErr w:type="spellStart"/>
+      <w:r>
+        <w:t>Aminikhanghahi</w:t>
+      </w:r>
+      <w:proofErr w:type="spellEnd"/>
+      <w:r>
+        <w:t xml:space="preserve"> and D. Cook. Enhancing activity recognition using CPD-based activity segmentation. Pervasive and Mobile Computing, 53:75-89, 2019</w:t>
       </w:r>
     </w:p>
     <w:p>
@@ -17471,7 +18529,31 @@
         <w:jc w:val="both"/>
       </w:pPr>
       <w:r>
-        <w:t>A. Alberdi, A. Weakley, A. Goenaga, M. Schmitter-Edgecombe, and D. Cook. Automatic assessment of functional health decline in older adults based on smart home data. Journal of Biomedical Informatics, 18:119-130, 2018</w:t>
+        <w:t xml:space="preserve">A. </w:t>
+      </w:r>
+      <w:proofErr w:type="spellStart"/>
+      <w:r>
+        <w:t>Alberdi</w:t>
+      </w:r>
+      <w:proofErr w:type="spellEnd"/>
+      <w:r>
+        <w:t xml:space="preserve">, A. Weakley, A. </w:t>
+      </w:r>
+      <w:proofErr w:type="spellStart"/>
+      <w:r>
+        <w:t>Goenaga</w:t>
+      </w:r>
+      <w:proofErr w:type="spellEnd"/>
+      <w:r>
+        <w:t xml:space="preserve">, M. </w:t>
+      </w:r>
+      <w:proofErr w:type="spellStart"/>
+      <w:r>
+        <w:t>Schmitter</w:t>
+      </w:r>
+      <w:proofErr w:type="spellEnd"/>
+      <w:r>
+        <w:t>-Edgecombe, and D. Cook. Automatic assessment of functional health decline in older adults based on smart home data. Journal of Biomedical Informatics, 18:119-130, 2018</w:t>
       </w:r>
     </w:p>
     <w:p>
@@ -17483,8 +18565,21 @@
         </w:numPr>
         <w:jc w:val="both"/>
       </w:pPr>
-      <w:r>
-        <w:t>Brdiczka O, Crowley JL, Reignier P. Learning situation models in a smart home. IEEE Transactions on Systems, Man, and Cybernetics, Part B. 2009;39(1)</w:t>
+      <w:proofErr w:type="spellStart"/>
+      <w:r>
+        <w:t>Brdiczka</w:t>
+      </w:r>
+      <w:proofErr w:type="spellEnd"/>
+      <w:r>
+        <w:t xml:space="preserve"> O, Crowley JL, </w:t>
+      </w:r>
+      <w:proofErr w:type="spellStart"/>
+      <w:r>
+        <w:t>Reignier</w:t>
+      </w:r>
+      <w:proofErr w:type="spellEnd"/>
+      <w:r>
+        <w:t xml:space="preserve"> P. Learning situation models in a smart home. IEEE Transactions on Systems, Man, and Cybernetics, Part B. 2009;39(1)</w:t>
       </w:r>
     </w:p>
     <w:p>
@@ -17497,7 +18592,15 @@
         <w:jc w:val="both"/>
       </w:pPr>
       <w:r>
-        <w:t>B. Minor, J. Doppa, and D. Cook. Learning activity predictors from sensor data: Algorithms, evaluation, and applications. IEEE Transactions on Knowledge and Data Engineering, 29(12):2744-2757, 2017</w:t>
+        <w:t xml:space="preserve">B. Minor, J. </w:t>
+      </w:r>
+      <w:proofErr w:type="spellStart"/>
+      <w:r>
+        <w:t>Doppa</w:t>
+      </w:r>
+      <w:proofErr w:type="spellEnd"/>
+      <w:r>
+        <w:t>, and D. Cook. Learning activity predictors from sensor data: Algorithms, evaluation, and applications. IEEE Transactions on Knowledge and Data Engineering, 29(12):2744-2757, 2017</w:t>
       </w:r>
     </w:p>
     <w:p>
@@ -17510,7 +18613,23 @@
         <w:jc w:val="both"/>
       </w:pPr>
       <w:r>
-        <w:t>Logan B, Healey J, Philipose M, Tapia EM, Intille S. A long-term evaluation of sensing modalities for activity recognition. Proceedings of the International Conference on Ubiquitous Computing; 200</w:t>
+        <w:t xml:space="preserve">Logan B, Healey J, </w:t>
+      </w:r>
+      <w:proofErr w:type="spellStart"/>
+      <w:r>
+        <w:t>Philipose</w:t>
+      </w:r>
+      <w:proofErr w:type="spellEnd"/>
+      <w:r>
+        <w:t xml:space="preserve"> M, Tapia EM, </w:t>
+      </w:r>
+      <w:proofErr w:type="spellStart"/>
+      <w:r>
+        <w:t>Intille</w:t>
+      </w:r>
+      <w:proofErr w:type="spellEnd"/>
+      <w:r>
+        <w:t xml:space="preserve"> S. A long-term evaluation of sensing modalities for activity recognition. Proceedings of the International Conference on Ubiquitous Computing; 200</w:t>
       </w:r>
     </w:p>
     <w:p>
@@ -17536,7 +18655,39 @@
         <w:jc w:val="both"/>
       </w:pPr>
       <w:r>
-        <w:t>P. Alinia, C. Cain, R. Fallahzadeh, A. Shahrokni, and H. Ghasemzadeh. How accurate is your activity tracker? A comparative study of step counts in low-intensity physical activities. Journal of Medical Internet Research, 5(8</w:t>
+        <w:t xml:space="preserve">P. </w:t>
+      </w:r>
+      <w:proofErr w:type="spellStart"/>
+      <w:r>
+        <w:t>Alinia</w:t>
+      </w:r>
+      <w:proofErr w:type="spellEnd"/>
+      <w:r>
+        <w:t xml:space="preserve">, C. Cain, R. </w:t>
+      </w:r>
+      <w:proofErr w:type="spellStart"/>
+      <w:r>
+        <w:t>Fallahzadeh</w:t>
+      </w:r>
+      <w:proofErr w:type="spellEnd"/>
+      <w:r>
+        <w:t xml:space="preserve">, A. </w:t>
+      </w:r>
+      <w:proofErr w:type="spellStart"/>
+      <w:r>
+        <w:t>Shahrokni</w:t>
+      </w:r>
+      <w:proofErr w:type="spellEnd"/>
+      <w:r>
+        <w:t xml:space="preserve">, and H. </w:t>
+      </w:r>
+      <w:proofErr w:type="spellStart"/>
+      <w:r>
+        <w:t>Ghasemzadeh</w:t>
+      </w:r>
+      <w:proofErr w:type="spellEnd"/>
+      <w:r>
+        <w:t>. How accurate is your activity tracker? A comparative study of step counts in low-intensity physical activities. Journal of Medical Internet Research, 5(8</w:t>
       </w:r>
       <w:proofErr w:type="gramStart"/>
       <w:r>
@@ -17557,7 +18708,15 @@
         <w:jc w:val="both"/>
       </w:pPr>
       <w:r>
-        <w:t>K. Feuz, and D. Cook. Modeling skewed class distributions by reshaping the concept space. AAAI Conference on Artificial Intelligence, 2017</w:t>
+        <w:t xml:space="preserve">K. </w:t>
+      </w:r>
+      <w:proofErr w:type="spellStart"/>
+      <w:r>
+        <w:t>Feuz</w:t>
+      </w:r>
+      <w:proofErr w:type="spellEnd"/>
+      <w:r>
+        <w:t>, and D. Cook. Modeling skewed class distributions by reshaping the concept space. AAAI Conference on Artificial Intelligence, 2017</w:t>
       </w:r>
     </w:p>
     <w:p>
@@ -17570,11 +18729,32 @@
         <w:jc w:val="both"/>
       </w:pPr>
       <w:r>
-        <w:t xml:space="preserve">J.-L. Reyes-Ortiz, L. Oneto, A. Samà, X. Parra, and D. </w:t>
-      </w:r>
+        <w:t xml:space="preserve">J.-L. Reyes-Ortiz, L. </w:t>
+      </w:r>
+      <w:proofErr w:type="spellStart"/>
+      <w:r>
+        <w:t>Oneto</w:t>
+      </w:r>
+      <w:proofErr w:type="spellEnd"/>
+      <w:r>
+        <w:t xml:space="preserve">, A. </w:t>
+      </w:r>
+      <w:proofErr w:type="spellStart"/>
+      <w:r>
+        <w:t>Samà</w:t>
+      </w:r>
+      <w:proofErr w:type="spellEnd"/>
+      <w:r>
+        <w:t xml:space="preserve">, X. Parra, and D. </w:t>
+      </w:r>
+      <w:proofErr w:type="spellStart"/>
       <w:proofErr w:type="gramStart"/>
       <w:r>
-        <w:t>Anguita,“</w:t>
+        <w:t>Anguita</w:t>
+      </w:r>
+      <w:proofErr w:type="spellEnd"/>
+      <w:r>
+        <w:t>,“</w:t>
       </w:r>
       <w:proofErr w:type="gramEnd"/>
       <w:r>
@@ -17642,7 +18822,55 @@
         <w:jc w:val="both"/>
       </w:pPr>
       <w:r>
-        <w:t>Davis-Owusu, Kadian &amp; Owusu, Evans &amp; Bastani, Vahid &amp; Marcenaro, Lucio &amp; Hu, Jun &amp; Regazzoni, Carlo &amp; Feijs, Loe. (2016). Activity recognition based on inertial sensors for Ambient Assisted Living.</w:t>
+        <w:t xml:space="preserve">Davis-Owusu, </w:t>
+      </w:r>
+      <w:proofErr w:type="spellStart"/>
+      <w:r>
+        <w:t>Kadian</w:t>
+      </w:r>
+      <w:proofErr w:type="spellEnd"/>
+      <w:r>
+        <w:t xml:space="preserve"> &amp; Owusu, Evans &amp; </w:t>
+      </w:r>
+      <w:proofErr w:type="spellStart"/>
+      <w:r>
+        <w:t>Bastani</w:t>
+      </w:r>
+      <w:proofErr w:type="spellEnd"/>
+      <w:r>
+        <w:t xml:space="preserve">, Vahid &amp; </w:t>
+      </w:r>
+      <w:proofErr w:type="spellStart"/>
+      <w:r>
+        <w:t>Marcenaro</w:t>
+      </w:r>
+      <w:proofErr w:type="spellEnd"/>
+      <w:r>
+        <w:t xml:space="preserve">, Lucio &amp; Hu, Jun &amp; </w:t>
+      </w:r>
+      <w:proofErr w:type="spellStart"/>
+      <w:r>
+        <w:t>Regazzoni</w:t>
+      </w:r>
+      <w:proofErr w:type="spellEnd"/>
+      <w:r>
+        <w:t xml:space="preserve">, Carlo &amp; </w:t>
+      </w:r>
+      <w:proofErr w:type="spellStart"/>
+      <w:r>
+        <w:t>Feijs</w:t>
+      </w:r>
+      <w:proofErr w:type="spellEnd"/>
+      <w:r>
+        <w:t xml:space="preserve">, </w:t>
+      </w:r>
+      <w:proofErr w:type="spellStart"/>
+      <w:r>
+        <w:t>Loe</w:t>
+      </w:r>
+      <w:proofErr w:type="spellEnd"/>
+      <w:r>
+        <w:t>. (2016). Activity recognition based on inertial sensors for Ambient Assisted Living.</w:t>
       </w:r>
     </w:p>
     <w:p>
@@ -17655,7 +18883,31 @@
         <w:jc w:val="both"/>
       </w:pPr>
       <w:r>
-        <w:t>B. Najafi, K. Aminian, A. Paraschiv-Ionescu, F. Loew, C. J. B¨ula, and P. Robert, “Ambulatory system for human motion analysis using a kinematic sensor: monitoring of daily physical activity in the elderly,” Biomedical Engineering, IEEE Transactions on, vol. 50, no. 6, pp. 711–723, 2003.</w:t>
+        <w:t xml:space="preserve">B. Najafi, K. </w:t>
+      </w:r>
+      <w:proofErr w:type="spellStart"/>
+      <w:r>
+        <w:t>Aminian</w:t>
+      </w:r>
+      <w:proofErr w:type="spellEnd"/>
+      <w:r>
+        <w:t xml:space="preserve">, A. </w:t>
+      </w:r>
+      <w:proofErr w:type="spellStart"/>
+      <w:r>
+        <w:t>Paraschiv</w:t>
+      </w:r>
+      <w:proofErr w:type="spellEnd"/>
+      <w:r>
+        <w:t xml:space="preserve">-Ionescu, F. Loew, C. J. </w:t>
+      </w:r>
+      <w:proofErr w:type="spellStart"/>
+      <w:r>
+        <w:t>B¨ula</w:t>
+      </w:r>
+      <w:proofErr w:type="spellEnd"/>
+      <w:r>
+        <w:t>, and P. Robert, “Ambulatory system for human motion analysis using a kinematic sensor: monitoring of daily physical activity in the elderly,” Biomedical Engineering, IEEE Transactions on, vol. 50, no. 6, pp. 711–723, 2003.</w:t>
       </w:r>
     </w:p>
     <w:p>
@@ -17668,7 +18920,15 @@
         <w:jc w:val="both"/>
       </w:pPr>
       <w:r>
-        <w:t>Assessing the quality of activities in a smart environment. Cook DJ, Schmitter-Edgecombe M Methods Inf Med. 2009; 48(5):480-5</w:t>
+        <w:t xml:space="preserve">Assessing the quality of activities in a smart environment. Cook DJ, </w:t>
+      </w:r>
+      <w:proofErr w:type="spellStart"/>
+      <w:r>
+        <w:t>Schmitter</w:t>
+      </w:r>
+      <w:proofErr w:type="spellEnd"/>
+      <w:r>
+        <w:t>-Edgecombe M Methods Inf Med. 2009; 48(5):480-5</w:t>
       </w:r>
     </w:p>
     <w:p>
@@ -17681,7 +18941,31 @@
         <w:jc w:val="both"/>
       </w:pPr>
       <w:r>
-        <w:t>N. A. Capela, E. D. Lemaire, and N. Baddour, “Feature selection for wearable smartphone-based human activity recognition with able bodied, elderly, and stroke patients,” PloS one, vol. 10, no. 4, p. e0124414, 2015.</w:t>
+        <w:t xml:space="preserve">N. A. </w:t>
+      </w:r>
+      <w:proofErr w:type="spellStart"/>
+      <w:r>
+        <w:t>Capela</w:t>
+      </w:r>
+      <w:proofErr w:type="spellEnd"/>
+      <w:r>
+        <w:t xml:space="preserve">, E. D. Lemaire, and N. </w:t>
+      </w:r>
+      <w:proofErr w:type="spellStart"/>
+      <w:r>
+        <w:t>Baddour</w:t>
+      </w:r>
+      <w:proofErr w:type="spellEnd"/>
+      <w:r>
+        <w:t xml:space="preserve">, “Feature selection for wearable smartphone-based human activity recognition with able bodied, elderly, and stroke patients,” </w:t>
+      </w:r>
+      <w:proofErr w:type="spellStart"/>
+      <w:r>
+        <w:t>PloS</w:t>
+      </w:r>
+      <w:proofErr w:type="spellEnd"/>
+      <w:r>
+        <w:t xml:space="preserve"> one, vol. 10, no. 4, p. e0124414, 2015.</w:t>
       </w:r>
     </w:p>
     <w:p>
@@ -17694,15 +18978,44 @@
         <w:jc w:val="both"/>
       </w:pPr>
       <w:r>
-        <w:t xml:space="preserve">K. Davis, E. Owusu, C. Regazzoni, L. Marcenaro, L. Feijs, and J. </w:t>
-      </w:r>
+        <w:t xml:space="preserve">K. Davis, E. Owusu, C. </w:t>
+      </w:r>
+      <w:proofErr w:type="spellStart"/>
+      <w:r>
+        <w:t>Regazzoni</w:t>
+      </w:r>
+      <w:proofErr w:type="spellEnd"/>
+      <w:r>
+        <w:t xml:space="preserve">, L. </w:t>
+      </w:r>
+      <w:proofErr w:type="spellStart"/>
+      <w:r>
+        <w:t>Marcenaro</w:t>
+      </w:r>
+      <w:proofErr w:type="spellEnd"/>
+      <w:r>
+        <w:t xml:space="preserve">, L. </w:t>
+      </w:r>
+      <w:proofErr w:type="spellStart"/>
+      <w:r>
+        <w:t>Feijs</w:t>
+      </w:r>
+      <w:proofErr w:type="spellEnd"/>
+      <w:r>
+        <w:t xml:space="preserve">, and J. </w:t>
+      </w:r>
+      <w:proofErr w:type="spellStart"/>
       <w:proofErr w:type="gramStart"/>
       <w:r>
         <w:t>Hu,“</w:t>
       </w:r>
       <w:proofErr w:type="gramEnd"/>
       <w:r>
-        <w:t>Perception of human activities a means to support connectedness between the elderly and their caregivers,” in Proceedings of the 1st International Conference on Information and Communication Technologies for Ageing Well and e-Health. SCITEPRESS, 2015, pp. 194–199.</w:t>
+        <w:t>Perception</w:t>
+      </w:r>
+      <w:proofErr w:type="spellEnd"/>
+      <w:r>
+        <w:t xml:space="preserve"> of human activities a means to support connectedness between the elderly and their caregivers,” in Proceedings of the 1st International Conference on Information and Communication Technologies for Ageing Well and e-Health. SCITEPRESS, 2015, pp. 194–199.</w:t>
       </w:r>
     </w:p>
     <w:p>
@@ -17715,7 +19028,23 @@
         <w:jc w:val="both"/>
       </w:pPr>
       <w:r>
-        <w:t xml:space="preserve">Gu T, Wu Z, Tao X, Pung HK, Lu J. epSICAR: an emerging </w:t>
+        <w:t xml:space="preserve">Gu T, Wu Z, Tao X, </w:t>
+      </w:r>
+      <w:proofErr w:type="spellStart"/>
+      <w:r>
+        <w:t>Pung</w:t>
+      </w:r>
+      <w:proofErr w:type="spellEnd"/>
+      <w:r>
+        <w:t xml:space="preserve"> HK, Lu J. </w:t>
+      </w:r>
+      <w:proofErr w:type="spellStart"/>
+      <w:r>
+        <w:t>epSICAR</w:t>
+      </w:r>
+      <w:proofErr w:type="spellEnd"/>
+      <w:r>
+        <w:t xml:space="preserve">: an emerging </w:t>
       </w:r>
       <w:proofErr w:type="gramStart"/>
       <w:r>
@@ -17736,7 +19065,31 @@
         <w:jc w:val="both"/>
       </w:pPr>
       <w:r>
-        <w:t>N. D. Rodríguez, M. P. Cuéllar, J. Lilius, M. D. Calvo-Flores, "A survey on ontologies for human behavior recognition", ACM Comput. Surv., vol. 46, no. 4, pp. 1-43, 2014</w:t>
+        <w:t xml:space="preserve">N. D. Rodríguez, M. P. </w:t>
+      </w:r>
+      <w:proofErr w:type="spellStart"/>
+      <w:r>
+        <w:t>Cuéllar</w:t>
+      </w:r>
+      <w:proofErr w:type="spellEnd"/>
+      <w:r>
+        <w:t xml:space="preserve">, J. Lilius, M. D. Calvo-Flores, "A survey on ontologies for human behavior recognition", ACM </w:t>
+      </w:r>
+      <w:proofErr w:type="spellStart"/>
+      <w:r>
+        <w:t>Comput</w:t>
+      </w:r>
+      <w:proofErr w:type="spellEnd"/>
+      <w:r>
+        <w:t xml:space="preserve">. </w:t>
+      </w:r>
+      <w:proofErr w:type="spellStart"/>
+      <w:r>
+        <w:t>Surv</w:t>
+      </w:r>
+      <w:proofErr w:type="spellEnd"/>
+      <w:r>
+        <w:t>., vol. 46, no. 4, pp. 1-43, 2014</w:t>
       </w:r>
     </w:p>
     <w:p>
@@ -17749,7 +19102,31 @@
         <w:jc w:val="both"/>
       </w:pPr>
       <w:r>
-        <w:t>Nweke, Henry &amp; Wah, Teh &amp; al-garadi, Mohammed &amp; Alo, Uzoma. (2018). Deep Learning Algorithms for Human Activity Recognition using Mobile and Wearable Sensor Networks: State of the Art and Research Challenges. Expert Systems with Applications. 105. 10.1016/j.eswa.2018.03.056.</w:t>
+        <w:t xml:space="preserve">Nweke, Henry &amp; Wah, </w:t>
+      </w:r>
+      <w:proofErr w:type="spellStart"/>
+      <w:r>
+        <w:t>Teh</w:t>
+      </w:r>
+      <w:proofErr w:type="spellEnd"/>
+      <w:r>
+        <w:t xml:space="preserve"> &amp; al-</w:t>
+      </w:r>
+      <w:proofErr w:type="spellStart"/>
+      <w:r>
+        <w:t>garadi</w:t>
+      </w:r>
+      <w:proofErr w:type="spellEnd"/>
+      <w:r>
+        <w:t xml:space="preserve">, Mohammed &amp; </w:t>
+      </w:r>
+      <w:proofErr w:type="spellStart"/>
+      <w:r>
+        <w:t>Alo</w:t>
+      </w:r>
+      <w:proofErr w:type="spellEnd"/>
+      <w:r>
+        <w:t>, Uzoma. (2018). Deep Learning Algorithms for Human Activity Recognition using Mobile and Wearable Sensor Networks: State of the Art and Research Challenges. Expert Systems with Applications. 105. 10.1016/j.eswa.2018.03.056.</w:t>
       </w:r>
     </w:p>
     <w:p>
@@ -17761,8 +19138,45 @@
         </w:numPr>
         <w:jc w:val="both"/>
       </w:pPr>
-      <w:r>
-        <w:t>Banos, O., Garcia, R., Holgado-Terriza, J. A., Damas, M., Pomares, H., Rojas, I., Saez, A., &amp; Villalonga, C. (2014). mHealthDroid: a novel framework for agile development of mobile health applications. In International Workshop on Ambient Assisted Living (pp. 91-98): Springer.</w:t>
+      <w:proofErr w:type="spellStart"/>
+      <w:r>
+        <w:t>Banos</w:t>
+      </w:r>
+      <w:proofErr w:type="spellEnd"/>
+      <w:r>
+        <w:t xml:space="preserve">, O., Garcia, R., </w:t>
+      </w:r>
+      <w:proofErr w:type="spellStart"/>
+      <w:r>
+        <w:t>Holgado-Terriza</w:t>
+      </w:r>
+      <w:proofErr w:type="spellEnd"/>
+      <w:r>
+        <w:t xml:space="preserve">, J. A., Damas, M., Pomares, H., Rojas, I., </w:t>
+      </w:r>
+      <w:proofErr w:type="spellStart"/>
+      <w:r>
+        <w:t>Saez</w:t>
+      </w:r>
+      <w:proofErr w:type="spellEnd"/>
+      <w:r>
+        <w:t xml:space="preserve">, A., &amp; </w:t>
+      </w:r>
+      <w:proofErr w:type="spellStart"/>
+      <w:r>
+        <w:t>Villalonga</w:t>
+      </w:r>
+      <w:proofErr w:type="spellEnd"/>
+      <w:r>
+        <w:t xml:space="preserve">, C. (2014). </w:t>
+      </w:r>
+      <w:proofErr w:type="spellStart"/>
+      <w:r>
+        <w:t>mHealthDroid</w:t>
+      </w:r>
+      <w:proofErr w:type="spellEnd"/>
+      <w:r>
+        <w:t>: a novel framework for agile development of mobile health applications. In International Workshop on Ambient Assisted Living (pp. 91-98): Springer.</w:t>
       </w:r>
     </w:p>
     <w:p>
@@ -17788,8 +19202,29 @@
         </w:numPr>
         <w:jc w:val="both"/>
       </w:pPr>
-      <w:r>
-        <w:t>Cornacchia, M., Ozcan, K., Zheng, Y., &amp; Velipasalar, S. (2017). A Survey on Activity Detection and Classification Using Wearable Sensors. IEEE Sensors Journal, 17, 386-403.</w:t>
+      <w:proofErr w:type="spellStart"/>
+      <w:r>
+        <w:t>Cornacchia</w:t>
+      </w:r>
+      <w:proofErr w:type="spellEnd"/>
+      <w:r>
+        <w:t xml:space="preserve">, M., </w:t>
+      </w:r>
+      <w:proofErr w:type="spellStart"/>
+      <w:r>
+        <w:t>Ozcan</w:t>
+      </w:r>
+      <w:proofErr w:type="spellEnd"/>
+      <w:r>
+        <w:t xml:space="preserve">, K., Zheng, Y., &amp; </w:t>
+      </w:r>
+      <w:proofErr w:type="spellStart"/>
+      <w:r>
+        <w:t>Velipasalar</w:t>
+      </w:r>
+      <w:proofErr w:type="spellEnd"/>
+      <w:r>
+        <w:t>, S. (2017). A Survey on Activity Detection and Classification Using Wearable Sensors. IEEE Sensors Journal, 17, 386-403.</w:t>
       </w:r>
     </w:p>
     <w:p>
@@ -17828,7 +19263,31 @@
         <w:jc w:val="both"/>
       </w:pPr>
       <w:r>
-        <w:t xml:space="preserve">K. Robertson, C. Rosasco, K. Feuz, M. Schmitter-Edgecombe, and D. Cook, “Prompting technologies: A comparison of time-based and context-aware transition-based prompting.,” Technol. Health Care, vol. 23, no. </w:t>
+        <w:t xml:space="preserve">K. Robertson, C. </w:t>
+      </w:r>
+      <w:proofErr w:type="spellStart"/>
+      <w:r>
+        <w:t>Rosasco</w:t>
+      </w:r>
+      <w:proofErr w:type="spellEnd"/>
+      <w:r>
+        <w:t xml:space="preserve">, K. </w:t>
+      </w:r>
+      <w:proofErr w:type="spellStart"/>
+      <w:r>
+        <w:t>Feuz</w:t>
+      </w:r>
+      <w:proofErr w:type="spellEnd"/>
+      <w:r>
+        <w:t xml:space="preserve">, M. </w:t>
+      </w:r>
+      <w:proofErr w:type="spellStart"/>
+      <w:r>
+        <w:t>Schmitter</w:t>
+      </w:r>
+      <w:proofErr w:type="spellEnd"/>
+      <w:r>
+        <w:t xml:space="preserve">-Edgecombe, and D. Cook, “Prompting technologies: A comparison of time-based and context-aware transition-based prompting.,” Technol. Health Care, vol. 23, no. </w:t>
       </w:r>
       <w:proofErr w:type="gramStart"/>
       <w:r>
@@ -17849,7 +19308,15 @@
         <w:jc w:val="both"/>
       </w:pPr>
       <w:r>
-        <w:t>J. Wang, Y. Chen, S. Hao, X. Peng, and L. Hu, “Deep learning for sensor-based activity recognition: A Survey,” Pattern Recognit. Lett., Feb. 2018.</w:t>
+        <w:t xml:space="preserve">J. Wang, Y. Chen, S. Hao, X. Peng, and L. Hu, “Deep learning for sensor-based activity recognition: A Survey,” Pattern </w:t>
+      </w:r>
+      <w:proofErr w:type="spellStart"/>
+      <w:r>
+        <w:t>Recognit</w:t>
+      </w:r>
+      <w:proofErr w:type="spellEnd"/>
+      <w:r>
+        <w:t>. Lett., Feb. 2018.</w:t>
       </w:r>
     </w:p>
     <w:p>
@@ -17862,7 +19329,31 @@
         <w:jc w:val="both"/>
       </w:pPr>
       <w:r>
-        <w:t xml:space="preserve">A. Jordao, A. C. Nazare, J. Sena, W. R. Schwartz, "Human activity recognition based on wearable sensor data: A standardization of the state-of-the-art" in arXiv:1806.05226, 2018, [online] Available: </w:t>
+        <w:t xml:space="preserve">A. </w:t>
+      </w:r>
+      <w:proofErr w:type="spellStart"/>
+      <w:r>
+        <w:t>Jordao</w:t>
+      </w:r>
+      <w:proofErr w:type="spellEnd"/>
+      <w:r>
+        <w:t xml:space="preserve">, A. C. </w:t>
+      </w:r>
+      <w:proofErr w:type="spellStart"/>
+      <w:r>
+        <w:t>Nazare</w:t>
+      </w:r>
+      <w:proofErr w:type="spellEnd"/>
+      <w:r>
+        <w:t xml:space="preserve">, J. </w:t>
+      </w:r>
+      <w:proofErr w:type="spellStart"/>
+      <w:r>
+        <w:t>Sena</w:t>
+      </w:r>
+      <w:proofErr w:type="spellEnd"/>
+      <w:r>
+        <w:t xml:space="preserve">, W. R. Schwartz, "Human activity recognition based on wearable sensor data: A standardization of the state-of-the-art" in arXiv:1806.05226, 2018, [online] Available: </w:t>
       </w:r>
       <w:hyperlink r:id="rId45" w:history="1">
         <w:r>
@@ -17891,7 +19382,15 @@
       </w:r>
       <w:proofErr w:type="gramEnd"/>
       <w:r>
-        <w:t xml:space="preserve"> Wearable Sensors," in IEEE Sensors Journal, vol. 19, no. 17, pp. 7598-7604, 1 Sept.1, 2019. doi: 10.1109/JSEN.2019.2917225</w:t>
+        <w:t xml:space="preserve"> Wearable Sensors," in IEEE Sensors Journal, vol. 19, no. 17, pp. 7598-7604, 1 Sept.1, 2019. </w:t>
+      </w:r>
+      <w:proofErr w:type="spellStart"/>
+      <w:r>
+        <w:t>doi</w:t>
+      </w:r>
+      <w:proofErr w:type="spellEnd"/>
+      <w:r>
+        <w:t>: 10.1109/JSEN.2019.2917225</w:t>
       </w:r>
     </w:p>
     <w:p>
@@ -17904,7 +19403,15 @@
         <w:jc w:val="both"/>
       </w:pPr>
       <w:r>
-        <w:t>Chung, Seungeun et al. “Sensor Data Acquisition and Multimodal Sensor Fusion for Human Activity Recognition Using Deep Learning.” Sensors (Basel, Switzerland) vol. 19,7 1716. 10 Apr. 2019, doi:10.3390/s19071716</w:t>
+        <w:t xml:space="preserve">Chung, </w:t>
+      </w:r>
+      <w:proofErr w:type="spellStart"/>
+      <w:r>
+        <w:t>Seungeun</w:t>
+      </w:r>
+      <w:proofErr w:type="spellEnd"/>
+      <w:r>
+        <w:t xml:space="preserve"> et al. “Sensor Data Acquisition and Multimodal Sensor Fusion for Human Activity Recognition Using Deep Learning.” Sensors (Basel, Switzerland) vol. 19,7 1716. 10 Apr. 2019, doi:10.3390/s19071716</w:t>
       </w:r>
       <w:r>
         <w:t>.</w:t>
@@ -21150,7 +22657,7 @@
 </file>
 
 <file path=customXml/itemProps1.xml><?xml version="1.0" encoding="utf-8"?>
-<ds:datastoreItem xmlns:ds="http://schemas.openxmlformats.org/officeDocument/2006/customXml" ds:itemID="{837C7291-F706-45E5-AD9F-4B0C11F9950E}">
+<ds:datastoreItem xmlns:ds="http://schemas.openxmlformats.org/officeDocument/2006/customXml" ds:itemID="{B2D1ED9E-8835-4471-8C4E-6A4C413A500E}">
   <ds:schemaRefs>
     <ds:schemaRef ds:uri="http://schemas.openxmlformats.org/officeDocument/2006/bibliography"/>
   </ds:schemaRefs>

</xml_diff>

<commit_message>
built equations for entropy and gain
</commit_message>
<xml_diff>
--- a/presentation files/Final_paper_sent_from_Sir.docx
+++ b/presentation files/Final_paper_sent_from_Sir.docx
@@ -84,241 +84,83 @@
           <w:sz w:val="18"/>
         </w:rPr>
       </w:pPr>
-      <w:proofErr w:type="spellStart"/>
       <w:r>
         <w:rPr>
           <w:sz w:val="18"/>
           <w:szCs w:val="18"/>
         </w:rPr>
-        <w:t>Mahbuba</w:t>
-      </w:r>
-      <w:proofErr w:type="spellEnd"/>
+        <w:t xml:space="preserve">Mahbuba Tasmin, </w:t>
+      </w:r>
       <w:r>
         <w:rPr>
           <w:sz w:val="18"/>
           <w:szCs w:val="18"/>
         </w:rPr>
-        <w:t xml:space="preserve"> Tasmin, </w:t>
+        <w:t>Sharif Uddin Ruman</w:t>
       </w:r>
       <w:r>
         <w:rPr>
           <w:sz w:val="18"/>
           <w:szCs w:val="18"/>
         </w:rPr>
-        <w:t xml:space="preserve">Sharif Uddin </w:t>
-      </w:r>
-      <w:proofErr w:type="spellStart"/>
+        <w:t xml:space="preserve">, </w:t>
+      </w:r>
       <w:r>
         <w:rPr>
           <w:sz w:val="18"/>
           <w:szCs w:val="18"/>
         </w:rPr>
-        <w:t>Ruman</w:t>
-      </w:r>
-      <w:proofErr w:type="spellEnd"/>
+        <w:t>N.M. Shihab Islam</w:t>
+      </w:r>
       <w:r>
         <w:rPr>
           <w:sz w:val="18"/>
           <w:szCs w:val="18"/>
         </w:rPr>
-        <w:t xml:space="preserve">, </w:t>
-      </w:r>
-      <w:r>
+        <w:t xml:space="preserve">, Arif-Ur Rahman Chowdhury Suhan, Taoseef Ishtiak, </w:t>
+      </w:r>
+      <w:r>
+        <w:rPr>
+          <w:sz w:val="18"/>
+        </w:rPr>
+        <w:t>Sifat Jahan</w:t>
+      </w:r>
+    </w:p>
+    <w:p>
+      <w:pPr>
+        <w:framePr w:w="9072" w:hSpace="187" w:vSpace="187" w:wrap="notBeside" w:vAnchor="text" w:hAnchor="page" w:xAlign="center" w:y="1"/>
         <w:rPr>
           <w:sz w:val="18"/>
           <w:szCs w:val="18"/>
         </w:rPr>
-        <w:t>N.M. Shihab Islam</w:t>
-      </w:r>
+      </w:pPr>
       <w:r>
         <w:rPr>
           <w:sz w:val="18"/>
           <w:szCs w:val="18"/>
         </w:rPr>
-        <w:t xml:space="preserve">, </w:t>
-      </w:r>
-      <w:proofErr w:type="spellStart"/>
+        <w:t>Abdur Raufus Saleheen</w:t>
+      </w:r>
       <w:r>
         <w:rPr>
           <w:sz w:val="18"/>
           <w:szCs w:val="18"/>
         </w:rPr>
-        <w:t>Arif</w:t>
-      </w:r>
-      <w:proofErr w:type="spellEnd"/>
+        <w:t xml:space="preserve">,, </w:t>
+      </w:r>
       <w:r>
         <w:rPr>
           <w:sz w:val="18"/>
           <w:szCs w:val="18"/>
         </w:rPr>
-        <w:t xml:space="preserve">-Ur Rahman Chowdhury </w:t>
-      </w:r>
-      <w:proofErr w:type="spellStart"/>
+        <w:t>Md. Shahnawaz Zulminan</w:t>
+      </w:r>
       <w:r>
         <w:rPr>
           <w:sz w:val="18"/>
           <w:szCs w:val="18"/>
         </w:rPr>
-        <w:t>Suhan</w:t>
-      </w:r>
-      <w:proofErr w:type="spellEnd"/>
-      <w:r>
-        <w:rPr>
-          <w:sz w:val="18"/>
-          <w:szCs w:val="18"/>
-        </w:rPr>
-        <w:t xml:space="preserve">, </w:t>
-      </w:r>
-      <w:proofErr w:type="spellStart"/>
-      <w:r>
-        <w:rPr>
-          <w:sz w:val="18"/>
-          <w:szCs w:val="18"/>
-        </w:rPr>
-        <w:t>Taoseef</w:t>
-      </w:r>
-      <w:proofErr w:type="spellEnd"/>
-      <w:r>
-        <w:rPr>
-          <w:sz w:val="18"/>
-          <w:szCs w:val="18"/>
-        </w:rPr>
-        <w:t xml:space="preserve"> </w:t>
-      </w:r>
-      <w:proofErr w:type="spellStart"/>
-      <w:r>
-        <w:rPr>
-          <w:sz w:val="18"/>
-          <w:szCs w:val="18"/>
-        </w:rPr>
-        <w:t>Ishtiak</w:t>
-      </w:r>
-      <w:proofErr w:type="spellEnd"/>
-      <w:r>
-        <w:rPr>
-          <w:sz w:val="18"/>
-          <w:szCs w:val="18"/>
-        </w:rPr>
-        <w:t xml:space="preserve">, </w:t>
-      </w:r>
-      <w:proofErr w:type="spellStart"/>
-      <w:r>
-        <w:rPr>
-          <w:sz w:val="18"/>
-        </w:rPr>
-        <w:t>Sifat</w:t>
-      </w:r>
-      <w:proofErr w:type="spellEnd"/>
-      <w:r>
-        <w:rPr>
-          <w:sz w:val="18"/>
-        </w:rPr>
-        <w:t xml:space="preserve"> Jahan</w:t>
-      </w:r>
-    </w:p>
-    <w:p>
-      <w:pPr>
-        <w:framePr w:w="9072" w:hSpace="187" w:vSpace="187" w:wrap="notBeside" w:vAnchor="text" w:hAnchor="page" w:xAlign="center" w:y="1"/>
-        <w:rPr>
-          <w:sz w:val="18"/>
-          <w:szCs w:val="18"/>
-        </w:rPr>
-      </w:pPr>
-      <w:proofErr w:type="spellStart"/>
-      <w:r>
-        <w:rPr>
-          <w:sz w:val="18"/>
-          <w:szCs w:val="18"/>
-        </w:rPr>
-        <w:t>Abdur</w:t>
-      </w:r>
-      <w:proofErr w:type="spellEnd"/>
-      <w:r>
-        <w:rPr>
-          <w:sz w:val="18"/>
-          <w:szCs w:val="18"/>
-        </w:rPr>
-        <w:t xml:space="preserve"> </w:t>
-      </w:r>
-      <w:proofErr w:type="spellStart"/>
-      <w:r>
-        <w:rPr>
-          <w:sz w:val="18"/>
-          <w:szCs w:val="18"/>
-        </w:rPr>
-        <w:t>Raufus</w:t>
-      </w:r>
-      <w:proofErr w:type="spellEnd"/>
-      <w:r>
-        <w:rPr>
-          <w:sz w:val="18"/>
-          <w:szCs w:val="18"/>
-        </w:rPr>
-        <w:t xml:space="preserve"> </w:t>
-      </w:r>
-      <w:proofErr w:type="spellStart"/>
-      <w:proofErr w:type="gramStart"/>
-      <w:r>
-        <w:rPr>
-          <w:sz w:val="18"/>
-          <w:szCs w:val="18"/>
-        </w:rPr>
-        <w:t>Saleheen</w:t>
-      </w:r>
-      <w:proofErr w:type="spellEnd"/>
-      <w:r>
-        <w:rPr>
-          <w:sz w:val="18"/>
-          <w:szCs w:val="18"/>
-        </w:rPr>
-        <w:t>,,</w:t>
-      </w:r>
-      <w:proofErr w:type="gramEnd"/>
-      <w:r>
-        <w:rPr>
-          <w:sz w:val="18"/>
-          <w:szCs w:val="18"/>
-        </w:rPr>
-        <w:t xml:space="preserve"> </w:t>
-      </w:r>
-      <w:r>
-        <w:rPr>
-          <w:sz w:val="18"/>
-          <w:szCs w:val="18"/>
-        </w:rPr>
-        <w:t xml:space="preserve">Md. Shahnawaz </w:t>
-      </w:r>
-      <w:proofErr w:type="spellStart"/>
-      <w:r>
-        <w:rPr>
-          <w:sz w:val="18"/>
-          <w:szCs w:val="18"/>
-        </w:rPr>
-        <w:t>Zulminan</w:t>
-      </w:r>
-      <w:proofErr w:type="spellEnd"/>
-      <w:r>
-        <w:rPr>
-          <w:sz w:val="18"/>
-          <w:szCs w:val="18"/>
-        </w:rPr>
-        <w:t xml:space="preserve">, </w:t>
-      </w:r>
-      <w:proofErr w:type="spellStart"/>
-      <w:r>
-        <w:rPr>
-          <w:sz w:val="18"/>
-          <w:szCs w:val="18"/>
-        </w:rPr>
-        <w:t>Rashedur</w:t>
-      </w:r>
-      <w:proofErr w:type="spellEnd"/>
-      <w:r>
-        <w:rPr>
-          <w:sz w:val="18"/>
-          <w:szCs w:val="18"/>
-        </w:rPr>
-        <w:t xml:space="preserve"> M. Rahman                                        </w:t>
+        <w:t xml:space="preserve">, Rashedur M. Rahman                                        </w:t>
       </w:r>
     </w:p>
     <w:p>
@@ -879,15 +721,7 @@
         <w:t xml:space="preserve"> pedestrian movement</w:t>
       </w:r>
       <w:r>
-        <w:t xml:space="preserve">. To eliminate the potential privacy issue related to </w:t>
-      </w:r>
-      <w:proofErr w:type="gramStart"/>
-      <w:r>
-        <w:t>camera based</w:t>
-      </w:r>
-      <w:proofErr w:type="gramEnd"/>
-      <w:r>
-        <w:t xml:space="preserve"> computer vision </w:t>
+        <w:t xml:space="preserve">. To eliminate the potential privacy issue related to camera based computer vision </w:t>
       </w:r>
       <w:r>
         <w:t>system, wearable</w:t>
@@ -1083,15 +917,7 @@
         <w:t xml:space="preserve">. The </w:t>
       </w:r>
       <w:r>
-        <w:t xml:space="preserve">sensors’ signals </w:t>
-      </w:r>
-      <w:proofErr w:type="gramStart"/>
-      <w:r>
-        <w:t>is</w:t>
-      </w:r>
-      <w:proofErr w:type="gramEnd"/>
-      <w:r>
-        <w:t xml:space="preserve"> preprocessed in original </w:t>
+        <w:t xml:space="preserve">sensors’ signals is preprocessed in original </w:t>
       </w:r>
       <w:r>
         <w:t xml:space="preserve">dataset, </w:t>
@@ -1292,172 +1118,156 @@
         <w:t>valuation</w:t>
       </w:r>
       <w:r>
+        <w:t xml:space="preserve"> In the</w:t>
+      </w:r>
+      <w:r>
+        <w:t xml:space="preserve"> following Section V</w:t>
+      </w:r>
+      <w:r>
+        <w:t>I</w:t>
+      </w:r>
+      <w:r>
         <w:t xml:space="preserve"> </w:t>
       </w:r>
-      <w:proofErr w:type="gramStart"/>
+      <w:r>
+        <w:t xml:space="preserve">concludes and gives direction of </w:t>
+      </w:r>
+      <w:r>
+        <w:t xml:space="preserve">future works. </w:t>
+      </w:r>
+    </w:p>
+    <w:p>
+      <w:pPr>
+        <w:pStyle w:val="Heading1"/>
+      </w:pPr>
+      <w:r>
+        <w:t>Related Work</w:t>
+      </w:r>
+    </w:p>
+    <w:p>
+      <w:pPr>
+        <w:jc w:val="both"/>
+      </w:pPr>
+      <w:r>
+        <w:t xml:space="preserve">The research field of activity recognition </w:t>
+      </w:r>
+      <w:r>
+        <w:t>considers</w:t>
+      </w:r>
+      <w:r>
+        <w:t xml:space="preserve"> the combination of embedded sensors, different environmental setups and algorithms to detect activity points. Probabilisti</w:t>
+      </w:r>
+      <w:r>
+        <w:t xml:space="preserve">c graph based Markov models, </w:t>
+      </w:r>
+      <w:r>
+        <w:t>conditional ran</w:t>
+      </w:r>
+      <w:r>
+        <w:t>dom fields</w:t>
+      </w:r>
+      <w:r>
+        <w:t xml:space="preserve">, Bayesian network </w:t>
+      </w:r>
+      <w:r>
+        <w:t>[21</w:t>
+      </w:r>
+      <w:r>
+        <w:t>, 12</w:t>
+      </w:r>
+      <w:r>
+        <w:t xml:space="preserve">] </w:t>
+      </w:r>
+      <w:r>
+        <w:t>are some of the state-of-the-art classification models for detecting activity from times-series data.</w:t>
+      </w:r>
+      <w:r>
+        <w:t xml:space="preserve"> </w:t>
+      </w:r>
+    </w:p>
+    <w:p>
+      <w:pPr>
+        <w:jc w:val="both"/>
+      </w:pPr>
+      <w:r>
+        <w:t xml:space="preserve">Distinct activities like </w:t>
+      </w:r>
+      <w:r>
+        <w:t>Walking, Running, Standing, Sitting, Climbing Stairs and</w:t>
+      </w:r>
+      <w:r>
+        <w:t xml:space="preserve"> Falling) are classified in [13, 18</w:t>
+      </w:r>
+      <w:r>
+        <w:t xml:space="preserve">] using accelerometer placed on the body. Recently smartphones with </w:t>
+      </w:r>
+      <w:r>
+        <w:t>embedded motion detector and orientation sensors (Accelerometer and G</w:t>
+      </w:r>
+      <w:r>
+        <w:t>yroscope</w:t>
+      </w:r>
+      <w:r>
+        <w:t xml:space="preserve">) </w:t>
+      </w:r>
+      <w:r>
+        <w:t xml:space="preserve">are used as wearable device to recognize </w:t>
+      </w:r>
+      <w:r>
+        <w:t>gesture and motion patterns [19</w:t>
+      </w:r>
+      <w:r>
+        <w:t>].</w:t>
+      </w:r>
+    </w:p>
+    <w:p>
+      <w:pPr>
+        <w:jc w:val="both"/>
+      </w:pPr>
+      <w:r>
+        <w:t>In indoor HAR system, large range of activit</w:t>
+      </w:r>
+      <w:r>
+        <w:t xml:space="preserve">y are </w:t>
+      </w:r>
+      <w:r>
+        <w:t>observed through embedded sensors at key location of activities</w:t>
+      </w:r>
+      <w:r>
+        <w:t>. Environment sensors such as motion dete</w:t>
+      </w:r>
+      <w:r>
+        <w:t xml:space="preserve">ctor, light sensor, temperature and pressure sensors etc. </w:t>
+      </w:r>
+      <w:r>
+        <w:t>are used to reco</w:t>
+      </w:r>
+      <w:r>
+        <w:t xml:space="preserve">rd stream of sensor data of </w:t>
+      </w:r>
+      <w:r>
+        <w:t>a</w:t>
+      </w:r>
+      <w:r>
+        <w:t xml:space="preserve">ctivities in </w:t>
+      </w:r>
+      <w:r>
+        <w:t>[4</w:t>
+      </w:r>
+      <w:r>
+        <w:t>, 5</w:t>
+      </w:r>
+      <w:r>
+        <w:t xml:space="preserve">]. </w:t>
+      </w:r>
+    </w:p>
+    <w:p>
+      <w:pPr>
+        <w:jc w:val="both"/>
+      </w:pPr>
       <w:r>
         <w:t>In</w:t>
       </w:r>
-      <w:proofErr w:type="gramEnd"/>
-      <w:r>
-        <w:t xml:space="preserve"> the</w:t>
-      </w:r>
-      <w:r>
-        <w:t xml:space="preserve"> following Section V</w:t>
-      </w:r>
-      <w:r>
-        <w:t>I</w:t>
-      </w:r>
-      <w:r>
-        <w:t xml:space="preserve"> </w:t>
-      </w:r>
-      <w:r>
-        <w:t xml:space="preserve">concludes and gives direction of </w:t>
-      </w:r>
-      <w:r>
-        <w:t xml:space="preserve">future works. </w:t>
-      </w:r>
-    </w:p>
-    <w:p>
-      <w:pPr>
-        <w:pStyle w:val="Heading1"/>
-      </w:pPr>
-      <w:r>
-        <w:t>Related Work</w:t>
-      </w:r>
-    </w:p>
-    <w:p>
-      <w:pPr>
-        <w:jc w:val="both"/>
-      </w:pPr>
-      <w:r>
-        <w:t xml:space="preserve">The research field of activity recognition </w:t>
-      </w:r>
-      <w:r>
-        <w:t>considers</w:t>
-      </w:r>
-      <w:r>
-        <w:t xml:space="preserve"> the combination of embedded sensors, different environmental setups and algorithms to detect activity points. Probabilisti</w:t>
-      </w:r>
-      <w:r>
-        <w:t xml:space="preserve">c </w:t>
-      </w:r>
-      <w:proofErr w:type="gramStart"/>
-      <w:r>
-        <w:t>graph based</w:t>
-      </w:r>
-      <w:proofErr w:type="gramEnd"/>
-      <w:r>
-        <w:t xml:space="preserve"> Markov models, </w:t>
-      </w:r>
-      <w:r>
-        <w:t>conditional ran</w:t>
-      </w:r>
-      <w:r>
-        <w:t>dom fields</w:t>
-      </w:r>
-      <w:r>
-        <w:t xml:space="preserve">, Bayesian network </w:t>
-      </w:r>
-      <w:r>
-        <w:t>[21</w:t>
-      </w:r>
-      <w:r>
-        <w:t>, 12</w:t>
-      </w:r>
-      <w:r>
-        <w:t xml:space="preserve">] </w:t>
-      </w:r>
-      <w:r>
-        <w:t>are some of the state-of-the-art classification models for detecting activity from times-series data.</w:t>
-      </w:r>
-      <w:r>
-        <w:t xml:space="preserve"> </w:t>
-      </w:r>
-    </w:p>
-    <w:p>
-      <w:pPr>
-        <w:jc w:val="both"/>
-      </w:pPr>
-      <w:r>
-        <w:t xml:space="preserve">Distinct activities like </w:t>
-      </w:r>
-      <w:r>
-        <w:t>Walking, Running, Standing, Sitting, Climbing Stairs and</w:t>
-      </w:r>
-      <w:r>
-        <w:t xml:space="preserve"> Falling) are classified in [13, 18</w:t>
-      </w:r>
-      <w:r>
-        <w:t xml:space="preserve">] using accelerometer placed on the body. Recently smartphones with </w:t>
-      </w:r>
-      <w:r>
-        <w:t>embedded motion detector and orientation sensors (Accelerometer and G</w:t>
-      </w:r>
-      <w:r>
-        <w:t>yroscope</w:t>
-      </w:r>
-      <w:r>
-        <w:t xml:space="preserve">) </w:t>
-      </w:r>
-      <w:r>
-        <w:t xml:space="preserve">are used as wearable device to recognize </w:t>
-      </w:r>
-      <w:r>
-        <w:t>gesture and motion patterns [19</w:t>
-      </w:r>
-      <w:r>
-        <w:t>].</w:t>
-      </w:r>
-    </w:p>
-    <w:p>
-      <w:pPr>
-        <w:jc w:val="both"/>
-      </w:pPr>
-      <w:r>
-        <w:t>In indoor HAR system, large range of activit</w:t>
-      </w:r>
-      <w:r>
-        <w:t xml:space="preserve">y are </w:t>
-      </w:r>
-      <w:r>
-        <w:t>observed through embedded sensors at key location of activities</w:t>
-      </w:r>
-      <w:r>
-        <w:t>. Environment sensors such as motion dete</w:t>
-      </w:r>
-      <w:r>
-        <w:t xml:space="preserve">ctor, light sensor, temperature and pressure sensors etc. </w:t>
-      </w:r>
-      <w:r>
-        <w:t>are used to reco</w:t>
-      </w:r>
-      <w:r>
-        <w:t xml:space="preserve">rd stream of sensor data of </w:t>
-      </w:r>
-      <w:r>
-        <w:t>a</w:t>
-      </w:r>
-      <w:r>
-        <w:t xml:space="preserve">ctivities in </w:t>
-      </w:r>
-      <w:r>
-        <w:t>[4</w:t>
-      </w:r>
-      <w:r>
-        <w:t>, 5</w:t>
-      </w:r>
-      <w:r>
-        <w:t xml:space="preserve">]. </w:t>
-      </w:r>
-    </w:p>
-    <w:p>
-      <w:pPr>
-        <w:jc w:val="both"/>
-      </w:pPr>
-      <w:r>
-        <w:t>In</w:t>
-      </w:r>
       <w:r>
         <w:t xml:space="preserve"> realistic activity recognition tasks, the recognizing activities are performed with interleaved ac</w:t>
       </w:r>
@@ -1485,11 +1295,9 @@
       <w:r>
         <w:t xml:space="preserve">]. These recorded datasets </w:t>
       </w:r>
-      <w:proofErr w:type="gramStart"/>
       <w:r>
         <w:t>requires</w:t>
       </w:r>
-      <w:proofErr w:type="gramEnd"/>
       <w:r>
         <w:t xml:space="preserve"> manual labelling to segment and analyze the data. </w:t>
       </w:r>
@@ -2038,21 +1846,10 @@
         <w:rPr>
           <w:lang w:val="en-US"/>
         </w:rPr>
-        <w:t xml:space="preserve">layout is attached in Figure </w:t>
-      </w:r>
-      <w:proofErr w:type="gramStart"/>
-      <w:r>
-        <w:rPr>
-          <w:lang w:val="en-US"/>
-        </w:rPr>
-        <w:t>1.</w:t>
-      </w:r>
-      <w:r>
-        <w:t>The</w:t>
-      </w:r>
-      <w:proofErr w:type="gramEnd"/>
-      <w:r>
-        <w:t xml:space="preserve"> key features of the </w:t>
+        <w:t>layout is attached in Figure 1.</w:t>
+      </w:r>
+      <w:r>
+        <w:t xml:space="preserve">The key features of the </w:t>
       </w:r>
       <w:r>
         <w:rPr>
@@ -3112,22 +2909,12 @@
       <w:r>
         <w:t xml:space="preserve">The feature of the dataset is standardized first through </w:t>
       </w:r>
-      <w:proofErr w:type="spellStart"/>
-      <w:proofErr w:type="gramStart"/>
       <w:r>
         <w:rPr>
           <w:i/>
         </w:rPr>
-        <w:t>StandardScaler</w:t>
-      </w:r>
-      <w:proofErr w:type="spellEnd"/>
-      <w:r>
-        <w:rPr>
-          <w:i/>
-        </w:rPr>
-        <w:t>( )</w:t>
-      </w:r>
-      <w:proofErr w:type="gramEnd"/>
+        <w:t>StandardScaler( )</w:t>
+      </w:r>
       <w:r>
         <w:rPr>
           <w:i/>
@@ -3164,15 +2951,7 @@
         <w:t xml:space="preserve">and reduced to dimension of 2. </w:t>
       </w:r>
       <w:r>
-        <w:t>The visual representation of the …</w:t>
-      </w:r>
-      <w:proofErr w:type="gramStart"/>
-      <w:r>
-        <w:t>…..</w:t>
-      </w:r>
-      <w:proofErr w:type="gramEnd"/>
-      <w:r>
-        <w:t xml:space="preserve"> is demonstrated through Figure 4.</w:t>
+        <w:t>The visual representation of the …….. is demonstrated through Figure 4.</w:t>
       </w:r>
     </w:p>
     <w:p>
@@ -3630,15 +3409,7 @@
         <w:t xml:space="preserve">a </w:t>
       </w:r>
       <w:r>
-        <w:t xml:space="preserve">pattern and can be removed from the dataset. For dataset with large attributes the </w:t>
-      </w:r>
-      <w:proofErr w:type="spellStart"/>
-      <w:r>
-        <w:t>scikit</w:t>
-      </w:r>
-      <w:proofErr w:type="spellEnd"/>
-      <w:r>
-        <w:t xml:space="preserve">-learn library automatically identifies the features which have the lowest variance. The heuristic approach before running the feature selection techniques is to use a threshold value to use as cut-off. The feature elimination is run when any features comes beneath this threshold value. On the given threshold the library computes the covariance against each tuple of the dataset and generates the result. </w:t>
+        <w:t xml:space="preserve">pattern and can be removed from the dataset. For dataset with large attributes the scikit-learn library automatically identifies the features which have the lowest variance. The heuristic approach before running the feature selection techniques is to use a threshold value to use as cut-off. The feature elimination is run when any features comes beneath this threshold value. On the given threshold the library computes the covariance against each tuple of the dataset and generates the result. </w:t>
       </w:r>
       <w:r>
         <w:t xml:space="preserve">A value </w:t>
@@ -3687,15 +3458,7 @@
         <w:t>s</w:t>
       </w:r>
       <w:r>
-        <w:t xml:space="preserve">, the few </w:t>
-      </w:r>
-      <w:proofErr w:type="gramStart"/>
-      <w:r>
-        <w:t>number</w:t>
-      </w:r>
-      <w:proofErr w:type="gramEnd"/>
-      <w:r>
-        <w:t xml:space="preserve"> of</w:t>
+        <w:t>, the few number of</w:t>
       </w:r>
       <w:r>
         <w:t xml:space="preserve"> features </w:t>
@@ -4138,8 +3901,6 @@
                 <w:szCs w:val="18"/>
               </w:rPr>
             </w:pPr>
-            <w:bookmarkStart w:id="0" w:name="_GoBack" w:colFirst="1" w:colLast="4"/>
-            <w:proofErr w:type="spellStart"/>
             <w:r>
               <w:rPr>
                 <w:rFonts w:ascii="Calibri" w:hAnsi="Calibri" w:cs="Calibri"/>
@@ -4149,7 +3910,6 @@
               </w:rPr>
               <w:t>lastSensorEventHours</w:t>
             </w:r>
-            <w:proofErr w:type="spellEnd"/>
           </w:p>
         </w:tc>
         <w:tc>
@@ -4271,7 +4031,6 @@
                 <w:szCs w:val="18"/>
               </w:rPr>
             </w:pPr>
-            <w:proofErr w:type="spellStart"/>
             <w:r>
               <w:rPr>
                 <w:rFonts w:ascii="Calibri" w:hAnsi="Calibri" w:cs="Calibri"/>
@@ -4281,7 +4040,6 @@
               </w:rPr>
               <w:t>lastSensorEventSeconds</w:t>
             </w:r>
-            <w:proofErr w:type="spellEnd"/>
           </w:p>
         </w:tc>
         <w:tc>
@@ -4403,7 +4161,6 @@
                 <w:szCs w:val="18"/>
               </w:rPr>
             </w:pPr>
-            <w:proofErr w:type="spellStart"/>
             <w:r>
               <w:rPr>
                 <w:rFonts w:ascii="Calibri" w:hAnsi="Calibri" w:cs="Calibri"/>
@@ -4413,7 +4170,6 @@
               </w:rPr>
               <w:t>lastSensorDayOfWeek</w:t>
             </w:r>
-            <w:proofErr w:type="spellEnd"/>
           </w:p>
         </w:tc>
         <w:tc>
@@ -4529,7 +4285,6 @@
                 <w:szCs w:val="18"/>
               </w:rPr>
             </w:pPr>
-            <w:proofErr w:type="spellStart"/>
             <w:r>
               <w:rPr>
                 <w:rFonts w:ascii="Calibri" w:hAnsi="Calibri" w:cs="Calibri"/>
@@ -4539,7 +4294,6 @@
               </w:rPr>
               <w:t>windowDuration</w:t>
             </w:r>
-            <w:proofErr w:type="spellEnd"/>
           </w:p>
         </w:tc>
         <w:tc>
@@ -4655,7 +4409,6 @@
                 <w:szCs w:val="18"/>
               </w:rPr>
             </w:pPr>
-            <w:proofErr w:type="spellStart"/>
             <w:r>
               <w:rPr>
                 <w:rFonts w:ascii="Calibri" w:hAnsi="Calibri" w:cs="Calibri"/>
@@ -4665,7 +4418,6 @@
               </w:rPr>
               <w:t>timeSinceLastSensorEvent</w:t>
             </w:r>
-            <w:proofErr w:type="spellEnd"/>
           </w:p>
         </w:tc>
         <w:tc>
@@ -4969,7 +4721,6 @@
                 <w:szCs w:val="18"/>
               </w:rPr>
             </w:pPr>
-            <w:proofErr w:type="spellStart"/>
             <w:r>
               <w:rPr>
                 <w:rFonts w:ascii="Calibri" w:hAnsi="Calibri" w:cs="Calibri"/>
@@ -4979,7 +4730,6 @@
               </w:rPr>
               <w:t>lastSensorID</w:t>
             </w:r>
-            <w:proofErr w:type="spellEnd"/>
           </w:p>
         </w:tc>
         <w:tc>
@@ -5085,7 +4835,6 @@
                 <w:szCs w:val="18"/>
               </w:rPr>
             </w:pPr>
-            <w:proofErr w:type="spellStart"/>
             <w:r>
               <w:rPr>
                 <w:rFonts w:ascii="Calibri" w:hAnsi="Calibri" w:cs="Calibri"/>
@@ -5095,7 +4844,6 @@
               </w:rPr>
               <w:t>lastSensorLocation</w:t>
             </w:r>
-            <w:proofErr w:type="spellEnd"/>
           </w:p>
         </w:tc>
         <w:tc>
@@ -5211,7 +4959,6 @@
                 <w:szCs w:val="18"/>
               </w:rPr>
             </w:pPr>
-            <w:proofErr w:type="spellStart"/>
             <w:r>
               <w:rPr>
                 <w:rFonts w:ascii="Calibri" w:hAnsi="Calibri" w:cs="Calibri"/>
@@ -5221,7 +4968,6 @@
               </w:rPr>
               <w:t>lastMotionLocation</w:t>
             </w:r>
-            <w:proofErr w:type="spellEnd"/>
           </w:p>
         </w:tc>
         <w:tc>
@@ -5461,7 +5207,6 @@
                 <w:szCs w:val="18"/>
               </w:rPr>
             </w:pPr>
-            <w:proofErr w:type="spellStart"/>
             <w:r>
               <w:rPr>
                 <w:rFonts w:ascii="Calibri" w:hAnsi="Calibri" w:cs="Calibri"/>
@@ -5471,7 +5216,6 @@
               </w:rPr>
               <w:t>activityChange</w:t>
             </w:r>
-            <w:proofErr w:type="spellEnd"/>
           </w:p>
         </w:tc>
         <w:tc>
@@ -5557,7 +5301,6 @@
                 <w:szCs w:val="18"/>
               </w:rPr>
             </w:pPr>
-            <w:proofErr w:type="spellStart"/>
             <w:r>
               <w:rPr>
                 <w:rFonts w:ascii="Calibri" w:hAnsi="Calibri" w:cs="Calibri"/>
@@ -5567,7 +5310,6 @@
               </w:rPr>
               <w:t>areaTransitions</w:t>
             </w:r>
-            <w:proofErr w:type="spellEnd"/>
           </w:p>
         </w:tc>
         <w:tc>
@@ -5663,7 +5405,6 @@
                 <w:szCs w:val="18"/>
               </w:rPr>
             </w:pPr>
-            <w:proofErr w:type="spellStart"/>
             <w:r>
               <w:rPr>
                 <w:rFonts w:ascii="Calibri" w:hAnsi="Calibri" w:cs="Calibri"/>
@@ -5673,7 +5414,6 @@
               </w:rPr>
               <w:t>numDistinctSensors</w:t>
             </w:r>
-            <w:proofErr w:type="spellEnd"/>
           </w:p>
         </w:tc>
         <w:tc>
@@ -5759,7 +5499,6 @@
                 <w:szCs w:val="18"/>
               </w:rPr>
             </w:pPr>
-            <w:proofErr w:type="spellStart"/>
             <w:r>
               <w:rPr>
                 <w:rFonts w:ascii="Calibri" w:hAnsi="Calibri" w:cs="Calibri"/>
@@ -5767,17 +5506,7 @@
                 <w:sz w:val="22"/>
                 <w:szCs w:val="22"/>
               </w:rPr>
-              <w:t>sensorCount</w:t>
-            </w:r>
-            <w:proofErr w:type="spellEnd"/>
-            <w:r>
-              <w:rPr>
-                <w:rFonts w:ascii="Calibri" w:hAnsi="Calibri" w:cs="Calibri"/>
-                <w:color w:val="000000"/>
-                <w:sz w:val="22"/>
-                <w:szCs w:val="22"/>
-              </w:rPr>
-              <w:t>-Bathroom</w:t>
+              <w:t>sensorCount-Bathroom</w:t>
             </w:r>
           </w:p>
         </w:tc>
@@ -5864,7 +5593,6 @@
                 <w:szCs w:val="18"/>
               </w:rPr>
             </w:pPr>
-            <w:proofErr w:type="spellStart"/>
             <w:r>
               <w:rPr>
                 <w:rFonts w:ascii="Calibri" w:hAnsi="Calibri" w:cs="Calibri"/>
@@ -5872,17 +5600,7 @@
                 <w:sz w:val="22"/>
                 <w:szCs w:val="22"/>
               </w:rPr>
-              <w:t>sensorCount</w:t>
-            </w:r>
-            <w:proofErr w:type="spellEnd"/>
-            <w:r>
-              <w:rPr>
-                <w:rFonts w:ascii="Calibri" w:hAnsi="Calibri" w:cs="Calibri"/>
-                <w:color w:val="000000"/>
-                <w:sz w:val="22"/>
-                <w:szCs w:val="22"/>
-              </w:rPr>
-              <w:t>-Bedroom</w:t>
+              <w:t>sensorCount-Bedroom</w:t>
             </w:r>
           </w:p>
         </w:tc>
@@ -5989,7 +5707,6 @@
                 <w:szCs w:val="18"/>
               </w:rPr>
             </w:pPr>
-            <w:proofErr w:type="spellStart"/>
             <w:r>
               <w:rPr>
                 <w:rFonts w:ascii="Calibri" w:hAnsi="Calibri" w:cs="Calibri"/>
@@ -5997,17 +5714,7 @@
                 <w:sz w:val="22"/>
                 <w:szCs w:val="22"/>
               </w:rPr>
-              <w:t>sensorCount</w:t>
-            </w:r>
-            <w:proofErr w:type="spellEnd"/>
-            <w:r>
-              <w:rPr>
-                <w:rFonts w:ascii="Calibri" w:hAnsi="Calibri" w:cs="Calibri"/>
-                <w:color w:val="000000"/>
-                <w:sz w:val="22"/>
-                <w:szCs w:val="22"/>
-              </w:rPr>
-              <w:t>-Chair</w:t>
+              <w:t>sensorCount-Chair</w:t>
             </w:r>
           </w:p>
         </w:tc>
@@ -6092,7 +5799,6 @@
                 <w:szCs w:val="18"/>
               </w:rPr>
             </w:pPr>
-            <w:proofErr w:type="spellStart"/>
             <w:r>
               <w:rPr>
                 <w:rFonts w:ascii="Calibri" w:hAnsi="Calibri" w:cs="Calibri"/>
@@ -6102,7 +5808,6 @@
               </w:rPr>
               <w:t>sensorCount-DiningRoom</w:t>
             </w:r>
-            <w:proofErr w:type="spellEnd"/>
           </w:p>
         </w:tc>
         <w:tc>
@@ -6188,7 +5893,6 @@
                 <w:szCs w:val="18"/>
               </w:rPr>
             </w:pPr>
-            <w:proofErr w:type="spellStart"/>
             <w:r>
               <w:rPr>
                 <w:rFonts w:ascii="Calibri" w:hAnsi="Calibri" w:cs="Calibri"/>
@@ -6196,17 +5900,7 @@
                 <w:sz w:val="22"/>
                 <w:szCs w:val="22"/>
               </w:rPr>
-              <w:t>sensorCount</w:t>
-            </w:r>
-            <w:proofErr w:type="spellEnd"/>
-            <w:r>
-              <w:rPr>
-                <w:rFonts w:ascii="Calibri" w:hAnsi="Calibri" w:cs="Calibri"/>
-                <w:color w:val="000000"/>
-                <w:sz w:val="22"/>
-                <w:szCs w:val="22"/>
-              </w:rPr>
-              <w:t>-Hall</w:t>
+              <w:t>sensorCount-Hall</w:t>
             </w:r>
           </w:p>
         </w:tc>
@@ -6293,7 +5987,6 @@
                 <w:szCs w:val="18"/>
               </w:rPr>
             </w:pPr>
-            <w:proofErr w:type="spellStart"/>
             <w:r>
               <w:rPr>
                 <w:rFonts w:ascii="Calibri" w:hAnsi="Calibri" w:cs="Calibri"/>
@@ -6301,17 +5994,7 @@
                 <w:sz w:val="22"/>
                 <w:szCs w:val="22"/>
               </w:rPr>
-              <w:t>sensorCount</w:t>
-            </w:r>
-            <w:proofErr w:type="spellEnd"/>
-            <w:r>
-              <w:rPr>
-                <w:rFonts w:ascii="Calibri" w:hAnsi="Calibri" w:cs="Calibri"/>
-                <w:color w:val="000000"/>
-                <w:sz w:val="22"/>
-                <w:szCs w:val="22"/>
-              </w:rPr>
-              <w:t>-Ignore</w:t>
+              <w:t>sensorCount-Ignore</w:t>
             </w:r>
           </w:p>
         </w:tc>
@@ -6418,7 +6101,6 @@
                 <w:szCs w:val="18"/>
               </w:rPr>
             </w:pPr>
-            <w:proofErr w:type="spellStart"/>
             <w:r>
               <w:rPr>
                 <w:rFonts w:ascii="Calibri" w:hAnsi="Calibri" w:cs="Calibri"/>
@@ -6426,17 +6108,7 @@
                 <w:sz w:val="22"/>
                 <w:szCs w:val="22"/>
               </w:rPr>
-              <w:t>sensorCount</w:t>
-            </w:r>
-            <w:proofErr w:type="spellEnd"/>
-            <w:r>
-              <w:rPr>
-                <w:rFonts w:ascii="Calibri" w:hAnsi="Calibri" w:cs="Calibri"/>
-                <w:color w:val="000000"/>
-                <w:sz w:val="22"/>
-                <w:szCs w:val="22"/>
-              </w:rPr>
-              <w:t>-Kitchen</w:t>
+              <w:t>sensorCount-Kitchen</w:t>
             </w:r>
           </w:p>
         </w:tc>
@@ -6563,7 +6235,6 @@
                 <w:szCs w:val="18"/>
               </w:rPr>
             </w:pPr>
-            <w:proofErr w:type="spellStart"/>
             <w:r>
               <w:rPr>
                 <w:rFonts w:ascii="Calibri" w:hAnsi="Calibri" w:cs="Calibri"/>
@@ -6573,7 +6244,6 @@
               </w:rPr>
               <w:t>sensorCount-LivingRoom</w:t>
             </w:r>
-            <w:proofErr w:type="spellEnd"/>
           </w:p>
         </w:tc>
         <w:tc>
@@ -6687,7 +6357,6 @@
                 <w:szCs w:val="18"/>
               </w:rPr>
             </w:pPr>
-            <w:proofErr w:type="spellStart"/>
             <w:r>
               <w:rPr>
                 <w:rFonts w:ascii="Calibri" w:hAnsi="Calibri" w:cs="Calibri"/>
@@ -6695,17 +6364,7 @@
                 <w:sz w:val="22"/>
                 <w:szCs w:val="22"/>
               </w:rPr>
-              <w:t>sensorCount</w:t>
-            </w:r>
-            <w:proofErr w:type="spellEnd"/>
-            <w:r>
-              <w:rPr>
-                <w:rFonts w:ascii="Calibri" w:hAnsi="Calibri" w:cs="Calibri"/>
-                <w:color w:val="000000"/>
-                <w:sz w:val="22"/>
-                <w:szCs w:val="22"/>
-              </w:rPr>
-              <w:t>-Office</w:t>
+              <w:t>sensorCount-Office</w:t>
             </w:r>
           </w:p>
         </w:tc>
@@ -6741,16 +6400,6 @@
                 <w:szCs w:val="18"/>
               </w:rPr>
             </w:pPr>
-            <w:r>
-              <w:rPr>
-                <w:b/>
-                <w:bCs/>
-                <w:color w:val="000000"/>
-                <w:sz w:val="18"/>
-                <w:szCs w:val="18"/>
-              </w:rPr>
-              <w:sym w:font="Symbol" w:char="F0D6"/>
-            </w:r>
           </w:p>
         </w:tc>
         <w:tc>
@@ -6802,7 +6451,6 @@
                 <w:szCs w:val="18"/>
               </w:rPr>
             </w:pPr>
-            <w:proofErr w:type="spellStart"/>
             <w:r>
               <w:rPr>
                 <w:rFonts w:ascii="Calibri" w:hAnsi="Calibri" w:cs="Calibri"/>
@@ -6812,7 +6460,6 @@
               </w:rPr>
               <w:t>sensorCount-OutsideDoor</w:t>
             </w:r>
-            <w:proofErr w:type="spellEnd"/>
           </w:p>
         </w:tc>
         <w:tc>
@@ -6901,7 +6548,6 @@
                 <w:szCs w:val="18"/>
               </w:rPr>
             </w:pPr>
-            <w:proofErr w:type="spellStart"/>
             <w:r>
               <w:rPr>
                 <w:rFonts w:ascii="Calibri" w:hAnsi="Calibri" w:cs="Calibri"/>
@@ -6911,7 +6557,6 @@
               </w:rPr>
               <w:t>sensorCount-WorkArea</w:t>
             </w:r>
-            <w:proofErr w:type="spellEnd"/>
           </w:p>
         </w:tc>
         <w:tc>
@@ -7001,7 +6646,6 @@
                 <w:szCs w:val="18"/>
               </w:rPr>
             </w:pPr>
-            <w:proofErr w:type="spellStart"/>
             <w:r>
               <w:rPr>
                 <w:rFonts w:ascii="Calibri" w:hAnsi="Calibri" w:cs="Calibri"/>
@@ -7009,17 +6653,7 @@
                 <w:sz w:val="22"/>
                 <w:szCs w:val="22"/>
               </w:rPr>
-              <w:t>sensorElTime</w:t>
-            </w:r>
-            <w:proofErr w:type="spellEnd"/>
-            <w:r>
-              <w:rPr>
-                <w:rFonts w:ascii="Calibri" w:hAnsi="Calibri" w:cs="Calibri"/>
-                <w:color w:val="000000"/>
-                <w:sz w:val="22"/>
-                <w:szCs w:val="22"/>
-              </w:rPr>
-              <w:t>-Bathroom</w:t>
+              <w:t>sensorElTime-Bathroom</w:t>
             </w:r>
           </w:p>
         </w:tc>
@@ -7132,7 +6766,6 @@
                 <w:szCs w:val="18"/>
               </w:rPr>
             </w:pPr>
-            <w:proofErr w:type="spellStart"/>
             <w:r>
               <w:rPr>
                 <w:rFonts w:ascii="Calibri" w:hAnsi="Calibri" w:cs="Calibri"/>
@@ -7140,17 +6773,7 @@
                 <w:sz w:val="22"/>
                 <w:szCs w:val="22"/>
               </w:rPr>
-              <w:t>sensorElTime</w:t>
-            </w:r>
-            <w:proofErr w:type="spellEnd"/>
-            <w:r>
-              <w:rPr>
-                <w:rFonts w:ascii="Calibri" w:hAnsi="Calibri" w:cs="Calibri"/>
-                <w:color w:val="000000"/>
-                <w:sz w:val="22"/>
-                <w:szCs w:val="22"/>
-              </w:rPr>
-              <w:t>-Bedroom</w:t>
+              <w:t>sensorElTime-Bedroom</w:t>
             </w:r>
           </w:p>
         </w:tc>
@@ -7188,6 +6811,18 @@
                 <w:szCs w:val="18"/>
               </w:rPr>
             </w:pPr>
+            <w:r>
+              <w:rPr>
+                <w:b/>
+                <w:bCs/>
+                <w:color w:val="000000"/>
+                <w:sz w:val="18"/>
+                <w:szCs w:val="18"/>
+              </w:rPr>
+              <w:sym w:font="Symbol" w:char="F0D6"/>
+            </w:r>
+            <w:bookmarkStart w:id="0" w:name="_GoBack"/>
+            <w:bookmarkEnd w:id="0"/>
           </w:p>
         </w:tc>
         <w:tc>
@@ -7263,7 +6898,6 @@
                 <w:szCs w:val="18"/>
               </w:rPr>
             </w:pPr>
-            <w:proofErr w:type="spellStart"/>
             <w:r>
               <w:rPr>
                 <w:rFonts w:ascii="Calibri" w:hAnsi="Calibri" w:cs="Calibri"/>
@@ -7271,17 +6905,7 @@
                 <w:sz w:val="22"/>
                 <w:szCs w:val="22"/>
               </w:rPr>
-              <w:t>sensorElTime</w:t>
-            </w:r>
-            <w:proofErr w:type="spellEnd"/>
-            <w:r>
-              <w:rPr>
-                <w:rFonts w:ascii="Calibri" w:hAnsi="Calibri" w:cs="Calibri"/>
-                <w:color w:val="000000"/>
-                <w:sz w:val="22"/>
-                <w:szCs w:val="22"/>
-              </w:rPr>
-              <w:t>-Chair</w:t>
+              <w:t>sensorElTime-Chair</w:t>
             </w:r>
           </w:p>
         </w:tc>
@@ -7394,7 +7018,6 @@
                 <w:szCs w:val="18"/>
               </w:rPr>
             </w:pPr>
-            <w:proofErr w:type="spellStart"/>
             <w:r>
               <w:rPr>
                 <w:rFonts w:ascii="Calibri" w:hAnsi="Calibri" w:cs="Calibri"/>
@@ -7404,7 +7027,6 @@
               </w:rPr>
               <w:t>sensorElTime-DiningRoom</w:t>
             </w:r>
-            <w:proofErr w:type="spellEnd"/>
           </w:p>
         </w:tc>
         <w:tc>
@@ -7516,7 +7138,6 @@
                 <w:szCs w:val="18"/>
               </w:rPr>
             </w:pPr>
-            <w:proofErr w:type="spellStart"/>
             <w:r>
               <w:rPr>
                 <w:rFonts w:ascii="Calibri" w:hAnsi="Calibri" w:cs="Calibri"/>
@@ -7524,17 +7145,7 @@
                 <w:sz w:val="22"/>
                 <w:szCs w:val="22"/>
               </w:rPr>
-              <w:t>sensorElTime</w:t>
-            </w:r>
-            <w:proofErr w:type="spellEnd"/>
-            <w:r>
-              <w:rPr>
-                <w:rFonts w:ascii="Calibri" w:hAnsi="Calibri" w:cs="Calibri"/>
-                <w:color w:val="000000"/>
-                <w:sz w:val="22"/>
-                <w:szCs w:val="22"/>
-              </w:rPr>
-              <w:t>-Hall</w:t>
+              <w:t>sensorElTime-Hall</w:t>
             </w:r>
           </w:p>
         </w:tc>
@@ -7627,7 +7238,6 @@
                 <w:szCs w:val="18"/>
               </w:rPr>
             </w:pPr>
-            <w:proofErr w:type="spellStart"/>
             <w:r>
               <w:rPr>
                 <w:rFonts w:ascii="Calibri" w:hAnsi="Calibri" w:cs="Calibri"/>
@@ -7635,17 +7245,7 @@
                 <w:sz w:val="22"/>
                 <w:szCs w:val="22"/>
               </w:rPr>
-              <w:t>sensorElTime</w:t>
-            </w:r>
-            <w:proofErr w:type="spellEnd"/>
-            <w:r>
-              <w:rPr>
-                <w:rFonts w:ascii="Calibri" w:hAnsi="Calibri" w:cs="Calibri"/>
-                <w:color w:val="000000"/>
-                <w:sz w:val="22"/>
-                <w:szCs w:val="22"/>
-              </w:rPr>
-              <w:t>-Ignore</w:t>
+              <w:t>sensorElTime-Ignore</w:t>
             </w:r>
           </w:p>
         </w:tc>
@@ -7738,7 +7338,6 @@
                 <w:szCs w:val="18"/>
               </w:rPr>
             </w:pPr>
-            <w:proofErr w:type="spellStart"/>
             <w:r>
               <w:rPr>
                 <w:rFonts w:ascii="Calibri" w:hAnsi="Calibri" w:cs="Calibri"/>
@@ -7746,17 +7345,7 @@
                 <w:sz w:val="22"/>
                 <w:szCs w:val="22"/>
               </w:rPr>
-              <w:t>sensorElTime</w:t>
-            </w:r>
-            <w:proofErr w:type="spellEnd"/>
-            <w:r>
-              <w:rPr>
-                <w:rFonts w:ascii="Calibri" w:hAnsi="Calibri" w:cs="Calibri"/>
-                <w:color w:val="000000"/>
-                <w:sz w:val="22"/>
-                <w:szCs w:val="22"/>
-              </w:rPr>
-              <w:t>-Kitchen</w:t>
+              <w:t>sensorElTime-Kitchen</w:t>
             </w:r>
           </w:p>
         </w:tc>
@@ -7869,7 +7458,6 @@
                 <w:szCs w:val="18"/>
               </w:rPr>
             </w:pPr>
-            <w:proofErr w:type="spellStart"/>
             <w:r>
               <w:rPr>
                 <w:rFonts w:ascii="Calibri" w:hAnsi="Calibri" w:cs="Calibri"/>
@@ -7879,7 +7467,6 @@
               </w:rPr>
               <w:t>sensorElTime-LivingRoom</w:t>
             </w:r>
-            <w:proofErr w:type="spellEnd"/>
           </w:p>
         </w:tc>
         <w:tc>
@@ -7982,7 +7569,6 @@
                 <w:szCs w:val="22"/>
               </w:rPr>
             </w:pPr>
-            <w:proofErr w:type="spellStart"/>
             <w:r>
               <w:rPr>
                 <w:rFonts w:ascii="Calibri" w:hAnsi="Calibri" w:cs="Calibri"/>
@@ -7990,17 +7576,7 @@
                 <w:sz w:val="22"/>
                 <w:szCs w:val="22"/>
               </w:rPr>
-              <w:t>sensorElTime</w:t>
-            </w:r>
-            <w:proofErr w:type="spellEnd"/>
-            <w:r>
-              <w:rPr>
-                <w:rFonts w:ascii="Calibri" w:hAnsi="Calibri" w:cs="Calibri"/>
-                <w:color w:val="000000"/>
-                <w:sz w:val="22"/>
-                <w:szCs w:val="22"/>
-              </w:rPr>
-              <w:t>-Office</w:t>
+              <w:t>sensorElTime-Office</w:t>
             </w:r>
           </w:p>
         </w:tc>
@@ -8094,7 +7670,6 @@
                 <w:szCs w:val="22"/>
               </w:rPr>
             </w:pPr>
-            <w:proofErr w:type="spellStart"/>
             <w:r>
               <w:rPr>
                 <w:rFonts w:ascii="Calibri" w:hAnsi="Calibri" w:cs="Calibri"/>
@@ -8104,7 +7679,6 @@
               </w:rPr>
               <w:t>sensorElTime-OutsideDoor</w:t>
             </w:r>
-            <w:proofErr w:type="spellEnd"/>
           </w:p>
         </w:tc>
         <w:tc>
@@ -8217,7 +7791,6 @@
                 <w:szCs w:val="22"/>
               </w:rPr>
             </w:pPr>
-            <w:proofErr w:type="spellStart"/>
             <w:r>
               <w:rPr>
                 <w:rFonts w:ascii="Calibri" w:hAnsi="Calibri" w:cs="Calibri"/>
@@ -8227,7 +7800,6 @@
               </w:rPr>
               <w:t>sensorElTime-WorkArea</w:t>
             </w:r>
-            <w:proofErr w:type="spellEnd"/>
           </w:p>
         </w:tc>
         <w:tc>
@@ -8321,7 +7893,6 @@
           </w:p>
         </w:tc>
       </w:tr>
-      <w:bookmarkEnd w:id="0"/>
     </w:tbl>
     <w:p>
       <w:pPr>
@@ -8524,13 +8095,8 @@
         <w:t>is the rows vs. output label proportion.</w:t>
       </w:r>
       <w:r>
-        <w:t xml:space="preserve"> Again, each tree’s information gain is measure with the </w:t>
-      </w:r>
-      <w:proofErr w:type="gramStart"/>
-      <w:r>
-        <w:t>formula:-</w:t>
-      </w:r>
-      <w:proofErr w:type="gramEnd"/>
+        <w:t xml:space="preserve"> Again, each tree’s information gain is measure with the formula:-</w:t>
+      </w:r>
     </w:p>
     <w:p>
       <w:pPr>
@@ -8582,24 +8148,11 @@
         <w:jc w:val="both"/>
       </w:pPr>
       <w:r>
-        <w:t xml:space="preserve">The </w:t>
-      </w:r>
-      <w:proofErr w:type="spellStart"/>
-      <w:r>
-        <w:t>scikit</w:t>
-      </w:r>
-      <w:proofErr w:type="spellEnd"/>
-      <w:r>
-        <w:t xml:space="preserve"> learn</w:t>
-      </w:r>
-      <w:r>
-        <w:t xml:space="preserve">: </w:t>
-      </w:r>
-      <w:proofErr w:type="spellStart"/>
-      <w:r>
-        <w:t>ExtraTreesClassifier</w:t>
-      </w:r>
-      <w:proofErr w:type="spellEnd"/>
+        <w:t>The scikit learn</w:t>
+      </w:r>
+      <w:r>
+        <w:t>: ExtraTreesClassifier</w:t>
+      </w:r>
       <w:r>
         <w:t xml:space="preserve"> makes this calculation</w:t>
       </w:r>
@@ -8820,27 +8373,7 @@
                 <w:sz w:val="22"/>
                 <w:szCs w:val="22"/>
               </w:rPr>
-              <w:t>1. feature 20 (</w:t>
-            </w:r>
-            <w:proofErr w:type="spellStart"/>
-            <w:r>
-              <w:rPr>
-                <w:rFonts w:ascii="Times New Roman" w:hAnsi="Times New Roman" w:cs="Times New Roman"/>
-                <w:color w:val="000000"/>
-                <w:sz w:val="22"/>
-                <w:szCs w:val="22"/>
-              </w:rPr>
-              <w:t>sensorCount</w:t>
-            </w:r>
-            <w:proofErr w:type="spellEnd"/>
-            <w:r>
-              <w:rPr>
-                <w:rFonts w:ascii="Times New Roman" w:hAnsi="Times New Roman" w:cs="Times New Roman"/>
-                <w:color w:val="000000"/>
-                <w:sz w:val="22"/>
-                <w:szCs w:val="22"/>
-              </w:rPr>
-              <w:t>-Kitchen)</w:t>
+              <w:t>1. feature 20 (sensorCount-Kitchen)</w:t>
             </w:r>
           </w:p>
         </w:tc>
@@ -8911,27 +8444,7 @@
                 <w:sz w:val="22"/>
                 <w:szCs w:val="22"/>
               </w:rPr>
-              <w:t>2. feature 0 (</w:t>
-            </w:r>
-            <w:proofErr w:type="spellStart"/>
-            <w:r>
-              <w:rPr>
-                <w:rFonts w:ascii="Times New Roman" w:hAnsi="Times New Roman" w:cs="Times New Roman"/>
-                <w:color w:val="000000"/>
-                <w:sz w:val="22"/>
-                <w:szCs w:val="22"/>
-              </w:rPr>
-              <w:t>lastSensorEventHours</w:t>
-            </w:r>
-            <w:proofErr w:type="spellEnd"/>
-            <w:r>
-              <w:rPr>
-                <w:rFonts w:ascii="Times New Roman" w:hAnsi="Times New Roman" w:cs="Times New Roman"/>
-                <w:color w:val="000000"/>
-                <w:sz w:val="22"/>
-                <w:szCs w:val="22"/>
-              </w:rPr>
-              <w:t>)</w:t>
+              <w:t>2. feature 0 (lastSensorEventHours)</w:t>
             </w:r>
           </w:p>
         </w:tc>
@@ -9002,27 +8515,7 @@
                 <w:sz w:val="22"/>
                 <w:szCs w:val="22"/>
               </w:rPr>
-              <w:t>3. feature 1 (</w:t>
-            </w:r>
-            <w:proofErr w:type="spellStart"/>
-            <w:r>
-              <w:rPr>
-                <w:rFonts w:ascii="Times New Roman" w:hAnsi="Times New Roman" w:cs="Times New Roman"/>
-                <w:color w:val="000000"/>
-                <w:sz w:val="22"/>
-                <w:szCs w:val="22"/>
-              </w:rPr>
-              <w:t>lastSensorEventSeconds</w:t>
-            </w:r>
-            <w:proofErr w:type="spellEnd"/>
-            <w:r>
-              <w:rPr>
-                <w:rFonts w:ascii="Times New Roman" w:hAnsi="Times New Roman" w:cs="Times New Roman"/>
-                <w:color w:val="000000"/>
-                <w:sz w:val="22"/>
-                <w:szCs w:val="22"/>
-              </w:rPr>
-              <w:t>)</w:t>
+              <w:t>3. feature 1 (lastSensorEventSeconds)</w:t>
             </w:r>
           </w:p>
         </w:tc>
@@ -9093,27 +8586,7 @@
                 <w:sz w:val="22"/>
                 <w:szCs w:val="22"/>
               </w:rPr>
-              <w:t>4. feature 9 (</w:t>
-            </w:r>
-            <w:proofErr w:type="spellStart"/>
-            <w:r>
-              <w:rPr>
-                <w:rFonts w:ascii="Times New Roman" w:hAnsi="Times New Roman" w:cs="Times New Roman"/>
-                <w:color w:val="000000"/>
-                <w:sz w:val="22"/>
-                <w:szCs w:val="22"/>
-              </w:rPr>
-              <w:t>lastMotionLocation</w:t>
-            </w:r>
-            <w:proofErr w:type="spellEnd"/>
-            <w:r>
-              <w:rPr>
-                <w:rFonts w:ascii="Times New Roman" w:hAnsi="Times New Roman" w:cs="Times New Roman"/>
-                <w:color w:val="000000"/>
-                <w:sz w:val="22"/>
-                <w:szCs w:val="22"/>
-              </w:rPr>
-              <w:t>)</w:t>
+              <w:t>4. feature 9 (lastMotionLocation)</w:t>
             </w:r>
           </w:p>
         </w:tc>
@@ -9184,27 +8657,7 @@
                 <w:sz w:val="22"/>
                 <w:szCs w:val="22"/>
               </w:rPr>
-              <w:t>5. feature 21 (</w:t>
-            </w:r>
-            <w:proofErr w:type="spellStart"/>
-            <w:r>
-              <w:rPr>
-                <w:rFonts w:ascii="Times New Roman" w:hAnsi="Times New Roman" w:cs="Times New Roman"/>
-                <w:color w:val="000000"/>
-                <w:sz w:val="22"/>
-                <w:szCs w:val="22"/>
-              </w:rPr>
-              <w:t>sensorCount-LivingRoom</w:t>
-            </w:r>
-            <w:proofErr w:type="spellEnd"/>
-            <w:r>
-              <w:rPr>
-                <w:rFonts w:ascii="Times New Roman" w:hAnsi="Times New Roman" w:cs="Times New Roman"/>
-                <w:color w:val="000000"/>
-                <w:sz w:val="22"/>
-                <w:szCs w:val="22"/>
-              </w:rPr>
-              <w:t>)</w:t>
+              <w:t>5. feature 21 (sensorCount-LivingRoom)</w:t>
             </w:r>
           </w:p>
         </w:tc>
@@ -9275,27 +8728,7 @@
                 <w:sz w:val="22"/>
                 <w:szCs w:val="22"/>
               </w:rPr>
-              <w:t>6. feature 27 (</w:t>
-            </w:r>
-            <w:proofErr w:type="spellStart"/>
-            <w:r>
-              <w:rPr>
-                <w:rFonts w:ascii="Times New Roman" w:hAnsi="Times New Roman" w:cs="Times New Roman"/>
-                <w:color w:val="000000"/>
-                <w:sz w:val="22"/>
-                <w:szCs w:val="22"/>
-              </w:rPr>
-              <w:t>sensorElTime</w:t>
-            </w:r>
-            <w:proofErr w:type="spellEnd"/>
-            <w:r>
-              <w:rPr>
-                <w:rFonts w:ascii="Times New Roman" w:hAnsi="Times New Roman" w:cs="Times New Roman"/>
-                <w:color w:val="000000"/>
-                <w:sz w:val="22"/>
-                <w:szCs w:val="22"/>
-              </w:rPr>
-              <w:t>-Chair)</w:t>
+              <w:t>6. feature 27 (sensorElTime-Chair)</w:t>
             </w:r>
           </w:p>
         </w:tc>
@@ -9366,27 +8799,7 @@
                 <w:sz w:val="22"/>
                 <w:szCs w:val="22"/>
               </w:rPr>
-              <w:t>7. feature 31 (</w:t>
-            </w:r>
-            <w:proofErr w:type="spellStart"/>
-            <w:r>
-              <w:rPr>
-                <w:rFonts w:ascii="Times New Roman" w:hAnsi="Times New Roman" w:cs="Times New Roman"/>
-                <w:color w:val="000000"/>
-                <w:sz w:val="22"/>
-                <w:szCs w:val="22"/>
-              </w:rPr>
-              <w:t>sensorElTime</w:t>
-            </w:r>
-            <w:proofErr w:type="spellEnd"/>
-            <w:r>
-              <w:rPr>
-                <w:rFonts w:ascii="Times New Roman" w:hAnsi="Times New Roman" w:cs="Times New Roman"/>
-                <w:color w:val="000000"/>
-                <w:sz w:val="22"/>
-                <w:szCs w:val="22"/>
-              </w:rPr>
-              <w:t>-Kitchen)</w:t>
+              <w:t>7. feature 31 (sensorElTime-Kitchen)</w:t>
             </w:r>
           </w:p>
         </w:tc>
@@ -9457,27 +8870,7 @@
                 <w:sz w:val="22"/>
                 <w:szCs w:val="22"/>
               </w:rPr>
-              <w:t>8. feature 34 (</w:t>
-            </w:r>
-            <w:proofErr w:type="spellStart"/>
-            <w:r>
-              <w:rPr>
-                <w:rFonts w:ascii="Times New Roman" w:hAnsi="Times New Roman" w:cs="Times New Roman"/>
-                <w:color w:val="000000"/>
-                <w:sz w:val="22"/>
-                <w:szCs w:val="22"/>
-              </w:rPr>
-              <w:t>sensorElTime-OutsideDoor</w:t>
-            </w:r>
-            <w:proofErr w:type="spellEnd"/>
-            <w:r>
-              <w:rPr>
-                <w:rFonts w:ascii="Times New Roman" w:hAnsi="Times New Roman" w:cs="Times New Roman"/>
-                <w:color w:val="000000"/>
-                <w:sz w:val="22"/>
-                <w:szCs w:val="22"/>
-              </w:rPr>
-              <w:t>)</w:t>
+              <w:t>8. feature 34 (sensorElTime-OutsideDoor)</w:t>
             </w:r>
           </w:p>
         </w:tc>
@@ -9548,27 +8941,7 @@
                 <w:sz w:val="22"/>
                 <w:szCs w:val="22"/>
               </w:rPr>
-              <w:t>9. feature 2 (</w:t>
-            </w:r>
-            <w:proofErr w:type="spellStart"/>
-            <w:r>
-              <w:rPr>
-                <w:rFonts w:ascii="Times New Roman" w:hAnsi="Times New Roman" w:cs="Times New Roman"/>
-                <w:color w:val="000000"/>
-                <w:sz w:val="22"/>
-                <w:szCs w:val="22"/>
-              </w:rPr>
-              <w:t>lastSensorEventSeconds</w:t>
-            </w:r>
-            <w:proofErr w:type="spellEnd"/>
-            <w:r>
-              <w:rPr>
-                <w:rFonts w:ascii="Times New Roman" w:hAnsi="Times New Roman" w:cs="Times New Roman"/>
-                <w:color w:val="000000"/>
-                <w:sz w:val="22"/>
-                <w:szCs w:val="22"/>
-              </w:rPr>
-              <w:t>)</w:t>
+              <w:t>9. feature 2 (lastSensorEventSeconds)</w:t>
             </w:r>
           </w:p>
         </w:tc>
@@ -9639,27 +9012,7 @@
                 <w:sz w:val="22"/>
                 <w:szCs w:val="22"/>
               </w:rPr>
-              <w:t>10. feature 8 (</w:t>
-            </w:r>
-            <w:proofErr w:type="spellStart"/>
-            <w:r>
-              <w:rPr>
-                <w:rFonts w:ascii="Times New Roman" w:hAnsi="Times New Roman" w:cs="Times New Roman"/>
-                <w:color w:val="000000"/>
-                <w:sz w:val="22"/>
-                <w:szCs w:val="22"/>
-              </w:rPr>
-              <w:t>lastSensorLocation</w:t>
-            </w:r>
-            <w:proofErr w:type="spellEnd"/>
-            <w:r>
-              <w:rPr>
-                <w:rFonts w:ascii="Times New Roman" w:hAnsi="Times New Roman" w:cs="Times New Roman"/>
-                <w:color w:val="000000"/>
-                <w:sz w:val="22"/>
-                <w:szCs w:val="22"/>
-              </w:rPr>
-              <w:t>)</w:t>
+              <w:t>10. feature 8 (lastSensorLocation)</w:t>
             </w:r>
           </w:p>
         </w:tc>
@@ -9743,7 +9096,6 @@
               </w:rPr>
               <w:t>(</w:t>
             </w:r>
-            <w:proofErr w:type="spellStart"/>
             <w:r>
               <w:rPr>
                 <w:rFonts w:ascii="Times New Roman" w:hAnsi="Times New Roman" w:cs="Times New Roman"/>
@@ -9753,7 +9105,6 @@
               </w:rPr>
               <w:t>lastSensorID</w:t>
             </w:r>
-            <w:proofErr w:type="spellEnd"/>
             <w:r>
               <w:rPr>
                 <w:rFonts w:ascii="Times New Roman" w:hAnsi="Times New Roman" w:cs="Times New Roman"/>
@@ -9845,7 +9196,6 @@
               </w:rPr>
               <w:t>(</w:t>
             </w:r>
-            <w:proofErr w:type="spellStart"/>
             <w:r>
               <w:rPr>
                 <w:rFonts w:ascii="Times New Roman" w:hAnsi="Times New Roman" w:cs="Times New Roman"/>
@@ -9855,7 +9205,6 @@
               </w:rPr>
               <w:t>sensorElTime-WorkArea</w:t>
             </w:r>
-            <w:proofErr w:type="spellEnd"/>
             <w:r>
               <w:rPr>
                 <w:rFonts w:ascii="Times New Roman" w:hAnsi="Times New Roman" w:cs="Times New Roman"/>
@@ -9947,7 +9296,6 @@
               </w:rPr>
               <w:t>(</w:t>
             </w:r>
-            <w:proofErr w:type="spellStart"/>
             <w:r>
               <w:rPr>
                 <w:rFonts w:ascii="Times New Roman" w:hAnsi="Times New Roman" w:cs="Times New Roman"/>
@@ -9957,7 +9305,6 @@
               </w:rPr>
               <w:t>sensorElTime-DiningRoom</w:t>
             </w:r>
-            <w:proofErr w:type="spellEnd"/>
             <w:r>
               <w:rPr>
                 <w:rFonts w:ascii="Times New Roman" w:hAnsi="Times New Roman" w:cs="Times New Roman"/>
@@ -10056,27 +9403,7 @@
                 <w:sz w:val="22"/>
                 <w:szCs w:val="22"/>
               </w:rPr>
-              <w:t>(</w:t>
-            </w:r>
-            <w:proofErr w:type="spellStart"/>
-            <w:r>
-              <w:rPr>
-                <w:rFonts w:ascii="Times New Roman" w:hAnsi="Times New Roman" w:cs="Times New Roman"/>
-                <w:color w:val="000000"/>
-                <w:sz w:val="22"/>
-                <w:szCs w:val="22"/>
-              </w:rPr>
-              <w:t>sensorElTime</w:t>
-            </w:r>
-            <w:proofErr w:type="spellEnd"/>
-            <w:r>
-              <w:rPr>
-                <w:rFonts w:ascii="Times New Roman" w:hAnsi="Times New Roman" w:cs="Times New Roman"/>
-                <w:color w:val="000000"/>
-                <w:sz w:val="22"/>
-                <w:szCs w:val="22"/>
-              </w:rPr>
-              <w:t>-Bathroom)</w:t>
+              <w:t>(sensorElTime-Bathroom)</w:t>
             </w:r>
           </w:p>
         </w:tc>
@@ -10258,27 +9585,7 @@
                 <w:sz w:val="22"/>
                 <w:szCs w:val="22"/>
               </w:rPr>
-              <w:t>26 (</w:t>
-            </w:r>
-            <w:proofErr w:type="spellStart"/>
-            <w:r>
-              <w:rPr>
-                <w:rFonts w:ascii="Times New Roman" w:hAnsi="Times New Roman" w:cs="Times New Roman"/>
-                <w:color w:val="000000"/>
-                <w:sz w:val="22"/>
-                <w:szCs w:val="22"/>
-              </w:rPr>
-              <w:t>sensorElTime</w:t>
-            </w:r>
-            <w:proofErr w:type="spellEnd"/>
-            <w:r>
-              <w:rPr>
-                <w:rFonts w:ascii="Times New Roman" w:hAnsi="Times New Roman" w:cs="Times New Roman"/>
-                <w:color w:val="000000"/>
-                <w:sz w:val="22"/>
-                <w:szCs w:val="22"/>
-              </w:rPr>
-              <w:t>-Bedroom)</w:t>
+              <w:t>26 (sensorElTime-Bedroom)</w:t>
             </w:r>
             <w:r>
               <w:rPr>
@@ -10471,7 +9778,6 @@
               </w:rPr>
               <w:t>(</w:t>
             </w:r>
-            <w:proofErr w:type="spellStart"/>
             <w:r>
               <w:rPr>
                 <w:rFonts w:ascii="Times New Roman" w:hAnsi="Times New Roman" w:cs="Times New Roman"/>
@@ -10481,7 +9787,6 @@
               </w:rPr>
               <w:t>windowDuration</w:t>
             </w:r>
-            <w:proofErr w:type="spellEnd"/>
             <w:r>
               <w:rPr>
                 <w:rFonts w:ascii="Times New Roman" w:hAnsi="Times New Roman" w:cs="Times New Roman"/>
@@ -10573,25 +9878,14 @@
               </w:rPr>
               <w:t>(</w:t>
             </w:r>
-            <w:proofErr w:type="spellStart"/>
-            <w:r>
-              <w:rPr>
-                <w:rFonts w:ascii="Times New Roman" w:hAnsi="Times New Roman" w:cs="Times New Roman"/>
-                <w:color w:val="000000"/>
-                <w:sz w:val="22"/>
-                <w:szCs w:val="22"/>
-              </w:rPr>
-              <w:t>sensorCount</w:t>
-            </w:r>
-            <w:proofErr w:type="spellEnd"/>
-            <w:r>
-              <w:rPr>
-                <w:rFonts w:ascii="Times New Roman" w:hAnsi="Times New Roman" w:cs="Times New Roman"/>
-                <w:color w:val="000000"/>
-                <w:sz w:val="22"/>
-                <w:szCs w:val="22"/>
-              </w:rPr>
-              <w:t>-Ignore</w:t>
+            <w:r>
+              <w:rPr>
+                <w:rFonts w:ascii="Times New Roman" w:hAnsi="Times New Roman" w:cs="Times New Roman"/>
+                <w:color w:val="000000"/>
+                <w:sz w:val="22"/>
+                <w:szCs w:val="22"/>
+              </w:rPr>
+              <w:t>sensorCount-Ignore</w:t>
             </w:r>
             <w:r>
               <w:rPr>
@@ -10684,25 +9978,14 @@
               </w:rPr>
               <w:t>(</w:t>
             </w:r>
-            <w:proofErr w:type="spellStart"/>
-            <w:r>
-              <w:rPr>
-                <w:rFonts w:ascii="Times New Roman" w:hAnsi="Times New Roman" w:cs="Times New Roman"/>
-                <w:color w:val="000000"/>
-                <w:sz w:val="22"/>
-                <w:szCs w:val="22"/>
-              </w:rPr>
-              <w:t>sensorCount</w:t>
-            </w:r>
-            <w:proofErr w:type="spellEnd"/>
-            <w:r>
-              <w:rPr>
-                <w:rFonts w:ascii="Times New Roman" w:hAnsi="Times New Roman" w:cs="Times New Roman"/>
-                <w:color w:val="000000"/>
-                <w:sz w:val="22"/>
-                <w:szCs w:val="22"/>
-              </w:rPr>
-              <w:t>-Bedroom</w:t>
+            <w:r>
+              <w:rPr>
+                <w:rFonts w:ascii="Times New Roman" w:hAnsi="Times New Roman" w:cs="Times New Roman"/>
+                <w:color w:val="000000"/>
+                <w:sz w:val="22"/>
+                <w:szCs w:val="22"/>
+              </w:rPr>
+              <w:t>sensorCount-Bedroom</w:t>
             </w:r>
             <w:r>
               <w:rPr>
@@ -11513,27 +10796,7 @@
                 <w:sz w:val="22"/>
                 <w:szCs w:val="22"/>
               </w:rPr>
-              <w:t>1. feature 31 (</w:t>
-            </w:r>
-            <w:proofErr w:type="spellStart"/>
-            <w:r>
-              <w:rPr>
-                <w:rFonts w:ascii="Times New Roman" w:hAnsi="Times New Roman" w:cs="Times New Roman"/>
-                <w:color w:val="000000"/>
-                <w:sz w:val="22"/>
-                <w:szCs w:val="22"/>
-              </w:rPr>
-              <w:t>sensorElTime</w:t>
-            </w:r>
-            <w:proofErr w:type="spellEnd"/>
-            <w:r>
-              <w:rPr>
-                <w:rFonts w:ascii="Times New Roman" w:hAnsi="Times New Roman" w:cs="Times New Roman"/>
-                <w:color w:val="000000"/>
-                <w:sz w:val="22"/>
-                <w:szCs w:val="22"/>
-              </w:rPr>
-              <w:t>-Kitchen)</w:t>
+              <w:t>1. feature 31 (sensorElTime-Kitchen)</w:t>
             </w:r>
           </w:p>
         </w:tc>
@@ -11604,27 +10867,7 @@
                 <w:sz w:val="22"/>
                 <w:szCs w:val="22"/>
               </w:rPr>
-              <w:t>2. feature 1 (</w:t>
-            </w:r>
-            <w:proofErr w:type="spellStart"/>
-            <w:r>
-              <w:rPr>
-                <w:rFonts w:ascii="Times New Roman" w:hAnsi="Times New Roman" w:cs="Times New Roman"/>
-                <w:color w:val="000000"/>
-                <w:sz w:val="22"/>
-                <w:szCs w:val="22"/>
-              </w:rPr>
-              <w:t>lastSensorEventSeconds</w:t>
-            </w:r>
-            <w:proofErr w:type="spellEnd"/>
-            <w:r>
-              <w:rPr>
-                <w:rFonts w:ascii="Times New Roman" w:hAnsi="Times New Roman" w:cs="Times New Roman"/>
-                <w:color w:val="000000"/>
-                <w:sz w:val="22"/>
-                <w:szCs w:val="22"/>
-              </w:rPr>
-              <w:t>)</w:t>
+              <w:t>2. feature 1 (lastSensorEventSeconds)</w:t>
             </w:r>
           </w:p>
         </w:tc>
@@ -11695,27 +10938,7 @@
                 <w:sz w:val="22"/>
                 <w:szCs w:val="22"/>
               </w:rPr>
-              <w:t>3. feature 20 (</w:t>
-            </w:r>
-            <w:proofErr w:type="spellStart"/>
-            <w:r>
-              <w:rPr>
-                <w:rFonts w:ascii="Times New Roman" w:hAnsi="Times New Roman" w:cs="Times New Roman"/>
-                <w:color w:val="000000"/>
-                <w:sz w:val="22"/>
-                <w:szCs w:val="22"/>
-              </w:rPr>
-              <w:t>sensorCount</w:t>
-            </w:r>
-            <w:proofErr w:type="spellEnd"/>
-            <w:r>
-              <w:rPr>
-                <w:rFonts w:ascii="Times New Roman" w:hAnsi="Times New Roman" w:cs="Times New Roman"/>
-                <w:color w:val="000000"/>
-                <w:sz w:val="22"/>
-                <w:szCs w:val="22"/>
-              </w:rPr>
-              <w:t>-Kitchen)</w:t>
+              <w:t>3. feature 20 (sensorCount-Kitchen)</w:t>
             </w:r>
           </w:p>
         </w:tc>
@@ -11786,27 +11009,7 @@
                 <w:sz w:val="22"/>
                 <w:szCs w:val="22"/>
               </w:rPr>
-              <w:t>4. feature 0 (</w:t>
-            </w:r>
-            <w:proofErr w:type="spellStart"/>
-            <w:r>
-              <w:rPr>
-                <w:rFonts w:ascii="Times New Roman" w:hAnsi="Times New Roman" w:cs="Times New Roman"/>
-                <w:color w:val="000000"/>
-                <w:sz w:val="22"/>
-                <w:szCs w:val="22"/>
-              </w:rPr>
-              <w:t>lastSensorEventHours</w:t>
-            </w:r>
-            <w:proofErr w:type="spellEnd"/>
-            <w:r>
-              <w:rPr>
-                <w:rFonts w:ascii="Times New Roman" w:hAnsi="Times New Roman" w:cs="Times New Roman"/>
-                <w:color w:val="000000"/>
-                <w:sz w:val="22"/>
-                <w:szCs w:val="22"/>
-              </w:rPr>
-              <w:t>)</w:t>
+              <w:t>4. feature 0 (lastSensorEventHours)</w:t>
             </w:r>
           </w:p>
         </w:tc>
@@ -11877,27 +11080,7 @@
                 <w:sz w:val="22"/>
                 <w:szCs w:val="22"/>
               </w:rPr>
-              <w:t>5. feature 3 (</w:t>
-            </w:r>
-            <w:proofErr w:type="spellStart"/>
-            <w:r>
-              <w:rPr>
-                <w:rFonts w:ascii="Times New Roman" w:hAnsi="Times New Roman" w:cs="Times New Roman"/>
-                <w:color w:val="000000"/>
-                <w:sz w:val="22"/>
-                <w:szCs w:val="22"/>
-              </w:rPr>
-              <w:t>windowDuration</w:t>
-            </w:r>
-            <w:proofErr w:type="spellEnd"/>
-            <w:r>
-              <w:rPr>
-                <w:rFonts w:ascii="Times New Roman" w:hAnsi="Times New Roman" w:cs="Times New Roman"/>
-                <w:color w:val="000000"/>
-                <w:sz w:val="22"/>
-                <w:szCs w:val="22"/>
-              </w:rPr>
-              <w:t>)</w:t>
+              <w:t>5. feature 3 (windowDuration)</w:t>
             </w:r>
           </w:p>
         </w:tc>
@@ -11982,27 +11165,7 @@
                 <w:sz w:val="22"/>
                 <w:szCs w:val="22"/>
               </w:rPr>
-              <w:t>6. feature 9 (</w:t>
-            </w:r>
-            <w:proofErr w:type="spellStart"/>
-            <w:r>
-              <w:rPr>
-                <w:rFonts w:ascii="Times New Roman" w:hAnsi="Times New Roman" w:cs="Times New Roman"/>
-                <w:color w:val="000000"/>
-                <w:sz w:val="22"/>
-                <w:szCs w:val="22"/>
-              </w:rPr>
-              <w:t>lastMotionLocation</w:t>
-            </w:r>
-            <w:proofErr w:type="spellEnd"/>
-            <w:r>
-              <w:rPr>
-                <w:rFonts w:ascii="Times New Roman" w:hAnsi="Times New Roman" w:cs="Times New Roman"/>
-                <w:color w:val="000000"/>
-                <w:sz w:val="22"/>
-                <w:szCs w:val="22"/>
-              </w:rPr>
-              <w:t>)</w:t>
+              <w:t>6. feature 9 (lastMotionLocation)</w:t>
             </w:r>
           </w:p>
         </w:tc>
@@ -12087,27 +11250,7 @@
                 <w:sz w:val="22"/>
                 <w:szCs w:val="22"/>
               </w:rPr>
-              <w:t>7. feature 34 (</w:t>
-            </w:r>
-            <w:proofErr w:type="spellStart"/>
-            <w:r>
-              <w:rPr>
-                <w:rFonts w:ascii="Times New Roman" w:hAnsi="Times New Roman" w:cs="Times New Roman"/>
-                <w:color w:val="000000"/>
-                <w:sz w:val="22"/>
-                <w:szCs w:val="22"/>
-              </w:rPr>
-              <w:t>sensorElTime</w:t>
-            </w:r>
-            <w:proofErr w:type="spellEnd"/>
-            <w:r>
-              <w:rPr>
-                <w:rFonts w:ascii="Times New Roman" w:hAnsi="Times New Roman" w:cs="Times New Roman"/>
-                <w:color w:val="000000"/>
-                <w:sz w:val="22"/>
-                <w:szCs w:val="22"/>
-              </w:rPr>
-              <w:t>-Kitchen)</w:t>
+              <w:t>7. feature 34 (sensorElTime-Kitchen)</w:t>
             </w:r>
           </w:p>
         </w:tc>
@@ -12192,27 +11335,7 @@
                 <w:sz w:val="22"/>
                 <w:szCs w:val="22"/>
               </w:rPr>
-              <w:t>8. feature 25 (</w:t>
-            </w:r>
-            <w:proofErr w:type="spellStart"/>
-            <w:r>
-              <w:rPr>
-                <w:rFonts w:ascii="Times New Roman" w:hAnsi="Times New Roman" w:cs="Times New Roman"/>
-                <w:color w:val="000000"/>
-                <w:sz w:val="22"/>
-                <w:szCs w:val="22"/>
-              </w:rPr>
-              <w:t>sensorElTime</w:t>
-            </w:r>
-            <w:proofErr w:type="spellEnd"/>
-            <w:r>
-              <w:rPr>
-                <w:rFonts w:ascii="Times New Roman" w:hAnsi="Times New Roman" w:cs="Times New Roman"/>
-                <w:color w:val="000000"/>
-                <w:sz w:val="22"/>
-                <w:szCs w:val="22"/>
-              </w:rPr>
-              <w:t>-Bathroom)</w:t>
+              <w:t>8. feature 25 (sensorElTime-Bathroom)</w:t>
             </w:r>
           </w:p>
         </w:tc>
@@ -12297,27 +11420,7 @@
                 <w:sz w:val="22"/>
                 <w:szCs w:val="22"/>
               </w:rPr>
-              <w:t>9. feature 26 (</w:t>
-            </w:r>
-            <w:proofErr w:type="spellStart"/>
-            <w:r>
-              <w:rPr>
-                <w:rFonts w:ascii="Times New Roman" w:hAnsi="Times New Roman" w:cs="Times New Roman"/>
-                <w:color w:val="000000"/>
-                <w:sz w:val="22"/>
-                <w:szCs w:val="22"/>
-              </w:rPr>
-              <w:t>sensorElTime</w:t>
-            </w:r>
-            <w:proofErr w:type="spellEnd"/>
-            <w:r>
-              <w:rPr>
-                <w:rFonts w:ascii="Times New Roman" w:hAnsi="Times New Roman" w:cs="Times New Roman"/>
-                <w:color w:val="000000"/>
-                <w:sz w:val="22"/>
-                <w:szCs w:val="22"/>
-              </w:rPr>
-              <w:t>-Bedroom)</w:t>
+              <w:t>9. feature 26 (sensorElTime-Bedroom)</w:t>
             </w:r>
           </w:p>
         </w:tc>
@@ -12402,37 +11505,7 @@
                 <w:sz w:val="22"/>
                 <w:szCs w:val="22"/>
               </w:rPr>
-              <w:t>10. feature 27 (</w:t>
-            </w:r>
-            <w:proofErr w:type="spellStart"/>
-            <w:r>
-              <w:rPr>
-                <w:rFonts w:ascii="Times New Roman" w:hAnsi="Times New Roman" w:cs="Times New Roman"/>
-                <w:color w:val="000000"/>
-                <w:sz w:val="22"/>
-                <w:szCs w:val="22"/>
-              </w:rPr>
-              <w:t>sensorElTime</w:t>
-            </w:r>
-            <w:proofErr w:type="spellEnd"/>
-            <w:r>
-              <w:rPr>
-                <w:rFonts w:ascii="Times New Roman" w:hAnsi="Times New Roman" w:cs="Times New Roman"/>
-                <w:color w:val="000000"/>
-                <w:sz w:val="22"/>
-                <w:szCs w:val="22"/>
-              </w:rPr>
-              <w:t>-</w:t>
-            </w:r>
-            <w:proofErr w:type="gramStart"/>
-            <w:r>
-              <w:rPr>
-                <w:rFonts w:ascii="Times New Roman" w:hAnsi="Times New Roman" w:cs="Times New Roman"/>
-                <w:color w:val="000000"/>
-                <w:sz w:val="22"/>
-                <w:szCs w:val="22"/>
-              </w:rPr>
-              <w:t>Chair)</w:t>
+              <w:t>10. feature 27 (sensorElTime-Chair)</w:t>
             </w:r>
             <w:r>
               <w:rPr>
@@ -12443,7 +11516,6 @@
               </w:rPr>
               <w:t>X</w:t>
             </w:r>
-            <w:proofErr w:type="gramEnd"/>
           </w:p>
         </w:tc>
         <w:tc>
@@ -12539,7 +11611,6 @@
               </w:rPr>
               <w:t xml:space="preserve"> (</w:t>
             </w:r>
-            <w:proofErr w:type="spellStart"/>
             <w:r>
               <w:rPr>
                 <w:rFonts w:ascii="Times New Roman" w:hAnsi="Times New Roman" w:cs="Times New Roman"/>
@@ -12549,7 +11620,6 @@
               </w:rPr>
               <w:t>sensorElTime-DiningRoom</w:t>
             </w:r>
-            <w:proofErr w:type="spellEnd"/>
             <w:r>
               <w:rPr>
                 <w:rFonts w:ascii="Times New Roman" w:hAnsi="Times New Roman" w:cs="Times New Roman"/>
@@ -12641,7 +11711,6 @@
               </w:rPr>
               <w:t xml:space="preserve"> (</w:t>
             </w:r>
-            <w:proofErr w:type="spellStart"/>
             <w:r>
               <w:rPr>
                 <w:rFonts w:ascii="Times New Roman" w:hAnsi="Times New Roman" w:cs="Times New Roman"/>
@@ -12651,7 +11720,6 @@
               </w:rPr>
               <w:t>lastSensorLocation</w:t>
             </w:r>
-            <w:proofErr w:type="spellEnd"/>
             <w:r>
               <w:rPr>
                 <w:rFonts w:ascii="Times New Roman" w:hAnsi="Times New Roman" w:cs="Times New Roman"/>
@@ -12743,7 +11811,6 @@
               </w:rPr>
               <w:t xml:space="preserve"> (</w:t>
             </w:r>
-            <w:proofErr w:type="spellStart"/>
             <w:r>
               <w:rPr>
                 <w:rFonts w:ascii="Times New Roman" w:hAnsi="Times New Roman" w:cs="Times New Roman"/>
@@ -12753,7 +11820,6 @@
               </w:rPr>
               <w:t>sensorElTime-WorkArea</w:t>
             </w:r>
-            <w:proofErr w:type="spellEnd"/>
             <w:r>
               <w:rPr>
                 <w:rFonts w:ascii="Times New Roman" w:hAnsi="Times New Roman" w:cs="Times New Roman"/>
@@ -12845,7 +11911,6 @@
               </w:rPr>
               <w:t xml:space="preserve"> (</w:t>
             </w:r>
-            <w:proofErr w:type="spellStart"/>
             <w:r>
               <w:rPr>
                 <w:rFonts w:ascii="Times New Roman" w:hAnsi="Times New Roman" w:cs="Times New Roman"/>
@@ -12855,7 +11920,6 @@
               </w:rPr>
               <w:t>sensorCount-LivingRoom</w:t>
             </w:r>
-            <w:proofErr w:type="spellEnd"/>
             <w:r>
               <w:rPr>
                 <w:rFonts w:ascii="Times New Roman" w:hAnsi="Times New Roman" w:cs="Times New Roman"/>
@@ -12947,7 +12011,6 @@
               </w:rPr>
               <w:t>(</w:t>
             </w:r>
-            <w:proofErr w:type="spellStart"/>
             <w:r>
               <w:rPr>
                 <w:rFonts w:ascii="Times New Roman" w:hAnsi="Times New Roman" w:cs="Times New Roman"/>
@@ -12957,7 +12020,6 @@
               </w:rPr>
               <w:t>lastSensorDayOfWeek</w:t>
             </w:r>
-            <w:proofErr w:type="spellEnd"/>
             <w:r>
               <w:rPr>
                 <w:rFonts w:ascii="Times New Roman" w:hAnsi="Times New Roman" w:cs="Times New Roman"/>
@@ -13049,7 +12111,6 @@
               </w:rPr>
               <w:t xml:space="preserve"> (</w:t>
             </w:r>
-            <w:proofErr w:type="spellStart"/>
             <w:r>
               <w:rPr>
                 <w:rFonts w:ascii="Times New Roman" w:hAnsi="Times New Roman" w:cs="Times New Roman"/>
@@ -13059,7 +12120,6 @@
               </w:rPr>
               <w:t>sensorElTime-LivingRoom</w:t>
             </w:r>
-            <w:proofErr w:type="spellEnd"/>
             <w:r>
               <w:rPr>
                 <w:rFonts w:ascii="Times New Roman" w:hAnsi="Times New Roman" w:cs="Times New Roman"/>
@@ -13151,25 +12211,14 @@
               </w:rPr>
               <w:t xml:space="preserve"> (</w:t>
             </w:r>
-            <w:proofErr w:type="spellStart"/>
-            <w:r>
-              <w:rPr>
-                <w:rFonts w:ascii="Times New Roman" w:hAnsi="Times New Roman" w:cs="Times New Roman"/>
-                <w:color w:val="000000"/>
-                <w:sz w:val="22"/>
-                <w:szCs w:val="22"/>
-              </w:rPr>
-              <w:t>sensorCount</w:t>
-            </w:r>
-            <w:proofErr w:type="spellEnd"/>
-            <w:r>
-              <w:rPr>
-                <w:rFonts w:ascii="Times New Roman" w:hAnsi="Times New Roman" w:cs="Times New Roman"/>
-                <w:color w:val="000000"/>
-                <w:sz w:val="22"/>
-                <w:szCs w:val="22"/>
-              </w:rPr>
-              <w:t>-Ignore</w:t>
+            <w:r>
+              <w:rPr>
+                <w:rFonts w:ascii="Times New Roman" w:hAnsi="Times New Roman" w:cs="Times New Roman"/>
+                <w:color w:val="000000"/>
+                <w:sz w:val="22"/>
+                <w:szCs w:val="22"/>
+              </w:rPr>
+              <w:t>sensorCount-Ignore</w:t>
             </w:r>
             <w:r>
               <w:rPr>
@@ -13362,7 +12411,6 @@
               </w:rPr>
               <w:t>(</w:t>
             </w:r>
-            <w:proofErr w:type="spellStart"/>
             <w:r>
               <w:rPr>
                 <w:rFonts w:ascii="Times New Roman" w:hAnsi="Times New Roman" w:cs="Times New Roman"/>
@@ -13372,7 +12420,6 @@
               </w:rPr>
               <w:t>lastSensorID</w:t>
             </w:r>
-            <w:proofErr w:type="spellEnd"/>
             <w:r>
               <w:rPr>
                 <w:rFonts w:ascii="Times New Roman" w:hAnsi="Times New Roman" w:cs="Times New Roman"/>
@@ -13464,25 +12511,14 @@
               </w:rPr>
               <w:t xml:space="preserve"> (</w:t>
             </w:r>
-            <w:proofErr w:type="spellStart"/>
-            <w:r>
-              <w:rPr>
-                <w:rFonts w:ascii="Times New Roman" w:hAnsi="Times New Roman" w:cs="Times New Roman"/>
-                <w:color w:val="000000"/>
-                <w:sz w:val="22"/>
-                <w:szCs w:val="22"/>
-              </w:rPr>
-              <w:t>sensorCount</w:t>
-            </w:r>
-            <w:proofErr w:type="spellEnd"/>
-            <w:r>
-              <w:rPr>
-                <w:rFonts w:ascii="Times New Roman" w:hAnsi="Times New Roman" w:cs="Times New Roman"/>
-                <w:color w:val="000000"/>
-                <w:sz w:val="22"/>
-                <w:szCs w:val="22"/>
-              </w:rPr>
-              <w:t>-Bedroom</w:t>
+            <w:r>
+              <w:rPr>
+                <w:rFonts w:ascii="Times New Roman" w:hAnsi="Times New Roman" w:cs="Times New Roman"/>
+                <w:color w:val="000000"/>
+                <w:sz w:val="22"/>
+                <w:szCs w:val="22"/>
+              </w:rPr>
+              <w:t>sensorCount-Bedroom</w:t>
             </w:r>
             <w:r>
               <w:rPr>
@@ -13575,7 +12611,6 @@
               </w:rPr>
               <w:t xml:space="preserve"> (</w:t>
             </w:r>
-            <w:proofErr w:type="spellStart"/>
             <w:r>
               <w:rPr>
                 <w:rFonts w:ascii="Times New Roman" w:hAnsi="Times New Roman" w:cs="Times New Roman"/>
@@ -13585,7 +12620,6 @@
               </w:rPr>
               <w:t>areaTransitions</w:t>
             </w:r>
-            <w:proofErr w:type="spellEnd"/>
             <w:r>
               <w:rPr>
                 <w:rFonts w:ascii="Times New Roman" w:hAnsi="Times New Roman" w:cs="Times New Roman"/>
@@ -13664,15 +12698,7 @@
         <w:jc w:val="both"/>
       </w:pPr>
       <w:r>
-        <w:t xml:space="preserve">The classifier comparison presents a set of classifying methods in </w:t>
-      </w:r>
-      <w:proofErr w:type="spellStart"/>
-      <w:r>
-        <w:t>scikit</w:t>
-      </w:r>
-      <w:proofErr w:type="spellEnd"/>
-      <w:r>
-        <w:t xml:space="preserve">-learn on </w:t>
+        <w:t xml:space="preserve">The classifier comparison presents a set of classifying methods in scikit-learn on </w:t>
       </w:r>
       <w:r>
         <w:t>the research</w:t>
@@ -16676,15 +15702,7 @@
         <w:jc w:val="both"/>
       </w:pPr>
       <w:r>
-        <w:t xml:space="preserve">The performance of the </w:t>
-      </w:r>
-      <w:proofErr w:type="gramStart"/>
-      <w:r>
-        <w:t>three classifier</w:t>
-      </w:r>
-      <w:proofErr w:type="gramEnd"/>
-      <w:r>
-        <w:t xml:space="preserve"> model on 3 datasets is evaluated through four key metrics of accuracy: </w:t>
+        <w:t xml:space="preserve">The performance of the three classifier model on 3 datasets is evaluated through four key metrics of accuracy: </w:t>
       </w:r>
       <w:r>
         <w:rPr>
@@ -17969,15 +16987,7 @@
         <w:jc w:val="both"/>
       </w:pPr>
       <w:r>
-        <w:t xml:space="preserve">The overall accuracy of Decision Tree on this dataset is 70%, while the F1-score goes 82% as maximum for activity 4. Precision, Recall and F1-score- each metric has 1 pair of zero values for activity 1 &amp; 2, similar to the decision tree result on random </w:t>
-      </w:r>
-      <w:proofErr w:type="gramStart"/>
-      <w:r>
-        <w:t>forest based</w:t>
-      </w:r>
-      <w:proofErr w:type="gramEnd"/>
-      <w:r>
-        <w:t xml:space="preserve"> feature selected dataset. </w:t>
+        <w:t xml:space="preserve">The overall accuracy of Decision Tree on this dataset is 70%, while the F1-score goes 82% as maximum for activity 4. Precision, Recall and F1-score- each metric has 1 pair of zero values for activity 1 &amp; 2, similar to the decision tree result on random forest based feature selected dataset. </w:t>
       </w:r>
       <w:r>
         <w:t xml:space="preserve">The confusion matrix is presented in figure 29. </w:t>
@@ -18116,15 +17126,7 @@
         <w:jc w:val="both"/>
       </w:pPr>
       <w:r>
-        <w:t xml:space="preserve">Nearest Neighbor Classifier on this dataset achieves 62% overall accuracy. All the metric score </w:t>
-      </w:r>
-      <w:proofErr w:type="gramStart"/>
-      <w:r>
-        <w:t>are</w:t>
-      </w:r>
-      <w:proofErr w:type="gramEnd"/>
-      <w:r>
-        <w:t xml:space="preserve"> consistently measured for all activities. Nearest neighbor showed the consistent output of being able to classify correctly all the activities across all three datasets. </w:t>
+        <w:t xml:space="preserve">Nearest Neighbor Classifier on this dataset achieves 62% overall accuracy. All the metric score are consistently measured for all activities. Nearest neighbor showed the consistent output of being able to classify correctly all the activities across all three datasets. </w:t>
       </w:r>
       <w:r>
         <w:t xml:space="preserve">Figure 30 presents the evaluation metric score and confusion matrix here. </w:t>
@@ -18242,15 +17244,7 @@
         <w:t>, as shown in figure 31</w:t>
       </w:r>
       <w:r>
-        <w:t xml:space="preserve">. In this dataset too, activities 1 &amp; 2 have achieved zero metric score across all </w:t>
-      </w:r>
-      <w:proofErr w:type="gramStart"/>
-      <w:r>
-        <w:t>three evaluation</w:t>
-      </w:r>
-      <w:proofErr w:type="gramEnd"/>
-      <w:r>
-        <w:t xml:space="preserve"> metrics on Random Forest. </w:t>
+        <w:t xml:space="preserve">. In this dataset too, activities 1 &amp; 2 have achieved zero metric score across all three evaluation metrics on Random Forest. </w:t>
       </w:r>
     </w:p>
     <w:p>
@@ -18350,15 +17344,7 @@
         <w:jc w:val="both"/>
       </w:pPr>
       <w:r>
-        <w:t xml:space="preserve">On the basis of </w:t>
-      </w:r>
-      <w:proofErr w:type="gramStart"/>
-      <w:r>
-        <w:t>these nine analysis</w:t>
-      </w:r>
-      <w:proofErr w:type="gramEnd"/>
-      <w:r>
-        <w:t>, Nearest Neighbor has proved to be the overall best classifier for these three datasets, on the classifying ability of five listed activities.</w:t>
+        <w:t>On the basis of these nine analysis, Nearest Neighbor has proved to be the overall best classifier for these three datasets, on the classifying ability of five listed activities.</w:t>
       </w:r>
     </w:p>
     <w:p>
@@ -18401,15 +17387,7 @@
         <w:t xml:space="preserve"> </w:t>
       </w:r>
       <w:r>
-        <w:t xml:space="preserve">From the </w:t>
-      </w:r>
-      <w:proofErr w:type="gramStart"/>
-      <w:r>
-        <w:t>three classifier</w:t>
-      </w:r>
-      <w:proofErr w:type="gramEnd"/>
-      <w:r>
-        <w:t xml:space="preserve"> state-of-the-art model for human activity recognition, we have utilized here Decision Tree, Random </w:t>
+        <w:t xml:space="preserve">From the three classifier state-of-the-art model for human activity recognition, we have utilized here Decision Tree, Random </w:t>
       </w:r>
       <w:r>
         <w:t xml:space="preserve">Forest and Nearest Neighbor. Only the Nearest Neighbor classifier has persistently detected all five activities with varying metric score in the three datasets of this research. On the raw dataset without prior feature selection based on feature significance </w:t>
@@ -18486,31 +17464,7 @@
         <w:jc w:val="both"/>
       </w:pPr>
       <w:r>
-        <w:t xml:space="preserve">G. A. </w:t>
-      </w:r>
-      <w:proofErr w:type="spellStart"/>
-      <w:r>
-        <w:t>Oguntala</w:t>
-      </w:r>
-      <w:proofErr w:type="spellEnd"/>
-      <w:r>
-        <w:t xml:space="preserve"> et al., "</w:t>
-      </w:r>
-      <w:proofErr w:type="spellStart"/>
-      <w:r>
-        <w:t>SmartWall</w:t>
-      </w:r>
-      <w:proofErr w:type="spellEnd"/>
-      <w:r>
-        <w:t xml:space="preserve">: Novel RFID-Enabled Ambient Human Activity Recognition Using Machine Learning for Unobtrusive Health Monitoring," in IEEE Access, vol. 7, pp. 68022-68033, 2019. </w:t>
-      </w:r>
-      <w:proofErr w:type="spellStart"/>
-      <w:r>
-        <w:t>doi</w:t>
-      </w:r>
-      <w:proofErr w:type="spellEnd"/>
-      <w:r>
-        <w:t>: 10.1109/ACCESS.2019.2917125</w:t>
+        <w:t>G. A. Oguntala et al., "SmartWall: Novel RFID-Enabled Ambient Human Activity Recognition Using Machine Learning for Unobtrusive Health Monitoring," in IEEE Access, vol. 7, pp. 68022-68033, 2019. doi: 10.1109/ACCESS.2019.2917125</w:t>
       </w:r>
     </w:p>
     <w:p>
@@ -18535,197 +17489,12 @@
         </w:numPr>
         <w:jc w:val="both"/>
       </w:pPr>
-      <w:proofErr w:type="spellStart"/>
       <w:r>
         <w:rPr>
           <w:color w:val="000000"/>
           <w:shd w:val="clear" w:color="auto" w:fill="FFFFFF"/>
         </w:rPr>
-        <w:t>Reisburg</w:t>
-      </w:r>
-      <w:proofErr w:type="spellEnd"/>
-      <w:r>
-        <w:rPr>
-          <w:color w:val="000000"/>
-          <w:shd w:val="clear" w:color="auto" w:fill="FFFFFF"/>
-        </w:rPr>
-        <w:t xml:space="preserve"> B, Finkel S, Overall J, Schmidt-</w:t>
-      </w:r>
-      <w:proofErr w:type="spellStart"/>
-      <w:r>
-        <w:rPr>
-          <w:color w:val="000000"/>
-          <w:shd w:val="clear" w:color="auto" w:fill="FFFFFF"/>
-        </w:rPr>
-        <w:t>Gollas</w:t>
-      </w:r>
-      <w:proofErr w:type="spellEnd"/>
-      <w:r>
-        <w:rPr>
-          <w:color w:val="000000"/>
-          <w:shd w:val="clear" w:color="auto" w:fill="FFFFFF"/>
-        </w:rPr>
-        <w:t xml:space="preserve"> N, </w:t>
-      </w:r>
-      <w:proofErr w:type="spellStart"/>
-      <w:r>
-        <w:rPr>
-          <w:color w:val="000000"/>
-          <w:shd w:val="clear" w:color="auto" w:fill="FFFFFF"/>
-        </w:rPr>
-        <w:t>Kanowski</w:t>
-      </w:r>
-      <w:proofErr w:type="spellEnd"/>
-      <w:r>
-        <w:rPr>
-          <w:color w:val="000000"/>
-          <w:shd w:val="clear" w:color="auto" w:fill="FFFFFF"/>
-        </w:rPr>
-        <w:t xml:space="preserve"> S, </w:t>
-      </w:r>
-      <w:proofErr w:type="spellStart"/>
-      <w:r>
-        <w:rPr>
-          <w:color w:val="000000"/>
-          <w:shd w:val="clear" w:color="auto" w:fill="FFFFFF"/>
-        </w:rPr>
-        <w:t>Lehfeld</w:t>
-      </w:r>
-      <w:proofErr w:type="spellEnd"/>
-      <w:r>
-        <w:rPr>
-          <w:color w:val="000000"/>
-          <w:shd w:val="clear" w:color="auto" w:fill="FFFFFF"/>
-        </w:rPr>
-        <w:t xml:space="preserve"> H, </w:t>
-      </w:r>
-      <w:proofErr w:type="spellStart"/>
-      <w:r>
-        <w:rPr>
-          <w:color w:val="000000"/>
-          <w:shd w:val="clear" w:color="auto" w:fill="FFFFFF"/>
-        </w:rPr>
-        <w:t>Hulla</w:t>
-      </w:r>
-      <w:proofErr w:type="spellEnd"/>
-      <w:r>
-        <w:rPr>
-          <w:color w:val="000000"/>
-          <w:shd w:val="clear" w:color="auto" w:fill="FFFFFF"/>
-        </w:rPr>
-        <w:t xml:space="preserve"> F, </w:t>
-      </w:r>
-      <w:proofErr w:type="spellStart"/>
-      <w:r>
-        <w:rPr>
-          <w:color w:val="000000"/>
-          <w:shd w:val="clear" w:color="auto" w:fill="FFFFFF"/>
-        </w:rPr>
-        <w:t>Sclan</w:t>
-      </w:r>
-      <w:proofErr w:type="spellEnd"/>
-      <w:r>
-        <w:rPr>
-          <w:color w:val="000000"/>
-          <w:shd w:val="clear" w:color="auto" w:fill="FFFFFF"/>
-        </w:rPr>
-        <w:t xml:space="preserve"> SG, Wilms HU, </w:t>
-      </w:r>
-      <w:proofErr w:type="spellStart"/>
-      <w:r>
-        <w:rPr>
-          <w:color w:val="000000"/>
-          <w:shd w:val="clear" w:color="auto" w:fill="FFFFFF"/>
-        </w:rPr>
-        <w:t>Heininger</w:t>
-      </w:r>
-      <w:proofErr w:type="spellEnd"/>
-      <w:r>
-        <w:rPr>
-          <w:color w:val="000000"/>
-          <w:shd w:val="clear" w:color="auto" w:fill="FFFFFF"/>
-        </w:rPr>
-        <w:t xml:space="preserve"> K, Hindmarch I, </w:t>
-      </w:r>
-      <w:proofErr w:type="spellStart"/>
-      <w:r>
-        <w:rPr>
-          <w:color w:val="000000"/>
-          <w:shd w:val="clear" w:color="auto" w:fill="FFFFFF"/>
-        </w:rPr>
-        <w:t>Stemmler</w:t>
-      </w:r>
-      <w:proofErr w:type="spellEnd"/>
-      <w:r>
-        <w:rPr>
-          <w:color w:val="000000"/>
-          <w:shd w:val="clear" w:color="auto" w:fill="FFFFFF"/>
-        </w:rPr>
-        <w:t xml:space="preserve"> M, Poon L, Kluger A, Cooler C, </w:t>
-      </w:r>
-      <w:proofErr w:type="spellStart"/>
-      <w:r>
-        <w:rPr>
-          <w:color w:val="000000"/>
-          <w:shd w:val="clear" w:color="auto" w:fill="FFFFFF"/>
-        </w:rPr>
-        <w:t>Bergener</w:t>
-      </w:r>
-      <w:proofErr w:type="spellEnd"/>
-      <w:r>
-        <w:rPr>
-          <w:color w:val="000000"/>
-          <w:shd w:val="clear" w:color="auto" w:fill="FFFFFF"/>
-        </w:rPr>
-        <w:t xml:space="preserve"> M, </w:t>
-      </w:r>
-      <w:proofErr w:type="spellStart"/>
-      <w:r>
-        <w:rPr>
-          <w:color w:val="000000"/>
-          <w:shd w:val="clear" w:color="auto" w:fill="FFFFFF"/>
-        </w:rPr>
-        <w:t>Hugonot</w:t>
-      </w:r>
-      <w:proofErr w:type="spellEnd"/>
-      <w:r>
-        <w:rPr>
-          <w:color w:val="000000"/>
-          <w:shd w:val="clear" w:color="auto" w:fill="FFFFFF"/>
-        </w:rPr>
-        <w:t xml:space="preserve">-Diener L, </w:t>
-      </w:r>
-      <w:proofErr w:type="spellStart"/>
-      <w:r>
-        <w:rPr>
-          <w:color w:val="000000"/>
-          <w:shd w:val="clear" w:color="auto" w:fill="FFFFFF"/>
-        </w:rPr>
-        <w:t>robert</w:t>
-      </w:r>
-      <w:proofErr w:type="spellEnd"/>
-      <w:r>
-        <w:rPr>
-          <w:color w:val="000000"/>
-          <w:shd w:val="clear" w:color="auto" w:fill="FFFFFF"/>
-        </w:rPr>
-        <w:t xml:space="preserve"> PH, </w:t>
-      </w:r>
-      <w:proofErr w:type="spellStart"/>
-      <w:r>
-        <w:rPr>
-          <w:color w:val="000000"/>
-          <w:shd w:val="clear" w:color="auto" w:fill="FFFFFF"/>
-        </w:rPr>
-        <w:t>Erzigkeit</w:t>
-      </w:r>
-      <w:proofErr w:type="spellEnd"/>
-      <w:r>
-        <w:rPr>
-          <w:color w:val="000000"/>
-          <w:shd w:val="clear" w:color="auto" w:fill="FFFFFF"/>
-        </w:rPr>
-        <w:t xml:space="preserve"> H. The Alzheimer’s disease activities of daily living international scale (ADL-IS) </w:t>
+        <w:t>Reisburg B, Finkel S, Overall J, Schmidt-Gollas N, Kanowski S, Lehfeld H, Hulla F, Sclan SG, Wilms HU, Heininger K, Hindmarch I, Stemmler M, Poon L, Kluger A, Cooler C, Bergener M, Hugonot-Diener L, robert PH, Erzigkeit H. The Alzheimer’s disease activities of daily living international scale (ADL-IS) </w:t>
       </w:r>
       <w:r>
         <w:rPr>
@@ -18768,15 +17537,7 @@
         <w:jc w:val="both"/>
       </w:pPr>
       <w:r>
-        <w:t xml:space="preserve">S. </w:t>
-      </w:r>
-      <w:proofErr w:type="spellStart"/>
-      <w:r>
-        <w:t>Aminikhanghahi</w:t>
-      </w:r>
-      <w:proofErr w:type="spellEnd"/>
-      <w:r>
-        <w:t>, T. Wang, and D. Cook. Real-time change point detection with application to smart home time series data. IEEE Transactions on Knowledge and Data Engineering, to appear</w:t>
+        <w:t>S. Aminikhanghahi, T. Wang, and D. Cook. Real-time change point detection with application to smart home time series data. IEEE Transactions on Knowledge and Data Engineering, to appear</w:t>
       </w:r>
     </w:p>
     <w:p>
@@ -18789,15 +17550,7 @@
         <w:jc w:val="both"/>
       </w:pPr>
       <w:r>
-        <w:t xml:space="preserve">S. </w:t>
-      </w:r>
-      <w:proofErr w:type="spellStart"/>
-      <w:r>
-        <w:t>Aminikhanghahi</w:t>
-      </w:r>
-      <w:proofErr w:type="spellEnd"/>
-      <w:r>
-        <w:t xml:space="preserve"> and D. Cook. Enhancing activity recognition using CPD-based activity segmentation. Pervasive and Mobile Computing, 53:75-89, 2019</w:t>
+        <w:t>S. Aminikhanghahi and D. Cook. Enhancing activity recognition using CPD-based activity segmentation. Pervasive and Mobile Computing, 53:75-89, 2019</w:t>
       </w:r>
     </w:p>
     <w:p>
@@ -18810,31 +17563,7 @@
         <w:jc w:val="both"/>
       </w:pPr>
       <w:r>
-        <w:t xml:space="preserve">A. </w:t>
-      </w:r>
-      <w:proofErr w:type="spellStart"/>
-      <w:r>
-        <w:t>Alberdi</w:t>
-      </w:r>
-      <w:proofErr w:type="spellEnd"/>
-      <w:r>
-        <w:t xml:space="preserve">, A. Weakley, A. </w:t>
-      </w:r>
-      <w:proofErr w:type="spellStart"/>
-      <w:r>
-        <w:t>Goenaga</w:t>
-      </w:r>
-      <w:proofErr w:type="spellEnd"/>
-      <w:r>
-        <w:t xml:space="preserve">, M. </w:t>
-      </w:r>
-      <w:proofErr w:type="spellStart"/>
-      <w:r>
-        <w:t>Schmitter</w:t>
-      </w:r>
-      <w:proofErr w:type="spellEnd"/>
-      <w:r>
-        <w:t>-Edgecombe, and D. Cook. Automatic assessment of functional health decline in older adults based on smart home data. Journal of Biomedical Informatics, 18:119-130, 2018</w:t>
+        <w:t>A. Alberdi, A. Weakley, A. Goenaga, M. Schmitter-Edgecombe, and D. Cook. Automatic assessment of functional health decline in older adults based on smart home data. Journal of Biomedical Informatics, 18:119-130, 2018</w:t>
       </w:r>
     </w:p>
     <w:p>
@@ -18846,22 +17575,9 @@
         </w:numPr>
         <w:jc w:val="both"/>
       </w:pPr>
-      <w:proofErr w:type="spellStart"/>
       <w:r>
         <w:lastRenderedPageBreak/>
-        <w:t>Brdiczka</w:t>
-      </w:r>
-      <w:proofErr w:type="spellEnd"/>
-      <w:r>
-        <w:t xml:space="preserve"> O, Crowley JL, </w:t>
-      </w:r>
-      <w:proofErr w:type="spellStart"/>
-      <w:r>
-        <w:t>Reignier</w:t>
-      </w:r>
-      <w:proofErr w:type="spellEnd"/>
-      <w:r>
-        <w:t xml:space="preserve"> P. Learning situation models in a smart home. IEEE Transactions on Systems, Man, and Cybernetics, Part B. 2009;39(1)</w:t>
+        <w:t>Brdiczka O, Crowley JL, Reignier P. Learning situation models in a smart home. IEEE Transactions on Systems, Man, and Cybernetics, Part B. 2009;39(1)</w:t>
       </w:r>
     </w:p>
     <w:p>
@@ -18874,15 +17590,7 @@
         <w:jc w:val="both"/>
       </w:pPr>
       <w:r>
-        <w:t xml:space="preserve">B. Minor, J. </w:t>
-      </w:r>
-      <w:proofErr w:type="spellStart"/>
-      <w:r>
-        <w:t>Doppa</w:t>
-      </w:r>
-      <w:proofErr w:type="spellEnd"/>
-      <w:r>
-        <w:t>, and D. Cook. Learning activity predictors from sensor data: Algorithms, evaluation, and applications. IEEE Transactions on Knowledge and Data Engineering, 29(12):2744-2757, 2017</w:t>
+        <w:t>B. Minor, J. Doppa, and D. Cook. Learning activity predictors from sensor data: Algorithms, evaluation, and applications. IEEE Transactions on Knowledge and Data Engineering, 29(12):2744-2757, 2017</w:t>
       </w:r>
     </w:p>
     <w:p>
@@ -18895,23 +17603,7 @@
         <w:jc w:val="both"/>
       </w:pPr>
       <w:r>
-        <w:t xml:space="preserve">Logan B, Healey J, </w:t>
-      </w:r>
-      <w:proofErr w:type="spellStart"/>
-      <w:r>
-        <w:t>Philipose</w:t>
-      </w:r>
-      <w:proofErr w:type="spellEnd"/>
-      <w:r>
-        <w:t xml:space="preserve"> M, Tapia EM, </w:t>
-      </w:r>
-      <w:proofErr w:type="spellStart"/>
-      <w:r>
-        <w:t>Intille</w:t>
-      </w:r>
-      <w:proofErr w:type="spellEnd"/>
-      <w:r>
-        <w:t xml:space="preserve"> S. A long-term evaluation of sensing modalities for activity recognition. Proceedings of the International Conference on Ubiquitous Computing; 200</w:t>
+        <w:t>Logan B, Healey J, Philipose M, Tapia EM, Intille S. A long-term evaluation of sensing modalities for activity recognition. Proceedings of the International Conference on Ubiquitous Computing; 200</w:t>
       </w:r>
     </w:p>
     <w:p>
@@ -18937,47 +17629,7 @@
         <w:jc w:val="both"/>
       </w:pPr>
       <w:r>
-        <w:t xml:space="preserve">P. </w:t>
-      </w:r>
-      <w:proofErr w:type="spellStart"/>
-      <w:r>
-        <w:t>Alinia</w:t>
-      </w:r>
-      <w:proofErr w:type="spellEnd"/>
-      <w:r>
-        <w:t xml:space="preserve">, C. Cain, R. </w:t>
-      </w:r>
-      <w:proofErr w:type="spellStart"/>
-      <w:r>
-        <w:t>Fallahzadeh</w:t>
-      </w:r>
-      <w:proofErr w:type="spellEnd"/>
-      <w:r>
-        <w:t xml:space="preserve">, A. </w:t>
-      </w:r>
-      <w:proofErr w:type="spellStart"/>
-      <w:r>
-        <w:t>Shahrokni</w:t>
-      </w:r>
-      <w:proofErr w:type="spellEnd"/>
-      <w:r>
-        <w:t xml:space="preserve">, and H. </w:t>
-      </w:r>
-      <w:proofErr w:type="spellStart"/>
-      <w:r>
-        <w:t>Ghasemzadeh</w:t>
-      </w:r>
-      <w:proofErr w:type="spellEnd"/>
-      <w:r>
-        <w:t>. How accurate is your activity tracker? A comparative study of step counts in low-intensity physical activities. Journal of Medical Internet Research, 5(8</w:t>
-      </w:r>
-      <w:proofErr w:type="gramStart"/>
-      <w:r>
-        <w:t>):e</w:t>
-      </w:r>
-      <w:proofErr w:type="gramEnd"/>
-      <w:r>
-        <w:t>106, 2017</w:t>
+        <w:t>P. Alinia, C. Cain, R. Fallahzadeh, A. Shahrokni, and H. Ghasemzadeh. How accurate is your activity tracker? A comparative study of step counts in low-intensity physical activities. Journal of Medical Internet Research, 5(8):e106, 2017</w:t>
       </w:r>
     </w:p>
     <w:p>
@@ -18990,15 +17642,7 @@
         <w:jc w:val="both"/>
       </w:pPr>
       <w:r>
-        <w:t xml:space="preserve">K. </w:t>
-      </w:r>
-      <w:proofErr w:type="spellStart"/>
-      <w:r>
-        <w:t>Feuz</w:t>
-      </w:r>
-      <w:proofErr w:type="spellEnd"/>
-      <w:r>
-        <w:t>, and D. Cook. Modeling skewed class distributions by reshaping the concept space. AAAI Conference on Artificial Intelligence, 2017</w:t>
+        <w:t>K. Feuz, and D. Cook. Modeling skewed class distributions by reshaping the concept space. AAAI Conference on Artificial Intelligence, 2017</w:t>
       </w:r>
     </w:p>
     <w:p>
@@ -19011,36 +17655,7 @@
         <w:jc w:val="both"/>
       </w:pPr>
       <w:r>
-        <w:t xml:space="preserve">J.-L. Reyes-Ortiz, L. </w:t>
-      </w:r>
-      <w:proofErr w:type="spellStart"/>
-      <w:r>
-        <w:t>Oneto</w:t>
-      </w:r>
-      <w:proofErr w:type="spellEnd"/>
-      <w:r>
-        <w:t xml:space="preserve">, A. </w:t>
-      </w:r>
-      <w:proofErr w:type="spellStart"/>
-      <w:r>
-        <w:t>Samà</w:t>
-      </w:r>
-      <w:proofErr w:type="spellEnd"/>
-      <w:r>
-        <w:t xml:space="preserve">, X. Parra, and D. </w:t>
-      </w:r>
-      <w:proofErr w:type="spellStart"/>
-      <w:proofErr w:type="gramStart"/>
-      <w:r>
-        <w:t>Anguita</w:t>
-      </w:r>
-      <w:proofErr w:type="spellEnd"/>
-      <w:r>
-        <w:t>,“</w:t>
-      </w:r>
-      <w:proofErr w:type="gramEnd"/>
-      <w:r>
-        <w:t>Transition-Aware Human Activity Recognition Using Smartphones,” Neurocomputing, vol. 171, pp. 754–767, Jan. 2016</w:t>
+        <w:t>J.-L. Reyes-Ortiz, L. Oneto, A. Samà, X. Parra, and D. Anguita,“Transition-Aware Human Activity Recognition Using Smartphones,” Neurocomputing, vol. 171, pp. 754–767, Jan. 2016</w:t>
       </w:r>
     </w:p>
     <w:p>
@@ -19104,55 +17719,7 @@
         <w:jc w:val="both"/>
       </w:pPr>
       <w:r>
-        <w:t xml:space="preserve">Davis-Owusu, </w:t>
-      </w:r>
-      <w:proofErr w:type="spellStart"/>
-      <w:r>
-        <w:t>Kadian</w:t>
-      </w:r>
-      <w:proofErr w:type="spellEnd"/>
-      <w:r>
-        <w:t xml:space="preserve"> &amp; Owusu, Evans &amp; </w:t>
-      </w:r>
-      <w:proofErr w:type="spellStart"/>
-      <w:r>
-        <w:t>Bastani</w:t>
-      </w:r>
-      <w:proofErr w:type="spellEnd"/>
-      <w:r>
-        <w:t xml:space="preserve">, Vahid &amp; </w:t>
-      </w:r>
-      <w:proofErr w:type="spellStart"/>
-      <w:r>
-        <w:t>Marcenaro</w:t>
-      </w:r>
-      <w:proofErr w:type="spellEnd"/>
-      <w:r>
-        <w:t xml:space="preserve">, Lucio &amp; Hu, Jun &amp; </w:t>
-      </w:r>
-      <w:proofErr w:type="spellStart"/>
-      <w:r>
-        <w:t>Regazzoni</w:t>
-      </w:r>
-      <w:proofErr w:type="spellEnd"/>
-      <w:r>
-        <w:t xml:space="preserve">, Carlo &amp; </w:t>
-      </w:r>
-      <w:proofErr w:type="spellStart"/>
-      <w:r>
-        <w:t>Feijs</w:t>
-      </w:r>
-      <w:proofErr w:type="spellEnd"/>
-      <w:r>
-        <w:t xml:space="preserve">, </w:t>
-      </w:r>
-      <w:proofErr w:type="spellStart"/>
-      <w:r>
-        <w:t>Loe</w:t>
-      </w:r>
-      <w:proofErr w:type="spellEnd"/>
-      <w:r>
-        <w:t>. (2016). Activity recognition based on inertial sensors for Ambient Assisted Living.</w:t>
+        <w:t>Davis-Owusu, Kadian &amp; Owusu, Evans &amp; Bastani, Vahid &amp; Marcenaro, Lucio &amp; Hu, Jun &amp; Regazzoni, Carlo &amp; Feijs, Loe. (2016). Activity recognition based on inertial sensors for Ambient Assisted Living.</w:t>
       </w:r>
     </w:p>
     <w:p>
@@ -19165,31 +17732,7 @@
         <w:jc w:val="both"/>
       </w:pPr>
       <w:r>
-        <w:t xml:space="preserve">B. Najafi, K. </w:t>
-      </w:r>
-      <w:proofErr w:type="spellStart"/>
-      <w:r>
-        <w:t>Aminian</w:t>
-      </w:r>
-      <w:proofErr w:type="spellEnd"/>
-      <w:r>
-        <w:t xml:space="preserve">, A. </w:t>
-      </w:r>
-      <w:proofErr w:type="spellStart"/>
-      <w:r>
-        <w:t>Paraschiv</w:t>
-      </w:r>
-      <w:proofErr w:type="spellEnd"/>
-      <w:r>
-        <w:t xml:space="preserve">-Ionescu, F. Loew, C. J. </w:t>
-      </w:r>
-      <w:proofErr w:type="spellStart"/>
-      <w:r>
-        <w:t>B¨ula</w:t>
-      </w:r>
-      <w:proofErr w:type="spellEnd"/>
-      <w:r>
-        <w:t>, and P. Robert, “Ambulatory system for human motion analysis using a kinematic sensor: monitoring of daily physical activity in the elderly,” Biomedical Engineering, IEEE Transactions on, vol. 50, no. 6, pp. 711–723, 2003.</w:t>
+        <w:t>B. Najafi, K. Aminian, A. Paraschiv-Ionescu, F. Loew, C. J. B¨ula, and P. Robert, “Ambulatory system for human motion analysis using a kinematic sensor: monitoring of daily physical activity in the elderly,” Biomedical Engineering, IEEE Transactions on, vol. 50, no. 6, pp. 711–723, 2003.</w:t>
       </w:r>
     </w:p>
     <w:p>
@@ -19202,15 +17745,7 @@
         <w:jc w:val="both"/>
       </w:pPr>
       <w:r>
-        <w:t xml:space="preserve">Assessing the quality of activities in a smart environment. Cook DJ, </w:t>
-      </w:r>
-      <w:proofErr w:type="spellStart"/>
-      <w:r>
-        <w:t>Schmitter</w:t>
-      </w:r>
-      <w:proofErr w:type="spellEnd"/>
-      <w:r>
-        <w:t>-Edgecombe M Methods Inf Med. 2009; 48(5):480-5</w:t>
+        <w:t>Assessing the quality of activities in a smart environment. Cook DJ, Schmitter-Edgecombe M Methods Inf Med. 2009; 48(5):480-5</w:t>
       </w:r>
     </w:p>
     <w:p>
@@ -19223,31 +17758,7 @@
         <w:jc w:val="both"/>
       </w:pPr>
       <w:r>
-        <w:t xml:space="preserve">N. A. </w:t>
-      </w:r>
-      <w:proofErr w:type="spellStart"/>
-      <w:r>
-        <w:t>Capela</w:t>
-      </w:r>
-      <w:proofErr w:type="spellEnd"/>
-      <w:r>
-        <w:t xml:space="preserve">, E. D. Lemaire, and N. </w:t>
-      </w:r>
-      <w:proofErr w:type="spellStart"/>
-      <w:r>
-        <w:t>Baddour</w:t>
-      </w:r>
-      <w:proofErr w:type="spellEnd"/>
-      <w:r>
-        <w:t xml:space="preserve">, “Feature selection for wearable smartphone-based human activity recognition with able bodied, elderly, and stroke patients,” </w:t>
-      </w:r>
-      <w:proofErr w:type="spellStart"/>
-      <w:r>
-        <w:t>PloS</w:t>
-      </w:r>
-      <w:proofErr w:type="spellEnd"/>
-      <w:r>
-        <w:t xml:space="preserve"> one, vol. 10, no. 4, p. e0124414, 2015.</w:t>
+        <w:t>N. A. Capela, E. D. Lemaire, and N. Baddour, “Feature selection for wearable smartphone-based human activity recognition with able bodied, elderly, and stroke patients,” PloS one, vol. 10, no. 4, p. e0124414, 2015.</w:t>
       </w:r>
     </w:p>
     <w:p>
@@ -19260,44 +17771,7 @@
         <w:jc w:val="both"/>
       </w:pPr>
       <w:r>
-        <w:t xml:space="preserve">K. Davis, E. Owusu, C. </w:t>
-      </w:r>
-      <w:proofErr w:type="spellStart"/>
-      <w:r>
-        <w:t>Regazzoni</w:t>
-      </w:r>
-      <w:proofErr w:type="spellEnd"/>
-      <w:r>
-        <w:t xml:space="preserve">, L. </w:t>
-      </w:r>
-      <w:proofErr w:type="spellStart"/>
-      <w:r>
-        <w:t>Marcenaro</w:t>
-      </w:r>
-      <w:proofErr w:type="spellEnd"/>
-      <w:r>
-        <w:t xml:space="preserve">, L. </w:t>
-      </w:r>
-      <w:proofErr w:type="spellStart"/>
-      <w:r>
-        <w:t>Feijs</w:t>
-      </w:r>
-      <w:proofErr w:type="spellEnd"/>
-      <w:r>
-        <w:t xml:space="preserve">, and J. </w:t>
-      </w:r>
-      <w:proofErr w:type="spellStart"/>
-      <w:proofErr w:type="gramStart"/>
-      <w:r>
-        <w:t>Hu,“</w:t>
-      </w:r>
-      <w:proofErr w:type="gramEnd"/>
-      <w:r>
-        <w:t>Perception</w:t>
-      </w:r>
-      <w:proofErr w:type="spellEnd"/>
-      <w:r>
-        <w:t xml:space="preserve"> of human activities a means to support connectedness between the elderly and their caregivers,” in Proceedings of the 1st International Conference on Information and Communication Technologies for Ageing Well and e-Health. SCITEPRESS, 2015, pp. 194–199.</w:t>
+        <w:t>K. Davis, E. Owusu, C. Regazzoni, L. Marcenaro, L. Feijs, and J. Hu,“Perception of human activities a means to support connectedness between the elderly and their caregivers,” in Proceedings of the 1st International Conference on Information and Communication Technologies for Ageing Well and e-Health. SCITEPRESS, 2015, pp. 194–199.</w:t>
       </w:r>
     </w:p>
     <w:p>
@@ -19310,31 +17784,7 @@
         <w:jc w:val="both"/>
       </w:pPr>
       <w:r>
-        <w:t xml:space="preserve">Gu T, Wu Z, Tao X, </w:t>
-      </w:r>
-      <w:proofErr w:type="spellStart"/>
-      <w:r>
-        <w:t>Pung</w:t>
-      </w:r>
-      <w:proofErr w:type="spellEnd"/>
-      <w:r>
-        <w:t xml:space="preserve"> HK, Lu J. </w:t>
-      </w:r>
-      <w:proofErr w:type="spellStart"/>
-      <w:r>
-        <w:t>epSICAR</w:t>
-      </w:r>
-      <w:proofErr w:type="spellEnd"/>
-      <w:r>
-        <w:t xml:space="preserve">: an emerging </w:t>
-      </w:r>
-      <w:proofErr w:type="gramStart"/>
-      <w:r>
-        <w:t>patterns based</w:t>
-      </w:r>
-      <w:proofErr w:type="gramEnd"/>
-      <w:r>
-        <w:t xml:space="preserve"> approach to sequential, interleaved and concurrent activity recognition. Proceedings of the IEEE International Conference on Pervasive Computing and Communications; 2009. pp. 1–9</w:t>
+        <w:t>Gu T, Wu Z, Tao X, Pung HK, Lu J. epSICAR: an emerging patterns based approach to sequential, interleaved and concurrent activity recognition. Proceedings of the IEEE International Conference on Pervasive Computing and Communications; 2009. pp. 1–9</w:t>
       </w:r>
     </w:p>
     <w:p>
@@ -19347,31 +17797,7 @@
         <w:jc w:val="both"/>
       </w:pPr>
       <w:r>
-        <w:t xml:space="preserve">N. D. Rodríguez, M. P. </w:t>
-      </w:r>
-      <w:proofErr w:type="spellStart"/>
-      <w:r>
-        <w:t>Cuéllar</w:t>
-      </w:r>
-      <w:proofErr w:type="spellEnd"/>
-      <w:r>
-        <w:t xml:space="preserve">, J. Lilius, M. D. Calvo-Flores, "A survey on ontologies for human behavior recognition", ACM </w:t>
-      </w:r>
-      <w:proofErr w:type="spellStart"/>
-      <w:r>
-        <w:t>Comput</w:t>
-      </w:r>
-      <w:proofErr w:type="spellEnd"/>
-      <w:r>
-        <w:t xml:space="preserve">. </w:t>
-      </w:r>
-      <w:proofErr w:type="spellStart"/>
-      <w:r>
-        <w:t>Surv</w:t>
-      </w:r>
-      <w:proofErr w:type="spellEnd"/>
-      <w:r>
-        <w:t>., vol. 46, no. 4, pp. 1-43, 2014</w:t>
+        <w:t>N. D. Rodríguez, M. P. Cuéllar, J. Lilius, M. D. Calvo-Flores, "A survey on ontologies for human behavior recognition", ACM Comput. Surv., vol. 46, no. 4, pp. 1-43, 2014</w:t>
       </w:r>
     </w:p>
     <w:p>
@@ -19384,31 +17810,7 @@
         <w:jc w:val="both"/>
       </w:pPr>
       <w:r>
-        <w:t xml:space="preserve">Nweke, Henry &amp; Wah, </w:t>
-      </w:r>
-      <w:proofErr w:type="spellStart"/>
-      <w:r>
-        <w:t>Teh</w:t>
-      </w:r>
-      <w:proofErr w:type="spellEnd"/>
-      <w:r>
-        <w:t xml:space="preserve"> &amp; al-</w:t>
-      </w:r>
-      <w:proofErr w:type="spellStart"/>
-      <w:r>
-        <w:t>garadi</w:t>
-      </w:r>
-      <w:proofErr w:type="spellEnd"/>
-      <w:r>
-        <w:t xml:space="preserve">, Mohammed &amp; </w:t>
-      </w:r>
-      <w:proofErr w:type="spellStart"/>
-      <w:r>
-        <w:t>Alo</w:t>
-      </w:r>
-      <w:proofErr w:type="spellEnd"/>
-      <w:r>
-        <w:t>, Uzoma. (2018). Deep Learning Algorithms for Human Activity Recognition using Mobile and Wearable Sensor Networks: State of the Art and Research Challenges. Expert Systems with Applications. 105. 10.1016/j.eswa.2018.03.056.</w:t>
+        <w:t>Nweke, Henry &amp; Wah, Teh &amp; al-garadi, Mohammed &amp; Alo, Uzoma. (2018). Deep Learning Algorithms for Human Activity Recognition using Mobile and Wearable Sensor Networks: State of the Art and Research Challenges. Expert Systems with Applications. 105. 10.1016/j.eswa.2018.03.056.</w:t>
       </w:r>
     </w:p>
     <w:p>
@@ -19420,45 +17822,8 @@
         </w:numPr>
         <w:jc w:val="both"/>
       </w:pPr>
-      <w:proofErr w:type="spellStart"/>
-      <w:r>
-        <w:t>Banos</w:t>
-      </w:r>
-      <w:proofErr w:type="spellEnd"/>
-      <w:r>
-        <w:t xml:space="preserve">, O., Garcia, R., </w:t>
-      </w:r>
-      <w:proofErr w:type="spellStart"/>
-      <w:r>
-        <w:t>Holgado-Terriza</w:t>
-      </w:r>
-      <w:proofErr w:type="spellEnd"/>
-      <w:r>
-        <w:t xml:space="preserve">, J. A., Damas, M., Pomares, H., Rojas, I., </w:t>
-      </w:r>
-      <w:proofErr w:type="spellStart"/>
-      <w:r>
-        <w:t>Saez</w:t>
-      </w:r>
-      <w:proofErr w:type="spellEnd"/>
-      <w:r>
-        <w:t xml:space="preserve">, A., &amp; </w:t>
-      </w:r>
-      <w:proofErr w:type="spellStart"/>
-      <w:r>
-        <w:t>Villalonga</w:t>
-      </w:r>
-      <w:proofErr w:type="spellEnd"/>
-      <w:r>
-        <w:t xml:space="preserve">, C. (2014). </w:t>
-      </w:r>
-      <w:proofErr w:type="spellStart"/>
-      <w:r>
-        <w:t>mHealthDroid</w:t>
-      </w:r>
-      <w:proofErr w:type="spellEnd"/>
-      <w:r>
-        <w:t>: a novel framework for agile development of mobile health applications. In International Workshop on Ambient Assisted Living (pp. 91-98): Springer.</w:t>
+      <w:r>
+        <w:t>Banos, O., Garcia, R., Holgado-Terriza, J. A., Damas, M., Pomares, H., Rojas, I., Saez, A., &amp; Villalonga, C. (2014). mHealthDroid: a novel framework for agile development of mobile health applications. In International Workshop on Ambient Assisted Living (pp. 91-98): Springer.</w:t>
       </w:r>
     </w:p>
     <w:p>
@@ -19483,29 +17848,8 @@
         </w:numPr>
         <w:jc w:val="both"/>
       </w:pPr>
-      <w:proofErr w:type="spellStart"/>
-      <w:r>
-        <w:t>Cornacchia</w:t>
-      </w:r>
-      <w:proofErr w:type="spellEnd"/>
-      <w:r>
-        <w:t xml:space="preserve">, M., </w:t>
-      </w:r>
-      <w:proofErr w:type="spellStart"/>
-      <w:r>
-        <w:t>Ozcan</w:t>
-      </w:r>
-      <w:proofErr w:type="spellEnd"/>
-      <w:r>
-        <w:t xml:space="preserve">, K., Zheng, Y., &amp; </w:t>
-      </w:r>
-      <w:proofErr w:type="spellStart"/>
-      <w:r>
-        <w:t>Velipasalar</w:t>
-      </w:r>
-      <w:proofErr w:type="spellEnd"/>
-      <w:r>
-        <w:t>, S. (2017). A Survey on Activity Detection and Classification Using Wearable Sensors. IEEE Sensors Journal, 17, 386-403.</w:t>
+      <w:r>
+        <w:t>Cornacchia, M., Ozcan, K., Zheng, Y., &amp; Velipasalar, S. (2017). A Survey on Activity Detection and Classification Using Wearable Sensors. IEEE Sensors Journal, 17, 386-403.</w:t>
       </w:r>
     </w:p>
     <w:p>
@@ -19544,39 +17888,7 @@
         <w:jc w:val="both"/>
       </w:pPr>
       <w:r>
-        <w:t xml:space="preserve">K. Robertson, C. </w:t>
-      </w:r>
-      <w:proofErr w:type="spellStart"/>
-      <w:r>
-        <w:t>Rosasco</w:t>
-      </w:r>
-      <w:proofErr w:type="spellEnd"/>
-      <w:r>
-        <w:t xml:space="preserve">, K. </w:t>
-      </w:r>
-      <w:proofErr w:type="spellStart"/>
-      <w:r>
-        <w:t>Feuz</w:t>
-      </w:r>
-      <w:proofErr w:type="spellEnd"/>
-      <w:r>
-        <w:t xml:space="preserve">, M. </w:t>
-      </w:r>
-      <w:proofErr w:type="spellStart"/>
-      <w:r>
-        <w:t>Schmitter</w:t>
-      </w:r>
-      <w:proofErr w:type="spellEnd"/>
-      <w:r>
-        <w:t xml:space="preserve">-Edgecombe, and D. Cook, “Prompting technologies: A comparison of time-based and context-aware transition-based prompting.,” Technol. Health Care, vol. 23, no. </w:t>
-      </w:r>
-      <w:proofErr w:type="gramStart"/>
-      <w:r>
-        <w:t>6,pp.</w:t>
-      </w:r>
-      <w:proofErr w:type="gramEnd"/>
-      <w:r>
-        <w:t xml:space="preserve"> 745–56, Jan. 2015.</w:t>
+        <w:t>K. Robertson, C. Rosasco, K. Feuz, M. Schmitter-Edgecombe, and D. Cook, “Prompting technologies: A comparison of time-based and context-aware transition-based prompting.,” Technol. Health Care, vol. 23, no. 6,pp. 745–56, Jan. 2015.</w:t>
       </w:r>
     </w:p>
     <w:p>
@@ -19589,15 +17901,7 @@
         <w:jc w:val="both"/>
       </w:pPr>
       <w:r>
-        <w:t xml:space="preserve">J. Wang, Y. Chen, S. Hao, X. Peng, and L. Hu, “Deep learning for sensor-based activity recognition: A Survey,” Pattern </w:t>
-      </w:r>
-      <w:proofErr w:type="spellStart"/>
-      <w:r>
-        <w:t>Recognit</w:t>
-      </w:r>
-      <w:proofErr w:type="spellEnd"/>
-      <w:r>
-        <w:t>. Lett., Feb. 2018.</w:t>
+        <w:t>J. Wang, Y. Chen, S. Hao, X. Peng, and L. Hu, “Deep learning for sensor-based activity recognition: A Survey,” Pattern Recognit. Lett., Feb. 2018.</w:t>
       </w:r>
     </w:p>
     <w:p>
@@ -19610,31 +17914,7 @@
         <w:jc w:val="both"/>
       </w:pPr>
       <w:r>
-        <w:t xml:space="preserve">A. </w:t>
-      </w:r>
-      <w:proofErr w:type="spellStart"/>
-      <w:r>
-        <w:t>Jordao</w:t>
-      </w:r>
-      <w:proofErr w:type="spellEnd"/>
-      <w:r>
-        <w:t xml:space="preserve">, A. C. </w:t>
-      </w:r>
-      <w:proofErr w:type="spellStart"/>
-      <w:r>
-        <w:t>Nazare</w:t>
-      </w:r>
-      <w:proofErr w:type="spellEnd"/>
-      <w:r>
-        <w:t xml:space="preserve">, J. </w:t>
-      </w:r>
-      <w:proofErr w:type="spellStart"/>
-      <w:r>
-        <w:t>Sena</w:t>
-      </w:r>
-      <w:proofErr w:type="spellEnd"/>
-      <w:r>
-        <w:t xml:space="preserve">, W. R. Schwartz, "Human activity recognition based on wearable sensor data: A standardization of the state-of-the-art" in arXiv:1806.05226, 2018, [online] Available: </w:t>
+        <w:t xml:space="preserve">A. Jordao, A. C. Nazare, J. Sena, W. R. Schwartz, "Human activity recognition based on wearable sensor data: A standardization of the state-of-the-art" in arXiv:1806.05226, 2018, [online] Available: </w:t>
       </w:r>
       <w:hyperlink r:id="rId45" w:history="1">
         <w:r>
@@ -19656,23 +17936,7 @@
       </w:pPr>
       <w:r>
         <w:lastRenderedPageBreak/>
-        <w:t xml:space="preserve">K. Wang, J. He and L. Zhang, "Attention-Based Convolutional Neural Network for Weakly Labeled Human Activities’ Recognition </w:t>
-      </w:r>
-      <w:proofErr w:type="gramStart"/>
-      <w:r>
-        <w:t>With</w:t>
-      </w:r>
-      <w:proofErr w:type="gramEnd"/>
-      <w:r>
-        <w:t xml:space="preserve"> Wearable Sensors," in IEEE Sensors Journal, vol. 19, no. 17, pp. 7598-7604, 1 Sept.1, 2019. </w:t>
-      </w:r>
-      <w:proofErr w:type="spellStart"/>
-      <w:r>
-        <w:t>doi</w:t>
-      </w:r>
-      <w:proofErr w:type="spellEnd"/>
-      <w:r>
-        <w:t>: 10.1109/JSEN.2019.2917225</w:t>
+        <w:t>K. Wang, J. He and L. Zhang, "Attention-Based Convolutional Neural Network for Weakly Labeled Human Activities’ Recognition With Wearable Sensors," in IEEE Sensors Journal, vol. 19, no. 17, pp. 7598-7604, 1 Sept.1, 2019. doi: 10.1109/JSEN.2019.2917225</w:t>
       </w:r>
     </w:p>
     <w:p>
@@ -19685,15 +17949,7 @@
         <w:jc w:val="both"/>
       </w:pPr>
       <w:r>
-        <w:t xml:space="preserve">Chung, </w:t>
-      </w:r>
-      <w:proofErr w:type="spellStart"/>
-      <w:r>
-        <w:t>Seungeun</w:t>
-      </w:r>
-      <w:proofErr w:type="spellEnd"/>
-      <w:r>
-        <w:t xml:space="preserve"> et al. “Sensor Data Acquisition and Multimodal Sensor Fusion for Human Activity Recognition Using Deep Learning.” Sensors (Basel, Switzerland) vol. 19,7 1716. 10 Apr. 2019, doi:10.3390/s19071716</w:t>
+        <w:t>Chung, Seungeun et al. “Sensor Data Acquisition and Multimodal Sensor Fusion for Human Activity Recognition Using Deep Learning.” Sensors (Basel, Switzerland) vol. 19,7 1716. 10 Apr. 2019, doi:10.3390/s19071716</w:t>
       </w:r>
       <w:r>
         <w:t>.</w:t>
@@ -22939,7 +21195,7 @@
 </file>
 
 <file path=customXml/itemProps1.xml><?xml version="1.0" encoding="utf-8"?>
-<ds:datastoreItem xmlns:ds="http://schemas.openxmlformats.org/officeDocument/2006/customXml" ds:itemID="{E29A095D-57C9-44C6-876D-94C74D1B50EE}">
+<ds:datastoreItem xmlns:ds="http://schemas.openxmlformats.org/officeDocument/2006/customXml" ds:itemID="{065C38EE-56B0-4156-B318-8AC7A96AEB8F}">
   <ds:schemaRefs>
     <ds:schemaRef ds:uri="http://schemas.openxmlformats.org/officeDocument/2006/bibliography"/>
   </ds:schemaRefs>

</xml_diff>